<commit_message>
protokoller icin kontrole baslanabilir
</commit_message>
<xml_diff>
--- a/thesis.docx
+++ b/thesis.docx
@@ -46,14 +46,12 @@
           <w:szCs w:val="24"/>
         </w:rPr>
       </w:pPr>
-      <w:proofErr w:type="gramStart"/>
       <w:r>
         <w:rPr>
           <w:szCs w:val="24"/>
         </w:rPr>
         <w:t>by</w:t>
       </w:r>
-      <w:proofErr w:type="gramEnd"/>
       <w:r>
         <w:rPr>
           <w:szCs w:val="24"/>
@@ -463,23 +461,7 @@
           <w:rFonts w:eastAsia="Calibri"/>
           <w:szCs w:val="24"/>
         </w:rPr>
-        <w:t xml:space="preserve">© Serhat Can </w:t>
-      </w:r>
-      <w:proofErr w:type="spellStart"/>
-      <w:r>
-        <w:rPr>
-          <w:rFonts w:eastAsia="Calibri"/>
-          <w:szCs w:val="24"/>
-        </w:rPr>
-        <w:t>Leloğlu</w:t>
-      </w:r>
-      <w:proofErr w:type="spellEnd"/>
-      <w:r>
-        <w:rPr>
-          <w:rFonts w:eastAsia="Calibri"/>
-          <w:szCs w:val="24"/>
-        </w:rPr>
-        <w:t xml:space="preserve"> 2012</w:t>
+        <w:t>© Serhat Can Leloğlu 2012</w:t>
       </w:r>
     </w:p>
     <w:p>
@@ -546,16 +528,8 @@
         <w:rPr>
           <w:szCs w:val="24"/>
         </w:rPr>
-        <w:t xml:space="preserve">Serhat Can </w:t>
-      </w:r>
-      <w:proofErr w:type="spellStart"/>
-      <w:r>
-        <w:rPr>
-          <w:szCs w:val="24"/>
-        </w:rPr>
-        <w:t>Leloğlu</w:t>
-      </w:r>
-      <w:proofErr w:type="spellEnd"/>
+        <w:t>Serhat Can Leloğlu</w:t>
+      </w:r>
       <w:r>
         <w:rPr>
           <w:szCs w:val="24"/>
@@ -624,25 +598,7 @@
           <w:sz w:val="24"/>
           <w:szCs w:val="24"/>
         </w:rPr>
-        <w:t xml:space="preserve">In the WMN structure that we assume in </w:t>
-      </w:r>
-      <w:proofErr w:type="spellStart"/>
-      <w:r>
-        <w:rPr>
-          <w:rFonts w:ascii="Times New Roman" w:hAnsi="Times New Roman" w:cs="Times New Roman"/>
-          <w:sz w:val="24"/>
-          <w:szCs w:val="24"/>
-        </w:rPr>
-        <w:t>SSPayWMN</w:t>
-      </w:r>
-      <w:proofErr w:type="spellEnd"/>
-      <w:r>
-        <w:rPr>
-          <w:rFonts w:ascii="Times New Roman" w:hAnsi="Times New Roman" w:cs="Times New Roman"/>
-          <w:sz w:val="24"/>
-          <w:szCs w:val="24"/>
-        </w:rPr>
-        <w:t xml:space="preserve"> project there are mobile clients and operators, who will be charging the service they give. We assume there is more than one operator and users should be able to get service from these operators. In case of a roaming situation, service should not be interrupted and users should continue getting service without noticing operator change has occurred. Related works for broadband access usually trust operators fully, but in real life operators may unintentionally overcharge their users and these cause disputes between the customers and the operators. Even in the cases where the operator is right, it is very difficult to convince the customer since the operators generally do not have justifiable proofs that cannot be denied by the customers. </w:t>
+        <w:t xml:space="preserve">In the WMN structure that we assume in SSPayWMN project there are mobile clients and operators, who will be charging the service they give. We assume there is more than one operator and users should be able to get service from these operators. In case of a roaming situation, service should not be interrupted and users should continue getting service without noticing operator change has occurred. Related works for broadband access usually trust operators fully, but in real life operators may unintentionally overcharge their users and these cause disputes between the customers and the operators. Even in the cases where the operator is right, it is very difficult to convince the customer since the operators generally do not have justifiable proofs that cannot be denied by the customers. </w:t>
       </w:r>
     </w:p>
     <w:p>
@@ -660,25 +616,7 @@
           <w:sz w:val="24"/>
           <w:szCs w:val="24"/>
         </w:rPr>
-        <w:t xml:space="preserve">In </w:t>
-      </w:r>
-      <w:proofErr w:type="spellStart"/>
-      <w:r>
-        <w:rPr>
-          <w:rFonts w:ascii="Times New Roman" w:hAnsi="Times New Roman" w:cs="Times New Roman"/>
-          <w:sz w:val="24"/>
-          <w:szCs w:val="24"/>
-        </w:rPr>
-        <w:t>SSPayWMN</w:t>
-      </w:r>
-      <w:proofErr w:type="spellEnd"/>
-      <w:r>
-        <w:rPr>
-          <w:rFonts w:ascii="Times New Roman" w:hAnsi="Times New Roman" w:cs="Times New Roman"/>
-          <w:sz w:val="24"/>
-          <w:szCs w:val="24"/>
-        </w:rPr>
-        <w:t xml:space="preserve"> project, our aim is to design a secure payment </w:t>
+        <w:t xml:space="preserve">In SSPayWMN project, our aim is to design a secure payment </w:t>
       </w:r>
       <w:r>
         <w:rPr>
@@ -715,25 +653,7 @@
           <w:sz w:val="24"/>
           <w:szCs w:val="24"/>
         </w:rPr>
-        <w:t xml:space="preserve">We will design our system considering our main requirements. Our requirements are to be studied under two categories. One of them is </w:t>
-      </w:r>
-      <w:proofErr w:type="gramStart"/>
-      <w:r>
-        <w:rPr>
-          <w:rFonts w:ascii="Times New Roman" w:hAnsi="Times New Roman" w:cs="Times New Roman"/>
-          <w:sz w:val="24"/>
-          <w:szCs w:val="24"/>
-        </w:rPr>
-        <w:t>network requirements</w:t>
-      </w:r>
-      <w:proofErr w:type="gramEnd"/>
-      <w:r>
-        <w:rPr>
-          <w:rFonts w:ascii="Times New Roman" w:hAnsi="Times New Roman" w:cs="Times New Roman"/>
-          <w:sz w:val="24"/>
-          <w:szCs w:val="24"/>
-        </w:rPr>
-        <w:t xml:space="preserve"> and the other one is cryptographic requirements. They are briefly explained in following sections. </w:t>
+        <w:t xml:space="preserve">We will design our system considering our main requirements. Our requirements are to be studied under two categories. One of them is network requirements and the other one is cryptographic requirements. They are briefly explained in following sections. </w:t>
       </w:r>
     </w:p>
     <w:p>
@@ -769,17 +689,8 @@
           <w:szCs w:val="24"/>
           <w:lang w:val="tr-TR"/>
         </w:rPr>
-        <w:t xml:space="preserve">Serhat Can </w:t>
-      </w:r>
-      <w:proofErr w:type="spellStart"/>
-      <w:r>
-        <w:rPr>
-          <w:szCs w:val="24"/>
-          <w:lang w:val="tr-TR"/>
-        </w:rPr>
-        <w:t>Leloğlu</w:t>
-      </w:r>
-      <w:proofErr w:type="spellEnd"/>
+        <w:t>Serhat Can Leloğlu</w:t>
+      </w:r>
       <w:r>
         <w:rPr>
           <w:szCs w:val="24"/>
@@ -794,17 +705,8 @@
           <w:lang w:val="tr-TR"/>
         </w:rPr>
         <w:br/>
-        <w:t xml:space="preserve">Tez Danışmanı: Doç. Dr. Albert </w:t>
-      </w:r>
-      <w:proofErr w:type="spellStart"/>
-      <w:r>
-        <w:rPr>
-          <w:szCs w:val="24"/>
-          <w:lang w:val="tr-TR"/>
-        </w:rPr>
-        <w:t>Levi</w:t>
-      </w:r>
-      <w:proofErr w:type="spellEnd"/>
+        <w:t>Tez Danışmanı: Doç. Dr. Albert Levi</w:t>
+      </w:r>
       <w:r>
         <w:rPr>
           <w:szCs w:val="24"/>
@@ -868,210 +770,41 @@
           <w:rFonts w:ascii="Times New Roman" w:hAnsi="Times New Roman" w:cs="Times New Roman"/>
           <w:lang w:val="tr-TR"/>
         </w:rPr>
-        <w:t xml:space="preserve">Bizim KÖA sistemimizde mobil halde kullanıcılar ve verdikleri hizmete göre ücret talep eden operatörler var. Varsayımımıza göre birden fazla operatör olacak ve kullanıcılar istedikleri operatörlerden hizmet almakta özgür olacaklar. Operatör değişikliği olduğu durumlarda servis kesintisiz şekilde devam edecek ve kullanıcı operatör değiştirdiğinin bile farkına varmayacak. Bu alanda yapılan diğer çalışmalar genel olarak operatörlere sonsuz güven ilkesine dayanarak tasarlanmıştır. </w:t>
-      </w:r>
-      <w:proofErr w:type="spellStart"/>
-      <w:r>
+        <w:t>Bizim KÖA sistemimizde mobil halde kullanıcılar ve verdikleri hizmete göre ücret talep eden operatörler var. Varsayımımıza göre birden fazla operatör olacak ve kullanıcılar istedikleri operatörlerden hizmet almakta özgür olacaklar. Operatör değişikliği olduğu durumlarda servis kesintisiz şekilde devam edecek ve kullanıcı operatör değiştirdiğinin bile farkına varmayacak. Bu alanda yapılan diğer çalışmalar genel olarak operatörlere sonsuz güven ilkesine dayanarak tasarlanmıştır. SSPayWMN projesinde biz operatörlere mutlak güven ilkesini benimsemedik ve sistemimizi bu doğrultuda kurduk. Bunun nedeni operatörlerin istem dışı ücret almalarını engellemek. SSPayWMN sisteminde bir kullanıcı parasını ödemediği hiç bir hizmeti alamaz aynı zamanda kimse kullanıcının almadığı hizmetin parasını da alamaz. Bu proje operatör için de kullanıcı için de isteklerin kriptografik yollarla ispatlanmasına olanak tanıyor.</w:t>
+      </w:r>
+    </w:p>
+    <w:p>
+      <w:pPr>
+        <w:spacing w:beforeLines="100" w:before="240" w:afterLines="100"/>
         <w:rPr>
           <w:rFonts w:ascii="Times New Roman" w:hAnsi="Times New Roman" w:cs="Times New Roman"/>
           <w:lang w:val="tr-TR"/>
         </w:rPr>
-        <w:t>SSPayWMN</w:t>
-      </w:r>
-      <w:proofErr w:type="spellEnd"/>
+      </w:pPr>
       <w:r>
         <w:rPr>
           <w:rFonts w:ascii="Times New Roman" w:hAnsi="Times New Roman" w:cs="Times New Roman"/>
           <w:lang w:val="tr-TR"/>
         </w:rPr>
-        <w:t xml:space="preserve"> projesinde biz operatörlere mutlak güven ilkesini benimsemedik ve sistemimizi bu doğrultuda kurduk. Bunun nedeni operatörlerin istem dışı ücret almalarını engellemek. </w:t>
-      </w:r>
-      <w:proofErr w:type="spellStart"/>
-      <w:r>
-        <w:rPr>
-          <w:rFonts w:ascii="Times New Roman" w:hAnsi="Times New Roman" w:cs="Times New Roman"/>
+        <w:t>SSPayWMN projesinde amacımız hem operatörler hem de kullanıcılar için adil bir sistem kurmatı. Kriptografik araçlar ve algoritmalar kullanarak bütün ağ elemanları kullandıkları servisi ve ödedikleri ücerti ispatlayabilme şansına sahipler. Kurduğumuz sistemin güvenli ve hızlı olduğunu bu dökümanda anlatıyoruz ve efektif çalıştığını görebilmek için network simulasyonı sonuçlarını da paylaşıyoruz. Bu sayede gerçek hayattaki uygulamaya çok yakın sonuçlar elde etmiş oluyoruz.</w:t>
+      </w:r>
+    </w:p>
+    <w:p>
+      <w:pPr>
+        <w:spacing w:beforeLines="100" w:before="240" w:afterLines="100"/>
+        <w:rPr>
+          <w:rFonts w:ascii="Times New Roman" w:hAnsi="Times New Roman" w:cs="Times New Roman"/>
+          <w:sz w:val="24"/>
+          <w:szCs w:val="24"/>
           <w:lang w:val="tr-TR"/>
         </w:rPr>
-        <w:t>SSPayWMN</w:t>
-      </w:r>
-      <w:proofErr w:type="spellEnd"/>
+      </w:pPr>
       <w:r>
         <w:rPr>
           <w:rFonts w:ascii="Times New Roman" w:hAnsi="Times New Roman" w:cs="Times New Roman"/>
           <w:lang w:val="tr-TR"/>
         </w:rPr>
-        <w:t xml:space="preserve"> sisteminde bir kullanıcı parasını ödemediği hiç bir hizmeti alamaz aynı zamanda kimse kullanıcının almadığı hizmetin parasını da alamaz. Bu proje operatör için de kullanıcı için de isteklerin </w:t>
-      </w:r>
-      <w:proofErr w:type="spellStart"/>
-      <w:r>
-        <w:rPr>
-          <w:rFonts w:ascii="Times New Roman" w:hAnsi="Times New Roman" w:cs="Times New Roman"/>
-          <w:lang w:val="tr-TR"/>
-        </w:rPr>
-        <w:t>kriptografik</w:t>
-      </w:r>
-      <w:proofErr w:type="spellEnd"/>
-      <w:r>
-        <w:rPr>
-          <w:rFonts w:ascii="Times New Roman" w:hAnsi="Times New Roman" w:cs="Times New Roman"/>
-          <w:lang w:val="tr-TR"/>
-        </w:rPr>
-        <w:t xml:space="preserve"> yollarla ispatlanmasına olanak tanıyor.</w:t>
-      </w:r>
-    </w:p>
-    <w:p>
-      <w:pPr>
-        <w:spacing w:beforeLines="100" w:before="240" w:afterLines="100"/>
-        <w:rPr>
-          <w:rFonts w:ascii="Times New Roman" w:hAnsi="Times New Roman" w:cs="Times New Roman"/>
-          <w:lang w:val="tr-TR"/>
-        </w:rPr>
-      </w:pPr>
-      <w:proofErr w:type="spellStart"/>
-      <w:r>
-        <w:rPr>
-          <w:rFonts w:ascii="Times New Roman" w:hAnsi="Times New Roman" w:cs="Times New Roman"/>
-          <w:lang w:val="tr-TR"/>
-        </w:rPr>
-        <w:t>SSPayWMN</w:t>
-      </w:r>
-      <w:proofErr w:type="spellEnd"/>
-      <w:r>
-        <w:rPr>
-          <w:rFonts w:ascii="Times New Roman" w:hAnsi="Times New Roman" w:cs="Times New Roman"/>
-          <w:lang w:val="tr-TR"/>
-        </w:rPr>
-        <w:t xml:space="preserve"> projesinde amacımız hem operatörler hem de kullanıcılar için adil bir sistem </w:t>
-      </w:r>
-      <w:proofErr w:type="spellStart"/>
-      <w:r>
-        <w:rPr>
-          <w:rFonts w:ascii="Times New Roman" w:hAnsi="Times New Roman" w:cs="Times New Roman"/>
-          <w:lang w:val="tr-TR"/>
-        </w:rPr>
-        <w:t>kurmatı</w:t>
-      </w:r>
-      <w:proofErr w:type="spellEnd"/>
-      <w:r>
-        <w:rPr>
-          <w:rFonts w:ascii="Times New Roman" w:hAnsi="Times New Roman" w:cs="Times New Roman"/>
-          <w:lang w:val="tr-TR"/>
-        </w:rPr>
-        <w:t xml:space="preserve">. </w:t>
-      </w:r>
-      <w:proofErr w:type="spellStart"/>
-      <w:r>
-        <w:rPr>
-          <w:rFonts w:ascii="Times New Roman" w:hAnsi="Times New Roman" w:cs="Times New Roman"/>
-          <w:lang w:val="tr-TR"/>
-        </w:rPr>
-        <w:t>Kriptografik</w:t>
-      </w:r>
-      <w:proofErr w:type="spellEnd"/>
-      <w:r>
-        <w:rPr>
-          <w:rFonts w:ascii="Times New Roman" w:hAnsi="Times New Roman" w:cs="Times New Roman"/>
-          <w:lang w:val="tr-TR"/>
-        </w:rPr>
-        <w:t xml:space="preserve"> araçlar ve algoritmalar kullanarak bütün ağ elemanları kullandıkları servisi ve ödedikleri </w:t>
-      </w:r>
-      <w:proofErr w:type="spellStart"/>
-      <w:r>
-        <w:rPr>
-          <w:rFonts w:ascii="Times New Roman" w:hAnsi="Times New Roman" w:cs="Times New Roman"/>
-          <w:lang w:val="tr-TR"/>
-        </w:rPr>
-        <w:t>ücerti</w:t>
-      </w:r>
-      <w:proofErr w:type="spellEnd"/>
-      <w:r>
-        <w:rPr>
-          <w:rFonts w:ascii="Times New Roman" w:hAnsi="Times New Roman" w:cs="Times New Roman"/>
-          <w:lang w:val="tr-TR"/>
-        </w:rPr>
-        <w:t xml:space="preserve"> ispatlayabilme şansına sahipler. Kurduğumuz sistemin güvenli ve hızlı olduğunu bu </w:t>
-      </w:r>
-      <w:proofErr w:type="spellStart"/>
-      <w:r>
-        <w:rPr>
-          <w:rFonts w:ascii="Times New Roman" w:hAnsi="Times New Roman" w:cs="Times New Roman"/>
-          <w:lang w:val="tr-TR"/>
-        </w:rPr>
-        <w:t>dökümanda</w:t>
-      </w:r>
-      <w:proofErr w:type="spellEnd"/>
-      <w:r>
-        <w:rPr>
-          <w:rFonts w:ascii="Times New Roman" w:hAnsi="Times New Roman" w:cs="Times New Roman"/>
-          <w:lang w:val="tr-TR"/>
-        </w:rPr>
-        <w:t xml:space="preserve"> anlatıyoruz ve efektif çalıştığını görebilmek için network </w:t>
-      </w:r>
-      <w:proofErr w:type="spellStart"/>
-      <w:r>
-        <w:rPr>
-          <w:rFonts w:ascii="Times New Roman" w:hAnsi="Times New Roman" w:cs="Times New Roman"/>
-          <w:lang w:val="tr-TR"/>
-        </w:rPr>
-        <w:t>simulasyonı</w:t>
-      </w:r>
-      <w:proofErr w:type="spellEnd"/>
-      <w:r>
-        <w:rPr>
-          <w:rFonts w:ascii="Times New Roman" w:hAnsi="Times New Roman" w:cs="Times New Roman"/>
-          <w:lang w:val="tr-TR"/>
-        </w:rPr>
-        <w:t xml:space="preserve"> sonuçlarını da paylaşıyoruz. Bu sayede gerçek hayattaki uygulamaya çok yakın sonuçlar elde etmiş oluyoruz.</w:t>
-      </w:r>
-    </w:p>
-    <w:p>
-      <w:pPr>
-        <w:spacing w:beforeLines="100" w:before="240" w:afterLines="100"/>
-        <w:rPr>
-          <w:rFonts w:ascii="Times New Roman" w:hAnsi="Times New Roman" w:cs="Times New Roman"/>
-          <w:sz w:val="24"/>
-          <w:szCs w:val="24"/>
-          <w:lang w:val="tr-TR"/>
-        </w:rPr>
-      </w:pPr>
-      <w:r>
-        <w:rPr>
-          <w:rFonts w:ascii="Times New Roman" w:hAnsi="Times New Roman" w:cs="Times New Roman"/>
-          <w:lang w:val="tr-TR"/>
-        </w:rPr>
-        <w:t xml:space="preserve">Sistemimizi ana gerekliliklere göre kurduk. Bu gereklilikler iki dalda incelenebilir. Bu alanlar ağ gereklilikleri ve </w:t>
-      </w:r>
-      <w:proofErr w:type="spellStart"/>
-      <w:r>
-        <w:rPr>
-          <w:rFonts w:ascii="Times New Roman" w:hAnsi="Times New Roman" w:cs="Times New Roman"/>
-          <w:lang w:val="tr-TR"/>
-        </w:rPr>
-        <w:t>kriptografik</w:t>
-      </w:r>
-      <w:proofErr w:type="spellEnd"/>
-      <w:r>
-        <w:rPr>
-          <w:rFonts w:ascii="Times New Roman" w:hAnsi="Times New Roman" w:cs="Times New Roman"/>
-          <w:lang w:val="tr-TR"/>
-        </w:rPr>
-        <w:t xml:space="preserve"> gereklilikler. Bu dallar </w:t>
-      </w:r>
-      <w:proofErr w:type="spellStart"/>
-      <w:r>
-        <w:rPr>
-          <w:rFonts w:ascii="Times New Roman" w:hAnsi="Times New Roman" w:cs="Times New Roman"/>
-          <w:lang w:val="tr-TR"/>
-        </w:rPr>
-        <w:t>dökümanın</w:t>
-      </w:r>
-      <w:proofErr w:type="spellEnd"/>
-      <w:r>
-        <w:rPr>
-          <w:rFonts w:ascii="Times New Roman" w:hAnsi="Times New Roman" w:cs="Times New Roman"/>
-          <w:lang w:val="tr-TR"/>
-        </w:rPr>
-        <w:t xml:space="preserve"> ilerleyen sayfalarında açıklanacaklar.</w:t>
+        <w:t>Sistemimizi ana gerekliliklere göre kurduk. Bu gereklilikler iki dalda incelenebilir. Bu alanlar ağ gereklilikleri ve kriptografik gereklilikler. Bu dallar dökümanın ilerleyen sayfalarında açıklanacaklar.</w:t>
       </w:r>
       <w:r>
         <w:rPr>
@@ -1206,7 +939,6 @@
           <w:lang w:val="tr-TR"/>
         </w:rPr>
       </w:pPr>
-      <w:proofErr w:type="spellStart"/>
       <w:r>
         <w:rPr>
           <w:rFonts w:ascii="Times New Roman" w:hAnsi="Times New Roman" w:cs="Times New Roman"/>
@@ -1217,7 +949,6 @@
         </w:rPr>
         <w:t>To</w:t>
       </w:r>
-      <w:proofErr w:type="spellEnd"/>
       <w:r>
         <w:rPr>
           <w:rFonts w:ascii="Times New Roman" w:hAnsi="Times New Roman" w:cs="Times New Roman"/>
@@ -1228,7 +959,6 @@
         </w:rPr>
         <w:t xml:space="preserve"> </w:t>
       </w:r>
-      <w:proofErr w:type="spellStart"/>
       <w:r>
         <w:rPr>
           <w:rFonts w:ascii="Times New Roman" w:hAnsi="Times New Roman" w:cs="Times New Roman"/>
@@ -1239,7 +969,6 @@
         </w:rPr>
         <w:t>my</w:t>
       </w:r>
-      <w:proofErr w:type="spellEnd"/>
       <w:r>
         <w:rPr>
           <w:rFonts w:ascii="Times New Roman" w:hAnsi="Times New Roman" w:cs="Times New Roman"/>
@@ -1250,7 +979,6 @@
         </w:rPr>
         <w:t xml:space="preserve"> </w:t>
       </w:r>
-      <w:proofErr w:type="spellStart"/>
       <w:r>
         <w:rPr>
           <w:rFonts w:ascii="Times New Roman" w:hAnsi="Times New Roman" w:cs="Times New Roman"/>
@@ -1261,7 +989,6 @@
         </w:rPr>
         <w:t>dear</w:t>
       </w:r>
-      <w:proofErr w:type="spellEnd"/>
       <w:r>
         <w:rPr>
           <w:rFonts w:ascii="Times New Roman" w:hAnsi="Times New Roman" w:cs="Times New Roman"/>
@@ -1272,7 +999,6 @@
         </w:rPr>
         <w:t xml:space="preserve"> </w:t>
       </w:r>
-      <w:proofErr w:type="spellStart"/>
       <w:r>
         <w:rPr>
           <w:rFonts w:ascii="Times New Roman" w:hAnsi="Times New Roman" w:cs="Times New Roman"/>
@@ -1283,7 +1009,6 @@
         </w:rPr>
         <w:t>family</w:t>
       </w:r>
-      <w:proofErr w:type="spellEnd"/>
     </w:p>
     <w:p>
       <w:pPr>
@@ -5558,7 +5283,6 @@
           <w:lang w:val="tr-TR" w:bidi="en-US"/>
         </w:rPr>
       </w:pPr>
-      <w:proofErr w:type="spellStart"/>
       <w:r>
         <w:rPr>
           <w:rFonts w:ascii="Times New Roman" w:hAnsi="Times New Roman" w:cs="Times New Roman"/>
@@ -5566,117 +5290,7 @@
           <w:szCs w:val="24"/>
           <w:lang w:val="tr-TR" w:bidi="en-US"/>
         </w:rPr>
-        <w:t>Authentication</w:t>
-      </w:r>
-      <w:proofErr w:type="spellEnd"/>
-      <w:r>
-        <w:rPr>
-          <w:rFonts w:ascii="Times New Roman" w:hAnsi="Times New Roman" w:cs="Times New Roman"/>
-          <w:sz w:val="24"/>
-          <w:szCs w:val="24"/>
-          <w:lang w:val="tr-TR" w:bidi="en-US"/>
-        </w:rPr>
-        <w:t xml:space="preserve">, </w:t>
-      </w:r>
-      <w:proofErr w:type="spellStart"/>
-      <w:r>
-        <w:rPr>
-          <w:rFonts w:ascii="Times New Roman" w:hAnsi="Times New Roman" w:cs="Times New Roman"/>
-          <w:sz w:val="24"/>
-          <w:szCs w:val="24"/>
-          <w:lang w:val="tr-TR" w:bidi="en-US"/>
-        </w:rPr>
-        <w:t>confidentiality</w:t>
-      </w:r>
-      <w:proofErr w:type="spellEnd"/>
-      <w:r>
-        <w:rPr>
-          <w:rFonts w:ascii="Times New Roman" w:hAnsi="Times New Roman" w:cs="Times New Roman"/>
-          <w:sz w:val="24"/>
-          <w:szCs w:val="24"/>
-          <w:lang w:val="tr-TR" w:bidi="en-US"/>
-        </w:rPr>
-        <w:t xml:space="preserve">, </w:t>
-      </w:r>
-      <w:proofErr w:type="spellStart"/>
-      <w:r>
-        <w:rPr>
-          <w:rFonts w:ascii="Times New Roman" w:hAnsi="Times New Roman" w:cs="Times New Roman"/>
-          <w:sz w:val="24"/>
-          <w:szCs w:val="24"/>
-          <w:lang w:val="tr-TR" w:bidi="en-US"/>
-        </w:rPr>
-        <w:t>non-repudiation</w:t>
-      </w:r>
-      <w:proofErr w:type="spellEnd"/>
-      <w:r>
-        <w:rPr>
-          <w:rFonts w:ascii="Times New Roman" w:hAnsi="Times New Roman" w:cs="Times New Roman"/>
-          <w:sz w:val="24"/>
-          <w:szCs w:val="24"/>
-          <w:lang w:val="tr-TR" w:bidi="en-US"/>
-        </w:rPr>
-        <w:t xml:space="preserve">, </w:t>
-      </w:r>
-      <w:proofErr w:type="spellStart"/>
-      <w:r>
-        <w:rPr>
-          <w:rFonts w:ascii="Times New Roman" w:hAnsi="Times New Roman" w:cs="Times New Roman"/>
-          <w:sz w:val="24"/>
-          <w:szCs w:val="24"/>
-          <w:lang w:val="tr-TR" w:bidi="en-US"/>
-        </w:rPr>
-        <w:t>fraudprotectionwill</w:t>
-      </w:r>
-      <w:proofErr w:type="spellEnd"/>
-      <w:r>
-        <w:rPr>
-          <w:rFonts w:ascii="Times New Roman" w:hAnsi="Times New Roman" w:cs="Times New Roman"/>
-          <w:sz w:val="24"/>
-          <w:szCs w:val="24"/>
-          <w:lang w:val="tr-TR" w:bidi="en-US"/>
-        </w:rPr>
-        <w:t xml:space="preserve"> be </w:t>
-      </w:r>
-      <w:proofErr w:type="spellStart"/>
-      <w:r>
-        <w:rPr>
-          <w:rFonts w:ascii="Times New Roman" w:hAnsi="Times New Roman" w:cs="Times New Roman"/>
-          <w:sz w:val="24"/>
-          <w:szCs w:val="24"/>
-          <w:lang w:val="tr-TR" w:bidi="en-US"/>
-        </w:rPr>
-        <w:t>provided</w:t>
-      </w:r>
-      <w:proofErr w:type="spellEnd"/>
-      <w:r>
-        <w:rPr>
-          <w:rFonts w:ascii="Times New Roman" w:hAnsi="Times New Roman" w:cs="Times New Roman"/>
-          <w:sz w:val="24"/>
-          <w:szCs w:val="24"/>
-          <w:lang w:val="tr-TR" w:bidi="en-US"/>
-        </w:rPr>
-        <w:t xml:space="preserve"> in </w:t>
-      </w:r>
-      <w:proofErr w:type="spellStart"/>
-      <w:r>
-        <w:rPr>
-          <w:rFonts w:ascii="Times New Roman" w:hAnsi="Times New Roman" w:cs="Times New Roman"/>
-          <w:sz w:val="24"/>
-          <w:szCs w:val="24"/>
-          <w:lang w:val="tr-TR" w:bidi="en-US"/>
-        </w:rPr>
-        <w:t>oursystem</w:t>
-      </w:r>
-      <w:proofErr w:type="spellEnd"/>
-      <w:r>
-        <w:rPr>
-          <w:rFonts w:ascii="Times New Roman" w:hAnsi="Times New Roman" w:cs="Times New Roman"/>
-          <w:sz w:val="24"/>
-          <w:szCs w:val="24"/>
-          <w:lang w:val="tr-TR" w:bidi="en-US"/>
-        </w:rPr>
-        <w:t xml:space="preserve">. </w:t>
+        <w:t xml:space="preserve">Authentication, confidentiality, non-repudiation, fraudprotectionwill be provided in oursystem. </w:t>
       </w:r>
       <w:r>
         <w:rPr>
@@ -5685,27 +5299,7 @@
           <w:szCs w:val="24"/>
           <w:lang w:bidi="en-US"/>
         </w:rPr>
-        <w:t xml:space="preserve">The users will not be able to deny using credits for the services actually obtained; the operator will not be able to charge more than the usage amount. Moreover, inter-operator settlement will be performed in a secure way such that each operator will have cryptographic proofs of use for the services that they provide to other operators' customers. In order to provide privacy of individuals, our scheme will provide </w:t>
-      </w:r>
-      <w:proofErr w:type="spellStart"/>
-      <w:r>
-        <w:rPr>
-          <w:rFonts w:ascii="Times New Roman" w:hAnsi="Times New Roman" w:cs="Times New Roman"/>
-          <w:sz w:val="24"/>
-          <w:szCs w:val="24"/>
-          <w:lang w:bidi="en-US"/>
-        </w:rPr>
-        <w:t>untraceability</w:t>
-      </w:r>
-      <w:proofErr w:type="spellEnd"/>
-      <w:r>
-        <w:rPr>
-          <w:rFonts w:ascii="Times New Roman" w:hAnsi="Times New Roman" w:cs="Times New Roman"/>
-          <w:sz w:val="24"/>
-          <w:szCs w:val="24"/>
-          <w:lang w:bidi="en-US"/>
-        </w:rPr>
-        <w:t xml:space="preserve"> such that no unauthorized entity will be able to track down a particular user. </w:t>
+        <w:t xml:space="preserve">The users will not be able to deny using credits for the services actually obtained; the operator will not be able to charge more than the usage amount. Moreover, inter-operator settlement will be performed in a secure way such that each operator will have cryptographic proofs of use for the services that they provide to other operators' customers. In order to provide privacy of individuals, our scheme will provide untraceability such that no unauthorized entity will be able to track down a particular user. </w:t>
       </w:r>
     </w:p>
     <w:p>
@@ -5742,25 +5336,7 @@
           <w:szCs w:val="24"/>
         </w:rPr>
         <w:lastRenderedPageBreak/>
-        <w:t xml:space="preserve">From security point of view, we aim to have mutual authentication between client and the network in our protocols. Anonymity of the clients and </w:t>
-      </w:r>
-      <w:proofErr w:type="spellStart"/>
-      <w:r>
-        <w:rPr>
-          <w:rFonts w:ascii="Times New Roman" w:hAnsi="Times New Roman" w:cs="Times New Roman"/>
-          <w:sz w:val="24"/>
-          <w:szCs w:val="24"/>
-        </w:rPr>
-        <w:t>untraceability</w:t>
-      </w:r>
-      <w:proofErr w:type="spellEnd"/>
-      <w:r>
-        <w:rPr>
-          <w:rFonts w:ascii="Times New Roman" w:hAnsi="Times New Roman" w:cs="Times New Roman"/>
-          <w:sz w:val="24"/>
-          <w:szCs w:val="24"/>
-        </w:rPr>
-        <w:t xml:space="preserve"> across different usage periods (a.k.a. unlinkability) are privacy related goals of the protocols. </w:t>
+        <w:t xml:space="preserve">From security point of view, we aim to have mutual authentication between client and the network in our protocols. Anonymity of the clients and untraceability across different usage periods (a.k.a. unlinkability) are privacy related goals of the protocols. </w:t>
       </w:r>
     </w:p>
     <w:p>
@@ -5885,25 +5461,7 @@
           <w:sz w:val="24"/>
           <w:szCs w:val="24"/>
         </w:rPr>
-        <w:t xml:space="preserve">Mesh routers and mesh </w:t>
-      </w:r>
-      <w:proofErr w:type="gramStart"/>
-      <w:r>
-        <w:rPr>
-          <w:rFonts w:ascii="Times New Roman" w:hAnsi="Times New Roman" w:cs="Times New Roman"/>
-          <w:sz w:val="24"/>
-          <w:szCs w:val="24"/>
-        </w:rPr>
-        <w:t>clients</w:t>
-      </w:r>
-      <w:proofErr w:type="gramEnd"/>
-      <w:r>
-        <w:rPr>
-          <w:rFonts w:ascii="Times New Roman" w:hAnsi="Times New Roman" w:cs="Times New Roman"/>
-          <w:sz w:val="24"/>
-          <w:szCs w:val="24"/>
-        </w:rPr>
-        <w:t xml:space="preserve"> form up WMNs. Each mesh node functions as a host and also as a router, relaying packets on behalf of other nodes, connecting nodes that are not located within the transmission range of each other. WMNs create ad-hoc networks, which are dynamically self-organized and self-configured. WMNs are easy to deploy and cost-effective systems, they are easy to maintain and provide robustness and reliable service coverage.</w:t>
+        <w:t>Mesh routers and mesh clients form up WMNs. Each mesh node functions as a host and also as a router, relaying packets on behalf of other nodes, connecting nodes that are not located within the transmission range of each other. WMNs create ad-hoc networks, which are dynamically self-organized and self-configured. WMNs are easy to deploy and cost-effective systems, they are easy to maintain and provide robustness and reliable service coverage.</w:t>
       </w:r>
     </w:p>
     <w:p>
@@ -6821,25 +6379,7 @@
           <w:sz w:val="24"/>
           <w:szCs w:val="24"/>
         </w:rPr>
-        <w:t xml:space="preserve">Given a message m, the message digest </w:t>
-      </w:r>
-      <w:proofErr w:type="gramStart"/>
-      <w:r>
-        <w:rPr>
-          <w:rFonts w:ascii="Times New Roman" w:hAnsi="Times New Roman" w:cs="Times New Roman"/>
-          <w:sz w:val="24"/>
-          <w:szCs w:val="24"/>
-        </w:rPr>
-        <w:t>h(</w:t>
-      </w:r>
-      <w:proofErr w:type="gramEnd"/>
-      <w:r>
-        <w:rPr>
-          <w:rFonts w:ascii="Times New Roman" w:hAnsi="Times New Roman" w:cs="Times New Roman"/>
-          <w:sz w:val="24"/>
-          <w:szCs w:val="24"/>
-        </w:rPr>
-        <w:t>m) can be calculated very quickly.</w:t>
+        <w:t>Given a message m, the message digest h(m) can be calculated very quickly.</w:t>
       </w:r>
     </w:p>
     <w:p>
@@ -6862,25 +6402,7 @@
           <w:sz w:val="24"/>
           <w:szCs w:val="24"/>
         </w:rPr>
-        <w:t xml:space="preserve">Given a y, it is computationally infeasible to find </w:t>
-      </w:r>
-      <w:proofErr w:type="gramStart"/>
-      <w:r>
-        <w:rPr>
-          <w:rFonts w:ascii="Times New Roman" w:hAnsi="Times New Roman" w:cs="Times New Roman"/>
-          <w:sz w:val="24"/>
-          <w:szCs w:val="24"/>
-        </w:rPr>
-        <w:t>an</w:t>
-      </w:r>
-      <w:proofErr w:type="gramEnd"/>
-      <w:r>
-        <w:rPr>
-          <w:rFonts w:ascii="Times New Roman" w:hAnsi="Times New Roman" w:cs="Times New Roman"/>
-          <w:sz w:val="24"/>
-          <w:szCs w:val="24"/>
-        </w:rPr>
-        <w:t xml:space="preserve"> </w:t>
+        <w:t xml:space="preserve">Given a y, it is computationally infeasible to find an </w:t>
       </w:r>
       <w:r>
         <w:rPr>
@@ -7691,23 +7213,13 @@
           <w:szCs w:val="24"/>
         </w:rPr>
       </w:pPr>
-      <w:proofErr w:type="gramStart"/>
-      <w:r>
-        <w:rPr>
-          <w:rFonts w:ascii="Times New Roman" w:hAnsi="Times New Roman" w:cs="Times New Roman"/>
-          <w:sz w:val="24"/>
-          <w:szCs w:val="24"/>
-        </w:rPr>
-        <w:t>n</w:t>
-      </w:r>
-      <w:proofErr w:type="gramEnd"/>
-      <w:r>
-        <w:rPr>
-          <w:rFonts w:ascii="Times New Roman" w:hAnsi="Times New Roman" w:cs="Times New Roman"/>
-          <w:sz w:val="24"/>
-          <w:szCs w:val="24"/>
-        </w:rPr>
-        <w:t xml:space="preserve"> times</w:t>
+      <w:r>
+        <w:rPr>
+          <w:rFonts w:ascii="Times New Roman" w:hAnsi="Times New Roman" w:cs="Times New Roman"/>
+          <w:sz w:val="24"/>
+          <w:szCs w:val="24"/>
+        </w:rPr>
+        <w:t>n times</w:t>
       </w:r>
     </w:p>
     <w:p>
@@ -8143,8 +7655,6 @@
                 <w:szCs w:val="20"/>
               </w:rPr>
             </w:pPr>
-            <w:proofErr w:type="spellStart"/>
-            <w:proofErr w:type="gramStart"/>
             <w:r>
               <w:rPr>
                 <w:rFonts w:ascii="Times New Roman" w:hAnsi="Times New Roman" w:cs="Times New Roman"/>
@@ -8154,8 +7664,6 @@
               </w:rPr>
               <w:t>ipad</w:t>
             </w:r>
-            <w:proofErr w:type="spellEnd"/>
-            <w:proofErr w:type="gramEnd"/>
           </w:p>
         </w:tc>
         <w:tc>
@@ -8389,8 +7897,6 @@
                 <w:szCs w:val="20"/>
               </w:rPr>
             </w:pPr>
-            <w:proofErr w:type="spellStart"/>
-            <w:proofErr w:type="gramStart"/>
             <w:r>
               <w:rPr>
                 <w:rFonts w:ascii="Times New Roman" w:hAnsi="Times New Roman" w:cs="Times New Roman"/>
@@ -8400,8 +7906,6 @@
               </w:rPr>
               <w:t>opad</w:t>
             </w:r>
-            <w:proofErr w:type="spellEnd"/>
-            <w:proofErr w:type="gramEnd"/>
           </w:p>
         </w:tc>
         <w:tc>
@@ -8451,7 +7955,6 @@
                 <w:szCs w:val="20"/>
               </w:rPr>
             </w:pPr>
-            <w:proofErr w:type="gramStart"/>
             <w:r>
               <w:rPr>
                 <w:rFonts w:ascii="Times New Roman" w:hAnsi="Times New Roman" w:cs="Times New Roman"/>
@@ -8461,7 +7964,6 @@
               </w:rPr>
               <w:t>t</w:t>
             </w:r>
-            <w:proofErr w:type="gramEnd"/>
           </w:p>
         </w:tc>
         <w:tc>
@@ -8511,7 +8013,6 @@
                 <w:szCs w:val="20"/>
               </w:rPr>
             </w:pPr>
-            <w:proofErr w:type="gramStart"/>
             <w:r>
               <w:rPr>
                 <w:rFonts w:ascii="Times New Roman" w:hAnsi="Times New Roman" w:cs="Times New Roman"/>
@@ -8521,7 +8022,6 @@
               </w:rPr>
               <w:t>text</w:t>
             </w:r>
-            <w:proofErr w:type="gramEnd"/>
           </w:p>
         </w:tc>
         <w:tc>
@@ -8571,8 +8071,6 @@
                 <w:szCs w:val="20"/>
               </w:rPr>
             </w:pPr>
-            <w:proofErr w:type="spellStart"/>
-            <w:proofErr w:type="gramStart"/>
             <w:r>
               <w:rPr>
                 <w:rFonts w:ascii="Times New Roman" w:hAnsi="Times New Roman" w:cs="Times New Roman"/>
@@ -8582,8 +8080,6 @@
               </w:rPr>
               <w:t>xN</w:t>
             </w:r>
-            <w:proofErr w:type="spellEnd"/>
-            <w:proofErr w:type="gramEnd"/>
           </w:p>
         </w:tc>
         <w:tc>
@@ -9033,43 +8529,7 @@
           <w:sz w:val="24"/>
           <w:szCs w:val="24"/>
         </w:rPr>
-        <w:t xml:space="preserve"> a plaintext input is used as a parameter with the shared secret key in </w:t>
-      </w:r>
-      <w:proofErr w:type="gramStart"/>
-      <w:r>
-        <w:rPr>
-          <w:rFonts w:ascii="Times New Roman" w:hAnsi="Times New Roman" w:cs="Times New Roman"/>
-          <w:sz w:val="24"/>
-          <w:szCs w:val="24"/>
-        </w:rPr>
-        <w:t>a</w:t>
-      </w:r>
-      <w:proofErr w:type="gramEnd"/>
-      <w:r>
-        <w:rPr>
-          <w:rFonts w:ascii="Times New Roman" w:hAnsi="Times New Roman" w:cs="Times New Roman"/>
-          <w:sz w:val="24"/>
-          <w:szCs w:val="24"/>
-        </w:rPr>
-        <w:t xml:space="preserve"> encryption algorithm. Superficially the encryption and decryption algorithms are black boxes from the parties’ point of view. Encrypted data is transmitted through </w:t>
-      </w:r>
-      <w:proofErr w:type="gramStart"/>
-      <w:r>
-        <w:rPr>
-          <w:rFonts w:ascii="Times New Roman" w:hAnsi="Times New Roman" w:cs="Times New Roman"/>
-          <w:sz w:val="24"/>
-          <w:szCs w:val="24"/>
-        </w:rPr>
-        <w:t>a</w:t>
-      </w:r>
-      <w:proofErr w:type="gramEnd"/>
-      <w:r>
-        <w:rPr>
-          <w:rFonts w:ascii="Times New Roman" w:hAnsi="Times New Roman" w:cs="Times New Roman"/>
-          <w:sz w:val="24"/>
-          <w:szCs w:val="24"/>
-        </w:rPr>
-        <w:t xml:space="preserve"> insecure medium. The receiver of the encrypted message decrypts the cipher text with the shared secret key and calculates the original message.</w:t>
+        <w:t xml:space="preserve"> a plaintext input is used as a parameter with the shared secret key in a encryption algorithm. Superficially the encryption and decryption algorithms are black boxes from the parties’ point of view. Encrypted data is transmitted through a insecure medium. The receiver of the encrypted message decrypts the cipher text with the shared secret key and calculates the original message.</w:t>
       </w:r>
     </w:p>
     <w:p>
@@ -10382,25 +9842,7 @@
                 <w:sz w:val="20"/>
                 <w:szCs w:val="20"/>
               </w:rPr>
-              <w:t xml:space="preserve">Access Point (AP) with </w:t>
-            </w:r>
-            <w:proofErr w:type="gramStart"/>
-            <w:r>
-              <w:rPr>
-                <w:rFonts w:ascii="Times New Roman" w:hAnsi="Times New Roman" w:cs="Times New Roman"/>
-                <w:sz w:val="20"/>
-                <w:szCs w:val="20"/>
-              </w:rPr>
-              <w:t>mesh</w:t>
-            </w:r>
-            <w:proofErr w:type="gramEnd"/>
-            <w:r>
-              <w:rPr>
-                <w:rFonts w:ascii="Times New Roman" w:hAnsi="Times New Roman" w:cs="Times New Roman"/>
-                <w:sz w:val="20"/>
-                <w:szCs w:val="20"/>
-              </w:rPr>
-              <w:t xml:space="preserve"> routing capability. From now on in this document, it is called as AP, but please note that it also has routing capability.</w:t>
+              <w:t>Access Point (AP) with mesh routing capability. From now on in this document, it is called as AP, but please note that it also has routing capability.</w:t>
             </w:r>
           </w:p>
         </w:tc>
@@ -11743,7 +11185,6 @@
                 <m:t>i</m:t>
               </m:r>
             </m:oMath>
-            <w:proofErr w:type="gramStart"/>
             <w:r>
               <w:rPr>
                 <w:rFonts w:ascii="Times New Roman" w:eastAsia="Calibri" w:hAnsi="Times New Roman" w:cs="Times New Roman"/>
@@ -11753,7 +11194,6 @@
               </w:rPr>
               <w:t>th</w:t>
             </w:r>
-            <w:proofErr w:type="gramEnd"/>
             <w:r>
               <w:rPr>
                 <w:rFonts w:ascii="Times New Roman" w:eastAsia="Calibri" w:hAnsi="Times New Roman" w:cs="Times New Roman"/>
@@ -12023,7 +11463,6 @@
                 <m:t>i</m:t>
               </m:r>
             </m:oMath>
-            <w:proofErr w:type="gramStart"/>
             <w:r>
               <w:rPr>
                 <w:rFonts w:ascii="Times New Roman" w:eastAsia="Calibri" w:hAnsi="Times New Roman" w:cs="Times New Roman"/>
@@ -12033,7 +11472,6 @@
               </w:rPr>
               <w:t>th</w:t>
             </w:r>
-            <w:proofErr w:type="gramEnd"/>
             <w:r>
               <w:rPr>
                 <w:rFonts w:ascii="Times New Roman" w:hAnsi="Times New Roman" w:cs="Times New Roman"/>
@@ -12133,7 +11571,6 @@
                 <m:t>i</m:t>
               </m:r>
             </m:oMath>
-            <w:proofErr w:type="gramStart"/>
             <w:r>
               <w:rPr>
                 <w:rFonts w:ascii="Times New Roman" w:eastAsia="Calibri" w:hAnsi="Times New Roman" w:cs="Times New Roman"/>
@@ -12143,7 +11580,6 @@
               </w:rPr>
               <w:t>th</w:t>
             </w:r>
-            <w:proofErr w:type="gramEnd"/>
             <w:r>
               <w:rPr>
                 <w:rFonts w:ascii="Times New Roman" w:hAnsi="Times New Roman" w:cs="Times New Roman"/>
@@ -12259,18 +11695,8 @@
                 <w:sz w:val="20"/>
                 <w:szCs w:val="20"/>
               </w:rPr>
-              <w:t xml:space="preserve">Public key </w:t>
-            </w:r>
-            <w:proofErr w:type="gramStart"/>
-            <w:r>
-              <w:rPr>
-                <w:rFonts w:ascii="Times New Roman" w:hAnsi="Times New Roman" w:cs="Times New Roman"/>
-                <w:sz w:val="20"/>
-                <w:szCs w:val="20"/>
-              </w:rPr>
-              <w:t xml:space="preserve">of  </w:t>
-            </w:r>
-            <w:proofErr w:type="gramEnd"/>
+              <w:t xml:space="preserve">Public key of  </w:t>
+            </w:r>
             <m:oMath>
               <m:sSub>
                 <m:sSubPr>
@@ -12412,18 +11838,8 @@
                 <w:sz w:val="20"/>
                 <w:szCs w:val="20"/>
               </w:rPr>
-              <w:t xml:space="preserve">Private key </w:t>
-            </w:r>
-            <w:proofErr w:type="gramStart"/>
-            <w:r>
-              <w:rPr>
-                <w:rFonts w:ascii="Times New Roman" w:hAnsi="Times New Roman" w:cs="Times New Roman"/>
-                <w:sz w:val="20"/>
-                <w:szCs w:val="20"/>
-              </w:rPr>
-              <w:t xml:space="preserve">of  </w:t>
-            </w:r>
-            <w:proofErr w:type="gramEnd"/>
+              <w:t xml:space="preserve">Private key of  </w:t>
+            </w:r>
             <m:oMath>
               <m:sSub>
                 <m:sSubPr>
@@ -14443,23 +13859,13 @@
           </m:sub>
         </m:sSub>
       </m:oMath>
-      <w:proofErr w:type="gramStart"/>
       <w:r>
         <w:rPr>
           <w:rFonts w:ascii="Times New Roman" w:hAnsi="Times New Roman"/>
           <w:sz w:val="24"/>
           <w:szCs w:val="24"/>
         </w:rPr>
-        <w:t>is</w:t>
-      </w:r>
-      <w:proofErr w:type="gramEnd"/>
-      <w:r>
-        <w:rPr>
-          <w:rFonts w:ascii="Times New Roman" w:hAnsi="Times New Roman"/>
-          <w:sz w:val="24"/>
-          <w:szCs w:val="24"/>
-        </w:rPr>
-        <w:t xml:space="preserve"> the first token to use. Then we use the token in the increasing order of token index. In this way, we exploit one-way property of hash algorithms such that an attacker cannot learn the next token even if</w:t>
+        <w:t>is the first token to use. Then we use the token in the increasing order of token index. In this way, we exploit one-way property of hash algorithms such that an attacker cannot learn the next token even if</w:t>
       </w:r>
       <w:r>
         <w:rPr>
@@ -15457,7 +14863,15 @@
       <w:bookmarkStart w:id="14" w:name="_Toc343721037"/>
       <w:r>
         <w:lastRenderedPageBreak/>
-        <w:t xml:space="preserve">Protocols of secure </w:t>
+        <w:t xml:space="preserve">Protocols of </w:t>
+      </w:r>
+      <w:r>
+        <w:t xml:space="preserve">the </w:t>
+      </w:r>
+      <w:bookmarkStart w:id="15" w:name="_GoBack"/>
+      <w:bookmarkEnd w:id="15"/>
+      <w:r>
+        <w:t xml:space="preserve">secure </w:t>
       </w:r>
       <w:r>
         <w:t>and seamless mI</w:t>
@@ -15475,14 +14889,14 @@
           <w:lang w:bidi="en-US"/>
         </w:rPr>
       </w:pPr>
-      <w:bookmarkStart w:id="15" w:name="_Toc343721038"/>
+      <w:bookmarkStart w:id="16" w:name="_Toc343721038"/>
       <w:r>
         <w:rPr>
           <w:lang w:bidi="en-US"/>
         </w:rPr>
         <w:t>5.1 Initial Authorization</w:t>
       </w:r>
-      <w:bookmarkEnd w:id="15"/>
+      <w:bookmarkEnd w:id="16"/>
     </w:p>
     <w:p>
       <w:pPr>
@@ -15784,25 +15198,7 @@
           <w:sz w:val="24"/>
           <w:szCs w:val="24"/>
         </w:rPr>
-        <w:t xml:space="preserve"> [6], which is a hybrid routing protocol. Once the mesh nodes deliver </w:t>
-      </w:r>
-      <w:proofErr w:type="spellStart"/>
-      <w:r>
-        <w:rPr>
-          <w:rFonts w:ascii="Times New Roman" w:hAnsi="Times New Roman" w:cs="Helvetica"/>
-          <w:sz w:val="24"/>
-          <w:szCs w:val="24"/>
-        </w:rPr>
-        <w:t>apacket</w:t>
-      </w:r>
-      <w:proofErr w:type="spellEnd"/>
-      <w:r>
-        <w:rPr>
-          <w:rFonts w:ascii="Times New Roman" w:hAnsi="Times New Roman" w:cs="Helvetica"/>
-          <w:sz w:val="24"/>
-          <w:szCs w:val="24"/>
-        </w:rPr>
-        <w:t xml:space="preserve"> through a route, </w:t>
+        <w:t xml:space="preserve"> [6], which is a hybrid routing protocol. Once the mesh nodes deliver apacket through a route, </w:t>
       </w:r>
       <w:r>
         <w:rPr>
@@ -16934,23 +16330,13 @@
           </m:sub>
         </m:sSub>
       </m:oMath>
-      <w:proofErr w:type="gramStart"/>
-      <w:r>
-        <w:rPr>
-          <w:rFonts w:ascii="Times New Roman" w:hAnsi="Times New Roman" w:cs="Helvetica"/>
-          <w:sz w:val="24"/>
-          <w:szCs w:val="24"/>
-        </w:rPr>
-        <w:t>receives</w:t>
-      </w:r>
-      <w:proofErr w:type="gramEnd"/>
-      <w:r>
-        <w:rPr>
-          <w:rFonts w:ascii="Times New Roman" w:hAnsi="Times New Roman" w:cs="Helvetica"/>
-          <w:sz w:val="24"/>
-          <w:szCs w:val="24"/>
-        </w:rPr>
-        <w:t xml:space="preserve"> the connection request and relays the request through mesh backbone. </w:t>
+      <w:r>
+        <w:rPr>
+          <w:rFonts w:ascii="Times New Roman" w:hAnsi="Times New Roman" w:cs="Helvetica"/>
+          <w:sz w:val="24"/>
+          <w:szCs w:val="24"/>
+        </w:rPr>
+        <w:t xml:space="preserve">receives the connection request and relays the request through mesh backbone. </w:t>
       </w:r>
     </w:p>
     <w:p>
@@ -16983,7 +16369,6 @@
         </w:rPr>
         <w:t xml:space="preserve"> </w:t>
       </w:r>
-      <w:proofErr w:type="spellStart"/>
       <w:r>
         <w:rPr>
           <w:rFonts w:ascii="Times New Roman" w:hAnsi="Times New Roman" w:cs="Helvetica"/>
@@ -16999,16 +16384,7 @@
           <w:sz w:val="24"/>
           <w:szCs w:val="24"/>
         </w:rPr>
-        <w:t>and</w:t>
-      </w:r>
-      <w:proofErr w:type="spellEnd"/>
-      <w:r>
-        <w:rPr>
-          <w:rFonts w:ascii="Times New Roman" w:hAnsi="Times New Roman" w:cs="Helvetica"/>
-          <w:sz w:val="24"/>
-          <w:szCs w:val="24"/>
-        </w:rPr>
-        <w:t xml:space="preserve"> relays it to the operator.</w:t>
+        <w:t>and relays it to the operator.</w:t>
       </w:r>
     </w:p>
     <w:p>
@@ -17041,7 +16417,6 @@
         </w:rPr>
         <w:t xml:space="preserve">relays </w:t>
       </w:r>
-      <w:proofErr w:type="spellStart"/>
       <w:r>
         <w:rPr>
           <w:rFonts w:ascii="Times New Roman" w:hAnsi="Times New Roman" w:cs="Helvetica"/>
@@ -17057,16 +16432,7 @@
           <w:sz w:val="24"/>
           <w:szCs w:val="24"/>
         </w:rPr>
-        <w:t>to</w:t>
-      </w:r>
-      <w:proofErr w:type="spellEnd"/>
-      <w:r>
-        <w:rPr>
-          <w:rFonts w:ascii="Times New Roman" w:hAnsi="Times New Roman" w:cs="Helvetica"/>
-          <w:sz w:val="24"/>
-          <w:szCs w:val="24"/>
-        </w:rPr>
-        <w:t xml:space="preserve"> </w:t>
+        <w:t xml:space="preserve">to </w:t>
       </w:r>
       <w:r>
         <w:rPr>
@@ -17896,7 +17262,6 @@
         </w:rPr>
         <w:t xml:space="preserve">TTP sends </w:t>
       </w:r>
-      <w:proofErr w:type="gramStart"/>
       <m:oMath>
         <m:r>
           <w:rPr>
@@ -17921,16 +17286,15 @@
           <w:sz w:val="24"/>
           <w:szCs w:val="24"/>
         </w:rPr>
-        <w:t xml:space="preserve"> </w:t>
-      </w:r>
-      <w:proofErr w:type="spellStart"/>
+        <w:t xml:space="preserve"> the</w:t>
+      </w:r>
       <w:r>
         <w:rPr>
           <w:rFonts w:ascii="Times New Roman" w:eastAsiaTheme="minorEastAsia" w:hAnsi="Times New Roman" w:cs="Helvetica"/>
           <w:sz w:val="24"/>
           <w:szCs w:val="24"/>
         </w:rPr>
-        <w:t>the</w:t>
+        <w:t>O</w:t>
       </w:r>
       <w:r>
         <w:rPr>
@@ -17938,25 +17302,7 @@
           <w:sz w:val="24"/>
           <w:szCs w:val="24"/>
         </w:rPr>
-        <w:t>O</w:t>
-      </w:r>
-      <w:r>
-        <w:rPr>
-          <w:rFonts w:ascii="Times New Roman" w:eastAsiaTheme="minorEastAsia" w:hAnsi="Times New Roman" w:cs="Helvetica"/>
-          <w:sz w:val="24"/>
-          <w:szCs w:val="24"/>
-        </w:rPr>
-        <w:t>perator</w:t>
-      </w:r>
-      <w:proofErr w:type="spellEnd"/>
-      <w:proofErr w:type="gramEnd"/>
-      <w:r>
-        <w:rPr>
-          <w:rFonts w:ascii="Times New Roman" w:eastAsiaTheme="minorEastAsia" w:hAnsi="Times New Roman" w:cs="Helvetica"/>
-          <w:sz w:val="24"/>
-          <w:szCs w:val="24"/>
-        </w:rPr>
-        <w:t>.</w:t>
+        <w:t>perator.</w:t>
       </w:r>
     </w:p>
     <w:p>
@@ -18271,7 +17617,6 @@
           <m:t>GW</m:t>
         </m:r>
       </m:oMath>
-      <w:proofErr w:type="gramStart"/>
       <w:r>
         <w:rPr>
           <w:rFonts w:ascii="Times New Roman" w:eastAsiaTheme="minorEastAsia" w:hAnsi="Times New Roman" w:cs="Helvetica"/>
@@ -18290,7 +17635,6 @@
           <m:t>RP</m:t>
         </m:r>
       </m:oMath>
-      <w:proofErr w:type="gramEnd"/>
       <w:r>
         <w:rPr>
           <w:rFonts w:ascii="Times New Roman" w:eastAsiaTheme="minorEastAsia" w:hAnsi="Times New Roman" w:cs="Helvetica"/>
@@ -18455,7 +17799,6 @@
           <m:t>GW</m:t>
         </m:r>
       </m:oMath>
-      <w:proofErr w:type="gramStart"/>
       <w:r>
         <w:rPr>
           <w:rFonts w:ascii="Times New Roman" w:eastAsiaTheme="minorEastAsia" w:hAnsi="Times New Roman" w:cs="Helvetica"/>
@@ -18474,7 +17817,6 @@
           <m:t>RP</m:t>
         </m:r>
       </m:oMath>
-      <w:proofErr w:type="gramEnd"/>
       <w:r>
         <w:rPr>
           <w:rFonts w:ascii="Times New Roman" w:eastAsiaTheme="minorEastAsia" w:hAnsi="Times New Roman" w:cs="Helvetica"/>
@@ -18574,7 +17916,6 @@
           </m:sub>
         </m:sSub>
       </m:oMath>
-      <w:proofErr w:type="gramStart"/>
       <w:r>
         <w:rPr>
           <w:rFonts w:ascii="Times New Roman" w:hAnsi="Times New Roman" w:cs="Helvetica"/>
@@ -18593,7 +17934,6 @@
           <m:t>RP</m:t>
         </m:r>
       </m:oMath>
-      <w:proofErr w:type="gramEnd"/>
       <w:r>
         <w:rPr>
           <w:rFonts w:ascii="Times New Roman" w:hAnsi="Times New Roman" w:cs="Helvetica"/>
@@ -18777,7 +18117,6 @@
           </m:sub>
         </m:sSub>
       </m:oMath>
-      <w:proofErr w:type="gramStart"/>
       <w:r>
         <w:rPr>
           <w:rFonts w:ascii="Times New Roman" w:eastAsiaTheme="minorEastAsia" w:hAnsi="Times New Roman" w:cs="Helvetica"/>
@@ -18796,7 +18135,6 @@
           <m:t>RP</m:t>
         </m:r>
       </m:oMath>
-      <w:proofErr w:type="gramEnd"/>
       <w:r>
         <w:rPr>
           <w:rFonts w:ascii="Times New Roman" w:eastAsiaTheme="minorEastAsia" w:hAnsi="Times New Roman" w:cs="Helvetica"/>
@@ -18995,14 +18333,14 @@
           <w:lang w:bidi="en-US"/>
         </w:rPr>
       </w:pPr>
-      <w:bookmarkStart w:id="16" w:name="_Toc343721039"/>
+      <w:bookmarkStart w:id="17" w:name="_Toc343721039"/>
       <w:r>
         <w:rPr>
           <w:lang w:bidi="en-US"/>
         </w:rPr>
         <w:t>5.2 Reuse of a Connection Card</w:t>
       </w:r>
-      <w:bookmarkEnd w:id="16"/>
+      <w:bookmarkEnd w:id="17"/>
     </w:p>
     <w:p>
       <w:pPr>
@@ -19185,7 +18523,6 @@
         </w:rPr>
         <w:t xml:space="preserve"> </w:t>
       </w:r>
-      <w:proofErr w:type="spellStart"/>
       <w:r>
         <w:rPr>
           <w:rFonts w:ascii="Times New Roman" w:hAnsi="Times New Roman" w:cs="Helvetica"/>
@@ -19204,7 +18541,6 @@
         </w:rPr>
         <w:t>th</w:t>
       </w:r>
-      <w:proofErr w:type="spellEnd"/>
       <w:r>
         <w:rPr>
           <w:rFonts w:ascii="Times New Roman" w:hAnsi="Times New Roman" w:cs="Helvetica"/>
@@ -19896,23 +19232,13 @@
           </m:sub>
         </m:sSub>
       </m:oMath>
-      <w:proofErr w:type="gramStart"/>
-      <w:r>
-        <w:rPr>
-          <w:rFonts w:ascii="Times New Roman" w:hAnsi="Times New Roman" w:cs="Helvetica"/>
-          <w:sz w:val="24"/>
-          <w:szCs w:val="24"/>
-        </w:rPr>
-        <w:t>receives</w:t>
-      </w:r>
-      <w:proofErr w:type="gramEnd"/>
-      <w:r>
-        <w:rPr>
-          <w:rFonts w:ascii="Times New Roman" w:hAnsi="Times New Roman" w:cs="Helvetica"/>
-          <w:sz w:val="24"/>
-          <w:szCs w:val="24"/>
-        </w:rPr>
-        <w:t xml:space="preserve"> this connection request and relays it to the </w:t>
+      <w:r>
+        <w:rPr>
+          <w:rFonts w:ascii="Times New Roman" w:hAnsi="Times New Roman" w:cs="Helvetica"/>
+          <w:sz w:val="24"/>
+          <w:szCs w:val="24"/>
+        </w:rPr>
+        <w:t xml:space="preserve">receives this connection request and relays it to the </w:t>
       </w:r>
       <m:oMath>
         <m:r>
@@ -21009,7 +20335,6 @@
           <m:t>GW</m:t>
         </m:r>
       </m:oMath>
-      <w:proofErr w:type="gramStart"/>
       <w:r>
         <w:rPr>
           <w:rFonts w:ascii="Times New Roman" w:hAnsi="Times New Roman" w:cs="Helvetica"/>
@@ -21028,7 +20353,6 @@
           <m:t>RP</m:t>
         </m:r>
       </m:oMath>
-      <w:proofErr w:type="gramEnd"/>
       <w:r>
         <w:rPr>
           <w:rFonts w:ascii="Times New Roman" w:hAnsi="Times New Roman" w:cs="Helvetica"/>
@@ -21175,7 +20499,6 @@
           <m:t>GW</m:t>
         </m:r>
       </m:oMath>
-      <w:proofErr w:type="gramStart"/>
       <w:r>
         <w:rPr>
           <w:rFonts w:ascii="Times New Roman" w:eastAsiaTheme="minorEastAsia" w:hAnsi="Times New Roman" w:cs="Helvetica"/>
@@ -21194,7 +20517,6 @@
           <m:t>RP</m:t>
         </m:r>
       </m:oMath>
-      <w:proofErr w:type="gramEnd"/>
       <w:r>
         <w:rPr>
           <w:rFonts w:ascii="Times New Roman" w:eastAsiaTheme="minorEastAsia" w:hAnsi="Times New Roman" w:cs="Helvetica"/>
@@ -21294,7 +20616,6 @@
           </m:sub>
         </m:sSub>
       </m:oMath>
-      <w:proofErr w:type="gramStart"/>
       <w:r>
         <w:rPr>
           <w:rFonts w:ascii="Times New Roman" w:hAnsi="Times New Roman" w:cs="Helvetica"/>
@@ -21313,7 +20634,6 @@
           <m:t>RP</m:t>
         </m:r>
       </m:oMath>
-      <w:proofErr w:type="gramEnd"/>
       <w:r>
         <w:rPr>
           <w:rFonts w:ascii="Times New Roman" w:hAnsi="Times New Roman" w:cs="Helvetica"/>
@@ -21486,7 +20806,6 @@
           </m:sub>
         </m:sSub>
       </m:oMath>
-      <w:proofErr w:type="gramStart"/>
       <w:r>
         <w:rPr>
           <w:rFonts w:ascii="Times New Roman" w:eastAsiaTheme="minorEastAsia" w:hAnsi="Times New Roman" w:cs="Helvetica"/>
@@ -21505,7 +20824,6 @@
           <m:t>RP</m:t>
         </m:r>
       </m:oMath>
-      <w:proofErr w:type="gramEnd"/>
       <w:r>
         <w:rPr>
           <w:rFonts w:ascii="Times New Roman" w:eastAsiaTheme="minorEastAsia" w:hAnsi="Times New Roman" w:cs="Helvetica"/>
@@ -21616,14 +20934,14 @@
           <w:lang w:bidi="en-US"/>
         </w:rPr>
       </w:pPr>
-      <w:bookmarkStart w:id="17" w:name="_Toc343721040"/>
+      <w:bookmarkStart w:id="18" w:name="_Toc343721040"/>
       <w:r>
         <w:rPr>
           <w:lang w:bidi="en-US"/>
         </w:rPr>
         <w:t>5.3 Access Point Authentication</w:t>
       </w:r>
-      <w:bookmarkEnd w:id="17"/>
+      <w:bookmarkEnd w:id="18"/>
     </w:p>
     <w:p>
       <w:pPr>
@@ -21808,23 +21126,13 @@
           </m:sub>
         </m:sSub>
       </m:oMath>
-      <w:proofErr w:type="gramStart"/>
-      <w:r>
-        <w:rPr>
-          <w:rFonts w:ascii="Times New Roman" w:hAnsi="Times New Roman" w:cs="Helvetica"/>
-          <w:sz w:val="24"/>
-          <w:szCs w:val="24"/>
-        </w:rPr>
-        <w:t>sends</w:t>
-      </w:r>
-      <w:proofErr w:type="gramEnd"/>
-      <w:r>
-        <w:rPr>
-          <w:rFonts w:ascii="Times New Roman" w:hAnsi="Times New Roman" w:cs="Helvetica"/>
-          <w:sz w:val="24"/>
-          <w:szCs w:val="24"/>
-        </w:rPr>
-        <w:t xml:space="preserve"> a challenge request to the client which started connection.</w:t>
+      <w:r>
+        <w:rPr>
+          <w:rFonts w:ascii="Times New Roman" w:hAnsi="Times New Roman" w:cs="Helvetica"/>
+          <w:sz w:val="24"/>
+          <w:szCs w:val="24"/>
+        </w:rPr>
+        <w:t>sends a challenge request to the client which started connection.</w:t>
       </w:r>
     </w:p>
     <w:p>
@@ -22012,23 +21320,13 @@
           </m:sub>
         </m:sSub>
       </m:oMath>
-      <w:proofErr w:type="gramStart"/>
-      <w:r>
-        <w:rPr>
-          <w:rFonts w:ascii="Times New Roman" w:hAnsi="Times New Roman" w:cs="Helvetica"/>
-          <w:sz w:val="24"/>
-          <w:szCs w:val="24"/>
-        </w:rPr>
-        <w:t>hashes</w:t>
-      </w:r>
-      <w:proofErr w:type="gramEnd"/>
-      <w:r>
-        <w:rPr>
-          <w:rFonts w:ascii="Times New Roman" w:hAnsi="Times New Roman" w:cs="Helvetica"/>
-          <w:sz w:val="24"/>
-          <w:szCs w:val="24"/>
-        </w:rPr>
-        <w:t xml:space="preserve"> this challenge, and uses relevant hash value (here </w:t>
+      <w:r>
+        <w:rPr>
+          <w:rFonts w:ascii="Times New Roman" w:hAnsi="Times New Roman" w:cs="Helvetica"/>
+          <w:sz w:val="24"/>
+          <w:szCs w:val="24"/>
+        </w:rPr>
+        <w:t xml:space="preserve">hashes this challenge, and uses relevant hash value (here </w:t>
       </w:r>
       <m:oMath>
         <m:sSub>
@@ -22292,23 +21590,13 @@
           </m:sub>
         </m:sSub>
       </m:oMath>
-      <w:proofErr w:type="gramStart"/>
-      <w:r>
-        <w:rPr>
-          <w:rFonts w:ascii="Times New Roman" w:hAnsi="Times New Roman" w:cs="Helvetica"/>
-          <w:sz w:val="24"/>
-          <w:szCs w:val="24"/>
-        </w:rPr>
-        <w:t>sends</w:t>
-      </w:r>
-      <w:proofErr w:type="gramEnd"/>
-      <w:r>
-        <w:rPr>
-          <w:rFonts w:ascii="Times New Roman" w:hAnsi="Times New Roman" w:cs="Helvetica"/>
-          <w:sz w:val="24"/>
-          <w:szCs w:val="24"/>
-        </w:rPr>
-        <w:t xml:space="preserve"> response </w:t>
+      <w:r>
+        <w:rPr>
+          <w:rFonts w:ascii="Times New Roman" w:hAnsi="Times New Roman" w:cs="Helvetica"/>
+          <w:sz w:val="24"/>
+          <w:szCs w:val="24"/>
+        </w:rPr>
+        <w:t xml:space="preserve">sends response </w:t>
       </w:r>
       <m:oMath>
         <m:r>
@@ -22349,25 +21637,7 @@
           <w:sz w:val="24"/>
           <w:szCs w:val="24"/>
         </w:rPr>
-        <w:t xml:space="preserve">Client also HMACs the challenge and uses the stored </w:t>
-      </w:r>
-      <w:proofErr w:type="spellStart"/>
-      <w:r>
-        <w:rPr>
-          <w:rFonts w:ascii="Times New Roman" w:hAnsi="Times New Roman" w:cs="Helvetica"/>
-          <w:sz w:val="24"/>
-          <w:szCs w:val="24"/>
-        </w:rPr>
-        <w:t>hashvalue</w:t>
-      </w:r>
-      <w:proofErr w:type="spellEnd"/>
-      <w:r>
-        <w:rPr>
-          <w:rFonts w:ascii="Times New Roman" w:hAnsi="Times New Roman" w:cs="Helvetica"/>
-          <w:sz w:val="24"/>
-          <w:szCs w:val="24"/>
-        </w:rPr>
-        <w:t xml:space="preserve"> (</w:t>
+        <w:t>Client also HMACs the challenge and uses the stored hashvalue (</w:t>
       </w:r>
       <m:oMath>
         <m:sSub>
@@ -22439,14 +21709,14 @@
           <w:lang w:bidi="en-US"/>
         </w:rPr>
       </w:pPr>
-      <w:bookmarkStart w:id="18" w:name="_Toc343721041"/>
+      <w:bookmarkStart w:id="19" w:name="_Toc343721041"/>
       <w:r>
         <w:rPr>
           <w:lang w:bidi="en-US"/>
         </w:rPr>
         <w:t>5.4 Packet Transfer</w:t>
       </w:r>
-      <w:bookmarkEnd w:id="18"/>
+      <w:bookmarkEnd w:id="19"/>
     </w:p>
     <w:p>
       <w:pPr>
@@ -22689,7 +21959,6 @@
           </m:sub>
         </m:sSub>
       </m:oMath>
-      <w:proofErr w:type="gramStart"/>
       <w:r>
         <w:rPr>
           <w:rFonts w:ascii="Times New Roman" w:hAnsi="Times New Roman" w:cs="Helvetica"/>
@@ -22698,7 +21967,6 @@
         </w:rPr>
         <w:t>gets</w:t>
       </w:r>
-      <w:proofErr w:type="gramEnd"/>
       <m:oMath>
         <m:sSub>
           <m:sSubPr>
@@ -23060,25 +22328,7 @@
           <w:sz w:val="24"/>
           <w:szCs w:val="24"/>
         </w:rPr>
-        <w:t xml:space="preserve">Client sends first </w:t>
-      </w:r>
-      <w:proofErr w:type="gramStart"/>
-      <w:r>
-        <w:rPr>
-          <w:rFonts w:ascii="Times New Roman" w:hAnsi="Times New Roman" w:cs="Helvetica"/>
-          <w:sz w:val="24"/>
-          <w:szCs w:val="24"/>
-        </w:rPr>
-        <w:t>1024 byte</w:t>
-      </w:r>
-      <w:proofErr w:type="gramEnd"/>
-      <w:r>
-        <w:rPr>
-          <w:rFonts w:ascii="Times New Roman" w:hAnsi="Times New Roman" w:cs="Helvetica"/>
-          <w:sz w:val="24"/>
-          <w:szCs w:val="24"/>
-        </w:rPr>
-        <w:t xml:space="preserve"> data packet </w:t>
+        <w:t xml:space="preserve">Client sends first 1024 byte data packet </w:t>
       </w:r>
       <m:oMath>
         <m:sSub>
@@ -23171,23 +22421,13 @@
           </m:sub>
         </m:sSub>
       </m:oMath>
-      <w:proofErr w:type="gramStart"/>
-      <w:r>
-        <w:rPr>
-          <w:rFonts w:ascii="Times New Roman" w:hAnsi="Times New Roman" w:cs="Helvetica"/>
-          <w:sz w:val="24"/>
-          <w:szCs w:val="24"/>
-        </w:rPr>
-        <w:t>serves</w:t>
-      </w:r>
-      <w:proofErr w:type="gramEnd"/>
-      <w:r>
-        <w:rPr>
-          <w:rFonts w:ascii="Times New Roman" w:hAnsi="Times New Roman" w:cs="Helvetica"/>
-          <w:sz w:val="24"/>
-          <w:szCs w:val="24"/>
-        </w:rPr>
-        <w:t xml:space="preserve"> the client without wanting any other hash token for a predefined value. This value depends on the operator. </w:t>
+      <w:r>
+        <w:rPr>
+          <w:rFonts w:ascii="Times New Roman" w:hAnsi="Times New Roman" w:cs="Helvetica"/>
+          <w:sz w:val="24"/>
+          <w:szCs w:val="24"/>
+        </w:rPr>
+        <w:t xml:space="preserve">serves the client without wanting any other hash token for a predefined value. This value depends on the operator. </w:t>
       </w:r>
     </w:p>
     <w:p>
@@ -23241,11 +22481,11 @@
         <w:pStyle w:val="Heading2"/>
         <w:spacing w:beforeLines="100" w:before="240" w:afterLines="100"/>
       </w:pPr>
-      <w:bookmarkStart w:id="19" w:name="_Toc343721042"/>
+      <w:bookmarkStart w:id="20" w:name="_Toc343721042"/>
       <w:r>
         <w:t>5.5 Changing Alias</w:t>
       </w:r>
-      <w:bookmarkEnd w:id="19"/>
+      <w:bookmarkEnd w:id="20"/>
     </w:p>
     <w:p>
       <w:pPr>
@@ -24068,7 +23308,6 @@
           </m:sub>
         </m:sSub>
       </m:oMath>
-      <w:proofErr w:type="gramStart"/>
       <w:r>
         <w:rPr>
           <w:rFonts w:ascii="Times New Roman" w:hAnsi="Times New Roman" w:cs="Helvetica"/>
@@ -24087,7 +23326,6 @@
           <m:t>CAR</m:t>
         </m:r>
       </m:oMath>
-      <w:proofErr w:type="gramEnd"/>
       <w:r>
         <w:rPr>
           <w:rFonts w:ascii="Times New Roman" w:hAnsi="Times New Roman" w:cs="Helvetica"/>
@@ -24944,16 +24182,7 @@
             <w:sz w:val="24"/>
             <w:szCs w:val="24"/>
           </w:rPr>
-          <m:t xml:space="preserve"> ⨁ </m:t>
-        </m:r>
-        <w:proofErr w:type="gramStart"/>
-        <m:r>
-          <w:rPr>
-            <w:rFonts w:ascii="Cambria Math" w:eastAsiaTheme="minorEastAsia" w:hAnsi="Cambria Math" w:cs="Helvetica"/>
-            <w:sz w:val="24"/>
-            <w:szCs w:val="24"/>
-          </w:rPr>
-          <m:t>PA</m:t>
+          <m:t xml:space="preserve"> ⨁ PA</m:t>
         </m:r>
       </m:oMath>
       <w:r>
@@ -24964,7 +24193,6 @@
         </w:rPr>
         <w:t xml:space="preserve">  and</w:t>
       </w:r>
-      <w:proofErr w:type="gramEnd"/>
       <m:oMath>
         <m:sSub>
           <m:sSubPr>
@@ -25345,7 +24573,6 @@
           <m:t>GW</m:t>
         </m:r>
       </m:oMath>
-      <w:proofErr w:type="gramStart"/>
       <w:r>
         <w:rPr>
           <w:rFonts w:ascii="Times New Roman" w:eastAsiaTheme="minorEastAsia" w:hAnsi="Times New Roman" w:cs="Helvetica"/>
@@ -25364,7 +24591,6 @@
           <m:t>RP</m:t>
         </m:r>
       </m:oMath>
-      <w:proofErr w:type="gramEnd"/>
       <w:r>
         <w:rPr>
           <w:rFonts w:ascii="Times New Roman" w:eastAsiaTheme="minorEastAsia" w:hAnsi="Times New Roman" w:cs="Helvetica"/>
@@ -25481,7 +24707,6 @@
           <m:t xml:space="preserve">GW </m:t>
         </m:r>
       </m:oMath>
-      <w:proofErr w:type="gramStart"/>
       <w:r>
         <w:rPr>
           <w:rFonts w:ascii="Times New Roman" w:eastAsiaTheme="minorEastAsia" w:hAnsi="Times New Roman" w:cs="Helvetica"/>
@@ -25500,7 +24725,6 @@
           <m:t>RP</m:t>
         </m:r>
       </m:oMath>
-      <w:proofErr w:type="gramEnd"/>
       <w:r>
         <w:rPr>
           <w:rFonts w:ascii="Times New Roman" w:eastAsiaTheme="minorEastAsia" w:hAnsi="Times New Roman" w:cs="Helvetica"/>
@@ -25600,7 +24824,6 @@
           </m:sub>
         </m:sSub>
       </m:oMath>
-      <w:proofErr w:type="gramStart"/>
       <w:r>
         <w:rPr>
           <w:rFonts w:ascii="Times New Roman" w:hAnsi="Times New Roman" w:cs="Helvetica"/>
@@ -25619,7 +24842,6 @@
           <m:t>RP</m:t>
         </m:r>
       </m:oMath>
-      <w:proofErr w:type="gramEnd"/>
       <w:r>
         <w:rPr>
           <w:rFonts w:ascii="Times New Roman" w:hAnsi="Times New Roman" w:cs="Helvetica"/>
@@ -25752,7 +24974,6 @@
           </m:sub>
         </m:sSub>
       </m:oMath>
-      <w:proofErr w:type="gramStart"/>
       <w:r>
         <w:rPr>
           <w:rFonts w:ascii="Times New Roman" w:eastAsiaTheme="minorEastAsia" w:hAnsi="Times New Roman" w:cs="Helvetica"/>
@@ -25771,7 +24992,6 @@
           <m:t>RP</m:t>
         </m:r>
       </m:oMath>
-      <w:proofErr w:type="gramEnd"/>
       <w:r>
         <w:rPr>
           <w:rFonts w:ascii="Times New Roman" w:eastAsiaTheme="minorEastAsia" w:hAnsi="Times New Roman" w:cs="Helvetica"/>
@@ -25882,11 +25102,11 @@
         <w:pStyle w:val="Heading2"/>
         <w:spacing w:beforeLines="100" w:before="240" w:afterLines="100"/>
       </w:pPr>
-      <w:bookmarkStart w:id="20" w:name="_Toc343721043"/>
+      <w:bookmarkStart w:id="21" w:name="_Toc343721043"/>
       <w:r>
         <w:t>5.6 Update Packets</w:t>
       </w:r>
-      <w:bookmarkEnd w:id="20"/>
+      <w:bookmarkEnd w:id="21"/>
     </w:p>
     <w:p>
       <w:pPr>
@@ -26220,11 +25440,11 @@
         <w:pStyle w:val="Heading2"/>
         <w:spacing w:beforeLines="100" w:before="240" w:afterLines="100"/>
       </w:pPr>
-      <w:bookmarkStart w:id="21" w:name="_Toc343721044"/>
+      <w:bookmarkStart w:id="22" w:name="_Toc343721044"/>
       <w:r>
         <w:t>5.7 Disconnection</w:t>
       </w:r>
-      <w:bookmarkEnd w:id="21"/>
+      <w:bookmarkEnd w:id="22"/>
     </w:p>
     <w:p>
       <w:pPr>
@@ -26633,23 +25853,13 @@
           <m:t>GW</m:t>
         </m:r>
       </m:oMath>
-      <w:proofErr w:type="gramStart"/>
-      <w:r>
-        <w:rPr>
-          <w:rFonts w:ascii="Times New Roman" w:hAnsi="Times New Roman" w:cs="Helvetica"/>
-          <w:sz w:val="24"/>
-          <w:szCs w:val="24"/>
-        </w:rPr>
-        <w:t>receives</w:t>
-      </w:r>
-      <w:proofErr w:type="gramEnd"/>
-      <w:r>
-        <w:rPr>
-          <w:rFonts w:ascii="Times New Roman" w:hAnsi="Times New Roman" w:cs="Helvetica"/>
-          <w:sz w:val="24"/>
-          <w:szCs w:val="24"/>
-        </w:rPr>
-        <w:t xml:space="preserve"> and forwards the </w:t>
+      <w:r>
+        <w:rPr>
+          <w:rFonts w:ascii="Times New Roman" w:hAnsi="Times New Roman" w:cs="Helvetica"/>
+          <w:sz w:val="24"/>
+          <w:szCs w:val="24"/>
+        </w:rPr>
+        <w:t xml:space="preserve">receives and forwards the </w:t>
       </w:r>
       <m:oMath>
         <m:r>
@@ -27106,7 +26316,6 @@
           <m:t>GW</m:t>
         </m:r>
       </m:oMath>
-      <w:proofErr w:type="gramStart"/>
       <w:r>
         <w:rPr>
           <w:rFonts w:ascii="Times New Roman" w:hAnsi="Times New Roman" w:cs="Helvetica"/>
@@ -27125,7 +26334,6 @@
           <m:t>DA</m:t>
         </m:r>
       </m:oMath>
-      <w:proofErr w:type="gramEnd"/>
       <w:r>
         <w:rPr>
           <w:rFonts w:ascii="Times New Roman" w:eastAsiaTheme="minorEastAsia" w:hAnsi="Times New Roman" w:cs="Helvetica"/>
@@ -27306,11 +26514,11 @@
         <w:pStyle w:val="Heading2"/>
         <w:spacing w:beforeLines="100" w:before="240" w:afterLines="100"/>
       </w:pPr>
-      <w:bookmarkStart w:id="22" w:name="_Toc343721045"/>
+      <w:bookmarkStart w:id="23" w:name="_Toc343721045"/>
       <w:r>
         <w:t>5.8 Distributing Access Point Public Keys</w:t>
       </w:r>
-      <w:bookmarkEnd w:id="22"/>
+      <w:bookmarkEnd w:id="23"/>
     </w:p>
     <w:p>
       <w:pPr>
@@ -27327,25 +26535,7 @@
           <w:sz w:val="24"/>
           <w:szCs w:val="24"/>
         </w:rPr>
-        <w:t xml:space="preserve">Achieving seamless mobility in home operator and also to support seamless roaming, we embed a public key distribution mechanism in </w:t>
-      </w:r>
-      <w:proofErr w:type="spellStart"/>
-      <w:r>
-        <w:rPr>
-          <w:rFonts w:ascii="Times New Roman" w:hAnsi="Times New Roman" w:cs="Helvetica"/>
-          <w:sz w:val="24"/>
-          <w:szCs w:val="24"/>
-        </w:rPr>
-        <w:t>SSPayWMN</w:t>
-      </w:r>
-      <w:proofErr w:type="spellEnd"/>
-      <w:r>
-        <w:rPr>
-          <w:rFonts w:ascii="Times New Roman" w:hAnsi="Times New Roman" w:cs="Helvetica"/>
-          <w:sz w:val="24"/>
-          <w:szCs w:val="24"/>
-        </w:rPr>
-        <w:t xml:space="preserve"> system. </w:t>
+        <w:t xml:space="preserve">Achieving seamless mobility in home operator and also to support seamless roaming, we embed a public key distribution mechanism in SSPayWMN system. </w:t>
       </w:r>
     </w:p>
     <w:p>
@@ -27886,25 +27076,7 @@
           <w:sz w:val="24"/>
           <w:szCs w:val="24"/>
         </w:rPr>
-        <w:t xml:space="preserve"> protocols) of </w:t>
-      </w:r>
-      <w:proofErr w:type="spellStart"/>
-      <w:r>
-        <w:rPr>
-          <w:rFonts w:ascii="Times New Roman" w:eastAsiaTheme="minorEastAsia" w:hAnsi="Times New Roman" w:cs="Helvetica"/>
-          <w:sz w:val="24"/>
-          <w:szCs w:val="24"/>
-        </w:rPr>
-        <w:t>SSPayWMN</w:t>
-      </w:r>
-      <w:proofErr w:type="spellEnd"/>
-      <w:r>
-        <w:rPr>
-          <w:rFonts w:ascii="Times New Roman" w:eastAsiaTheme="minorEastAsia" w:hAnsi="Times New Roman" w:cs="Helvetica"/>
-          <w:sz w:val="24"/>
-          <w:szCs w:val="24"/>
-        </w:rPr>
-        <w:t xml:space="preserve"> for certificate distribution. Suppose an AP does not possess its certificate. In such a case whenever this access point gets a connection request it will concatenate a certificate request to the packet. When the TTP receives such a request, it concatenates corresponding certificate to the connection response. Then, TTP sends the connection response and </w:t>
+        <w:t xml:space="preserve"> protocols) of SSPayWMN for certificate distribution. Suppose an AP does not possess its certificate. In such a case whenever this access point gets a connection request it will concatenate a certificate request to the packet. When the TTP receives such a request, it concatenates corresponding certificate to the connection response. Then, TTP sends the connection response and </w:t>
       </w:r>
       <m:oMath>
         <m:sSub>
@@ -28000,11 +27172,11 @@
         <w:pStyle w:val="Heading2"/>
         <w:spacing w:beforeLines="100" w:before="240" w:afterLines="100"/>
       </w:pPr>
-      <w:bookmarkStart w:id="23" w:name="_Toc343721046"/>
+      <w:bookmarkStart w:id="24" w:name="_Toc343721046"/>
       <w:r>
         <w:t>5.9 Seamless Roaming (Payment Related)</w:t>
       </w:r>
-      <w:bookmarkEnd w:id="23"/>
+      <w:bookmarkEnd w:id="24"/>
     </w:p>
     <w:p>
       <w:pPr>
@@ -28331,25 +27503,7 @@
           <w:sz w:val="24"/>
           <w:szCs w:val="24"/>
         </w:rPr>
-        <w:t xml:space="preserve">, </w:t>
-      </w:r>
-      <w:proofErr w:type="gramStart"/>
-      <w:r>
-        <w:rPr>
-          <w:rFonts w:ascii="Times New Roman" w:hAnsi="Times New Roman" w:cs="Helvetica"/>
-          <w:sz w:val="24"/>
-          <w:szCs w:val="24"/>
-        </w:rPr>
-        <w:t>is</w:t>
-      </w:r>
-      <w:proofErr w:type="gramEnd"/>
-      <w:r>
-        <w:rPr>
-          <w:rFonts w:ascii="Times New Roman" w:hAnsi="Times New Roman" w:cs="Helvetica"/>
-          <w:sz w:val="24"/>
-          <w:szCs w:val="24"/>
-        </w:rPr>
-        <w:t xml:space="preserve"> the access point that the client would like to continue to get services in </w:t>
+        <w:t xml:space="preserve">, is the access point that the client would like to continue to get services in </w:t>
       </w:r>
       <m:oMath>
         <m:sSub>
@@ -28624,7 +27778,6 @@
           </m:sub>
         </m:sSub>
       </m:oMath>
-      <w:proofErr w:type="gramStart"/>
       <w:r>
         <w:rPr>
           <w:rFonts w:ascii="Times New Roman" w:hAnsi="Times New Roman" w:cs="Helvetica"/>
@@ -28643,7 +27796,6 @@
           <m:t>RR</m:t>
         </m:r>
       </m:oMath>
-      <w:proofErr w:type="gramEnd"/>
       <w:r>
         <w:rPr>
           <w:rFonts w:ascii="Times New Roman" w:hAnsi="Times New Roman" w:cs="Helvetica"/>
@@ -28926,7 +28078,6 @@
           </m:sub>
         </m:sSub>
       </m:oMath>
-      <w:proofErr w:type="gramStart"/>
       <w:r>
         <w:rPr>
           <w:rFonts w:ascii="Times New Roman" w:hAnsi="Times New Roman" w:cs="Helvetica"/>
@@ -28945,7 +28096,6 @@
           <m:t>RAck</m:t>
         </m:r>
       </m:oMath>
-      <w:proofErr w:type="gramEnd"/>
       <w:r>
         <w:rPr>
           <w:rFonts w:ascii="Times New Roman" w:hAnsi="Times New Roman" w:cs="Helvetica"/>
@@ -28975,23 +28125,13 @@
           <m:t>RAck</m:t>
         </m:r>
       </m:oMath>
-      <w:proofErr w:type="gramStart"/>
-      <w:r>
-        <w:rPr>
-          <w:rFonts w:ascii="Times New Roman" w:hAnsi="Times New Roman" w:cs="Helvetica"/>
-          <w:sz w:val="24"/>
-          <w:szCs w:val="24"/>
-        </w:rPr>
-        <w:t>includes</w:t>
-      </w:r>
-      <w:proofErr w:type="gramEnd"/>
-      <w:r>
-        <w:rPr>
-          <w:rFonts w:ascii="Times New Roman" w:hAnsi="Times New Roman" w:cs="Helvetica"/>
-          <w:sz w:val="24"/>
-          <w:szCs w:val="24"/>
-        </w:rPr>
-        <w:t xml:space="preserve"> the roaming ticket that the client uses to get services from </w:t>
+      <w:r>
+        <w:rPr>
+          <w:rFonts w:ascii="Times New Roman" w:hAnsi="Times New Roman" w:cs="Helvetica"/>
+          <w:sz w:val="24"/>
+          <w:szCs w:val="24"/>
+        </w:rPr>
+        <w:t xml:space="preserve">includes the roaming ticket that the client uses to get services from </w:t>
       </w:r>
       <m:oMath>
         <m:sSub>
@@ -29168,23 +28308,13 @@
           </m:sub>
         </m:sSub>
       </m:oMath>
-      <w:proofErr w:type="gramStart"/>
-      <w:r>
-        <w:rPr>
-          <w:rFonts w:ascii="Times New Roman" w:hAnsi="Times New Roman" w:cs="Helvetica"/>
-          <w:sz w:val="24"/>
-          <w:szCs w:val="24"/>
-        </w:rPr>
-        <w:t>starts</w:t>
-      </w:r>
-      <w:proofErr w:type="gramEnd"/>
-      <w:r>
-        <w:rPr>
-          <w:rFonts w:ascii="Times New Roman" w:hAnsi="Times New Roman" w:cs="Helvetica"/>
-          <w:sz w:val="24"/>
-          <w:szCs w:val="24"/>
-        </w:rPr>
-        <w:t xml:space="preserve"> the disconnection protocol for the client after sending </w:t>
+      <w:r>
+        <w:rPr>
+          <w:rFonts w:ascii="Times New Roman" w:hAnsi="Times New Roman" w:cs="Helvetica"/>
+          <w:sz w:val="24"/>
+          <w:szCs w:val="24"/>
+        </w:rPr>
+        <w:t xml:space="preserve">starts the disconnection protocol for the client after sending </w:t>
       </w:r>
       <m:oMath>
         <m:r>
@@ -29603,7 +28733,6 @@
           </m:sub>
         </m:sSub>
       </m:oMath>
-      <w:proofErr w:type="gramStart"/>
       <w:r>
         <w:rPr>
           <w:rFonts w:ascii="Times New Roman" w:hAnsi="Times New Roman" w:cs="Helvetica"/>
@@ -29622,7 +28751,6 @@
           <m:t>RAck</m:t>
         </m:r>
       </m:oMath>
-      <w:proofErr w:type="gramEnd"/>
       <w:r>
         <w:rPr>
           <w:rFonts w:ascii="Times New Roman" w:hAnsi="Times New Roman" w:cs="Helvetica"/>
@@ -29726,23 +28854,13 @@
           </m:sub>
         </m:sSub>
       </m:oMath>
-      <w:proofErr w:type="gramStart"/>
-      <w:r>
-        <w:rPr>
-          <w:rFonts w:ascii="Times New Roman" w:hAnsi="Times New Roman" w:cs="Helvetica"/>
-          <w:sz w:val="24"/>
-          <w:szCs w:val="24"/>
-        </w:rPr>
-        <w:t>stores</w:t>
-      </w:r>
-      <w:proofErr w:type="gramEnd"/>
-      <w:r>
-        <w:rPr>
-          <w:rFonts w:ascii="Times New Roman" w:hAnsi="Times New Roman" w:cs="Helvetica"/>
-          <w:sz w:val="24"/>
-          <w:szCs w:val="24"/>
-        </w:rPr>
-        <w:t xml:space="preserve"> this signed data to use it for collecting funds from TTP.</w:t>
+      <w:r>
+        <w:rPr>
+          <w:rFonts w:ascii="Times New Roman" w:hAnsi="Times New Roman" w:cs="Helvetica"/>
+          <w:sz w:val="24"/>
+          <w:szCs w:val="24"/>
+        </w:rPr>
+        <w:t>stores this signed data to use it for collecting funds from TTP.</w:t>
       </w:r>
     </w:p>
     <w:p>
@@ -29789,23 +28907,13 @@
           </m:sub>
         </m:sSub>
       </m:oMath>
-      <w:proofErr w:type="gramStart"/>
-      <w:r>
-        <w:rPr>
-          <w:rFonts w:ascii="Times New Roman" w:hAnsi="Times New Roman" w:cs="Helvetica"/>
-          <w:sz w:val="24"/>
-          <w:szCs w:val="24"/>
-        </w:rPr>
-        <w:t>verifies</w:t>
-      </w:r>
-      <w:proofErr w:type="gramEnd"/>
-      <w:r>
-        <w:rPr>
-          <w:rFonts w:ascii="Times New Roman" w:hAnsi="Times New Roman" w:cs="Helvetica"/>
-          <w:sz w:val="24"/>
-          <w:szCs w:val="24"/>
-        </w:rPr>
-        <w:t xml:space="preserve"> the signature over this signed ticket using </w:t>
+      <w:r>
+        <w:rPr>
+          <w:rFonts w:ascii="Times New Roman" w:hAnsi="Times New Roman" w:cs="Helvetica"/>
+          <w:sz w:val="24"/>
+          <w:szCs w:val="24"/>
+        </w:rPr>
+        <w:t xml:space="preserve">verifies the signature over this signed ticket using </w:t>
       </w:r>
       <m:oMath>
         <m:sSub>
@@ -30051,7 +29159,6 @@
           </m:sub>
         </m:sSub>
       </m:oMath>
-      <w:proofErr w:type="gramStart"/>
       <w:r>
         <w:rPr>
           <w:rFonts w:ascii="Times New Roman" w:hAnsi="Times New Roman" w:cs="Helvetica"/>
@@ -30060,7 +29167,6 @@
         </w:rPr>
         <w:t>computes</w:t>
       </w:r>
-      <w:proofErr w:type="gramEnd"/>
       <m:oMath>
         <m:sSub>
           <m:sSubPr>
@@ -30172,23 +29278,13 @@
           </m:sub>
         </m:sSub>
       </m:oMath>
-      <w:proofErr w:type="gramStart"/>
-      <w:r>
-        <w:rPr>
-          <w:rFonts w:ascii="Times New Roman" w:hAnsi="Times New Roman" w:cs="Helvetica"/>
-          <w:sz w:val="24"/>
-          <w:szCs w:val="24"/>
-        </w:rPr>
-        <w:t>sends</w:t>
-      </w:r>
-      <w:proofErr w:type="gramEnd"/>
-      <w:r>
-        <w:rPr>
-          <w:rFonts w:ascii="Times New Roman" w:hAnsi="Times New Roman" w:cs="Helvetica"/>
-          <w:sz w:val="24"/>
-          <w:szCs w:val="24"/>
-        </w:rPr>
-        <w:t xml:space="preserve"> this HMAC value to the client.</w:t>
+      <w:r>
+        <w:rPr>
+          <w:rFonts w:ascii="Times New Roman" w:hAnsi="Times New Roman" w:cs="Helvetica"/>
+          <w:sz w:val="24"/>
+          <w:szCs w:val="24"/>
+        </w:rPr>
+        <w:t>sends this HMAC value to the client.</w:t>
       </w:r>
     </w:p>
     <w:p>
@@ -30303,11 +29399,11 @@
         <w:pStyle w:val="Heading2"/>
         <w:spacing w:beforeLines="100" w:before="240" w:afterLines="100"/>
       </w:pPr>
-      <w:bookmarkStart w:id="24" w:name="_Toc343721047"/>
+      <w:bookmarkStart w:id="25" w:name="_Toc343721047"/>
       <w:r>
         <w:t>5.10 Seamless Mobility in Home Operator (Payment Related)</w:t>
       </w:r>
-      <w:bookmarkEnd w:id="24"/>
+      <w:bookmarkEnd w:id="25"/>
     </w:p>
     <w:p>
       <w:pPr>
@@ -30700,7 +29796,14 @@
           </m:sub>
         </m:sSub>
       </m:oMath>
-      <w:proofErr w:type="gramStart"/>
+      <w:r>
+        <w:rPr>
+          <w:rFonts w:ascii="Times New Roman" w:eastAsiaTheme="minorEastAsia" w:hAnsi="Times New Roman" w:cs="Helvetica"/>
+          <w:sz w:val="24"/>
+          <w:szCs w:val="24"/>
+        </w:rPr>
+        <w:t xml:space="preserve"> </w:t>
+      </w:r>
       <w:r>
         <w:rPr>
           <w:rFonts w:ascii="Times New Roman" w:hAnsi="Times New Roman" w:cs="Helvetica"/>
@@ -30711,20 +29814,19 @@
       </w:r>
       <w:r>
         <w:rPr>
+          <w:rFonts w:ascii="Times New Roman" w:hAnsi="Times New Roman" w:cs="Helvetica"/>
+          <w:sz w:val="24"/>
+          <w:szCs w:val="24"/>
+        </w:rPr>
+        <w:t xml:space="preserve"> </w:t>
+      </w:r>
+      <w:r>
+        <w:rPr>
           <w:rFonts w:ascii="Times New Roman" w:eastAsiaTheme="minorEastAsia" w:hAnsi="Times New Roman" w:cs="Helvetica"/>
           <w:sz w:val="24"/>
           <w:szCs w:val="24"/>
         </w:rPr>
-        <w:t>Alias</w:t>
-      </w:r>
-      <w:proofErr w:type="gramEnd"/>
-      <w:r>
-        <w:rPr>
-          <w:rFonts w:ascii="Times New Roman" w:eastAsiaTheme="minorEastAsia" w:hAnsi="Times New Roman" w:cs="Helvetica"/>
-          <w:sz w:val="24"/>
-          <w:szCs w:val="24"/>
-        </w:rPr>
-        <w:t xml:space="preserve">, </w:t>
+        <w:t xml:space="preserve">Alias, </w:t>
       </w:r>
       <m:oMath>
         <m:sSub>
@@ -31087,7 +30189,14 @@
           </m:sub>
         </m:sSub>
       </m:oMath>
-      <w:proofErr w:type="gramStart"/>
+      <w:r>
+        <w:rPr>
+          <w:rFonts w:ascii="Times New Roman" w:eastAsiaTheme="minorEastAsia" w:hAnsi="Times New Roman" w:cs="Helvetica"/>
+          <w:sz w:val="24"/>
+          <w:szCs w:val="24"/>
+        </w:rPr>
+        <w:t xml:space="preserve"> </w:t>
+      </w:r>
       <w:r>
         <w:rPr>
           <w:rFonts w:ascii="Times New Roman" w:hAnsi="Times New Roman" w:cs="Helvetica"/>
@@ -31095,6 +30204,14 @@
           <w:szCs w:val="24"/>
         </w:rPr>
         <w:t>decrypts</w:t>
+      </w:r>
+      <w:r>
+        <w:rPr>
+          <w:rFonts w:ascii="Times New Roman" w:hAnsi="Times New Roman" w:cs="Helvetica"/>
+          <w:sz w:val="24"/>
+          <w:szCs w:val="24"/>
+        </w:rPr>
+        <w:t xml:space="preserve"> </w:t>
       </w:r>
       <m:oMath>
         <m:r>
@@ -31106,7 +30223,6 @@
           <m:t>MobResp</m:t>
         </m:r>
       </m:oMath>
-      <w:proofErr w:type="gramEnd"/>
       <w:r>
         <w:rPr>
           <w:rFonts w:ascii="Times New Roman" w:hAnsi="Times New Roman" w:cs="Helvetica"/>
@@ -31416,7 +30532,14 @@
           </m:sub>
         </m:sSub>
       </m:oMath>
-      <w:proofErr w:type="gramStart"/>
+      <w:r>
+        <w:rPr>
+          <w:rFonts w:ascii="Times New Roman" w:eastAsiaTheme="minorEastAsia" w:hAnsi="Times New Roman" w:cs="Helvetica"/>
+          <w:sz w:val="24"/>
+          <w:szCs w:val="24"/>
+        </w:rPr>
+        <w:t xml:space="preserve"> </w:t>
+      </w:r>
       <w:r>
         <w:rPr>
           <w:rFonts w:ascii="Times New Roman" w:hAnsi="Times New Roman" w:cs="Helvetica"/>
@@ -31425,7 +30548,6 @@
         </w:rPr>
         <w:t>computes</w:t>
       </w:r>
-      <w:proofErr w:type="gramEnd"/>
       <m:oMath>
         <m:sSub>
           <m:sSubPr>
@@ -31545,23 +30667,21 @@
           </m:sub>
         </m:sSub>
       </m:oMath>
-      <w:proofErr w:type="gramStart"/>
-      <w:r>
-        <w:rPr>
-          <w:rFonts w:ascii="Times New Roman" w:hAnsi="Times New Roman" w:cs="Helvetica"/>
-          <w:sz w:val="24"/>
-          <w:szCs w:val="24"/>
-        </w:rPr>
-        <w:t>sends</w:t>
-      </w:r>
-      <w:proofErr w:type="gramEnd"/>
-      <w:r>
-        <w:rPr>
-          <w:rFonts w:ascii="Times New Roman" w:hAnsi="Times New Roman" w:cs="Helvetica"/>
-          <w:sz w:val="24"/>
-          <w:szCs w:val="24"/>
-        </w:rPr>
-        <w:t xml:space="preserve"> this HMAC value to the client.</w:t>
+      <w:r>
+        <w:rPr>
+          <w:rFonts w:ascii="Times New Roman" w:eastAsiaTheme="minorEastAsia" w:hAnsi="Times New Roman" w:cs="Helvetica"/>
+          <w:sz w:val="24"/>
+          <w:szCs w:val="24"/>
+        </w:rPr>
+        <w:t xml:space="preserve"> </w:t>
+      </w:r>
+      <w:r>
+        <w:rPr>
+          <w:rFonts w:ascii="Times New Roman" w:hAnsi="Times New Roman" w:cs="Helvetica"/>
+          <w:sz w:val="24"/>
+          <w:szCs w:val="24"/>
+        </w:rPr>
+        <w:t>sends this HMAC value to the client.</w:t>
       </w:r>
     </w:p>
     <w:p>
@@ -31677,7 +30797,6 @@
     </w:p>
     <w:p>
       <w:pPr>
-        <w:spacing w:before="100"/>
         <w:rPr>
           <w:rFonts w:ascii="Times New Roman" w:hAnsi="Times New Roman" w:cs="Times New Roman"/>
           <w:sz w:val="24"/>
@@ -31695,7 +30814,6 @@
     </w:p>
     <w:p>
       <w:pPr>
-        <w:spacing w:before="100"/>
         <w:rPr>
           <w:rFonts w:ascii="Cambria Math" w:hAnsi="Cambria Math" w:cs="Helvetica"/>
           <w:sz w:val="24"/>
@@ -31729,7 +30847,6 @@
     </w:p>
     <w:p>
       <w:pPr>
-        <w:spacing w:before="100"/>
         <w:rPr>
           <w:rFonts w:ascii="Times New Roman" w:hAnsi="Times New Roman" w:cs="Times New Roman"/>
           <w:sz w:val="24"/>
@@ -31763,7 +30880,6 @@
     </w:p>
     <w:p>
       <w:pPr>
-        <w:spacing w:before="100"/>
         <w:rPr>
           <w:rFonts w:ascii="Cambria Math" w:hAnsi="Cambria Math" w:cs="Helvetica"/>
           <w:sz w:val="24"/>
@@ -31789,7 +30905,6 @@
     </w:p>
     <w:p>
       <w:pPr>
-        <w:spacing w:before="100"/>
         <w:rPr>
           <w:rFonts w:ascii="Times New Roman" w:hAnsi="Times New Roman" w:cs="Times New Roman"/>
           <w:sz w:val="24"/>
@@ -31829,7 +30944,6 @@
           <w:ilvl w:val="0"/>
           <w:numId w:val="23"/>
         </w:numPr>
-        <w:spacing w:before="240" w:line="276" w:lineRule="auto"/>
         <w:rPr>
           <w:rFonts w:ascii="Times New Roman" w:hAnsi="Times New Roman" w:cs="Times New Roman"/>
           <w:sz w:val="24"/>
@@ -31852,7 +30966,6 @@
           <w:ilvl w:val="0"/>
           <w:numId w:val="23"/>
         </w:numPr>
-        <w:spacing w:before="240" w:line="276" w:lineRule="auto"/>
         <w:rPr>
           <w:rFonts w:ascii="Times New Roman" w:hAnsi="Times New Roman" w:cs="Times New Roman"/>
           <w:sz w:val="24"/>
@@ -31871,7 +30984,6 @@
     <w:p>
       <w:pPr>
         <w:pStyle w:val="ListParagraph"/>
-        <w:spacing w:before="240"/>
         <w:rPr>
           <w:rFonts w:cs="Helvetica"/>
           <w:sz w:val="24"/>
@@ -31890,7 +31002,6 @@
     <w:p>
       <w:pPr>
         <w:pStyle w:val="ListParagraph"/>
-        <w:spacing w:before="240"/>
         <w:rPr>
           <w:rFonts w:ascii="Cambria Math" w:hAnsi="Cambria Math" w:cs="Helvetica"/>
           <w:sz w:val="24"/>
@@ -32015,7 +31126,6 @@
     <w:p>
       <w:pPr>
         <w:pStyle w:val="ListParagraph"/>
-        <w:spacing w:before="240"/>
         <w:rPr>
           <w:rFonts w:ascii="Times New Roman" w:eastAsiaTheme="minorEastAsia" w:hAnsi="Times New Roman" w:cs="Times New Roman"/>
           <w:sz w:val="24"/>
@@ -32042,7 +31152,6 @@
     <w:p>
       <w:pPr>
         <w:pStyle w:val="ListParagraph"/>
-        <w:spacing w:before="240"/>
         <w:rPr>
           <w:rFonts w:cs="Helvetica"/>
           <w:sz w:val="24"/>
@@ -32088,7 +31197,6 @@
     <w:p>
       <w:pPr>
         <w:pStyle w:val="ListParagraph"/>
-        <w:spacing w:before="240"/>
         <w:rPr>
           <w:rFonts w:ascii="Times New Roman" w:hAnsi="Times New Roman" w:cs="Times New Roman"/>
           <w:sz w:val="24"/>
@@ -32128,7 +31236,6 @@
           <w:ilvl w:val="0"/>
           <w:numId w:val="23"/>
         </w:numPr>
-        <w:spacing w:before="240" w:line="276" w:lineRule="auto"/>
         <w:rPr>
           <w:rFonts w:ascii="Times New Roman" w:hAnsi="Times New Roman" w:cs="Times New Roman"/>
           <w:sz w:val="24"/>
@@ -32151,7 +31258,6 @@
           <w:ilvl w:val="0"/>
           <w:numId w:val="23"/>
         </w:numPr>
-        <w:spacing w:before="240" w:line="276" w:lineRule="auto"/>
         <w:rPr>
           <w:rFonts w:ascii="Times New Roman" w:hAnsi="Times New Roman" w:cs="Times New Roman"/>
           <w:sz w:val="24"/>
@@ -32170,7 +31276,6 @@
     <w:p>
       <w:pPr>
         <w:pStyle w:val="ListParagraph"/>
-        <w:spacing w:before="240"/>
         <w:rPr>
           <w:rFonts w:ascii="Times New Roman" w:hAnsi="Times New Roman" w:cs="Times New Roman"/>
           <w:sz w:val="24"/>
@@ -32189,39 +31294,37 @@
     <w:p>
       <w:pPr>
         <w:pStyle w:val="ListParagraph"/>
-        <w:spacing w:before="240"/>
-        <w:rPr>
-          <w:rFonts w:ascii="Times New Roman" w:hAnsi="Times New Roman" w:cs="Times New Roman"/>
-          <w:sz w:val="24"/>
-          <w:szCs w:val="24"/>
-        </w:rPr>
-      </w:pPr>
-      <w:r>
-        <w:rPr>
-          <w:rFonts w:ascii="Times New Roman" w:hAnsi="Times New Roman" w:cs="Times New Roman"/>
-          <w:sz w:val="24"/>
-          <w:szCs w:val="24"/>
-        </w:rPr>
+        <w:rPr>
+          <w:rFonts w:ascii="Times New Roman" w:hAnsi="Times New Roman" w:cs="Times New Roman"/>
+          <w:sz w:val="24"/>
+          <w:szCs w:val="24"/>
+        </w:rPr>
+      </w:pPr>
+      <w:r>
+        <w:rPr>
+          <w:rFonts w:ascii="Times New Roman" w:hAnsi="Times New Roman" w:cs="Times New Roman"/>
+          <w:sz w:val="24"/>
+          <w:szCs w:val="24"/>
+        </w:rPr>
+        <w:lastRenderedPageBreak/>
         <w:t>TTP takes the ending log and decrypts DR using its private key.</w:t>
       </w:r>
     </w:p>
     <w:p>
       <w:pPr>
         <w:pStyle w:val="ListParagraph"/>
-        <w:spacing w:before="240"/>
-        <w:rPr>
-          <w:rFonts w:ascii="Times New Roman" w:hAnsi="Times New Roman" w:cs="Times New Roman"/>
-          <w:sz w:val="24"/>
-          <w:szCs w:val="24"/>
-        </w:rPr>
-      </w:pPr>
-      <w:r>
-        <w:rPr>
-          <w:rFonts w:ascii="Times New Roman" w:hAnsi="Times New Roman" w:cs="Times New Roman"/>
-          <w:sz w:val="24"/>
-          <w:szCs w:val="24"/>
-        </w:rPr>
-        <w:lastRenderedPageBreak/>
+        <w:rPr>
+          <w:rFonts w:ascii="Times New Roman" w:hAnsi="Times New Roman" w:cs="Times New Roman"/>
+          <w:sz w:val="24"/>
+          <w:szCs w:val="24"/>
+        </w:rPr>
+      </w:pPr>
+      <w:r>
+        <w:rPr>
+          <w:rFonts w:ascii="Times New Roman" w:hAnsi="Times New Roman" w:cs="Times New Roman"/>
+          <w:sz w:val="24"/>
+          <w:szCs w:val="24"/>
+        </w:rPr>
         <w:t>TTP gets Alias, nonce and hash token from the decrypted DR. TTP makes the</w:t>
       </w:r>
       <w:r>
@@ -32289,7 +31392,6 @@
           <w:ilvl w:val="0"/>
           <w:numId w:val="23"/>
         </w:numPr>
-        <w:spacing w:before="240" w:line="276" w:lineRule="auto"/>
         <w:rPr>
           <w:rFonts w:ascii="Times New Roman" w:hAnsi="Times New Roman" w:cs="Times New Roman"/>
           <w:bCs/>
@@ -32361,7 +31463,7 @@
           <w:ilvl w:val="0"/>
           <w:numId w:val="24"/>
         </w:numPr>
-        <w:spacing w:before="240" w:line="276" w:lineRule="auto"/>
+        <w:ind w:left="714" w:hanging="357"/>
         <w:rPr>
           <w:rFonts w:ascii="Times New Roman" w:hAnsi="Times New Roman" w:cs="Times New Roman"/>
           <w:bCs/>
@@ -32425,7 +31527,7 @@
           <w:ilvl w:val="0"/>
           <w:numId w:val="24"/>
         </w:numPr>
-        <w:spacing w:before="240" w:line="276" w:lineRule="auto"/>
+        <w:ind w:left="714" w:hanging="357"/>
         <w:rPr>
           <w:rFonts w:ascii="Times New Roman" w:hAnsi="Times New Roman" w:cs="Times New Roman"/>
           <w:bCs/>
@@ -32489,7 +31591,7 @@
           <w:ilvl w:val="0"/>
           <w:numId w:val="24"/>
         </w:numPr>
-        <w:spacing w:before="240" w:line="276" w:lineRule="auto"/>
+        <w:ind w:left="714" w:hanging="357"/>
         <w:rPr>
           <w:rFonts w:ascii="Times New Roman" w:hAnsi="Times New Roman" w:cs="Times New Roman"/>
           <w:bCs/>
@@ -32548,7 +31650,6 @@
     </w:p>
     <w:p>
       <w:pPr>
-        <w:spacing w:before="240" w:line="276" w:lineRule="auto"/>
         <w:rPr>
           <w:rFonts w:ascii="Times New Roman" w:hAnsi="Times New Roman" w:cs="Times New Roman"/>
           <w:bCs/>
@@ -32567,9 +31668,8 @@
           <w:szCs w:val="24"/>
           <w:shd w:val="clear" w:color="auto" w:fill="FFFFFF"/>
         </w:rPr>
-        <w:t xml:space="preserve">In this type of situation home operator has two CRs and DRs. </w:t>
-      </w:r>
-      <w:proofErr w:type="gramStart"/>
+        <w:t>In this type of situation ho</w:t>
+      </w:r>
       <w:r>
         <w:rPr>
           <w:rFonts w:ascii="Times New Roman" w:hAnsi="Times New Roman" w:cs="Times New Roman"/>
@@ -32579,9 +31679,30 @@
           <w:szCs w:val="24"/>
           <w:shd w:val="clear" w:color="auto" w:fill="FFFFFF"/>
         </w:rPr>
-        <w:t>Whereas</w:t>
-      </w:r>
-      <w:proofErr w:type="gramEnd"/>
+        <w:t>me operator has two CRs and DRs,</w:t>
+      </w:r>
+      <w:r>
+        <w:rPr>
+          <w:rFonts w:ascii="Times New Roman" w:hAnsi="Times New Roman" w:cs="Times New Roman"/>
+          <w:bCs/>
+          <w:color w:val="000000"/>
+          <w:sz w:val="24"/>
+          <w:szCs w:val="24"/>
+          <w:shd w:val="clear" w:color="auto" w:fill="FFFFFF"/>
+        </w:rPr>
+        <w:t xml:space="preserve"> </w:t>
+      </w:r>
+      <w:r>
+        <w:rPr>
+          <w:rFonts w:ascii="Times New Roman" w:hAnsi="Times New Roman" w:cs="Times New Roman"/>
+          <w:bCs/>
+          <w:color w:val="000000"/>
+          <w:sz w:val="24"/>
+          <w:szCs w:val="24"/>
+          <w:shd w:val="clear" w:color="auto" w:fill="FFFFFF"/>
+        </w:rPr>
+        <w:t>whereas</w:t>
+      </w:r>
       <w:r>
         <w:rPr>
           <w:rFonts w:ascii="Times New Roman" w:hAnsi="Times New Roman" w:cs="Times New Roman"/>
@@ -33323,7 +32444,6 @@
     </w:p>
     <w:p>
       <w:pPr>
-        <w:spacing w:before="100"/>
         <w:rPr>
           <w:rFonts w:ascii="Times New Roman" w:hAnsi="Times New Roman" w:cs="Times New Roman"/>
           <w:bCs/>
@@ -33623,7 +32743,6 @@
     </w:p>
     <w:p>
       <w:pPr>
-        <w:spacing w:before="100"/>
         <w:rPr>
           <w:rFonts w:ascii="Times New Roman" w:hAnsi="Times New Roman" w:cs="Times New Roman"/>
           <w:bCs/>
@@ -33642,6 +32761,7 @@
           <w:szCs w:val="24"/>
           <w:shd w:val="clear" w:color="auto" w:fill="FFFFFF"/>
         </w:rPr>
+        <w:lastRenderedPageBreak/>
         <w:t>In that kind of situations there should be a foreign operator, which has served between H</w:t>
       </w:r>
       <w:r>
@@ -33716,7 +32836,6 @@
               <w:szCs w:val="24"/>
               <w:shd w:val="clear" w:color="auto" w:fill="FFFFFF"/>
             </w:rPr>
-            <w:lastRenderedPageBreak/>
             <m:t xml:space="preserve">Log5 = OpID || </m:t>
           </m:r>
           <m:sSub>
@@ -34058,7 +33177,6 @@
     </w:p>
     <w:p>
       <w:pPr>
-        <w:spacing w:before="100"/>
         <w:rPr>
           <w:rFonts w:ascii="Times New Roman" w:hAnsi="Times New Roman" w:cs="Times New Roman"/>
           <w:bCs/>
@@ -34128,7 +33246,6 @@
     </w:p>
     <w:p>
       <w:pPr>
-        <w:spacing w:before="100"/>
         <w:rPr>
           <w:rFonts w:ascii="Times New Roman" w:hAnsi="Times New Roman" w:cs="Times New Roman"/>
           <w:bCs/>
@@ -34198,7 +33315,6 @@
     </w:p>
     <w:p>
       <w:pPr>
-        <w:spacing w:before="100"/>
         <w:rPr>
           <w:rFonts w:ascii="Times New Roman" w:hAnsi="Times New Roman" w:cs="Times New Roman"/>
           <w:bCs/>
@@ -34230,8 +33346,6 @@
         </w:rPr>
         <w:t>.</w:t>
       </w:r>
-      <w:bookmarkStart w:id="25" w:name="_GoBack"/>
-      <w:bookmarkEnd w:id="25"/>
     </w:p>
     <w:p>
       <w:pPr>
@@ -34415,39 +33529,7 @@
           <w:sz w:val="24"/>
           <w:szCs w:val="24"/>
         </w:rPr>
-        <w:t xml:space="preserve">Mutual authentication: We have seen how the </w:t>
-      </w:r>
-      <w:r>
-        <w:rPr>
-          <w:rFonts w:ascii="Times New Roman" w:hAnsi="Times New Roman" w:cs="Times New Roman"/>
-          <w:sz w:val="24"/>
-          <w:szCs w:val="24"/>
-        </w:rPr>
-        <w:t>server authenticates the client</w:t>
-      </w:r>
-      <w:r>
-        <w:rPr>
-          <w:rFonts w:ascii="Times New Roman" w:hAnsi="Times New Roman" w:cs="Times New Roman"/>
-          <w:sz w:val="24"/>
-          <w:szCs w:val="24"/>
-        </w:rPr>
-        <w:t xml:space="preserve">. </w:t>
-      </w:r>
-      <w:r>
-        <w:rPr>
-          <w:rFonts w:ascii="Times New Roman" w:hAnsi="Times New Roman" w:cs="Times New Roman"/>
-          <w:sz w:val="24"/>
-          <w:szCs w:val="24"/>
-        </w:rPr>
-        <w:t>The AP receives valid token information</w:t>
-      </w:r>
-      <w:r>
-        <w:rPr>
-          <w:rFonts w:ascii="Times New Roman" w:hAnsi="Times New Roman" w:cs="Times New Roman"/>
-          <w:sz w:val="24"/>
-          <w:szCs w:val="24"/>
-        </w:rPr>
-        <w:t xml:space="preserve">, and with the challenge-response protocol both AP and the Client is mutually authenticated. </w:t>
+        <w:t xml:space="preserve">Mutual authentication: We have seen how the server authenticates the client. The AP receives valid token information, and with the challenge-response protocol both AP and the Client is mutually authenticated. </w:t>
       </w:r>
     </w:p>
     <w:p>
@@ -34481,23 +33563,7 @@
           <w:sz w:val="24"/>
           <w:szCs w:val="24"/>
         </w:rPr>
-        <w:t xml:space="preserve">If the client is already authenticated, and while sending next token if the </w:t>
-      </w:r>
-      <w:r>
-        <w:rPr>
-          <w:rFonts w:ascii="Times New Roman" w:hAnsi="Times New Roman" w:cs="Times New Roman"/>
-          <w:sz w:val="24"/>
-          <w:szCs w:val="24"/>
-        </w:rPr>
-        <w:t>adversary, because of the lack of the Serial Number knowledge, captures the packet</w:t>
-      </w:r>
-      <w:r>
-        <w:rPr>
-          <w:rFonts w:ascii="Times New Roman" w:hAnsi="Times New Roman" w:cs="Times New Roman"/>
-          <w:sz w:val="24"/>
-          <w:szCs w:val="24"/>
-        </w:rPr>
-        <w:t xml:space="preserve"> it is not usable by him.</w:t>
+        <w:t>If the client is already authenticated, and while sending next token if the adversary, because of the lack of the Serial Number knowledge, captures the packet it is not usable by him.</w:t>
       </w:r>
     </w:p>
     <w:p>
@@ -34574,41 +33640,7 @@
           <w:sz w:val="24"/>
           <w:szCs w:val="24"/>
         </w:rPr>
-        <w:t xml:space="preserve"> and connection </w:t>
-      </w:r>
-      <w:r>
-        <w:rPr>
-          <w:rFonts w:ascii="Times New Roman" w:hAnsi="Times New Roman" w:cs="Times New Roman"/>
-          <w:sz w:val="24"/>
-          <w:szCs w:val="24"/>
-        </w:rPr>
-        <w:t>cardholder</w:t>
-      </w:r>
-      <w:r>
-        <w:rPr>
-          <w:rFonts w:ascii="Times New Roman" w:hAnsi="Times New Roman" w:cs="Times New Roman"/>
-          <w:sz w:val="24"/>
-          <w:szCs w:val="24"/>
-        </w:rPr>
-        <w:t xml:space="preserve"> knows all the tokens that are related with a specific connection card. Hence whenever a Client sends a new token, it is not possible for him to </w:t>
-      </w:r>
-      <w:proofErr w:type="gramStart"/>
-      <w:r>
-        <w:rPr>
-          <w:rFonts w:ascii="Times New Roman" w:hAnsi="Times New Roman" w:cs="Times New Roman"/>
-          <w:sz w:val="24"/>
-          <w:szCs w:val="24"/>
-        </w:rPr>
-        <w:t>say</w:t>
-      </w:r>
-      <w:proofErr w:type="gramEnd"/>
-      <w:r>
-        <w:rPr>
-          <w:rFonts w:ascii="Times New Roman" w:hAnsi="Times New Roman" w:cs="Times New Roman"/>
-          <w:sz w:val="24"/>
-          <w:szCs w:val="24"/>
-        </w:rPr>
-        <w:t xml:space="preserve"> “I did not use it”. Since </w:t>
+        <w:t xml:space="preserve"> and connection cardholder knows all the tokens that are related with a specific connection card. Hence whenever a Client sends a new token, it is not possible for him to say “I did not use it”. Since </w:t>
       </w:r>
       <w:r>
         <w:rPr>
@@ -36070,7 +35102,14 @@
             <w:rFonts w:ascii="Cambria Math" w:eastAsiaTheme="minorEastAsia" w:hAnsi="Cambria Math"/>
             <w:sz w:val="24"/>
           </w:rPr>
-          <m:t xml:space="preserve"> 1-StayActiveProb</m:t>
+          <m:t xml:space="preserve"> 1-St</m:t>
+        </m:r>
+        <m:r>
+          <w:rPr>
+            <w:rFonts w:ascii="Cambria Math" w:eastAsiaTheme="minorEastAsia" w:hAnsi="Cambria Math"/>
+            <w:sz w:val="24"/>
+          </w:rPr>
+          <m:t>ayActiveProb</m:t>
         </m:r>
       </m:oMath>
       <w:r>
@@ -37594,14 +36633,14 @@
             <w:rFonts w:ascii="Cambria Math" w:eastAsiaTheme="minorEastAsia" w:hAnsi="Cambria Math"/>
             <w:sz w:val="24"/>
           </w:rPr>
-          <m:t>Become</m:t>
+          <m:t>BecomeActivePro</m:t>
         </m:r>
         <m:r>
           <w:rPr>
             <w:rFonts w:ascii="Cambria Math" w:eastAsiaTheme="minorEastAsia" w:hAnsi="Cambria Math"/>
             <w:sz w:val="24"/>
           </w:rPr>
-          <m:t>ActiveProb</m:t>
+          <m:t>b</m:t>
         </m:r>
       </m:oMath>
       <w:r>
@@ -37833,13 +36872,7 @@
             <w:rPr>
               <w:rFonts w:ascii="Cambria Math" w:hAnsi="Cambria Math" w:cs="Helvetica"/>
             </w:rPr>
-            <m:t>stayActivePro</m:t>
-          </m:r>
-          <m:r>
-            <w:rPr>
-              <w:rFonts w:ascii="Cambria Math" w:hAnsi="Cambria Math" w:cs="Helvetica"/>
-            </w:rPr>
-            <m:t>b&lt;Domestic&gt;  = {0.90,</m:t>
+            <m:t>stayActiveProb&lt;Domestic&gt;  = {0.90,</m:t>
           </m:r>
           <m:r>
             <w:rPr>
@@ -47770,7 +46803,7 @@
 </file>
 
 <file path=customXml/itemProps1.xml><?xml version="1.0" encoding="utf-8"?>
-<ds:datastoreItem xmlns:ds="http://schemas.openxmlformats.org/officeDocument/2006/customXml" ds:itemID="{0A07332B-A53C-2B4A-BDCA-5366E458F2DD}">
+<ds:datastoreItem xmlns:ds="http://schemas.openxmlformats.org/officeDocument/2006/customXml" ds:itemID="{18E07604-7542-6246-B668-C7F8C33A0E95}">
   <ds:schemaRefs>
     <ds:schemaRef ds:uri="http://schemas.openxmlformats.org/officeDocument/2006/bibliography"/>
   </ds:schemaRefs>

</xml_diff>

<commit_message>
sadece protokol aciklamalari kaldi
</commit_message>
<xml_diff>
--- a/thesis.docx
+++ b/thesis.docx
@@ -3043,6 +3043,1548 @@
           <w:lang w:val="tr-TR"/>
         </w:rPr>
       </w:pPr>
+      <w:r>
+        <w:rPr>
+          <w:rFonts w:ascii="Times New Roman" w:hAnsi="Times New Roman" w:cs="Times New Roman"/>
+          <w:sz w:val="24"/>
+          <w:szCs w:val="24"/>
+          <w:lang w:val="tr-TR"/>
+        </w:rPr>
+        <w:t xml:space="preserve">I </w:t>
+      </w:r>
+      <w:proofErr w:type="spellStart"/>
+      <w:r>
+        <w:rPr>
+          <w:rFonts w:ascii="Times New Roman" w:hAnsi="Times New Roman" w:cs="Times New Roman"/>
+          <w:sz w:val="24"/>
+          <w:szCs w:val="24"/>
+          <w:lang w:val="tr-TR"/>
+        </w:rPr>
+        <w:t>would</w:t>
+      </w:r>
+      <w:proofErr w:type="spellEnd"/>
+      <w:r>
+        <w:rPr>
+          <w:rFonts w:ascii="Times New Roman" w:hAnsi="Times New Roman" w:cs="Times New Roman"/>
+          <w:sz w:val="24"/>
+          <w:szCs w:val="24"/>
+          <w:lang w:val="tr-TR"/>
+        </w:rPr>
+        <w:t xml:space="preserve"> </w:t>
+      </w:r>
+      <w:proofErr w:type="spellStart"/>
+      <w:r>
+        <w:rPr>
+          <w:rFonts w:ascii="Times New Roman" w:hAnsi="Times New Roman" w:cs="Times New Roman"/>
+          <w:sz w:val="24"/>
+          <w:szCs w:val="24"/>
+          <w:lang w:val="tr-TR"/>
+        </w:rPr>
+        <w:t>like</w:t>
+      </w:r>
+      <w:proofErr w:type="spellEnd"/>
+      <w:r>
+        <w:rPr>
+          <w:rFonts w:ascii="Times New Roman" w:hAnsi="Times New Roman" w:cs="Times New Roman"/>
+          <w:sz w:val="24"/>
+          <w:szCs w:val="24"/>
+          <w:lang w:val="tr-TR"/>
+        </w:rPr>
+        <w:t xml:space="preserve"> </w:t>
+      </w:r>
+      <w:proofErr w:type="spellStart"/>
+      <w:r>
+        <w:rPr>
+          <w:rFonts w:ascii="Times New Roman" w:hAnsi="Times New Roman" w:cs="Times New Roman"/>
+          <w:sz w:val="24"/>
+          <w:szCs w:val="24"/>
+          <w:lang w:val="tr-TR"/>
+        </w:rPr>
+        <w:t>to</w:t>
+      </w:r>
+      <w:proofErr w:type="spellEnd"/>
+      <w:r>
+        <w:rPr>
+          <w:rFonts w:ascii="Times New Roman" w:hAnsi="Times New Roman" w:cs="Times New Roman"/>
+          <w:sz w:val="24"/>
+          <w:szCs w:val="24"/>
+          <w:lang w:val="tr-TR"/>
+        </w:rPr>
+        <w:t xml:space="preserve"> </w:t>
+      </w:r>
+      <w:proofErr w:type="spellStart"/>
+      <w:r>
+        <w:rPr>
+          <w:rFonts w:ascii="Times New Roman" w:hAnsi="Times New Roman" w:cs="Times New Roman"/>
+          <w:sz w:val="24"/>
+          <w:szCs w:val="24"/>
+          <w:lang w:val="tr-TR"/>
+        </w:rPr>
+        <w:t>thank</w:t>
+      </w:r>
+      <w:proofErr w:type="spellEnd"/>
+      <w:r>
+        <w:rPr>
+          <w:rFonts w:ascii="Times New Roman" w:hAnsi="Times New Roman" w:cs="Times New Roman"/>
+          <w:sz w:val="24"/>
+          <w:szCs w:val="24"/>
+          <w:lang w:val="tr-TR"/>
+        </w:rPr>
+        <w:t xml:space="preserve"> </w:t>
+      </w:r>
+      <w:proofErr w:type="spellStart"/>
+      <w:r>
+        <w:rPr>
+          <w:rFonts w:ascii="Times New Roman" w:hAnsi="Times New Roman" w:cs="Times New Roman"/>
+          <w:sz w:val="24"/>
+          <w:szCs w:val="24"/>
+          <w:lang w:val="tr-TR"/>
+        </w:rPr>
+        <w:t>to</w:t>
+      </w:r>
+      <w:proofErr w:type="spellEnd"/>
+      <w:r>
+        <w:rPr>
+          <w:rFonts w:ascii="Times New Roman" w:hAnsi="Times New Roman" w:cs="Times New Roman"/>
+          <w:sz w:val="24"/>
+          <w:szCs w:val="24"/>
+          <w:lang w:val="tr-TR"/>
+        </w:rPr>
+        <w:t xml:space="preserve"> </w:t>
+      </w:r>
+      <w:proofErr w:type="spellStart"/>
+      <w:r>
+        <w:rPr>
+          <w:rFonts w:ascii="Times New Roman" w:hAnsi="Times New Roman" w:cs="Times New Roman"/>
+          <w:sz w:val="24"/>
+          <w:szCs w:val="24"/>
+          <w:lang w:val="tr-TR"/>
+        </w:rPr>
+        <w:t>my</w:t>
+      </w:r>
+      <w:proofErr w:type="spellEnd"/>
+      <w:r>
+        <w:rPr>
+          <w:rFonts w:ascii="Times New Roman" w:hAnsi="Times New Roman" w:cs="Times New Roman"/>
+          <w:sz w:val="24"/>
+          <w:szCs w:val="24"/>
+          <w:lang w:val="tr-TR"/>
+        </w:rPr>
+        <w:t xml:space="preserve"> </w:t>
+      </w:r>
+      <w:proofErr w:type="spellStart"/>
+      <w:r>
+        <w:rPr>
+          <w:rFonts w:ascii="Times New Roman" w:hAnsi="Times New Roman" w:cs="Times New Roman"/>
+          <w:sz w:val="24"/>
+          <w:szCs w:val="24"/>
+          <w:lang w:val="tr-TR"/>
+        </w:rPr>
+        <w:t>thesis</w:t>
+      </w:r>
+      <w:proofErr w:type="spellEnd"/>
+      <w:r>
+        <w:rPr>
+          <w:rFonts w:ascii="Times New Roman" w:hAnsi="Times New Roman" w:cs="Times New Roman"/>
+          <w:sz w:val="24"/>
+          <w:szCs w:val="24"/>
+          <w:lang w:val="tr-TR"/>
+        </w:rPr>
+        <w:t xml:space="preserve"> </w:t>
+      </w:r>
+      <w:proofErr w:type="spellStart"/>
+      <w:r>
+        <w:rPr>
+          <w:rFonts w:ascii="Times New Roman" w:hAnsi="Times New Roman" w:cs="Times New Roman"/>
+          <w:sz w:val="24"/>
+          <w:szCs w:val="24"/>
+          <w:lang w:val="tr-TR"/>
+        </w:rPr>
+        <w:t>advisor</w:t>
+      </w:r>
+      <w:proofErr w:type="spellEnd"/>
+      <w:r>
+        <w:rPr>
+          <w:rFonts w:ascii="Times New Roman" w:hAnsi="Times New Roman" w:cs="Times New Roman"/>
+          <w:sz w:val="24"/>
+          <w:szCs w:val="24"/>
+          <w:lang w:val="tr-TR"/>
+        </w:rPr>
+        <w:t xml:space="preserve">, Albert </w:t>
+      </w:r>
+      <w:proofErr w:type="spellStart"/>
+      <w:r>
+        <w:rPr>
+          <w:rFonts w:ascii="Times New Roman" w:hAnsi="Times New Roman" w:cs="Times New Roman"/>
+          <w:sz w:val="24"/>
+          <w:szCs w:val="24"/>
+          <w:lang w:val="tr-TR"/>
+        </w:rPr>
+        <w:t>Levi</w:t>
+      </w:r>
+      <w:proofErr w:type="spellEnd"/>
+      <w:r>
+        <w:rPr>
+          <w:rFonts w:ascii="Times New Roman" w:hAnsi="Times New Roman" w:cs="Times New Roman"/>
+          <w:sz w:val="24"/>
+          <w:szCs w:val="24"/>
+          <w:lang w:val="tr-TR"/>
+        </w:rPr>
+        <w:t xml:space="preserve">, </w:t>
+      </w:r>
+      <w:proofErr w:type="spellStart"/>
+      <w:r>
+        <w:rPr>
+          <w:rFonts w:ascii="Times New Roman" w:hAnsi="Times New Roman" w:cs="Times New Roman"/>
+          <w:sz w:val="24"/>
+          <w:szCs w:val="24"/>
+          <w:lang w:val="tr-TR"/>
+        </w:rPr>
+        <w:t>for</w:t>
+      </w:r>
+      <w:proofErr w:type="spellEnd"/>
+      <w:r>
+        <w:rPr>
+          <w:rFonts w:ascii="Times New Roman" w:hAnsi="Times New Roman" w:cs="Times New Roman"/>
+          <w:sz w:val="24"/>
+          <w:szCs w:val="24"/>
+          <w:lang w:val="tr-TR"/>
+        </w:rPr>
+        <w:t xml:space="preserve"> </w:t>
+      </w:r>
+      <w:proofErr w:type="spellStart"/>
+      <w:r>
+        <w:rPr>
+          <w:rFonts w:ascii="Times New Roman" w:hAnsi="Times New Roman" w:cs="Times New Roman"/>
+          <w:sz w:val="24"/>
+          <w:szCs w:val="24"/>
+          <w:lang w:val="tr-TR"/>
+        </w:rPr>
+        <w:t>all</w:t>
+      </w:r>
+      <w:proofErr w:type="spellEnd"/>
+      <w:r>
+        <w:rPr>
+          <w:rFonts w:ascii="Times New Roman" w:hAnsi="Times New Roman" w:cs="Times New Roman"/>
+          <w:sz w:val="24"/>
+          <w:szCs w:val="24"/>
+          <w:lang w:val="tr-TR"/>
+        </w:rPr>
+        <w:t xml:space="preserve"> of his </w:t>
+      </w:r>
+      <w:proofErr w:type="spellStart"/>
+      <w:r>
+        <w:rPr>
+          <w:rFonts w:ascii="Times New Roman" w:hAnsi="Times New Roman" w:cs="Times New Roman"/>
+          <w:sz w:val="24"/>
+          <w:szCs w:val="24"/>
+          <w:lang w:val="tr-TR"/>
+        </w:rPr>
+        <w:t>help</w:t>
+      </w:r>
+      <w:proofErr w:type="spellEnd"/>
+      <w:r>
+        <w:rPr>
+          <w:rFonts w:ascii="Times New Roman" w:hAnsi="Times New Roman" w:cs="Times New Roman"/>
+          <w:sz w:val="24"/>
+          <w:szCs w:val="24"/>
+          <w:lang w:val="tr-TR"/>
+        </w:rPr>
+        <w:t xml:space="preserve"> </w:t>
+      </w:r>
+      <w:proofErr w:type="spellStart"/>
+      <w:r>
+        <w:rPr>
+          <w:rFonts w:ascii="Times New Roman" w:hAnsi="Times New Roman" w:cs="Times New Roman"/>
+          <w:sz w:val="24"/>
+          <w:szCs w:val="24"/>
+          <w:lang w:val="tr-TR"/>
+        </w:rPr>
+        <w:t>and</w:t>
+      </w:r>
+      <w:proofErr w:type="spellEnd"/>
+      <w:r>
+        <w:rPr>
+          <w:rFonts w:ascii="Times New Roman" w:hAnsi="Times New Roman" w:cs="Times New Roman"/>
+          <w:sz w:val="24"/>
+          <w:szCs w:val="24"/>
+          <w:lang w:val="tr-TR"/>
+        </w:rPr>
+        <w:t xml:space="preserve"> </w:t>
+      </w:r>
+      <w:proofErr w:type="spellStart"/>
+      <w:r>
+        <w:rPr>
+          <w:rFonts w:ascii="Times New Roman" w:hAnsi="Times New Roman" w:cs="Times New Roman"/>
+          <w:sz w:val="24"/>
+          <w:szCs w:val="24"/>
+          <w:lang w:val="tr-TR"/>
+        </w:rPr>
+        <w:t>understanding</w:t>
+      </w:r>
+      <w:proofErr w:type="spellEnd"/>
+      <w:r>
+        <w:rPr>
+          <w:rFonts w:ascii="Times New Roman" w:hAnsi="Times New Roman" w:cs="Times New Roman"/>
+          <w:sz w:val="24"/>
+          <w:szCs w:val="24"/>
+          <w:lang w:val="tr-TR"/>
+        </w:rPr>
+        <w:t xml:space="preserve">. He is </w:t>
+      </w:r>
+      <w:proofErr w:type="spellStart"/>
+      <w:r>
+        <w:rPr>
+          <w:rFonts w:ascii="Times New Roman" w:hAnsi="Times New Roman" w:cs="Times New Roman"/>
+          <w:sz w:val="24"/>
+          <w:szCs w:val="24"/>
+          <w:lang w:val="tr-TR"/>
+        </w:rPr>
+        <w:t>the</w:t>
+      </w:r>
+      <w:proofErr w:type="spellEnd"/>
+      <w:r>
+        <w:rPr>
+          <w:rFonts w:ascii="Times New Roman" w:hAnsi="Times New Roman" w:cs="Times New Roman"/>
+          <w:sz w:val="24"/>
+          <w:szCs w:val="24"/>
+          <w:lang w:val="tr-TR"/>
+        </w:rPr>
+        <w:t xml:space="preserve"> </w:t>
+      </w:r>
+      <w:proofErr w:type="spellStart"/>
+      <w:r>
+        <w:rPr>
+          <w:rFonts w:ascii="Times New Roman" w:hAnsi="Times New Roman" w:cs="Times New Roman"/>
+          <w:sz w:val="24"/>
+          <w:szCs w:val="24"/>
+          <w:lang w:val="tr-TR"/>
+        </w:rPr>
+        <w:t>most</w:t>
+      </w:r>
+      <w:proofErr w:type="spellEnd"/>
+      <w:r>
+        <w:rPr>
+          <w:rFonts w:ascii="Times New Roman" w:hAnsi="Times New Roman" w:cs="Times New Roman"/>
+          <w:sz w:val="24"/>
+          <w:szCs w:val="24"/>
+          <w:lang w:val="tr-TR"/>
+        </w:rPr>
+        <w:t xml:space="preserve"> hard-</w:t>
+      </w:r>
+      <w:proofErr w:type="spellStart"/>
+      <w:r>
+        <w:rPr>
+          <w:rFonts w:ascii="Times New Roman" w:hAnsi="Times New Roman" w:cs="Times New Roman"/>
+          <w:sz w:val="24"/>
+          <w:szCs w:val="24"/>
+          <w:lang w:val="tr-TR"/>
+        </w:rPr>
+        <w:t>working</w:t>
+      </w:r>
+      <w:proofErr w:type="spellEnd"/>
+      <w:r>
+        <w:rPr>
+          <w:rFonts w:ascii="Times New Roman" w:hAnsi="Times New Roman" w:cs="Times New Roman"/>
+          <w:sz w:val="24"/>
+          <w:szCs w:val="24"/>
+          <w:lang w:val="tr-TR"/>
+        </w:rPr>
+        <w:t xml:space="preserve"> </w:t>
+      </w:r>
+      <w:proofErr w:type="spellStart"/>
+      <w:r>
+        <w:rPr>
+          <w:rFonts w:ascii="Times New Roman" w:hAnsi="Times New Roman" w:cs="Times New Roman"/>
+          <w:sz w:val="24"/>
+          <w:szCs w:val="24"/>
+          <w:lang w:val="tr-TR"/>
+        </w:rPr>
+        <w:t>person</w:t>
+      </w:r>
+      <w:proofErr w:type="spellEnd"/>
+      <w:r>
+        <w:rPr>
+          <w:rFonts w:ascii="Times New Roman" w:hAnsi="Times New Roman" w:cs="Times New Roman"/>
+          <w:sz w:val="24"/>
+          <w:szCs w:val="24"/>
+          <w:lang w:val="tr-TR"/>
+        </w:rPr>
+        <w:t xml:space="preserve"> I </w:t>
+      </w:r>
+      <w:proofErr w:type="spellStart"/>
+      <w:r>
+        <w:rPr>
+          <w:rFonts w:ascii="Times New Roman" w:hAnsi="Times New Roman" w:cs="Times New Roman"/>
+          <w:sz w:val="24"/>
+          <w:szCs w:val="24"/>
+          <w:lang w:val="tr-TR"/>
+        </w:rPr>
+        <w:t>have</w:t>
+      </w:r>
+      <w:proofErr w:type="spellEnd"/>
+      <w:r>
+        <w:rPr>
+          <w:rFonts w:ascii="Times New Roman" w:hAnsi="Times New Roman" w:cs="Times New Roman"/>
+          <w:sz w:val="24"/>
+          <w:szCs w:val="24"/>
+          <w:lang w:val="tr-TR"/>
+        </w:rPr>
+        <w:t xml:space="preserve"> ever </w:t>
+      </w:r>
+      <w:proofErr w:type="spellStart"/>
+      <w:r>
+        <w:rPr>
+          <w:rFonts w:ascii="Times New Roman" w:hAnsi="Times New Roman" w:cs="Times New Roman"/>
+          <w:sz w:val="24"/>
+          <w:szCs w:val="24"/>
+          <w:lang w:val="tr-TR"/>
+        </w:rPr>
+        <w:t>known</w:t>
+      </w:r>
+      <w:proofErr w:type="spellEnd"/>
+      <w:r>
+        <w:rPr>
+          <w:rFonts w:ascii="Times New Roman" w:hAnsi="Times New Roman" w:cs="Times New Roman"/>
+          <w:sz w:val="24"/>
+          <w:szCs w:val="24"/>
+          <w:lang w:val="tr-TR"/>
+        </w:rPr>
+        <w:t xml:space="preserve">, I </w:t>
+      </w:r>
+      <w:proofErr w:type="spellStart"/>
+      <w:r>
+        <w:rPr>
+          <w:rFonts w:ascii="Times New Roman" w:hAnsi="Times New Roman" w:cs="Times New Roman"/>
+          <w:sz w:val="24"/>
+          <w:szCs w:val="24"/>
+          <w:lang w:val="tr-TR"/>
+        </w:rPr>
+        <w:t>will</w:t>
+      </w:r>
+      <w:proofErr w:type="spellEnd"/>
+      <w:r>
+        <w:rPr>
+          <w:rFonts w:ascii="Times New Roman" w:hAnsi="Times New Roman" w:cs="Times New Roman"/>
+          <w:sz w:val="24"/>
+          <w:szCs w:val="24"/>
+          <w:lang w:val="tr-TR"/>
+        </w:rPr>
+        <w:t xml:space="preserve"> </w:t>
+      </w:r>
+      <w:proofErr w:type="spellStart"/>
+      <w:r>
+        <w:rPr>
+          <w:rFonts w:ascii="Times New Roman" w:hAnsi="Times New Roman" w:cs="Times New Roman"/>
+          <w:sz w:val="24"/>
+          <w:szCs w:val="24"/>
+          <w:lang w:val="tr-TR"/>
+        </w:rPr>
+        <w:t>always</w:t>
+      </w:r>
+      <w:proofErr w:type="spellEnd"/>
+      <w:r>
+        <w:rPr>
+          <w:rFonts w:ascii="Times New Roman" w:hAnsi="Times New Roman" w:cs="Times New Roman"/>
+          <w:sz w:val="24"/>
+          <w:szCs w:val="24"/>
+          <w:lang w:val="tr-TR"/>
+        </w:rPr>
+        <w:t xml:space="preserve"> </w:t>
+      </w:r>
+      <w:proofErr w:type="spellStart"/>
+      <w:r>
+        <w:rPr>
+          <w:rFonts w:ascii="Times New Roman" w:hAnsi="Times New Roman" w:cs="Times New Roman"/>
+          <w:sz w:val="24"/>
+          <w:szCs w:val="24"/>
+          <w:lang w:val="tr-TR"/>
+        </w:rPr>
+        <w:t>idolize</w:t>
+      </w:r>
+      <w:proofErr w:type="spellEnd"/>
+      <w:r>
+        <w:rPr>
+          <w:rFonts w:ascii="Times New Roman" w:hAnsi="Times New Roman" w:cs="Times New Roman"/>
+          <w:sz w:val="24"/>
+          <w:szCs w:val="24"/>
+          <w:lang w:val="tr-TR"/>
+        </w:rPr>
+        <w:t xml:space="preserve"> </w:t>
+      </w:r>
+      <w:proofErr w:type="spellStart"/>
+      <w:r>
+        <w:rPr>
+          <w:rFonts w:ascii="Times New Roman" w:hAnsi="Times New Roman" w:cs="Times New Roman"/>
+          <w:sz w:val="24"/>
+          <w:szCs w:val="24"/>
+          <w:lang w:val="tr-TR"/>
+        </w:rPr>
+        <w:t>him</w:t>
+      </w:r>
+      <w:proofErr w:type="spellEnd"/>
+      <w:r>
+        <w:rPr>
+          <w:rFonts w:ascii="Times New Roman" w:hAnsi="Times New Roman" w:cs="Times New Roman"/>
+          <w:sz w:val="24"/>
+          <w:szCs w:val="24"/>
+          <w:lang w:val="tr-TR"/>
+        </w:rPr>
+        <w:t xml:space="preserve"> in </w:t>
+      </w:r>
+      <w:proofErr w:type="spellStart"/>
+      <w:r>
+        <w:rPr>
+          <w:rFonts w:ascii="Times New Roman" w:hAnsi="Times New Roman" w:cs="Times New Roman"/>
+          <w:sz w:val="24"/>
+          <w:szCs w:val="24"/>
+          <w:lang w:val="tr-TR"/>
+        </w:rPr>
+        <w:t>this</w:t>
+      </w:r>
+      <w:proofErr w:type="spellEnd"/>
+      <w:r>
+        <w:rPr>
+          <w:rFonts w:ascii="Times New Roman" w:hAnsi="Times New Roman" w:cs="Times New Roman"/>
+          <w:sz w:val="24"/>
+          <w:szCs w:val="24"/>
+          <w:lang w:val="tr-TR"/>
+        </w:rPr>
+        <w:t xml:space="preserve"> </w:t>
+      </w:r>
+      <w:proofErr w:type="spellStart"/>
+      <w:r>
+        <w:rPr>
+          <w:rFonts w:ascii="Times New Roman" w:hAnsi="Times New Roman" w:cs="Times New Roman"/>
+          <w:sz w:val="24"/>
+          <w:szCs w:val="24"/>
+          <w:lang w:val="tr-TR"/>
+        </w:rPr>
+        <w:t>way</w:t>
+      </w:r>
+      <w:proofErr w:type="spellEnd"/>
+      <w:r>
+        <w:rPr>
+          <w:rFonts w:ascii="Times New Roman" w:hAnsi="Times New Roman" w:cs="Times New Roman"/>
+          <w:sz w:val="24"/>
+          <w:szCs w:val="24"/>
+          <w:lang w:val="tr-TR"/>
+        </w:rPr>
+        <w:t>.</w:t>
+      </w:r>
+    </w:p>
+    <w:p>
+      <w:pPr>
+        <w:spacing w:beforeLines="100" w:before="240" w:afterLines="100"/>
+        <w:rPr>
+          <w:rFonts w:ascii="Times New Roman" w:hAnsi="Times New Roman" w:cs="Times New Roman"/>
+          <w:sz w:val="24"/>
+          <w:szCs w:val="24"/>
+          <w:lang w:val="tr-TR"/>
+        </w:rPr>
+      </w:pPr>
+      <w:r>
+        <w:rPr>
+          <w:rFonts w:ascii="Times New Roman" w:hAnsi="Times New Roman" w:cs="Times New Roman"/>
+          <w:sz w:val="24"/>
+          <w:szCs w:val="24"/>
+          <w:lang w:val="tr-TR"/>
+        </w:rPr>
+        <w:t xml:space="preserve">I </w:t>
+      </w:r>
+      <w:proofErr w:type="spellStart"/>
+      <w:r>
+        <w:rPr>
+          <w:rFonts w:ascii="Times New Roman" w:hAnsi="Times New Roman" w:cs="Times New Roman"/>
+          <w:sz w:val="24"/>
+          <w:szCs w:val="24"/>
+          <w:lang w:val="tr-TR"/>
+        </w:rPr>
+        <w:t>would</w:t>
+      </w:r>
+      <w:proofErr w:type="spellEnd"/>
+      <w:r>
+        <w:rPr>
+          <w:rFonts w:ascii="Times New Roman" w:hAnsi="Times New Roman" w:cs="Times New Roman"/>
+          <w:sz w:val="24"/>
+          <w:szCs w:val="24"/>
+          <w:lang w:val="tr-TR"/>
+        </w:rPr>
+        <w:t xml:space="preserve"> </w:t>
+      </w:r>
+      <w:proofErr w:type="spellStart"/>
+      <w:r>
+        <w:rPr>
+          <w:rFonts w:ascii="Times New Roman" w:hAnsi="Times New Roman" w:cs="Times New Roman"/>
+          <w:sz w:val="24"/>
+          <w:szCs w:val="24"/>
+          <w:lang w:val="tr-TR"/>
+        </w:rPr>
+        <w:t>like</w:t>
+      </w:r>
+      <w:proofErr w:type="spellEnd"/>
+      <w:r>
+        <w:rPr>
+          <w:rFonts w:ascii="Times New Roman" w:hAnsi="Times New Roman" w:cs="Times New Roman"/>
+          <w:sz w:val="24"/>
+          <w:szCs w:val="24"/>
+          <w:lang w:val="tr-TR"/>
+        </w:rPr>
+        <w:t xml:space="preserve"> </w:t>
+      </w:r>
+      <w:proofErr w:type="spellStart"/>
+      <w:r>
+        <w:rPr>
+          <w:rFonts w:ascii="Times New Roman" w:hAnsi="Times New Roman" w:cs="Times New Roman"/>
+          <w:sz w:val="24"/>
+          <w:szCs w:val="24"/>
+          <w:lang w:val="tr-TR"/>
+        </w:rPr>
+        <w:t>to</w:t>
+      </w:r>
+      <w:proofErr w:type="spellEnd"/>
+      <w:r>
+        <w:rPr>
+          <w:rFonts w:ascii="Times New Roman" w:hAnsi="Times New Roman" w:cs="Times New Roman"/>
+          <w:sz w:val="24"/>
+          <w:szCs w:val="24"/>
+          <w:lang w:val="tr-TR"/>
+        </w:rPr>
+        <w:t xml:space="preserve"> </w:t>
+      </w:r>
+      <w:proofErr w:type="spellStart"/>
+      <w:r>
+        <w:rPr>
+          <w:rFonts w:ascii="Times New Roman" w:hAnsi="Times New Roman" w:cs="Times New Roman"/>
+          <w:sz w:val="24"/>
+          <w:szCs w:val="24"/>
+          <w:lang w:val="tr-TR"/>
+        </w:rPr>
+        <w:t>thank</w:t>
+      </w:r>
+      <w:proofErr w:type="spellEnd"/>
+      <w:r>
+        <w:rPr>
+          <w:rFonts w:ascii="Times New Roman" w:hAnsi="Times New Roman" w:cs="Times New Roman"/>
+          <w:sz w:val="24"/>
+          <w:szCs w:val="24"/>
+          <w:lang w:val="tr-TR"/>
+        </w:rPr>
+        <w:t xml:space="preserve"> Yücel Saygın...</w:t>
+      </w:r>
+    </w:p>
+    <w:p>
+      <w:pPr>
+        <w:spacing w:beforeLines="100" w:before="240" w:afterLines="100"/>
+        <w:rPr>
+          <w:rFonts w:ascii="Times New Roman" w:hAnsi="Times New Roman" w:cs="Times New Roman"/>
+          <w:sz w:val="24"/>
+          <w:szCs w:val="24"/>
+          <w:lang w:val="tr-TR"/>
+        </w:rPr>
+      </w:pPr>
+      <w:r>
+        <w:rPr>
+          <w:rFonts w:ascii="Times New Roman" w:hAnsi="Times New Roman" w:cs="Times New Roman"/>
+          <w:sz w:val="24"/>
+          <w:szCs w:val="24"/>
+          <w:lang w:val="tr-TR"/>
+        </w:rPr>
+        <w:t xml:space="preserve">I </w:t>
+      </w:r>
+      <w:proofErr w:type="spellStart"/>
+      <w:r>
+        <w:rPr>
+          <w:rFonts w:ascii="Times New Roman" w:hAnsi="Times New Roman" w:cs="Times New Roman"/>
+          <w:sz w:val="24"/>
+          <w:szCs w:val="24"/>
+          <w:lang w:val="tr-TR"/>
+        </w:rPr>
+        <w:t>would</w:t>
+      </w:r>
+      <w:proofErr w:type="spellEnd"/>
+      <w:r>
+        <w:rPr>
+          <w:rFonts w:ascii="Times New Roman" w:hAnsi="Times New Roman" w:cs="Times New Roman"/>
+          <w:sz w:val="24"/>
+          <w:szCs w:val="24"/>
+          <w:lang w:val="tr-TR"/>
+        </w:rPr>
+        <w:t xml:space="preserve"> </w:t>
+      </w:r>
+      <w:proofErr w:type="spellStart"/>
+      <w:r>
+        <w:rPr>
+          <w:rFonts w:ascii="Times New Roman" w:hAnsi="Times New Roman" w:cs="Times New Roman"/>
+          <w:sz w:val="24"/>
+          <w:szCs w:val="24"/>
+          <w:lang w:val="tr-TR"/>
+        </w:rPr>
+        <w:t>like</w:t>
+      </w:r>
+      <w:proofErr w:type="spellEnd"/>
+      <w:r>
+        <w:rPr>
+          <w:rFonts w:ascii="Times New Roman" w:hAnsi="Times New Roman" w:cs="Times New Roman"/>
+          <w:sz w:val="24"/>
+          <w:szCs w:val="24"/>
+          <w:lang w:val="tr-TR"/>
+        </w:rPr>
+        <w:t xml:space="preserve"> </w:t>
+      </w:r>
+      <w:proofErr w:type="spellStart"/>
+      <w:r>
+        <w:rPr>
+          <w:rFonts w:ascii="Times New Roman" w:hAnsi="Times New Roman" w:cs="Times New Roman"/>
+          <w:sz w:val="24"/>
+          <w:szCs w:val="24"/>
+          <w:lang w:val="tr-TR"/>
+        </w:rPr>
+        <w:t>to</w:t>
+      </w:r>
+      <w:proofErr w:type="spellEnd"/>
+      <w:r>
+        <w:rPr>
+          <w:rFonts w:ascii="Times New Roman" w:hAnsi="Times New Roman" w:cs="Times New Roman"/>
+          <w:sz w:val="24"/>
+          <w:szCs w:val="24"/>
+          <w:lang w:val="tr-TR"/>
+        </w:rPr>
+        <w:t xml:space="preserve"> </w:t>
+      </w:r>
+      <w:proofErr w:type="spellStart"/>
+      <w:r>
+        <w:rPr>
+          <w:rFonts w:ascii="Times New Roman" w:hAnsi="Times New Roman" w:cs="Times New Roman"/>
+          <w:sz w:val="24"/>
+          <w:szCs w:val="24"/>
+          <w:lang w:val="tr-TR"/>
+        </w:rPr>
+        <w:t>thank</w:t>
+      </w:r>
+      <w:proofErr w:type="spellEnd"/>
+      <w:r>
+        <w:rPr>
+          <w:rFonts w:ascii="Times New Roman" w:hAnsi="Times New Roman" w:cs="Times New Roman"/>
+          <w:sz w:val="24"/>
+          <w:szCs w:val="24"/>
+          <w:lang w:val="tr-TR"/>
+        </w:rPr>
+        <w:t xml:space="preserve"> Erkay Savaş...</w:t>
+      </w:r>
+    </w:p>
+    <w:p>
+      <w:pPr>
+        <w:spacing w:beforeLines="100" w:before="240" w:afterLines="100"/>
+        <w:rPr>
+          <w:rFonts w:ascii="Times New Roman" w:hAnsi="Times New Roman" w:cs="Times New Roman"/>
+          <w:sz w:val="24"/>
+          <w:szCs w:val="24"/>
+          <w:lang w:val="tr-TR"/>
+        </w:rPr>
+      </w:pPr>
+      <w:r>
+        <w:rPr>
+          <w:rFonts w:ascii="Times New Roman" w:hAnsi="Times New Roman" w:cs="Times New Roman"/>
+          <w:sz w:val="24"/>
+          <w:szCs w:val="24"/>
+          <w:lang w:val="tr-TR"/>
+        </w:rPr>
+        <w:t xml:space="preserve">I </w:t>
+      </w:r>
+      <w:proofErr w:type="spellStart"/>
+      <w:r>
+        <w:rPr>
+          <w:rFonts w:ascii="Times New Roman" w:hAnsi="Times New Roman" w:cs="Times New Roman"/>
+          <w:sz w:val="24"/>
+          <w:szCs w:val="24"/>
+          <w:lang w:val="tr-TR"/>
+        </w:rPr>
+        <w:t>also</w:t>
+      </w:r>
+      <w:proofErr w:type="spellEnd"/>
+      <w:r>
+        <w:rPr>
+          <w:rFonts w:ascii="Times New Roman" w:hAnsi="Times New Roman" w:cs="Times New Roman"/>
+          <w:sz w:val="24"/>
+          <w:szCs w:val="24"/>
+          <w:lang w:val="tr-TR"/>
+        </w:rPr>
+        <w:t xml:space="preserve"> </w:t>
+      </w:r>
+      <w:proofErr w:type="spellStart"/>
+      <w:r>
+        <w:rPr>
+          <w:rFonts w:ascii="Times New Roman" w:hAnsi="Times New Roman" w:cs="Times New Roman"/>
+          <w:sz w:val="24"/>
+          <w:szCs w:val="24"/>
+          <w:lang w:val="tr-TR"/>
+        </w:rPr>
+        <w:t>thank</w:t>
+      </w:r>
+      <w:proofErr w:type="spellEnd"/>
+      <w:r>
+        <w:rPr>
+          <w:rFonts w:ascii="Times New Roman" w:hAnsi="Times New Roman" w:cs="Times New Roman"/>
+          <w:sz w:val="24"/>
+          <w:szCs w:val="24"/>
+          <w:lang w:val="tr-TR"/>
+        </w:rPr>
+        <w:t xml:space="preserve"> Özgür Erçetin </w:t>
+      </w:r>
+      <w:proofErr w:type="spellStart"/>
+      <w:r>
+        <w:rPr>
+          <w:rFonts w:ascii="Times New Roman" w:hAnsi="Times New Roman" w:cs="Times New Roman"/>
+          <w:sz w:val="24"/>
+          <w:szCs w:val="24"/>
+          <w:lang w:val="tr-TR"/>
+        </w:rPr>
+        <w:t>and</w:t>
+      </w:r>
+      <w:proofErr w:type="spellEnd"/>
+      <w:r>
+        <w:rPr>
+          <w:rFonts w:ascii="Times New Roman" w:hAnsi="Times New Roman" w:cs="Times New Roman"/>
+          <w:sz w:val="24"/>
+          <w:szCs w:val="24"/>
+          <w:lang w:val="tr-TR"/>
+        </w:rPr>
+        <w:t xml:space="preserve"> Cemal Yılmaz </w:t>
+      </w:r>
+      <w:proofErr w:type="spellStart"/>
+      <w:r>
+        <w:rPr>
+          <w:rFonts w:ascii="Times New Roman" w:hAnsi="Times New Roman" w:cs="Times New Roman"/>
+          <w:sz w:val="24"/>
+          <w:szCs w:val="24"/>
+          <w:lang w:val="tr-TR"/>
+        </w:rPr>
+        <w:t>for</w:t>
+      </w:r>
+      <w:proofErr w:type="spellEnd"/>
+      <w:r>
+        <w:rPr>
+          <w:rFonts w:ascii="Times New Roman" w:hAnsi="Times New Roman" w:cs="Times New Roman"/>
+          <w:sz w:val="24"/>
+          <w:szCs w:val="24"/>
+          <w:lang w:val="tr-TR"/>
+        </w:rPr>
+        <w:t xml:space="preserve"> </w:t>
+      </w:r>
+      <w:proofErr w:type="spellStart"/>
+      <w:r>
+        <w:rPr>
+          <w:rFonts w:ascii="Times New Roman" w:hAnsi="Times New Roman" w:cs="Times New Roman"/>
+          <w:sz w:val="24"/>
+          <w:szCs w:val="24"/>
+          <w:lang w:val="tr-TR"/>
+        </w:rPr>
+        <w:t>devoting</w:t>
+      </w:r>
+      <w:proofErr w:type="spellEnd"/>
+      <w:r>
+        <w:rPr>
+          <w:rFonts w:ascii="Times New Roman" w:hAnsi="Times New Roman" w:cs="Times New Roman"/>
+          <w:sz w:val="24"/>
+          <w:szCs w:val="24"/>
+          <w:lang w:val="tr-TR"/>
+        </w:rPr>
+        <w:t xml:space="preserve"> </w:t>
+      </w:r>
+      <w:proofErr w:type="spellStart"/>
+      <w:r>
+        <w:rPr>
+          <w:rFonts w:ascii="Times New Roman" w:hAnsi="Times New Roman" w:cs="Times New Roman"/>
+          <w:sz w:val="24"/>
+          <w:szCs w:val="24"/>
+          <w:lang w:val="tr-TR"/>
+        </w:rPr>
+        <w:t>their</w:t>
+      </w:r>
+      <w:proofErr w:type="spellEnd"/>
+      <w:r>
+        <w:rPr>
+          <w:rFonts w:ascii="Times New Roman" w:hAnsi="Times New Roman" w:cs="Times New Roman"/>
+          <w:sz w:val="24"/>
+          <w:szCs w:val="24"/>
+          <w:lang w:val="tr-TR"/>
+        </w:rPr>
+        <w:t xml:space="preserve"> time </w:t>
+      </w:r>
+      <w:proofErr w:type="spellStart"/>
+      <w:r>
+        <w:rPr>
+          <w:rFonts w:ascii="Times New Roman" w:hAnsi="Times New Roman" w:cs="Times New Roman"/>
+          <w:sz w:val="24"/>
+          <w:szCs w:val="24"/>
+          <w:lang w:val="tr-TR"/>
+        </w:rPr>
+        <w:t>amongst</w:t>
+      </w:r>
+      <w:proofErr w:type="spellEnd"/>
+      <w:r>
+        <w:rPr>
+          <w:rFonts w:ascii="Times New Roman" w:hAnsi="Times New Roman" w:cs="Times New Roman"/>
+          <w:sz w:val="24"/>
+          <w:szCs w:val="24"/>
+          <w:lang w:val="tr-TR"/>
+        </w:rPr>
+        <w:t xml:space="preserve"> </w:t>
+      </w:r>
+      <w:proofErr w:type="spellStart"/>
+      <w:r>
+        <w:rPr>
+          <w:rFonts w:ascii="Times New Roman" w:hAnsi="Times New Roman" w:cs="Times New Roman"/>
+          <w:sz w:val="24"/>
+          <w:szCs w:val="24"/>
+          <w:lang w:val="tr-TR"/>
+        </w:rPr>
+        <w:t>their</w:t>
+      </w:r>
+      <w:proofErr w:type="spellEnd"/>
+      <w:r>
+        <w:rPr>
+          <w:rFonts w:ascii="Times New Roman" w:hAnsi="Times New Roman" w:cs="Times New Roman"/>
+          <w:sz w:val="24"/>
+          <w:szCs w:val="24"/>
+          <w:lang w:val="tr-TR"/>
+        </w:rPr>
+        <w:t xml:space="preserve"> </w:t>
+      </w:r>
+      <w:proofErr w:type="spellStart"/>
+      <w:r>
+        <w:rPr>
+          <w:rFonts w:ascii="Times New Roman" w:hAnsi="Times New Roman" w:cs="Times New Roman"/>
+          <w:sz w:val="24"/>
+          <w:szCs w:val="24"/>
+          <w:lang w:val="tr-TR"/>
+        </w:rPr>
+        <w:t>high</w:t>
+      </w:r>
+      <w:proofErr w:type="spellEnd"/>
+      <w:r>
+        <w:rPr>
+          <w:rFonts w:ascii="Times New Roman" w:hAnsi="Times New Roman" w:cs="Times New Roman"/>
+          <w:sz w:val="24"/>
+          <w:szCs w:val="24"/>
+          <w:lang w:val="tr-TR"/>
+        </w:rPr>
+        <w:t xml:space="preserve"> </w:t>
+      </w:r>
+      <w:proofErr w:type="spellStart"/>
+      <w:r>
+        <w:rPr>
+          <w:rFonts w:ascii="Times New Roman" w:hAnsi="Times New Roman" w:cs="Times New Roman"/>
+          <w:sz w:val="24"/>
+          <w:szCs w:val="24"/>
+          <w:lang w:val="tr-TR"/>
+        </w:rPr>
+        <w:t>volume</w:t>
+      </w:r>
+      <w:proofErr w:type="spellEnd"/>
+      <w:r>
+        <w:rPr>
+          <w:rFonts w:ascii="Times New Roman" w:hAnsi="Times New Roman" w:cs="Times New Roman"/>
+          <w:sz w:val="24"/>
+          <w:szCs w:val="24"/>
+          <w:lang w:val="tr-TR"/>
+        </w:rPr>
+        <w:t xml:space="preserve"> </w:t>
+      </w:r>
+      <w:proofErr w:type="spellStart"/>
+      <w:r>
+        <w:rPr>
+          <w:rFonts w:ascii="Times New Roman" w:hAnsi="Times New Roman" w:cs="Times New Roman"/>
+          <w:sz w:val="24"/>
+          <w:szCs w:val="24"/>
+          <w:lang w:val="tr-TR"/>
+        </w:rPr>
+        <w:t>schedule</w:t>
+      </w:r>
+      <w:proofErr w:type="spellEnd"/>
+      <w:r>
+        <w:rPr>
+          <w:rFonts w:ascii="Times New Roman" w:hAnsi="Times New Roman" w:cs="Times New Roman"/>
+          <w:sz w:val="24"/>
+          <w:szCs w:val="24"/>
+          <w:lang w:val="tr-TR"/>
+        </w:rPr>
+        <w:t xml:space="preserve"> </w:t>
+      </w:r>
+      <w:proofErr w:type="spellStart"/>
+      <w:r>
+        <w:rPr>
+          <w:rFonts w:ascii="Times New Roman" w:hAnsi="Times New Roman" w:cs="Times New Roman"/>
+          <w:sz w:val="24"/>
+          <w:szCs w:val="24"/>
+          <w:lang w:val="tr-TR"/>
+        </w:rPr>
+        <w:t>and</w:t>
+      </w:r>
+      <w:proofErr w:type="spellEnd"/>
+      <w:r>
+        <w:rPr>
+          <w:rFonts w:ascii="Times New Roman" w:hAnsi="Times New Roman" w:cs="Times New Roman"/>
+          <w:sz w:val="24"/>
+          <w:szCs w:val="24"/>
+          <w:lang w:val="tr-TR"/>
+        </w:rPr>
+        <w:t xml:space="preserve"> </w:t>
+      </w:r>
+      <w:proofErr w:type="spellStart"/>
+      <w:r>
+        <w:rPr>
+          <w:rFonts w:ascii="Times New Roman" w:hAnsi="Times New Roman" w:cs="Times New Roman"/>
+          <w:sz w:val="24"/>
+          <w:szCs w:val="24"/>
+          <w:lang w:val="tr-TR"/>
+        </w:rPr>
+        <w:t>joining</w:t>
+      </w:r>
+      <w:proofErr w:type="spellEnd"/>
+      <w:r>
+        <w:rPr>
+          <w:rFonts w:ascii="Times New Roman" w:hAnsi="Times New Roman" w:cs="Times New Roman"/>
+          <w:sz w:val="24"/>
+          <w:szCs w:val="24"/>
+          <w:lang w:val="tr-TR"/>
+        </w:rPr>
+        <w:t xml:space="preserve"> </w:t>
+      </w:r>
+      <w:proofErr w:type="spellStart"/>
+      <w:r>
+        <w:rPr>
+          <w:rFonts w:ascii="Times New Roman" w:hAnsi="Times New Roman" w:cs="Times New Roman"/>
+          <w:sz w:val="24"/>
+          <w:szCs w:val="24"/>
+          <w:lang w:val="tr-TR"/>
+        </w:rPr>
+        <w:t>my</w:t>
+      </w:r>
+      <w:proofErr w:type="spellEnd"/>
+      <w:r>
+        <w:rPr>
+          <w:rFonts w:ascii="Times New Roman" w:hAnsi="Times New Roman" w:cs="Times New Roman"/>
+          <w:sz w:val="24"/>
+          <w:szCs w:val="24"/>
+          <w:lang w:val="tr-TR"/>
+        </w:rPr>
+        <w:t xml:space="preserve"> </w:t>
+      </w:r>
+      <w:proofErr w:type="spellStart"/>
+      <w:r>
+        <w:rPr>
+          <w:rFonts w:ascii="Times New Roman" w:hAnsi="Times New Roman" w:cs="Times New Roman"/>
+          <w:sz w:val="24"/>
+          <w:szCs w:val="24"/>
+          <w:lang w:val="tr-TR"/>
+        </w:rPr>
+        <w:t>jury</w:t>
+      </w:r>
+      <w:proofErr w:type="spellEnd"/>
+      <w:r>
+        <w:rPr>
+          <w:rFonts w:ascii="Times New Roman" w:hAnsi="Times New Roman" w:cs="Times New Roman"/>
+          <w:sz w:val="24"/>
+          <w:szCs w:val="24"/>
+          <w:lang w:val="tr-TR"/>
+        </w:rPr>
+        <w:t>.</w:t>
+      </w:r>
+    </w:p>
+    <w:p>
+      <w:pPr>
+        <w:spacing w:beforeLines="100" w:before="240" w:afterLines="100"/>
+        <w:rPr>
+          <w:rFonts w:ascii="Times New Roman" w:hAnsi="Times New Roman" w:cs="Times New Roman"/>
+          <w:sz w:val="24"/>
+          <w:szCs w:val="24"/>
+          <w:lang w:val="tr-TR"/>
+        </w:rPr>
+      </w:pPr>
+      <w:r>
+        <w:rPr>
+          <w:rFonts w:ascii="Times New Roman" w:hAnsi="Times New Roman" w:cs="Times New Roman"/>
+          <w:sz w:val="24"/>
+          <w:szCs w:val="24"/>
+          <w:lang w:val="tr-TR"/>
+        </w:rPr>
+        <w:t xml:space="preserve">I </w:t>
+      </w:r>
+      <w:proofErr w:type="spellStart"/>
+      <w:r>
+        <w:rPr>
+          <w:rFonts w:ascii="Times New Roman" w:hAnsi="Times New Roman" w:cs="Times New Roman"/>
+          <w:sz w:val="24"/>
+          <w:szCs w:val="24"/>
+          <w:lang w:val="tr-TR"/>
+        </w:rPr>
+        <w:t>thank</w:t>
+      </w:r>
+      <w:proofErr w:type="spellEnd"/>
+      <w:r>
+        <w:rPr>
+          <w:rFonts w:ascii="Times New Roman" w:hAnsi="Times New Roman" w:cs="Times New Roman"/>
+          <w:sz w:val="24"/>
+          <w:szCs w:val="24"/>
+          <w:lang w:val="tr-TR"/>
+        </w:rPr>
+        <w:t xml:space="preserve"> </w:t>
+      </w:r>
+      <w:proofErr w:type="spellStart"/>
+      <w:r>
+        <w:rPr>
+          <w:rFonts w:ascii="Times New Roman" w:hAnsi="Times New Roman" w:cs="Times New Roman"/>
+          <w:sz w:val="24"/>
+          <w:szCs w:val="24"/>
+          <w:lang w:val="tr-TR"/>
+        </w:rPr>
+        <w:t>to</w:t>
+      </w:r>
+      <w:proofErr w:type="spellEnd"/>
+      <w:r>
+        <w:rPr>
+          <w:rFonts w:ascii="Times New Roman" w:hAnsi="Times New Roman" w:cs="Times New Roman"/>
+          <w:sz w:val="24"/>
+          <w:szCs w:val="24"/>
+          <w:lang w:val="tr-TR"/>
+        </w:rPr>
+        <w:t xml:space="preserve"> </w:t>
+      </w:r>
+      <w:proofErr w:type="spellStart"/>
+      <w:r>
+        <w:rPr>
+          <w:rFonts w:ascii="Times New Roman" w:hAnsi="Times New Roman" w:cs="Times New Roman"/>
+          <w:sz w:val="24"/>
+          <w:szCs w:val="24"/>
+          <w:lang w:val="tr-TR"/>
+        </w:rPr>
+        <w:t>my</w:t>
+      </w:r>
+      <w:proofErr w:type="spellEnd"/>
+      <w:r>
+        <w:rPr>
+          <w:rFonts w:ascii="Times New Roman" w:hAnsi="Times New Roman" w:cs="Times New Roman"/>
+          <w:sz w:val="24"/>
+          <w:szCs w:val="24"/>
+          <w:lang w:val="tr-TR"/>
+        </w:rPr>
+        <w:t xml:space="preserve"> </w:t>
+      </w:r>
+      <w:proofErr w:type="spellStart"/>
+      <w:r>
+        <w:rPr>
+          <w:rFonts w:ascii="Times New Roman" w:hAnsi="Times New Roman" w:cs="Times New Roman"/>
+          <w:sz w:val="24"/>
+          <w:szCs w:val="24"/>
+          <w:lang w:val="tr-TR"/>
+        </w:rPr>
+        <w:t>family</w:t>
+      </w:r>
+      <w:proofErr w:type="spellEnd"/>
+      <w:r>
+        <w:rPr>
+          <w:rFonts w:ascii="Times New Roman" w:hAnsi="Times New Roman" w:cs="Times New Roman"/>
+          <w:sz w:val="24"/>
+          <w:szCs w:val="24"/>
+          <w:lang w:val="tr-TR"/>
+        </w:rPr>
+        <w:t xml:space="preserve"> </w:t>
+      </w:r>
+      <w:proofErr w:type="spellStart"/>
+      <w:r>
+        <w:rPr>
+          <w:rFonts w:ascii="Times New Roman" w:hAnsi="Times New Roman" w:cs="Times New Roman"/>
+          <w:sz w:val="24"/>
+          <w:szCs w:val="24"/>
+          <w:lang w:val="tr-TR"/>
+        </w:rPr>
+        <w:t>for</w:t>
+      </w:r>
+      <w:proofErr w:type="spellEnd"/>
+      <w:r>
+        <w:rPr>
+          <w:rFonts w:ascii="Times New Roman" w:hAnsi="Times New Roman" w:cs="Times New Roman"/>
+          <w:sz w:val="24"/>
+          <w:szCs w:val="24"/>
+          <w:lang w:val="tr-TR"/>
+        </w:rPr>
+        <w:t xml:space="preserve"> </w:t>
+      </w:r>
+      <w:proofErr w:type="spellStart"/>
+      <w:r>
+        <w:rPr>
+          <w:rFonts w:ascii="Times New Roman" w:hAnsi="Times New Roman" w:cs="Times New Roman"/>
+          <w:sz w:val="24"/>
+          <w:szCs w:val="24"/>
+          <w:lang w:val="tr-TR"/>
+        </w:rPr>
+        <w:t>their</w:t>
+      </w:r>
+      <w:proofErr w:type="spellEnd"/>
+      <w:r>
+        <w:rPr>
+          <w:rFonts w:ascii="Times New Roman" w:hAnsi="Times New Roman" w:cs="Times New Roman"/>
+          <w:sz w:val="24"/>
+          <w:szCs w:val="24"/>
+          <w:lang w:val="tr-TR"/>
+        </w:rPr>
+        <w:t xml:space="preserve"> </w:t>
+      </w:r>
+      <w:proofErr w:type="spellStart"/>
+      <w:r>
+        <w:rPr>
+          <w:rFonts w:ascii="Times New Roman" w:hAnsi="Times New Roman" w:cs="Times New Roman"/>
+          <w:sz w:val="24"/>
+          <w:szCs w:val="24"/>
+          <w:lang w:val="tr-TR"/>
+        </w:rPr>
+        <w:t>support</w:t>
+      </w:r>
+      <w:proofErr w:type="spellEnd"/>
+      <w:r>
+        <w:rPr>
+          <w:rFonts w:ascii="Times New Roman" w:hAnsi="Times New Roman" w:cs="Times New Roman"/>
+          <w:sz w:val="24"/>
+          <w:szCs w:val="24"/>
+          <w:lang w:val="tr-TR"/>
+        </w:rPr>
+        <w:t xml:space="preserve"> on </w:t>
+      </w:r>
+      <w:proofErr w:type="spellStart"/>
+      <w:r>
+        <w:rPr>
+          <w:rFonts w:ascii="Times New Roman" w:hAnsi="Times New Roman" w:cs="Times New Roman"/>
+          <w:sz w:val="24"/>
+          <w:szCs w:val="24"/>
+          <w:lang w:val="tr-TR"/>
+        </w:rPr>
+        <w:t>everything</w:t>
+      </w:r>
+      <w:proofErr w:type="spellEnd"/>
+      <w:r>
+        <w:rPr>
+          <w:rFonts w:ascii="Times New Roman" w:hAnsi="Times New Roman" w:cs="Times New Roman"/>
+          <w:sz w:val="24"/>
+          <w:szCs w:val="24"/>
+          <w:lang w:val="tr-TR"/>
+        </w:rPr>
+        <w:t xml:space="preserve">. </w:t>
+      </w:r>
+    </w:p>
+    <w:p>
+      <w:pPr>
+        <w:spacing w:beforeLines="100" w:before="240" w:afterLines="100"/>
+        <w:rPr>
+          <w:rFonts w:ascii="Times New Roman" w:hAnsi="Times New Roman" w:cs="Times New Roman"/>
+          <w:sz w:val="24"/>
+          <w:szCs w:val="24"/>
+          <w:lang w:val="tr-TR"/>
+        </w:rPr>
+      </w:pPr>
+      <w:r>
+        <w:rPr>
+          <w:rFonts w:ascii="Times New Roman" w:hAnsi="Times New Roman" w:cs="Times New Roman"/>
+          <w:sz w:val="24"/>
+          <w:szCs w:val="24"/>
+          <w:lang w:val="tr-TR"/>
+        </w:rPr>
+        <w:t xml:space="preserve">I </w:t>
+      </w:r>
+      <w:proofErr w:type="spellStart"/>
+      <w:r>
+        <w:rPr>
+          <w:rFonts w:ascii="Times New Roman" w:hAnsi="Times New Roman" w:cs="Times New Roman"/>
+          <w:sz w:val="24"/>
+          <w:szCs w:val="24"/>
+          <w:lang w:val="tr-TR"/>
+        </w:rPr>
+        <w:t>thank</w:t>
+      </w:r>
+      <w:proofErr w:type="spellEnd"/>
+      <w:r>
+        <w:rPr>
+          <w:rFonts w:ascii="Times New Roman" w:hAnsi="Times New Roman" w:cs="Times New Roman"/>
+          <w:sz w:val="24"/>
+          <w:szCs w:val="24"/>
+          <w:lang w:val="tr-TR"/>
+        </w:rPr>
+        <w:t xml:space="preserve"> </w:t>
+      </w:r>
+      <w:proofErr w:type="spellStart"/>
+      <w:r>
+        <w:rPr>
+          <w:rFonts w:ascii="Times New Roman" w:hAnsi="Times New Roman" w:cs="Times New Roman"/>
+          <w:sz w:val="24"/>
+          <w:szCs w:val="24"/>
+          <w:lang w:val="tr-TR"/>
+        </w:rPr>
+        <w:t>to</w:t>
+      </w:r>
+      <w:proofErr w:type="spellEnd"/>
+      <w:r>
+        <w:rPr>
+          <w:rFonts w:ascii="Times New Roman" w:hAnsi="Times New Roman" w:cs="Times New Roman"/>
+          <w:sz w:val="24"/>
+          <w:szCs w:val="24"/>
+          <w:lang w:val="tr-TR"/>
+        </w:rPr>
+        <w:t xml:space="preserve"> </w:t>
+      </w:r>
+      <w:proofErr w:type="spellStart"/>
+      <w:r>
+        <w:rPr>
+          <w:rFonts w:ascii="Times New Roman" w:hAnsi="Times New Roman" w:cs="Times New Roman"/>
+          <w:sz w:val="24"/>
+          <w:szCs w:val="24"/>
+          <w:lang w:val="tr-TR"/>
+        </w:rPr>
+        <w:t>my</w:t>
+      </w:r>
+      <w:proofErr w:type="spellEnd"/>
+      <w:r>
+        <w:rPr>
+          <w:rFonts w:ascii="Times New Roman" w:hAnsi="Times New Roman" w:cs="Times New Roman"/>
+          <w:sz w:val="24"/>
+          <w:szCs w:val="24"/>
+          <w:lang w:val="tr-TR"/>
+        </w:rPr>
+        <w:t xml:space="preserve"> </w:t>
+      </w:r>
+      <w:proofErr w:type="spellStart"/>
+      <w:r>
+        <w:rPr>
+          <w:rFonts w:ascii="Times New Roman" w:hAnsi="Times New Roman" w:cs="Times New Roman"/>
+          <w:sz w:val="24"/>
+          <w:szCs w:val="24"/>
+          <w:lang w:val="tr-TR"/>
+        </w:rPr>
+        <w:t>wife</w:t>
+      </w:r>
+      <w:proofErr w:type="spellEnd"/>
+      <w:r>
+        <w:rPr>
+          <w:rFonts w:ascii="Times New Roman" w:hAnsi="Times New Roman" w:cs="Times New Roman"/>
+          <w:sz w:val="24"/>
+          <w:szCs w:val="24"/>
+          <w:lang w:val="tr-TR"/>
+        </w:rPr>
+        <w:t>..</w:t>
+      </w:r>
+      <w:bookmarkStart w:id="5" w:name="_GoBack"/>
+      <w:bookmarkEnd w:id="5"/>
+    </w:p>
+    <w:p>
+      <w:pPr>
+        <w:spacing w:beforeLines="100" w:before="240" w:afterLines="100"/>
+        <w:rPr>
+          <w:rFonts w:ascii="Times New Roman" w:hAnsi="Times New Roman" w:cs="Times New Roman"/>
+          <w:sz w:val="24"/>
+          <w:szCs w:val="24"/>
+          <w:lang w:val="tr-TR"/>
+        </w:rPr>
+      </w:pPr>
+      <w:proofErr w:type="spellStart"/>
+      <w:r>
+        <w:rPr>
+          <w:rFonts w:ascii="Times New Roman" w:hAnsi="Times New Roman" w:cs="Times New Roman"/>
+          <w:sz w:val="24"/>
+          <w:szCs w:val="24"/>
+          <w:lang w:val="tr-TR"/>
+        </w:rPr>
+        <w:t>Finally</w:t>
+      </w:r>
+      <w:proofErr w:type="spellEnd"/>
+      <w:r>
+        <w:rPr>
+          <w:rFonts w:ascii="Times New Roman" w:hAnsi="Times New Roman" w:cs="Times New Roman"/>
+          <w:sz w:val="24"/>
+          <w:szCs w:val="24"/>
+          <w:lang w:val="tr-TR"/>
+        </w:rPr>
+        <w:t xml:space="preserve">, I </w:t>
+      </w:r>
+      <w:proofErr w:type="spellStart"/>
+      <w:r>
+        <w:rPr>
+          <w:rFonts w:ascii="Times New Roman" w:hAnsi="Times New Roman" w:cs="Times New Roman"/>
+          <w:sz w:val="24"/>
+          <w:szCs w:val="24"/>
+          <w:lang w:val="tr-TR"/>
+        </w:rPr>
+        <w:t>thank</w:t>
+      </w:r>
+      <w:proofErr w:type="spellEnd"/>
+      <w:r>
+        <w:rPr>
+          <w:rFonts w:ascii="Times New Roman" w:hAnsi="Times New Roman" w:cs="Times New Roman"/>
+          <w:sz w:val="24"/>
+          <w:szCs w:val="24"/>
+          <w:lang w:val="tr-TR"/>
+        </w:rPr>
+        <w:t xml:space="preserve"> </w:t>
+      </w:r>
+      <w:proofErr w:type="spellStart"/>
+      <w:r>
+        <w:rPr>
+          <w:rFonts w:ascii="Times New Roman" w:hAnsi="Times New Roman" w:cs="Times New Roman"/>
+          <w:sz w:val="24"/>
+          <w:szCs w:val="24"/>
+          <w:lang w:val="tr-TR"/>
+        </w:rPr>
+        <w:t>to</w:t>
+      </w:r>
+      <w:proofErr w:type="spellEnd"/>
+      <w:r>
+        <w:rPr>
+          <w:rFonts w:ascii="Times New Roman" w:hAnsi="Times New Roman" w:cs="Times New Roman"/>
+          <w:sz w:val="24"/>
+          <w:szCs w:val="24"/>
+          <w:lang w:val="tr-TR"/>
+        </w:rPr>
+        <w:t xml:space="preserve"> </w:t>
+      </w:r>
+      <w:proofErr w:type="spellStart"/>
+      <w:r>
+        <w:rPr>
+          <w:rFonts w:ascii="Times New Roman" w:hAnsi="Times New Roman" w:cs="Times New Roman"/>
+          <w:sz w:val="24"/>
+          <w:szCs w:val="24"/>
+          <w:lang w:val="tr-TR"/>
+        </w:rPr>
+        <w:t>Turk</w:t>
+      </w:r>
+      <w:proofErr w:type="spellEnd"/>
+      <w:r>
+        <w:rPr>
+          <w:rFonts w:ascii="Times New Roman" w:hAnsi="Times New Roman" w:cs="Times New Roman"/>
+          <w:sz w:val="24"/>
+          <w:szCs w:val="24"/>
+          <w:lang w:val="tr-TR"/>
+        </w:rPr>
+        <w:t xml:space="preserve"> Telekom </w:t>
+      </w:r>
+      <w:proofErr w:type="spellStart"/>
+      <w:r>
+        <w:rPr>
+          <w:rFonts w:ascii="Times New Roman" w:hAnsi="Times New Roman" w:cs="Times New Roman"/>
+          <w:sz w:val="24"/>
+          <w:szCs w:val="24"/>
+          <w:lang w:val="tr-TR"/>
+        </w:rPr>
+        <w:t>for</w:t>
+      </w:r>
+      <w:proofErr w:type="spellEnd"/>
+      <w:r>
+        <w:rPr>
+          <w:rFonts w:ascii="Times New Roman" w:hAnsi="Times New Roman" w:cs="Times New Roman"/>
+          <w:sz w:val="24"/>
+          <w:szCs w:val="24"/>
+          <w:lang w:val="tr-TR"/>
+        </w:rPr>
+        <w:t xml:space="preserve"> </w:t>
+      </w:r>
+      <w:proofErr w:type="spellStart"/>
+      <w:r>
+        <w:rPr>
+          <w:rFonts w:ascii="Times New Roman" w:hAnsi="Times New Roman" w:cs="Times New Roman"/>
+          <w:sz w:val="24"/>
+          <w:szCs w:val="24"/>
+          <w:lang w:val="tr-TR"/>
+        </w:rPr>
+        <w:t>funding</w:t>
+      </w:r>
+      <w:proofErr w:type="spellEnd"/>
+      <w:r>
+        <w:rPr>
+          <w:rFonts w:ascii="Times New Roman" w:hAnsi="Times New Roman" w:cs="Times New Roman"/>
+          <w:sz w:val="24"/>
+          <w:szCs w:val="24"/>
+          <w:lang w:val="tr-TR"/>
+        </w:rPr>
+        <w:t xml:space="preserve"> </w:t>
+      </w:r>
+      <w:proofErr w:type="spellStart"/>
+      <w:r>
+        <w:rPr>
+          <w:rFonts w:ascii="Times New Roman" w:hAnsi="Times New Roman" w:cs="Times New Roman"/>
+          <w:sz w:val="24"/>
+          <w:szCs w:val="24"/>
+          <w:lang w:val="tr-TR"/>
+        </w:rPr>
+        <w:t>my</w:t>
+      </w:r>
+      <w:proofErr w:type="spellEnd"/>
+      <w:r>
+        <w:rPr>
+          <w:rFonts w:ascii="Times New Roman" w:hAnsi="Times New Roman" w:cs="Times New Roman"/>
+          <w:sz w:val="24"/>
+          <w:szCs w:val="24"/>
+          <w:lang w:val="tr-TR"/>
+        </w:rPr>
+        <w:t xml:space="preserve"> </w:t>
+      </w:r>
+      <w:proofErr w:type="spellStart"/>
+      <w:r>
+        <w:rPr>
+          <w:rFonts w:ascii="Times New Roman" w:hAnsi="Times New Roman" w:cs="Times New Roman"/>
+          <w:sz w:val="24"/>
+          <w:szCs w:val="24"/>
+          <w:lang w:val="tr-TR"/>
+        </w:rPr>
+        <w:t>project</w:t>
+      </w:r>
+      <w:proofErr w:type="spellEnd"/>
+      <w:r>
+        <w:rPr>
+          <w:rFonts w:ascii="Times New Roman" w:hAnsi="Times New Roman" w:cs="Times New Roman"/>
+          <w:sz w:val="24"/>
+          <w:szCs w:val="24"/>
+          <w:lang w:val="tr-TR"/>
+        </w:rPr>
+        <w:t xml:space="preserve"> </w:t>
+      </w:r>
+      <w:proofErr w:type="spellStart"/>
+      <w:r>
+        <w:rPr>
+          <w:rFonts w:ascii="Times New Roman" w:hAnsi="Times New Roman" w:cs="Times New Roman"/>
+          <w:sz w:val="24"/>
+          <w:szCs w:val="24"/>
+          <w:lang w:val="tr-TR"/>
+        </w:rPr>
+        <w:t>and</w:t>
+      </w:r>
+      <w:proofErr w:type="spellEnd"/>
+      <w:r>
+        <w:rPr>
+          <w:rFonts w:ascii="Times New Roman" w:hAnsi="Times New Roman" w:cs="Times New Roman"/>
+          <w:sz w:val="24"/>
+          <w:szCs w:val="24"/>
+          <w:lang w:val="tr-TR"/>
+        </w:rPr>
+        <w:t xml:space="preserve"> </w:t>
+      </w:r>
+      <w:proofErr w:type="spellStart"/>
+      <w:r>
+        <w:rPr>
+          <w:rFonts w:ascii="Times New Roman" w:hAnsi="Times New Roman" w:cs="Times New Roman"/>
+          <w:sz w:val="24"/>
+          <w:szCs w:val="24"/>
+          <w:lang w:val="tr-TR"/>
+        </w:rPr>
+        <w:t>scholorship</w:t>
+      </w:r>
+      <w:proofErr w:type="spellEnd"/>
+      <w:r>
+        <w:rPr>
+          <w:rFonts w:ascii="Times New Roman" w:hAnsi="Times New Roman" w:cs="Times New Roman"/>
+          <w:sz w:val="24"/>
+          <w:szCs w:val="24"/>
+          <w:lang w:val="tr-TR"/>
+        </w:rPr>
+        <w:t>.</w:t>
+      </w:r>
     </w:p>
     <w:p>
       <w:pPr>
@@ -6693,12 +8235,12 @@
         </w:numPr>
         <w:ind w:left="360"/>
       </w:pPr>
-      <w:bookmarkStart w:id="5" w:name="_Toc218138205"/>
+      <w:bookmarkStart w:id="6" w:name="_Toc218138205"/>
       <w:r>
         <w:lastRenderedPageBreak/>
         <w:t>list of figures</w:t>
       </w:r>
-      <w:bookmarkEnd w:id="5"/>
+      <w:bookmarkEnd w:id="6"/>
     </w:p>
     <w:p>
       <w:pPr>
@@ -8956,12 +10498,12 @@
         </w:numPr>
         <w:ind w:left="360"/>
       </w:pPr>
-      <w:bookmarkStart w:id="6" w:name="_Toc218138206"/>
+      <w:bookmarkStart w:id="7" w:name="_Toc218138206"/>
       <w:r>
         <w:lastRenderedPageBreak/>
         <w:t>list of tables</w:t>
       </w:r>
-      <w:bookmarkEnd w:id="6"/>
+      <w:bookmarkEnd w:id="7"/>
     </w:p>
     <w:p>
       <w:pPr>
@@ -9224,8 +10766,6 @@
       <w:r>
         <w:fldChar w:fldCharType="end"/>
       </w:r>
-      <w:bookmarkStart w:id="7" w:name="_GoBack"/>
-      <w:bookmarkEnd w:id="7"/>
     </w:p>
     <w:p>
       <w:pPr>
@@ -9680,7 +11220,55 @@
           <w:sz w:val="24"/>
           <w:szCs w:val="24"/>
         </w:rPr>
-        <w:t>The organization of the thesis is as follows…</w:t>
+        <w:t>The organization of the thesis is as follows</w:t>
+      </w:r>
+      <w:r>
+        <w:rPr>
+          <w:rFonts w:ascii="Times New Roman" w:hAnsi="Times New Roman" w:cs="Times New Roman"/>
+          <w:sz w:val="24"/>
+          <w:szCs w:val="24"/>
+        </w:rPr>
+        <w:t xml:space="preserve">. Brief background information is given in Section </w:t>
+      </w:r>
+      <w:r>
+        <w:rPr>
+          <w:rFonts w:ascii="Times New Roman" w:hAnsi="Times New Roman" w:cs="Times New Roman"/>
+          <w:sz w:val="24"/>
+          <w:szCs w:val="24"/>
+        </w:rPr>
+        <w:t xml:space="preserve">2. Cryptographic primitives and algorithms are explained in Section 3. Requirements for a secure and seamless pre-payment system are described in Section 4. In section 5 the designed protocols for the proposed system are presented. In section 6 the settlement of the operators and money exchange system are explained. In Section 7 there is a discussion about the success of the proposed system on meeting the previously explained system requirements. Unit test results are located in Section 8. Client types and mobility are described in Section 9. Real life scenario simulation results are placed under Section 10. </w:t>
+      </w:r>
+      <w:r>
+        <w:rPr>
+          <w:rFonts w:ascii="Times New Roman" w:hAnsi="Times New Roman" w:cs="Times New Roman"/>
+          <w:sz w:val="24"/>
+          <w:szCs w:val="24"/>
+        </w:rPr>
+        <w:t>Conclusively</w:t>
+      </w:r>
+      <w:r>
+        <w:rPr>
+          <w:rFonts w:ascii="Times New Roman" w:hAnsi="Times New Roman" w:cs="Times New Roman"/>
+          <w:sz w:val="24"/>
+          <w:szCs w:val="24"/>
+        </w:rPr>
+        <w:t xml:space="preserve">, Section 11 </w:t>
+      </w:r>
+      <w:r>
+        <w:rPr>
+          <w:rFonts w:ascii="Times New Roman" w:hAnsi="Times New Roman" w:cs="Times New Roman"/>
+          <w:sz w:val="24"/>
+          <w:szCs w:val="24"/>
+        </w:rPr>
+        <w:t>gives</w:t>
+      </w:r>
+      <w:r>
+        <w:rPr>
+          <w:rFonts w:ascii="Times New Roman" w:hAnsi="Times New Roman" w:cs="Times New Roman"/>
+          <w:sz w:val="24"/>
+          <w:szCs w:val="24"/>
+        </w:rPr>
+        <w:t xml:space="preserve"> the conclusion.</w:t>
       </w:r>
     </w:p>
     <w:p>
@@ -9728,25 +11316,23 @@
           <w:sz w:val="24"/>
           <w:szCs w:val="24"/>
         </w:rPr>
-        <w:t xml:space="preserve">Mesh routers and mesh </w:t>
-      </w:r>
-      <w:proofErr w:type="gramStart"/>
-      <w:r>
-        <w:rPr>
-          <w:rFonts w:ascii="Times New Roman" w:hAnsi="Times New Roman" w:cs="Times New Roman"/>
-          <w:sz w:val="24"/>
-          <w:szCs w:val="24"/>
-        </w:rPr>
-        <w:t>clients</w:t>
-      </w:r>
-      <w:proofErr w:type="gramEnd"/>
-      <w:r>
-        <w:rPr>
-          <w:rFonts w:ascii="Times New Roman" w:hAnsi="Times New Roman" w:cs="Times New Roman"/>
-          <w:sz w:val="24"/>
-          <w:szCs w:val="24"/>
-        </w:rPr>
-        <w:t xml:space="preserve"> form up WMNs. Each mesh node functions as a host and also as a router, relaying packets on behalf of other nodes, connecting nodes that are not located within the transmission range of each other. WMNs create ad-hoc networks, which are dynamically self-organized and self-configured. WMNs are easy to deploy and cost-effective systems, they are easy to maintain and provide robustness and reliable service coverage.</w:t>
+        <w:t>Mesh routers and mesh</w:t>
+      </w:r>
+      <w:r>
+        <w:rPr>
+          <w:rFonts w:ascii="Times New Roman" w:hAnsi="Times New Roman" w:cs="Times New Roman"/>
+          <w:sz w:val="24"/>
+          <w:szCs w:val="24"/>
+        </w:rPr>
+        <w:t xml:space="preserve"> network</w:t>
+      </w:r>
+      <w:r>
+        <w:rPr>
+          <w:rFonts w:ascii="Times New Roman" w:hAnsi="Times New Roman" w:cs="Times New Roman"/>
+          <w:sz w:val="24"/>
+          <w:szCs w:val="24"/>
+        </w:rPr>
+        <w:t xml:space="preserve"> clients form up WMNs. Each mesh node functions as a host and also as a router, relaying packets on behalf of other nodes, connecting nodes that are not located within the transmission range of each other. WMNs create ad-hoc networks, which are dynamically self-organized and self-configured. WMNs are easy to deploy and cost-effective systems, they are easy to maintain and provide robustness and reliable service coverage.</w:t>
       </w:r>
     </w:p>
     <w:p>
@@ -10068,8 +11654,8 @@
           <w:szCs w:val="24"/>
         </w:rPr>
         <w:drawing>
-          <wp:inline distT="0" distB="0" distL="0" distR="0" wp14:anchorId="6987D3A5" wp14:editId="2A4B07AE">
-            <wp:extent cx="5731510" cy="2152692"/>
+          <wp:inline distT="0" distB="0" distL="0" distR="0" wp14:anchorId="6987D3A5" wp14:editId="621AF817">
+            <wp:extent cx="4670277" cy="1754105"/>
             <wp:effectExtent l="0" t="0" r="0" b="0"/>
             <wp:docPr id="11" name="Picture 1"/>
             <wp:cNvGraphicFramePr>
@@ -10100,7 +11686,7 @@
                   <pic:spPr bwMode="auto">
                     <a:xfrm>
                       <a:off x="0" y="0"/>
-                      <a:ext cx="5731510" cy="2152692"/>
+                      <a:ext cx="4670368" cy="1754139"/>
                     </a:xfrm>
                     <a:prstGeom prst="rect">
                       <a:avLst/>
@@ -10197,17 +11783,26 @@
           <w:sz w:val="24"/>
           <w:szCs w:val="24"/>
         </w:rPr>
+        <w:t>Client WMNs:</w:t>
+      </w:r>
+      <w:r>
+        <w:rPr>
+          <w:rFonts w:ascii="Times New Roman" w:hAnsi="Times New Roman" w:cs="Times New Roman"/>
+          <w:color w:val="000000"/>
+          <w:sz w:val="24"/>
+          <w:szCs w:val="24"/>
+        </w:rPr>
+        <w:t xml:space="preserve"> Client meshing is a subset of Infrastructure meshing. As previously explained mesh routers establish a backbone for mesh clients, however in client meshing case </w:t>
+      </w:r>
+      <w:r>
+        <w:rPr>
+          <w:rFonts w:ascii="Times New Roman" w:hAnsi="Times New Roman" w:cs="Times New Roman"/>
+          <w:color w:val="000000"/>
+          <w:sz w:val="24"/>
+          <w:szCs w:val="24"/>
+        </w:rPr>
         <w:lastRenderedPageBreak/>
-        <w:t>Client WMNs:</w:t>
-      </w:r>
-      <w:r>
-        <w:rPr>
-          <w:rFonts w:ascii="Times New Roman" w:hAnsi="Times New Roman" w:cs="Times New Roman"/>
-          <w:color w:val="000000"/>
-          <w:sz w:val="24"/>
-          <w:szCs w:val="24"/>
-        </w:rPr>
-        <w:t xml:space="preserve"> Client meshing is a subset of Infrastructure meshing. As previously explained mesh routers establish a backbone for mesh clients, however in client meshing case the whole network is a backbone and whomever wants to join to the network has to be a part of the backbone and provide routing functionality. As shown in Figure 2</w:t>
+        <w:t>the whole network is a backbone and whomever wants to join to the network has to be a part of the backbone and provide routing functionality. As shown in Figure 2</w:t>
       </w:r>
       <w:r>
         <w:rPr>
@@ -10493,33 +12088,33 @@
           <w:sz w:val="24"/>
           <w:szCs w:val="24"/>
         </w:rPr>
+        <w:t xml:space="preserve">Support for Ad-hoc Networking: </w:t>
+      </w:r>
+      <w:r>
+        <w:rPr>
+          <w:rFonts w:ascii="Times New Roman" w:hAnsi="Times New Roman" w:cs="Times New Roman"/>
+          <w:sz w:val="24"/>
+          <w:szCs w:val="24"/>
+        </w:rPr>
+        <w:t>WMNs provide flexible networking, which has the abilities like self-configuring and self-healing. Deployment, node addition and removal are easy to accomplish since mesh routers form routing paths by themselves.</w:t>
+      </w:r>
+    </w:p>
+    <w:p>
+      <w:pPr>
+        <w:rPr>
+          <w:rFonts w:ascii="Times New Roman" w:hAnsi="Times New Roman" w:cs="Times New Roman"/>
+          <w:sz w:val="24"/>
+          <w:szCs w:val="24"/>
+        </w:rPr>
+      </w:pPr>
+      <w:r>
+        <w:rPr>
+          <w:rFonts w:ascii="Times New Roman" w:hAnsi="Times New Roman" w:cs="Times New Roman"/>
+          <w:i/>
+          <w:sz w:val="24"/>
+          <w:szCs w:val="24"/>
+        </w:rPr>
         <w:lastRenderedPageBreak/>
-        <w:t xml:space="preserve">Support for Ad-hoc Networking: </w:t>
-      </w:r>
-      <w:r>
-        <w:rPr>
-          <w:rFonts w:ascii="Times New Roman" w:hAnsi="Times New Roman" w:cs="Times New Roman"/>
-          <w:sz w:val="24"/>
-          <w:szCs w:val="24"/>
-        </w:rPr>
-        <w:t>WMNs provide flexible networking, which has the abilities like self-configuring and self-healing. Deployment, node addition and removal are easy to accomplish since mesh routers form routing paths by themselves.</w:t>
-      </w:r>
-    </w:p>
-    <w:p>
-      <w:pPr>
-        <w:rPr>
-          <w:rFonts w:ascii="Times New Roman" w:hAnsi="Times New Roman" w:cs="Times New Roman"/>
-          <w:sz w:val="24"/>
-          <w:szCs w:val="24"/>
-        </w:rPr>
-      </w:pPr>
-      <w:r>
-        <w:rPr>
-          <w:rFonts w:ascii="Times New Roman" w:hAnsi="Times New Roman" w:cs="Times New Roman"/>
-          <w:i/>
-          <w:sz w:val="24"/>
-          <w:szCs w:val="24"/>
-        </w:rPr>
         <w:t xml:space="preserve">Mobile Dependence on the Type of Mesh Nodes: </w:t>
       </w:r>
       <w:r>
@@ -39083,7 +40678,19 @@
         <w:rPr>
           <w:sz w:val="24"/>
         </w:rPr>
-        <w:t>Figure 8 gives the result for unit test of end-to-end two-way protocols.</w:t>
+        <w:t>Figure 8</w:t>
+      </w:r>
+      <w:r>
+        <w:rPr>
+          <w:sz w:val="24"/>
+        </w:rPr>
+        <w:t>.1</w:t>
+      </w:r>
+      <w:r>
+        <w:rPr>
+          <w:sz w:val="24"/>
+        </w:rPr>
+        <w:t xml:space="preserve"> gives the result for unit test of end-to-end two-way protocols.</w:t>
       </w:r>
     </w:p>
     <w:p>
@@ -39296,7 +40903,19 @@
         <w:rPr>
           <w:sz w:val="24"/>
         </w:rPr>
-        <w:t>Unit test for this protocol contains a user, trying to run access point authentication protocol with a serving access point every minute. The resulting chart, presented on Figure 9, shows the average delay of the protocol versus time.</w:t>
+        <w:t xml:space="preserve">Unit test for this protocol contains a user, trying to run access point authentication protocol with a serving access point every minute. The resulting chart, presented on Figure </w:t>
+      </w:r>
+      <w:r>
+        <w:rPr>
+          <w:sz w:val="24"/>
+        </w:rPr>
+        <w:t>8.2</w:t>
+      </w:r>
+      <w:r>
+        <w:rPr>
+          <w:sz w:val="24"/>
+        </w:rPr>
+        <w:t>, shows the average delay of the protocol versus time.</w:t>
       </w:r>
     </w:p>
     <w:p>
@@ -39427,7 +41046,19 @@
         <w:rPr>
           <w:sz w:val="24"/>
         </w:rPr>
-        <w:t>As shown in Figure 9, average delay of access point authentication converges to 0.05 second in the steady state. The initial delay values are higher than the later ones, because nodes need some time to establish and see who is around. At the time of initial deployment, wireless nodes send and receive beacons and perform operations using them.</w:t>
+        <w:t xml:space="preserve">As shown in Figure </w:t>
+      </w:r>
+      <w:r>
+        <w:rPr>
+          <w:sz w:val="24"/>
+        </w:rPr>
+        <w:t>8.2</w:t>
+      </w:r>
+      <w:r>
+        <w:rPr>
+          <w:sz w:val="24"/>
+        </w:rPr>
+        <w:t>, average delay of access point authentication converges to 0.05 second in the steady state. The initial delay values are higher than the later ones, because nodes need some time to establish and see who is around. At the time of initial deployment, wireless nodes send and receive beacons and perform operations using them.</w:t>
       </w:r>
     </w:p>
     <w:p>
@@ -39562,7 +41193,19 @@
         <w:rPr>
           <w:sz w:val="24"/>
         </w:rPr>
-        <w:t xml:space="preserve">Figure 10 presents the unit test result for </w:t>
+        <w:t xml:space="preserve">Figure </w:t>
+      </w:r>
+      <w:r>
+        <w:rPr>
+          <w:sz w:val="24"/>
+        </w:rPr>
+        <w:t>8.3</w:t>
+      </w:r>
+      <w:r>
+        <w:rPr>
+          <w:sz w:val="24"/>
+        </w:rPr>
+        <w:t xml:space="preserve"> presents the unit test result for </w:t>
       </w:r>
       <w:r>
         <w:rPr>
@@ -39793,7 +41436,19 @@
         <w:rPr>
           <w:sz w:val="24"/>
         </w:rPr>
-        <w:t>Figure 11 shows the unit test result for Packet Transfer protocol.</w:t>
+        <w:t xml:space="preserve">Figure </w:t>
+      </w:r>
+      <w:r>
+        <w:rPr>
+          <w:sz w:val="24"/>
+        </w:rPr>
+        <w:t>8.4</w:t>
+      </w:r>
+      <w:r>
+        <w:rPr>
+          <w:sz w:val="24"/>
+        </w:rPr>
+        <w:t xml:space="preserve"> shows the unit test result for Packet Transfer protocol.</w:t>
       </w:r>
     </w:p>
     <w:p>
@@ -39975,7 +41630,19 @@
         <w:rPr>
           <w:sz w:val="24"/>
         </w:rPr>
-        <w:t xml:space="preserve"> protocol takes place between AP and TTP. In this simulation access point updates the user info stored at operator. Figure 12 shows the average delay of </w:t>
+        <w:t xml:space="preserve"> protocol takes place between AP and TTP. In this simulation access point updates the user info stored at operator. Figure </w:t>
+      </w:r>
+      <w:r>
+        <w:rPr>
+          <w:sz w:val="24"/>
+        </w:rPr>
+        <w:t>8.5</w:t>
+      </w:r>
+      <w:r>
+        <w:rPr>
+          <w:sz w:val="24"/>
+        </w:rPr>
+        <w:t xml:space="preserve"> shows the average delay of </w:t>
       </w:r>
       <w:r>
         <w:rPr>
@@ -40119,7 +41786,21 @@
           <w:sz w:val="24"/>
           <w:szCs w:val="24"/>
         </w:rPr>
-        <w:t>In the simulation scenario, APs update operator once in every second. Our simulation showed that there is a 0.02second maximum network delay for updating operator for the client usage.</w:t>
+        <w:t>In the simulation scenario, APs update operator once in every second. Our simulation showed that there is a 0.02</w:t>
+      </w:r>
+      <w:r>
+        <w:rPr>
+          <w:sz w:val="24"/>
+          <w:szCs w:val="24"/>
+        </w:rPr>
+        <w:t xml:space="preserve"> </w:t>
+      </w:r>
+      <w:r>
+        <w:rPr>
+          <w:sz w:val="24"/>
+          <w:szCs w:val="24"/>
+        </w:rPr>
+        <w:t>second maximum network delay for updating operator for the client usage.</w:t>
       </w:r>
     </w:p>
     <w:p>
@@ -40214,7 +41895,19 @@
         <w:rPr>
           <w:sz w:val="24"/>
         </w:rPr>
-        <w:t xml:space="preserve">In real-life scenario simulations, network usage related actions are modelled using two-state Markov Chain as shown in Figure 13. There are two states that a user could be in: </w:t>
+        <w:t xml:space="preserve">In real-life scenario simulations, network usage related actions are modelled using two-state Markov Chain as shown in Figure </w:t>
+      </w:r>
+      <w:r>
+        <w:rPr>
+          <w:sz w:val="24"/>
+        </w:rPr>
+        <w:t>9.1</w:t>
+      </w:r>
+      <w:r>
+        <w:rPr>
+          <w:sz w:val="24"/>
+        </w:rPr>
+        <w:t xml:space="preserve">. There are two states that a user could be in: </w:t>
       </w:r>
       <w:r>
         <w:rPr>
@@ -40594,7 +42287,14 @@
             <w:rFonts w:ascii="Cambria Math" w:eastAsiaTheme="minorEastAsia" w:hAnsi="Cambria Math"/>
             <w:sz w:val="24"/>
           </w:rPr>
-          <m:t xml:space="preserve"> 1-StayActiveProb</m:t>
+          <m:t xml:space="preserve"> 1-St</m:t>
+        </m:r>
+        <m:r>
+          <w:rPr>
+            <w:rFonts w:ascii="Cambria Math" w:eastAsiaTheme="minorEastAsia" w:hAnsi="Cambria Math"/>
+            <w:sz w:val="24"/>
+          </w:rPr>
+          <m:t>ayActiveProb</m:t>
         </m:r>
       </m:oMath>
       <w:r>
@@ -42154,7 +43854,14 @@
             <w:rFonts w:ascii="Cambria Math" w:eastAsiaTheme="minorEastAsia" w:hAnsi="Cambria Math"/>
             <w:sz w:val="24"/>
           </w:rPr>
-          <m:t>BecomeActiveProb</m:t>
+          <m:t>BecomeActivePro</m:t>
+        </m:r>
+        <m:r>
+          <w:rPr>
+            <w:rFonts w:ascii="Cambria Math" w:eastAsiaTheme="minorEastAsia" w:hAnsi="Cambria Math"/>
+            <w:sz w:val="24"/>
+          </w:rPr>
+          <m:t>b</m:t>
         </m:r>
       </m:oMath>
       <w:r>
@@ -42812,7 +44519,21 @@
           <w:rFonts w:cs="Helvetica"/>
           <w:sz w:val="24"/>
         </w:rPr>
-        <w:t>Clients are assigned a random target access point. Every one of 100 access points has 3 initial clients. The client moves from its current access point to the target access point on the grid. An example movement pattern is shown in Figure 14. As a client moves from access point A to the access points B, if she needs to connect to the Internet, she forms up a new connection with the access point, which is closest to client’s current location.</w:t>
+        <w:t xml:space="preserve">Clients are assigned a random target access point. Every one of 100 access points has 3 initial clients. The client moves from its current access point to the target access point on the grid. An example movement pattern is shown in Figure </w:t>
+      </w:r>
+      <w:r>
+        <w:rPr>
+          <w:rFonts w:cs="Helvetica"/>
+          <w:sz w:val="24"/>
+        </w:rPr>
+        <w:t>9.2</w:t>
+      </w:r>
+      <w:r>
+        <w:rPr>
+          <w:rFonts w:cs="Helvetica"/>
+          <w:sz w:val="24"/>
+        </w:rPr>
+        <w:t>. As a client moves from access point A to the access points B, if she needs to connect to the Internet, she forms up a new connection with the access point, which is closest to client’s current location.</w:t>
       </w:r>
     </w:p>
     <w:p>
@@ -43039,7 +44760,21 @@
           <w:rFonts w:cs="Helvetica"/>
           <w:sz w:val="24"/>
         </w:rPr>
-        <w:t>Clients are assigned uniformly distributed random speeds between2 km/h to 6 km/h. The clients are assumed to move without a motor vehicle.</w:t>
+        <w:t>Clients are assigned uniformly distributed random speeds between</w:t>
+      </w:r>
+      <w:r>
+        <w:rPr>
+          <w:rFonts w:cs="Helvetica"/>
+          <w:sz w:val="24"/>
+        </w:rPr>
+        <w:t xml:space="preserve"> </w:t>
+      </w:r>
+      <w:r>
+        <w:rPr>
+          <w:rFonts w:cs="Helvetica"/>
+          <w:sz w:val="24"/>
+        </w:rPr>
+        <w:t>2 km/h to 6 km/h. The clients are assumed to move without a motor vehicle.</w:t>
       </w:r>
     </w:p>
     <w:p>
@@ -43138,7 +44873,55 @@
         <w:rPr>
           <w:sz w:val="24"/>
         </w:rPr>
-        <w:t>Final simulations provided the results in Table 2. Charts on Figure 15 and Figure 16 are drawn exploiting the results in Table 2. Considering the results it could be calculated that over 100 minutes of Internet service, workers have only waited for 1 minute for system delays. In average, over 1000 minutes of Internet service needs a delay of 13 to 16 minutes of waiting.</w:t>
+        <w:t xml:space="preserve">Final simulations provided the results in Table </w:t>
+      </w:r>
+      <w:r>
+        <w:rPr>
+          <w:sz w:val="24"/>
+        </w:rPr>
+        <w:t>10.1</w:t>
+      </w:r>
+      <w:r>
+        <w:rPr>
+          <w:sz w:val="24"/>
+        </w:rPr>
+        <w:t xml:space="preserve">. Charts on Figure </w:t>
+      </w:r>
+      <w:r>
+        <w:rPr>
+          <w:sz w:val="24"/>
+        </w:rPr>
+        <w:t>10.1</w:t>
+      </w:r>
+      <w:r>
+        <w:rPr>
+          <w:sz w:val="24"/>
+        </w:rPr>
+        <w:t xml:space="preserve"> and Figure </w:t>
+      </w:r>
+      <w:r>
+        <w:rPr>
+          <w:sz w:val="24"/>
+        </w:rPr>
+        <w:t>10.2</w:t>
+      </w:r>
+      <w:r>
+        <w:rPr>
+          <w:sz w:val="24"/>
+        </w:rPr>
+        <w:t xml:space="preserve"> are drawn exploiting the results in Table </w:t>
+      </w:r>
+      <w:r>
+        <w:rPr>
+          <w:sz w:val="24"/>
+        </w:rPr>
+        <w:t>10.1</w:t>
+      </w:r>
+      <w:r>
+        <w:rPr>
+          <w:sz w:val="24"/>
+        </w:rPr>
+        <w:t>. Considering the results it could be calculated that over 100 minutes of Internet service, workers have only waited for 1 minute for system delays. In average, over 1000 minutes of Internet service needs a delay of 13 to 16 minutes of waiting.</w:t>
       </w:r>
     </w:p>
     <w:p>
@@ -44056,7 +45839,49 @@
         <w:rPr>
           <w:sz w:val="24"/>
         </w:rPr>
-        <w:t>Figure 15 and Figure 16 shows the overall results for real-life scenario simulation. Figure 15 shows comparison of minutes clients used as idle or active. Figure 16</w:t>
+        <w:t xml:space="preserve">Figure </w:t>
+      </w:r>
+      <w:r>
+        <w:rPr>
+          <w:sz w:val="24"/>
+        </w:rPr>
+        <w:t>10.1</w:t>
+      </w:r>
+      <w:r>
+        <w:rPr>
+          <w:sz w:val="24"/>
+        </w:rPr>
+        <w:t xml:space="preserve"> and Figure </w:t>
+      </w:r>
+      <w:r>
+        <w:rPr>
+          <w:sz w:val="24"/>
+        </w:rPr>
+        <w:t>10.2</w:t>
+      </w:r>
+      <w:r>
+        <w:rPr>
+          <w:sz w:val="24"/>
+        </w:rPr>
+        <w:t xml:space="preserve"> shows the overall results for real-life scenario simulation. Figure </w:t>
+      </w:r>
+      <w:r>
+        <w:rPr>
+          <w:sz w:val="24"/>
+        </w:rPr>
+        <w:t>10.1</w:t>
+      </w:r>
+      <w:r>
+        <w:rPr>
+          <w:sz w:val="24"/>
+        </w:rPr>
+        <w:t xml:space="preserve"> shows comparison of minutes clients used as idle or active. Figure </w:t>
+      </w:r>
+      <w:r>
+        <w:rPr>
+          <w:sz w:val="24"/>
+        </w:rPr>
+        <w:t>10.2</w:t>
       </w:r>
       <w:r>
         <w:rPr>
@@ -44250,7 +46075,21 @@
           <w:rFonts w:cs="Helvetica"/>
           <w:sz w:val="24"/>
         </w:rPr>
-        <w:t xml:space="preserve">Simulation starts around the 10th minute in the morning. At the beginning there is a huge amount of users, trying to authenticate. Figure 17 indicates that, this process varies between 0.6 and 2.5 seconds. After 10 minutes it attains a balance and </w:t>
+        <w:t xml:space="preserve">Simulation starts around the 10th minute in the morning. At the beginning there is a huge amount of users, trying to authenticate. Figure </w:t>
+      </w:r>
+      <w:r>
+        <w:rPr>
+          <w:rFonts w:cs="Helvetica"/>
+          <w:sz w:val="24"/>
+        </w:rPr>
+        <w:t>10.3</w:t>
+      </w:r>
+      <w:r>
+        <w:rPr>
+          <w:rFonts w:cs="Helvetica"/>
+          <w:sz w:val="24"/>
+        </w:rPr>
+        <w:t xml:space="preserve"> indicates that, this process varies between 0.6 and 2.5 seconds. After 10 minutes it attains a balance and </w:t>
       </w:r>
       <w:r>
         <w:rPr>
@@ -44462,7 +46301,21 @@
           <w:rFonts w:cs="Helvetica"/>
           <w:sz w:val="24"/>
         </w:rPr>
-        <w:t>As seen on Figure 18, at the beginning of the protocol the delay changes between 0.1 and 0.6 second. After some time protocol achieves a balance and a 0.4 second of network delay is observed.</w:t>
+        <w:t xml:space="preserve">As seen on Figure </w:t>
+      </w:r>
+      <w:r>
+        <w:rPr>
+          <w:rFonts w:cs="Helvetica"/>
+          <w:sz w:val="24"/>
+        </w:rPr>
+        <w:t>10.4</w:t>
+      </w:r>
+      <w:r>
+        <w:rPr>
+          <w:rFonts w:cs="Helvetica"/>
+          <w:sz w:val="24"/>
+        </w:rPr>
+        <w:t>, at the beginning of the protocol the delay changes between 0.1 and 0.6 second. After some time protocol achieves a balance and a 0.4 second of network delay is observed.</w:t>
       </w:r>
     </w:p>
     <w:p>
@@ -44651,7 +46504,21 @@
           <w:rFonts w:cs="Helvetica"/>
           <w:sz w:val="24"/>
         </w:rPr>
-        <w:t>As one can see on Figure 19, at the beginning of the protocol the delay for the protocol varies between 0.1 and 0.4 seconds. After some time the average delay for the protocol converges</w:t>
+        <w:t xml:space="preserve">As one can see on Figure </w:t>
+      </w:r>
+      <w:r>
+        <w:rPr>
+          <w:rFonts w:cs="Helvetica"/>
+          <w:sz w:val="24"/>
+        </w:rPr>
+        <w:t>10.5</w:t>
+      </w:r>
+      <w:r>
+        <w:rPr>
+          <w:rFonts w:cs="Helvetica"/>
+          <w:sz w:val="24"/>
+        </w:rPr>
+        <w:t>, at the beginning of the protocol the delay for the protocol varies between 0.1 and 0.4 seconds. After some time the average delay for the protocol converges</w:t>
       </w:r>
       <w:r>
         <w:rPr>
@@ -44856,7 +46723,21 @@
           <w:rFonts w:cs="Helvetica"/>
           <w:sz w:val="24"/>
         </w:rPr>
-        <w:t xml:space="preserve"> minute and it is used through the entire time of the simulation. Figure 20 shows that, at the beginning of the system Disconnection protocol average delay vary between 0.1 and 0.5 second but through time the average delay meets 0.4 second.</w:t>
+        <w:t xml:space="preserve"> minute and it is used through the entire time of the simulation. Figure </w:t>
+      </w:r>
+      <w:r>
+        <w:rPr>
+          <w:rFonts w:cs="Helvetica"/>
+          <w:sz w:val="24"/>
+        </w:rPr>
+        <w:t>10.6</w:t>
+      </w:r>
+      <w:r>
+        <w:rPr>
+          <w:rFonts w:cs="Helvetica"/>
+          <w:sz w:val="24"/>
+        </w:rPr>
+        <w:t xml:space="preserve"> shows that, at the beginning of the system Disconnection protocol average delay vary between 0.1 and 0.5 second but through time the average delay meets 0.4 second.</w:t>
       </w:r>
     </w:p>
     <w:p>
@@ -45065,7 +46946,21 @@
           <w:rFonts w:cs="Helvetica"/>
           <w:sz w:val="24"/>
         </w:rPr>
-        <w:t>As it is seen on Figure 21, at the early stages of the protocol, the average delay value varies between 0.6 and 1.4 second but then after some time the protocol stabilized around 0.4 second.</w:t>
+        <w:t xml:space="preserve">As it is seen on Figure </w:t>
+      </w:r>
+      <w:r>
+        <w:rPr>
+          <w:rFonts w:cs="Helvetica"/>
+          <w:sz w:val="24"/>
+        </w:rPr>
+        <w:t>10.7</w:t>
+      </w:r>
+      <w:r>
+        <w:rPr>
+          <w:rFonts w:cs="Helvetica"/>
+          <w:sz w:val="24"/>
+        </w:rPr>
+        <w:t>, at the early stages of the protocol, the average delay value varies between 0.6 and 1.4 second but then after some time the protocol stabilized around 0.4 second.</w:t>
       </w:r>
     </w:p>
     <w:p>
@@ -45278,7 +47173,21 @@
           <w:rFonts w:cs="Helvetica"/>
           <w:sz w:val="24"/>
         </w:rPr>
-        <w:t>By looking at Figure 22, it could be said that</w:t>
+        <w:t xml:space="preserve">By looking at Figure </w:t>
+      </w:r>
+      <w:r>
+        <w:rPr>
+          <w:rFonts w:cs="Helvetica"/>
+          <w:sz w:val="24"/>
+        </w:rPr>
+        <w:t>10.8</w:t>
+      </w:r>
+      <w:r>
+        <w:rPr>
+          <w:rFonts w:cs="Helvetica"/>
+          <w:sz w:val="24"/>
+        </w:rPr>
+        <w:t>, it could be said that</w:t>
       </w:r>
       <w:r>
         <w:rPr>
@@ -45585,7 +47494,21 @@
           <w:rFonts w:cs="Helvetica"/>
           <w:sz w:val="24"/>
         </w:rPr>
-        <w:t xml:space="preserve">As one can see on Figure 23, the results for </w:t>
+        <w:t xml:space="preserve">As one can see on Figure </w:t>
+      </w:r>
+      <w:r>
+        <w:rPr>
+          <w:rFonts w:cs="Helvetica"/>
+          <w:sz w:val="24"/>
+        </w:rPr>
+        <w:t>10.9</w:t>
+      </w:r>
+      <w:r>
+        <w:rPr>
+          <w:rFonts w:cs="Helvetica"/>
+          <w:sz w:val="24"/>
+        </w:rPr>
+        <w:t xml:space="preserve">, the results for </w:t>
       </w:r>
       <w:r>
         <w:rPr>
@@ -45786,7 +47709,21 @@
           <w:rFonts w:cs="Helvetica"/>
           <w:sz w:val="24"/>
         </w:rPr>
-        <w:t>Figure 24 states that, at the beginning of the protocol the average delay value varies between 0.005 and 0.025 but then the protocol achieves a balance around 0.02 second.</w:t>
+        <w:t xml:space="preserve">Figure </w:t>
+      </w:r>
+      <w:r>
+        <w:rPr>
+          <w:rFonts w:cs="Helvetica"/>
+          <w:sz w:val="24"/>
+        </w:rPr>
+        <w:t>10.10</w:t>
+      </w:r>
+      <w:r>
+        <w:rPr>
+          <w:rFonts w:cs="Helvetica"/>
+          <w:sz w:val="24"/>
+        </w:rPr>
+        <w:t xml:space="preserve"> states that, at the beginning of the protocol the average delay value varies between 0.005 and 0.025 but then the protocol achieves a balance around 0.02 second.</w:t>
       </w:r>
     </w:p>
     <w:p>
@@ -53441,7 +55378,7 @@
 </file>
 
 <file path=customXml/itemProps1.xml><?xml version="1.0" encoding="utf-8"?>
-<ds:datastoreItem xmlns:ds="http://schemas.openxmlformats.org/officeDocument/2006/customXml" ds:itemID="{89C964DC-23DD-8C41-9D0C-4853A7E74688}">
+<ds:datastoreItem xmlns:ds="http://schemas.openxmlformats.org/officeDocument/2006/customXml" ds:itemID="{234B72EC-3E37-0346-A606-37BBE7DEB185}">
   <ds:schemaRefs>
     <ds:schemaRef ds:uri="http://schemas.openxmlformats.org/officeDocument/2006/bibliography"/>
   </ds:schemaRefs>

</xml_diff>

<commit_message>
small ipad bug fix
</commit_message>
<xml_diff>
--- a/thesis.docx
+++ b/thesis.docx
@@ -31534,25 +31534,23 @@
           <w:sz w:val="24"/>
           <w:szCs w:val="24"/>
         </w:rPr>
-        <w:t xml:space="preserve">Operator receives </w:t>
-      </w:r>
-      <m:oMath>
-        <m:r>
-          <w:rPr>
-            <w:rFonts w:ascii="Cambria Math" w:hAnsi="Cambria Math" w:cs="Helvetica"/>
-            <w:sz w:val="24"/>
-            <w:szCs w:val="24"/>
-          </w:rPr>
-          <m:t>RP</m:t>
-        </m:r>
-      </m:oMath>
-      <w:r>
-        <w:rPr>
-          <w:rFonts w:ascii="Times New Roman" w:hAnsi="Times New Roman" w:cs="Helvetica"/>
-          <w:sz w:val="24"/>
-          <w:szCs w:val="24"/>
-        </w:rPr>
-        <w:t xml:space="preserve"> and verifies the signature using public key of TTP.</w:t>
+        <w:t>Operator receives</w:t>
+      </w:r>
+      <w:r>
+        <w:rPr>
+          <w:rFonts w:ascii="Times New Roman" w:hAnsi="Times New Roman" w:cs="Helvetica"/>
+          <w:sz w:val="24"/>
+          <w:szCs w:val="24"/>
+        </w:rPr>
+        <w:t xml:space="preserve"> RP </w:t>
+      </w:r>
+      <w:r>
+        <w:rPr>
+          <w:rFonts w:ascii="Times New Roman" w:hAnsi="Times New Roman" w:cs="Helvetica"/>
+          <w:sz w:val="24"/>
+          <w:szCs w:val="24"/>
+        </w:rPr>
+        <w:t>and verifies the signature using public key of TTP.</w:t>
       </w:r>
     </w:p>
     <w:p>
@@ -31575,7 +31573,23 @@
           <w:sz w:val="24"/>
           <w:szCs w:val="24"/>
         </w:rPr>
-        <w:t>It gets</w:t>
+        <w:t>The operator</w:t>
+      </w:r>
+      <w:r>
+        <w:rPr>
+          <w:rFonts w:ascii="Times New Roman" w:hAnsi="Times New Roman" w:cs="Helvetica"/>
+          <w:sz w:val="24"/>
+          <w:szCs w:val="24"/>
+        </w:rPr>
+        <w:t xml:space="preserve"> </w:t>
+      </w:r>
+      <w:r>
+        <w:rPr>
+          <w:rFonts w:ascii="Times New Roman" w:hAnsi="Times New Roman" w:cs="Helvetica"/>
+          <w:sz w:val="24"/>
+          <w:szCs w:val="24"/>
+        </w:rPr>
+        <w:t>receives</w:t>
       </w:r>
       <w:r>
         <w:rPr>
@@ -31657,8 +31671,6 @@
         </w:rPr>
         <w:t xml:space="preserve"> RP</w:t>
       </w:r>
-      <w:bookmarkStart w:id="51" w:name="_GoBack"/>
-      <w:bookmarkEnd w:id="51"/>
       <w:r>
         <w:rPr>
           <w:rFonts w:ascii="Times New Roman" w:eastAsiaTheme="minorEastAsia" w:hAnsi="Times New Roman" w:cs="Helvetica"/>
@@ -31682,6 +31694,125 @@
           <w:szCs w:val="24"/>
         </w:rPr>
       </w:pPr>
+      <w:r>
+        <w:rPr>
+          <w:rFonts w:ascii="Times New Roman" w:eastAsiaTheme="minorEastAsia" w:hAnsi="Times New Roman" w:cs="Helvetica"/>
+          <w:sz w:val="24"/>
+          <w:szCs w:val="24"/>
+        </w:rPr>
+        <w:t xml:space="preserve">GW </w:t>
+      </w:r>
+      <w:r>
+        <w:rPr>
+          <w:rFonts w:ascii="Times New Roman" w:eastAsiaTheme="minorEastAsia" w:hAnsi="Times New Roman" w:cs="Helvetica"/>
+          <w:sz w:val="24"/>
+          <w:szCs w:val="24"/>
+        </w:rPr>
+        <w:t>receives</w:t>
+      </w:r>
+      <w:r>
+        <w:rPr>
+          <w:rFonts w:ascii="Times New Roman" w:eastAsiaTheme="minorEastAsia" w:hAnsi="Times New Roman" w:cs="Helvetica"/>
+          <w:sz w:val="24"/>
+          <w:szCs w:val="24"/>
+        </w:rPr>
+        <w:t xml:space="preserve"> RP</w:t>
+      </w:r>
+      <w:r>
+        <w:rPr>
+          <w:rFonts w:ascii="Times New Roman" w:eastAsiaTheme="minorEastAsia" w:hAnsi="Times New Roman" w:cs="Helvetica"/>
+          <w:sz w:val="24"/>
+          <w:szCs w:val="24"/>
+        </w:rPr>
+        <w:t xml:space="preserve"> and verifies the signature using public key of TTP.</w:t>
+      </w:r>
+    </w:p>
+    <w:p>
+      <w:pPr>
+        <w:pStyle w:val="ListParagraph"/>
+        <w:numPr>
+          <w:ilvl w:val="0"/>
+          <w:numId w:val="35"/>
+        </w:numPr>
+        <w:spacing w:beforeLines="100" w:before="240" w:afterLines="100"/>
+        <w:rPr>
+          <w:rFonts w:ascii="Times New Roman" w:eastAsiaTheme="minorEastAsia" w:hAnsi="Times New Roman" w:cs="Helvetica"/>
+          <w:sz w:val="24"/>
+          <w:szCs w:val="24"/>
+        </w:rPr>
+      </w:pPr>
+      <w:r>
+        <w:rPr>
+          <w:rFonts w:ascii="Times New Roman" w:eastAsiaTheme="minorEastAsia" w:hAnsi="Times New Roman" w:cs="Helvetica"/>
+          <w:sz w:val="24"/>
+          <w:szCs w:val="24"/>
+        </w:rPr>
+        <w:t xml:space="preserve">The GW receives NA </w:t>
+      </w:r>
+      <w:r>
+        <w:rPr>
+          <w:rFonts w:ascii="Times New Roman" w:eastAsiaTheme="minorEastAsia" w:hAnsi="Times New Roman" w:cs="Helvetica"/>
+          <w:sz w:val="24"/>
+          <w:szCs w:val="24"/>
+        </w:rPr>
+        <w:t>and</w:t>
+      </w:r>
+      <w:r>
+        <w:rPr>
+          <w:rFonts w:ascii="Times New Roman" w:eastAsiaTheme="minorEastAsia" w:hAnsi="Times New Roman" w:cs="Helvetica"/>
+          <w:sz w:val="24"/>
+          <w:szCs w:val="24"/>
+        </w:rPr>
+        <w:t xml:space="preserve"> H</w:t>
+      </w:r>
+      <w:r>
+        <w:rPr>
+          <w:rFonts w:ascii="Times New Roman" w:eastAsiaTheme="minorEastAsia" w:hAnsi="Times New Roman" w:cs="Helvetica"/>
+          <w:sz w:val="24"/>
+          <w:szCs w:val="24"/>
+          <w:vertAlign w:val="subscript"/>
+        </w:rPr>
+        <w:t>i</w:t>
+      </w:r>
+      <w:r>
+        <w:rPr>
+          <w:rFonts w:ascii="Times New Roman" w:eastAsiaTheme="minorEastAsia" w:hAnsi="Times New Roman" w:cs="Helvetica"/>
+          <w:sz w:val="24"/>
+          <w:szCs w:val="24"/>
+        </w:rPr>
+        <w:t>,</w:t>
+      </w:r>
+      <w:r>
+        <w:rPr>
+          <w:rFonts w:ascii="Times New Roman" w:eastAsiaTheme="minorEastAsia" w:hAnsi="Times New Roman" w:cs="Helvetica"/>
+          <w:sz w:val="24"/>
+          <w:szCs w:val="24"/>
+        </w:rPr>
+        <w:t xml:space="preserve"> and stores these values.</w:t>
+      </w:r>
+    </w:p>
+    <w:p>
+      <w:pPr>
+        <w:pStyle w:val="ListParagraph"/>
+        <w:numPr>
+          <w:ilvl w:val="0"/>
+          <w:numId w:val="35"/>
+        </w:numPr>
+        <w:spacing w:beforeLines="100" w:before="240" w:afterLines="100"/>
+        <w:rPr>
+          <w:rFonts w:ascii="Times New Roman" w:eastAsiaTheme="minorEastAsia" w:hAnsi="Times New Roman" w:cs="Helvetica"/>
+          <w:sz w:val="24"/>
+          <w:szCs w:val="24"/>
+        </w:rPr>
+      </w:pPr>
+      <w:r>
+        <w:rPr>
+          <w:rFonts w:ascii="Times New Roman" w:eastAsiaTheme="minorEastAsia" w:hAnsi="Times New Roman" w:cs="Helvetica"/>
+          <w:sz w:val="24"/>
+          <w:szCs w:val="24"/>
+        </w:rPr>
+        <w:t xml:space="preserve">The GW encrypts the RP and calculates </w:t>
+      </w:r>
       <m:oMath>
         <m:r>
           <w:rPr>
@@ -31689,82 +31820,256 @@
             <w:sz w:val="24"/>
             <w:szCs w:val="24"/>
           </w:rPr>
-          <m:t>GW</m:t>
+          <m:t>R</m:t>
         </m:r>
-      </m:oMath>
-      <w:proofErr w:type="gramStart"/>
-      <w:r>
-        <w:rPr>
-          <w:rFonts w:ascii="Times New Roman" w:eastAsiaTheme="minorEastAsia" w:hAnsi="Times New Roman" w:cs="Helvetica"/>
-          <w:sz w:val="24"/>
-          <w:szCs w:val="24"/>
-        </w:rPr>
-        <w:t>receives</w:t>
-      </w:r>
-      <m:oMath>
+        <m:sSup>
+          <m:sSupPr>
+            <m:ctrlPr>
+              <w:rPr>
+                <w:rFonts w:ascii="Cambria Math" w:eastAsiaTheme="minorEastAsia" w:hAnsi="Cambria Math" w:cs="Helvetica"/>
+                <w:i/>
+                <w:sz w:val="24"/>
+                <w:szCs w:val="24"/>
+              </w:rPr>
+            </m:ctrlPr>
+          </m:sSupPr>
+          <m:e>
+            <m:r>
+              <w:rPr>
+                <w:rFonts w:ascii="Cambria Math" w:eastAsiaTheme="minorEastAsia" w:hAnsi="Cambria Math" w:cs="Helvetica"/>
+                <w:sz w:val="24"/>
+                <w:szCs w:val="24"/>
+              </w:rPr>
+              <m:t>P</m:t>
+            </m:r>
+          </m:e>
+          <m:sup>
+            <m:r>
+              <w:rPr>
+                <w:rFonts w:ascii="Cambria Math" w:eastAsiaTheme="minorEastAsia" w:hAnsi="Cambria Math" w:cs="Helvetica"/>
+                <w:sz w:val="24"/>
+                <w:szCs w:val="24"/>
+              </w:rPr>
+              <m:t>'</m:t>
+            </m:r>
+          </m:sup>
+        </m:sSup>
         <m:r>
           <w:rPr>
             <w:rFonts w:ascii="Cambria Math" w:eastAsiaTheme="minorEastAsia" w:hAnsi="Cambria Math" w:cs="Helvetica"/>
             <w:sz w:val="24"/>
             <w:szCs w:val="24"/>
           </w:rPr>
-          <m:t>RP</m:t>
+          <m:t>=</m:t>
         </m:r>
-      </m:oMath>
-      <w:proofErr w:type="gramEnd"/>
-      <w:r>
-        <w:rPr>
-          <w:rFonts w:ascii="Times New Roman" w:eastAsiaTheme="minorEastAsia" w:hAnsi="Times New Roman" w:cs="Helvetica"/>
-          <w:sz w:val="24"/>
-          <w:szCs w:val="24"/>
-        </w:rPr>
-        <w:t xml:space="preserve"> and verifies the signature using public key of TTP.</w:t>
-      </w:r>
-    </w:p>
-    <w:p>
-      <w:pPr>
-        <w:pStyle w:val="ListParagraph"/>
-        <w:spacing w:beforeLines="100" w:before="240" w:afterLines="100"/>
-        <w:rPr>
-          <w:rFonts w:ascii="Times New Roman" w:eastAsiaTheme="minorEastAsia" w:hAnsi="Times New Roman" w:cs="Helvetica"/>
-          <w:sz w:val="24"/>
-          <w:szCs w:val="24"/>
-        </w:rPr>
-      </w:pPr>
-      <w:r>
-        <w:rPr>
-          <w:rFonts w:ascii="Times New Roman" w:eastAsiaTheme="minorEastAsia" w:hAnsi="Times New Roman" w:cs="Helvetica"/>
-          <w:sz w:val="24"/>
-          <w:szCs w:val="24"/>
-        </w:rPr>
-        <w:t xml:space="preserve">It </w:t>
-      </w:r>
-      <w:r>
-        <w:rPr>
-          <w:rFonts w:ascii="Times New Roman" w:hAnsi="Times New Roman" w:cs="Helvetica"/>
-          <w:sz w:val="24"/>
-          <w:szCs w:val="24"/>
-        </w:rPr>
-        <w:t>gets</w:t>
-      </w:r>
-      <m:oMath>
+        <m:sSub>
+          <m:sSubPr>
+            <m:ctrlPr>
+              <w:rPr>
+                <w:rFonts w:ascii="Cambria Math" w:eastAsiaTheme="minorEastAsia" w:hAnsi="Cambria Math" w:cs="Helvetica"/>
+                <w:i/>
+                <w:sz w:val="24"/>
+                <w:szCs w:val="24"/>
+              </w:rPr>
+            </m:ctrlPr>
+          </m:sSubPr>
+          <m:e>
+            <m:r>
+              <w:rPr>
+                <w:rFonts w:ascii="Cambria Math" w:eastAsiaTheme="minorEastAsia" w:hAnsi="Cambria Math" w:cs="Helvetica"/>
+                <w:sz w:val="24"/>
+                <w:szCs w:val="24"/>
+              </w:rPr>
+              <m:t>E</m:t>
+            </m:r>
+          </m:e>
+          <m:sub>
+            <m:r>
+              <w:rPr>
+                <w:rFonts w:ascii="Cambria Math" w:eastAsiaTheme="minorEastAsia" w:hAnsi="Cambria Math" w:cs="Helvetica"/>
+                <w:sz w:val="24"/>
+                <w:szCs w:val="24"/>
+              </w:rPr>
+              <m:t>K-GW-AP</m:t>
+            </m:r>
+          </m:sub>
+        </m:sSub>
         <m:r>
           <w:rPr>
             <w:rFonts w:ascii="Cambria Math" w:eastAsiaTheme="minorEastAsia" w:hAnsi="Cambria Math" w:cs="Helvetica"/>
             <w:sz w:val="24"/>
             <w:szCs w:val="24"/>
           </w:rPr>
-          <m:t>NA</m:t>
+          <m:t>(RP)</m:t>
         </m:r>
       </m:oMath>
-      <w:r>
+    </w:p>
+    <w:p>
+      <w:pPr>
+        <w:pStyle w:val="ListParagraph"/>
+        <w:numPr>
+          <w:ilvl w:val="0"/>
+          <w:numId w:val="35"/>
+        </w:numPr>
+        <w:spacing w:beforeLines="100" w:before="240" w:afterLines="100"/>
         <w:rPr>
           <w:rFonts w:ascii="Times New Roman" w:eastAsiaTheme="minorEastAsia" w:hAnsi="Times New Roman" w:cs="Helvetica"/>
           <w:sz w:val="24"/>
           <w:szCs w:val="24"/>
         </w:rPr>
+      </w:pPr>
+      <w:r>
+        <w:rPr>
+          <w:rFonts w:ascii="Times New Roman" w:eastAsiaTheme="minorEastAsia" w:hAnsi="Times New Roman" w:cs="Helvetica"/>
+          <w:sz w:val="24"/>
+          <w:szCs w:val="24"/>
+        </w:rPr>
+        <w:t xml:space="preserve">GW </w:t>
+      </w:r>
+      <w:r>
+        <w:rPr>
+          <w:rFonts w:ascii="Times New Roman" w:eastAsiaTheme="minorEastAsia" w:hAnsi="Times New Roman" w:cs="Helvetica"/>
+          <w:sz w:val="24"/>
+          <w:szCs w:val="24"/>
+        </w:rPr>
+        <w:t>sends</w:t>
+      </w:r>
+      <w:r>
+        <w:rPr>
+          <w:rFonts w:ascii="Times New Roman" w:eastAsiaTheme="minorEastAsia" w:hAnsi="Times New Roman" w:cs="Helvetica"/>
+          <w:sz w:val="24"/>
+          <w:szCs w:val="24"/>
+        </w:rPr>
+        <w:t xml:space="preserve"> RP’</w:t>
+      </w:r>
+      <w:r>
+        <w:rPr>
+          <w:rFonts w:ascii="Times New Roman" w:eastAsiaTheme="minorEastAsia" w:hAnsi="Times New Roman" w:cs="Helvetica"/>
+          <w:sz w:val="24"/>
+          <w:szCs w:val="24"/>
+        </w:rPr>
+        <w:t xml:space="preserve"> to the</w:t>
+      </w:r>
+      <w:r>
+        <w:rPr>
+          <w:rFonts w:ascii="Times New Roman" w:eastAsiaTheme="minorEastAsia" w:hAnsi="Times New Roman" w:cs="Helvetica"/>
+          <w:sz w:val="24"/>
+          <w:szCs w:val="24"/>
+        </w:rPr>
+        <w:t xml:space="preserve"> </w:t>
+      </w:r>
+      <w:r>
+        <w:rPr>
+          <w:rFonts w:ascii="Times New Roman" w:hAnsi="Times New Roman" w:cs="Helvetica"/>
+          <w:sz w:val="24"/>
+          <w:szCs w:val="24"/>
+        </w:rPr>
+        <w:t>AP</w:t>
+      </w:r>
+      <w:r>
+        <w:rPr>
+          <w:rFonts w:ascii="Times New Roman" w:hAnsi="Times New Roman" w:cs="Helvetica"/>
+          <w:sz w:val="24"/>
+          <w:szCs w:val="24"/>
+          <w:vertAlign w:val="subscript"/>
+        </w:rPr>
+        <w:t>S</w:t>
+      </w:r>
+      <w:r>
+        <w:rPr>
+          <w:rFonts w:ascii="Times New Roman" w:eastAsiaTheme="minorEastAsia" w:hAnsi="Times New Roman" w:cs="Helvetica"/>
+          <w:sz w:val="24"/>
+          <w:szCs w:val="24"/>
+        </w:rPr>
+        <w:t>.</w:t>
+      </w:r>
+    </w:p>
+    <w:p>
+      <w:pPr>
+        <w:pStyle w:val="ListParagraph"/>
+        <w:numPr>
+          <w:ilvl w:val="0"/>
+          <w:numId w:val="9"/>
+        </w:numPr>
+        <w:spacing w:beforeLines="100" w:before="240" w:afterLines="100"/>
+        <w:rPr>
+          <w:rFonts w:ascii="Times New Roman" w:hAnsi="Times New Roman" w:cs="Helvetica"/>
+          <w:sz w:val="24"/>
+          <w:szCs w:val="24"/>
+        </w:rPr>
+      </w:pPr>
+      <w:r>
+        <w:rPr>
+          <w:rFonts w:ascii="Times New Roman" w:hAnsi="Times New Roman" w:cs="Helvetica"/>
+          <w:sz w:val="24"/>
+          <w:szCs w:val="24"/>
+        </w:rPr>
+        <w:t>AP</w:t>
+      </w:r>
+      <w:r>
+        <w:rPr>
+          <w:rFonts w:ascii="Times New Roman" w:hAnsi="Times New Roman" w:cs="Helvetica"/>
+          <w:sz w:val="24"/>
+          <w:szCs w:val="24"/>
+          <w:vertAlign w:val="subscript"/>
+        </w:rPr>
+        <w:t>S</w:t>
+      </w:r>
+      <w:r>
+        <w:rPr>
+          <w:rFonts w:ascii="Times New Roman" w:hAnsi="Times New Roman" w:cs="Helvetica"/>
+          <w:sz w:val="24"/>
+          <w:szCs w:val="24"/>
+        </w:rPr>
+        <w:t xml:space="preserve"> </w:t>
+      </w:r>
+      <w:r>
+        <w:rPr>
+          <w:rFonts w:ascii="Times New Roman" w:hAnsi="Times New Roman" w:cs="Helvetica"/>
+          <w:sz w:val="24"/>
+          <w:szCs w:val="24"/>
+        </w:rPr>
+        <w:t>receives</w:t>
+      </w:r>
+      <w:r>
+        <w:rPr>
+          <w:rFonts w:ascii="Times New Roman" w:hAnsi="Times New Roman" w:cs="Helvetica"/>
+          <w:sz w:val="24"/>
+          <w:szCs w:val="24"/>
+        </w:rPr>
+        <w:t xml:space="preserve"> RP’</w:t>
+      </w:r>
+      <w:r>
+        <w:rPr>
+          <w:rFonts w:ascii="Times New Roman" w:hAnsi="Times New Roman" w:cs="Helvetica"/>
+          <w:sz w:val="24"/>
+          <w:szCs w:val="24"/>
+        </w:rPr>
         <w:t xml:space="preserve"> and </w:t>
       </w:r>
+      <w:r>
+        <w:rPr>
+          <w:rFonts w:ascii="Times New Roman" w:hAnsi="Times New Roman" w:cs="Helvetica"/>
+          <w:sz w:val="24"/>
+          <w:szCs w:val="24"/>
+        </w:rPr>
+        <w:t>decrypts it as follows:</w:t>
+      </w:r>
+    </w:p>
+    <w:p>
+      <w:pPr>
+        <w:pStyle w:val="ListParagraph"/>
+        <w:numPr>
+          <w:ilvl w:val="0"/>
+          <w:numId w:val="36"/>
+        </w:numPr>
+        <w:spacing w:beforeLines="100" w:before="240" w:afterLines="100"/>
+        <w:rPr>
+          <w:rFonts w:ascii="Times New Roman" w:eastAsiaTheme="minorEastAsia" w:hAnsi="Times New Roman" w:cs="Helvetica"/>
+          <w:sz w:val="24"/>
+          <w:szCs w:val="24"/>
+        </w:rPr>
+      </w:pPr>
       <m:oMath>
         <m:sSub>
           <m:sSubPr>
@@ -31784,7 +32089,7 @@
                 <w:sz w:val="24"/>
                 <w:szCs w:val="24"/>
               </w:rPr>
-              <m:t>H</m:t>
+              <m:t>D</m:t>
             </m:r>
           </m:e>
           <m:sub>
@@ -31794,193 +32099,29 @@
                 <w:sz w:val="24"/>
                 <w:szCs w:val="24"/>
               </w:rPr>
-              <m:t>i</m:t>
+              <m:t>K-GW-AP</m:t>
             </m:r>
           </m:sub>
         </m:sSub>
-      </m:oMath>
-      <w:r>
-        <w:rPr>
-          <w:rFonts w:ascii="Times New Roman" w:eastAsiaTheme="minorEastAsia" w:hAnsi="Times New Roman" w:cs="Helvetica"/>
-          <w:sz w:val="24"/>
-          <w:szCs w:val="24"/>
-        </w:rPr>
-        <w:t>, and stores these values.</w:t>
-      </w:r>
-    </w:p>
-    <w:p>
-      <w:pPr>
-        <w:pStyle w:val="ListParagraph"/>
-        <w:spacing w:beforeLines="100" w:before="240" w:afterLines="100"/>
-        <w:rPr>
-          <w:rFonts w:ascii="Times New Roman" w:eastAsiaTheme="minorEastAsia" w:hAnsi="Times New Roman" w:cs="Helvetica"/>
-          <w:sz w:val="24"/>
-          <w:szCs w:val="24"/>
-        </w:rPr>
-      </w:pPr>
-      <m:oMath>
         <m:r>
           <w:rPr>
             <w:rFonts w:ascii="Cambria Math" w:eastAsiaTheme="minorEastAsia" w:hAnsi="Cambria Math" w:cs="Helvetica"/>
             <w:sz w:val="24"/>
             <w:szCs w:val="24"/>
           </w:rPr>
-          <m:t xml:space="preserve">GW </m:t>
+          <m:t>(RP')</m:t>
         </m:r>
       </m:oMath>
-      <w:proofErr w:type="gramStart"/>
-      <w:r>
-        <w:rPr>
-          <w:rFonts w:ascii="Times New Roman" w:eastAsiaTheme="minorEastAsia" w:hAnsi="Times New Roman" w:cs="Helvetica"/>
-          <w:sz w:val="24"/>
-          <w:szCs w:val="24"/>
-        </w:rPr>
-        <w:t>sends</w:t>
-      </w:r>
-      <m:oMath>
-        <m:r>
-          <w:rPr>
-            <w:rFonts w:ascii="Cambria Math" w:eastAsiaTheme="minorEastAsia" w:hAnsi="Cambria Math" w:cs="Helvetica"/>
-            <w:sz w:val="24"/>
-            <w:szCs w:val="24"/>
-          </w:rPr>
-          <m:t>RP</m:t>
-        </m:r>
-      </m:oMath>
-      <w:proofErr w:type="gramEnd"/>
-      <w:r>
-        <w:rPr>
-          <w:rFonts w:ascii="Times New Roman" w:eastAsiaTheme="minorEastAsia" w:hAnsi="Times New Roman" w:cs="Helvetica"/>
-          <w:sz w:val="24"/>
-          <w:szCs w:val="24"/>
-        </w:rPr>
-        <w:t xml:space="preserve"> to the </w:t>
-      </w:r>
-      <m:oMath>
-        <m:sSub>
-          <m:sSubPr>
-            <m:ctrlPr>
-              <w:rPr>
-                <w:rFonts w:ascii="Cambria Math" w:hAnsi="Cambria Math" w:cs="Helvetica"/>
-                <w:i/>
-                <w:sz w:val="24"/>
-                <w:szCs w:val="24"/>
-              </w:rPr>
-            </m:ctrlPr>
-          </m:sSubPr>
-          <m:e>
-            <m:r>
-              <w:rPr>
-                <w:rFonts w:ascii="Cambria Math" w:hAnsi="Cambria Math" w:cs="Helvetica"/>
-                <w:sz w:val="24"/>
-                <w:szCs w:val="24"/>
-              </w:rPr>
-              <m:t>AP</m:t>
-            </m:r>
-          </m:e>
-          <m:sub>
-            <m:r>
-              <w:rPr>
-                <w:rFonts w:ascii="Cambria Math" w:hAnsi="Cambria Math" w:cs="Helvetica"/>
-                <w:sz w:val="24"/>
-                <w:szCs w:val="24"/>
-              </w:rPr>
-              <m:t>S</m:t>
-            </m:r>
-          </m:sub>
-        </m:sSub>
-      </m:oMath>
-      <w:r>
-        <w:rPr>
-          <w:rFonts w:ascii="Times New Roman" w:eastAsiaTheme="minorEastAsia" w:hAnsi="Times New Roman" w:cs="Helvetica"/>
-          <w:sz w:val="24"/>
-          <w:szCs w:val="24"/>
-        </w:rPr>
-        <w:t>.</w:t>
-      </w:r>
     </w:p>
     <w:p>
       <w:pPr>
         <w:pStyle w:val="ListParagraph"/>
         <w:numPr>
           <w:ilvl w:val="0"/>
-          <w:numId w:val="9"/>
+          <w:numId w:val="36"/>
         </w:numPr>
         <w:spacing w:beforeLines="100" w:before="240" w:afterLines="100"/>
         <w:rPr>
-          <w:rFonts w:ascii="Times New Roman" w:hAnsi="Times New Roman" w:cs="Helvetica"/>
-          <w:sz w:val="24"/>
-          <w:szCs w:val="24"/>
-        </w:rPr>
-      </w:pPr>
-      <m:oMath>
-        <m:sSub>
-          <m:sSubPr>
-            <m:ctrlPr>
-              <w:rPr>
-                <w:rFonts w:ascii="Cambria Math" w:hAnsi="Cambria Math" w:cs="Helvetica"/>
-                <w:i/>
-                <w:sz w:val="24"/>
-                <w:szCs w:val="24"/>
-              </w:rPr>
-            </m:ctrlPr>
-          </m:sSubPr>
-          <m:e>
-            <m:r>
-              <w:rPr>
-                <w:rFonts w:ascii="Cambria Math" w:hAnsi="Cambria Math" w:cs="Helvetica"/>
-                <w:sz w:val="24"/>
-                <w:szCs w:val="24"/>
-              </w:rPr>
-              <m:t>AP</m:t>
-            </m:r>
-          </m:e>
-          <m:sub>
-            <m:r>
-              <w:rPr>
-                <w:rFonts w:ascii="Cambria Math" w:hAnsi="Cambria Math" w:cs="Helvetica"/>
-                <w:sz w:val="24"/>
-                <w:szCs w:val="24"/>
-              </w:rPr>
-              <m:t>S</m:t>
-            </m:r>
-          </m:sub>
-        </m:sSub>
-      </m:oMath>
-      <w:proofErr w:type="gramStart"/>
-      <w:r>
-        <w:rPr>
-          <w:rFonts w:ascii="Times New Roman" w:hAnsi="Times New Roman" w:cs="Helvetica"/>
-          <w:sz w:val="24"/>
-          <w:szCs w:val="24"/>
-        </w:rPr>
-        <w:t>receives</w:t>
-      </w:r>
-      <m:oMath>
-        <m:r>
-          <w:rPr>
-            <w:rFonts w:ascii="Cambria Math" w:hAnsi="Cambria Math" w:cs="Helvetica"/>
-            <w:sz w:val="24"/>
-            <w:szCs w:val="24"/>
-          </w:rPr>
-          <m:t>RP</m:t>
-        </m:r>
-      </m:oMath>
-      <w:proofErr w:type="gramEnd"/>
-      <w:r>
-        <w:rPr>
-          <w:rFonts w:ascii="Times New Roman" w:hAnsi="Times New Roman" w:cs="Helvetica"/>
-          <w:sz w:val="24"/>
-          <w:szCs w:val="24"/>
-        </w:rPr>
-        <w:t xml:space="preserve"> and verifies the signature using public key of TTP.</w:t>
-      </w:r>
-    </w:p>
-    <w:p>
-      <w:pPr>
-        <w:pStyle w:val="ListParagraph"/>
-        <w:spacing w:beforeLines="100" w:before="240" w:afterLines="100"/>
-        <w:rPr>
           <w:rFonts w:ascii="Times New Roman" w:eastAsiaTheme="minorEastAsia" w:hAnsi="Times New Roman" w:cs="Helvetica"/>
           <w:sz w:val="24"/>
           <w:szCs w:val="24"/>
@@ -31992,140 +32133,32 @@
           <w:sz w:val="24"/>
           <w:szCs w:val="24"/>
         </w:rPr>
-        <w:t>It gets</w:t>
-      </w:r>
-      <m:oMath>
-        <m:r>
-          <w:rPr>
-            <w:rFonts w:ascii="Cambria Math" w:eastAsiaTheme="minorEastAsia" w:hAnsi="Cambria Math" w:cs="Helvetica"/>
-            <w:sz w:val="24"/>
-            <w:szCs w:val="24"/>
-          </w:rPr>
-          <m:t>NA</m:t>
-        </m:r>
-      </m:oMath>
-      <w:r>
-        <w:rPr>
-          <w:rFonts w:ascii="Times New Roman" w:eastAsiaTheme="minorEastAsia" w:hAnsi="Times New Roman" w:cs="Helvetica"/>
-          <w:sz w:val="24"/>
-          <w:szCs w:val="24"/>
-        </w:rPr>
-        <w:t xml:space="preserve"> and </w:t>
-      </w:r>
-      <m:oMath>
-        <m:sSub>
-          <m:sSubPr>
-            <m:ctrlPr>
-              <w:rPr>
-                <w:rFonts w:ascii="Cambria Math" w:eastAsiaTheme="minorEastAsia" w:hAnsi="Cambria Math" w:cs="Helvetica"/>
-                <w:i/>
-                <w:sz w:val="24"/>
-                <w:szCs w:val="24"/>
-              </w:rPr>
-            </m:ctrlPr>
-          </m:sSubPr>
-          <m:e>
-            <m:r>
-              <w:rPr>
-                <w:rFonts w:ascii="Cambria Math" w:eastAsiaTheme="minorEastAsia" w:hAnsi="Cambria Math" w:cs="Helvetica"/>
-                <w:sz w:val="24"/>
-                <w:szCs w:val="24"/>
-              </w:rPr>
-              <m:t>H</m:t>
-            </m:r>
-          </m:e>
-          <m:sub>
-            <m:r>
-              <w:rPr>
-                <w:rFonts w:ascii="Cambria Math" w:eastAsiaTheme="minorEastAsia" w:hAnsi="Cambria Math" w:cs="Helvetica"/>
-                <w:sz w:val="24"/>
-                <w:szCs w:val="24"/>
-              </w:rPr>
-              <m:t>i</m:t>
-            </m:r>
-          </m:sub>
-        </m:sSub>
-      </m:oMath>
-      <w:r>
-        <w:rPr>
-          <w:rFonts w:ascii="Times New Roman" w:eastAsiaTheme="minorEastAsia" w:hAnsi="Times New Roman" w:cs="Helvetica"/>
-          <w:sz w:val="24"/>
-          <w:szCs w:val="24"/>
-        </w:rPr>
-        <w:t>, and stores these values.</w:t>
-      </w:r>
-    </w:p>
-    <w:p>
-      <w:pPr>
-        <w:pStyle w:val="ListParagraph"/>
-        <w:spacing w:beforeLines="100" w:before="240" w:afterLines="100"/>
-        <w:rPr>
-          <w:rFonts w:ascii="Times New Roman" w:eastAsiaTheme="minorEastAsia" w:hAnsi="Times New Roman" w:cs="Helvetica"/>
-          <w:sz w:val="24"/>
-          <w:szCs w:val="24"/>
-        </w:rPr>
-      </w:pPr>
-      <m:oMath>
-        <m:sSub>
-          <m:sSubPr>
-            <m:ctrlPr>
-              <w:rPr>
-                <w:rFonts w:ascii="Cambria Math" w:eastAsiaTheme="minorEastAsia" w:hAnsi="Cambria Math" w:cs="Helvetica"/>
-                <w:i/>
-                <w:sz w:val="24"/>
-                <w:szCs w:val="24"/>
-              </w:rPr>
-            </m:ctrlPr>
-          </m:sSubPr>
-          <m:e>
-            <m:r>
-              <w:rPr>
-                <w:rFonts w:ascii="Cambria Math" w:eastAsiaTheme="minorEastAsia" w:hAnsi="Cambria Math" w:cs="Helvetica"/>
-                <w:sz w:val="24"/>
-                <w:szCs w:val="24"/>
-              </w:rPr>
-              <m:t>AP</m:t>
-            </m:r>
-          </m:e>
-          <m:sub>
-            <m:r>
-              <w:rPr>
-                <w:rFonts w:ascii="Cambria Math" w:eastAsiaTheme="minorEastAsia" w:hAnsi="Cambria Math" w:cs="Helvetica"/>
-                <w:sz w:val="24"/>
-                <w:szCs w:val="24"/>
-              </w:rPr>
-              <m:t>S</m:t>
-            </m:r>
-          </m:sub>
-        </m:sSub>
-      </m:oMath>
-      <w:proofErr w:type="gramStart"/>
-      <w:r>
-        <w:rPr>
-          <w:rFonts w:ascii="Times New Roman" w:eastAsiaTheme="minorEastAsia" w:hAnsi="Times New Roman" w:cs="Helvetica"/>
-          <w:sz w:val="24"/>
-          <w:szCs w:val="24"/>
-        </w:rPr>
-        <w:t>sends</w:t>
-      </w:r>
-      <m:oMath>
-        <m:r>
-          <w:rPr>
-            <w:rFonts w:ascii="Cambria Math" w:eastAsiaTheme="minorEastAsia" w:hAnsi="Cambria Math" w:cs="Helvetica"/>
-            <w:sz w:val="24"/>
-            <w:szCs w:val="24"/>
-          </w:rPr>
-          <m:t>RP</m:t>
-        </m:r>
-      </m:oMath>
-      <w:proofErr w:type="gramEnd"/>
-      <w:r>
-        <w:rPr>
-          <w:rFonts w:ascii="Times New Roman" w:eastAsiaTheme="minorEastAsia" w:hAnsi="Times New Roman" w:cs="Helvetica"/>
-          <w:sz w:val="24"/>
-          <w:szCs w:val="24"/>
-        </w:rPr>
-        <w:t xml:space="preserve"> to the client.</w:t>
+        <w:t>The AP</w:t>
+      </w:r>
+      <w:r>
+        <w:rPr>
+          <w:rFonts w:ascii="Times New Roman" w:hAnsi="Times New Roman" w:cs="Helvetica"/>
+          <w:sz w:val="24"/>
+          <w:szCs w:val="24"/>
+          <w:vertAlign w:val="subscript"/>
+        </w:rPr>
+        <w:t>S</w:t>
+      </w:r>
+      <w:r>
+        <w:rPr>
+          <w:rFonts w:ascii="Times New Roman" w:hAnsi="Times New Roman" w:cs="Helvetica"/>
+          <w:sz w:val="24"/>
+          <w:szCs w:val="24"/>
+        </w:rPr>
+        <w:t xml:space="preserve"> </w:t>
+      </w:r>
+      <w:r>
+        <w:rPr>
+          <w:rFonts w:ascii="Times New Roman" w:hAnsi="Times New Roman" w:cs="Helvetica"/>
+          <w:sz w:val="24"/>
+          <w:szCs w:val="24"/>
+        </w:rPr>
+        <w:t>verifies the signature using public key of TTP.</w:t>
       </w:r>
     </w:p>
     <w:p>
@@ -32133,48 +32166,11 @@
         <w:pStyle w:val="ListParagraph"/>
         <w:numPr>
           <w:ilvl w:val="0"/>
-          <w:numId w:val="9"/>
+          <w:numId w:val="36"/>
         </w:numPr>
         <w:spacing w:beforeLines="100" w:before="240" w:afterLines="100"/>
         <w:rPr>
-          <w:rFonts w:ascii="Times New Roman" w:hAnsi="Times New Roman" w:cs="Helvetica"/>
-          <w:sz w:val="24"/>
-          <w:szCs w:val="24"/>
-        </w:rPr>
-      </w:pPr>
-      <w:r>
-        <w:rPr>
-          <w:rFonts w:ascii="Times New Roman" w:hAnsi="Times New Roman" w:cs="Helvetica"/>
-          <w:sz w:val="24"/>
-          <w:szCs w:val="24"/>
-        </w:rPr>
-        <w:t xml:space="preserve">Client gets the </w:t>
-      </w:r>
-      <m:oMath>
-        <m:r>
-          <w:rPr>
-            <w:rFonts w:ascii="Cambria Math" w:hAnsi="Cambria Math" w:cs="Helvetica"/>
-            <w:sz w:val="24"/>
-            <w:szCs w:val="24"/>
-          </w:rPr>
-          <m:t>RP</m:t>
-        </m:r>
-      </m:oMath>
-      <w:r>
-        <w:rPr>
-          <w:rFonts w:ascii="Times New Roman" w:hAnsi="Times New Roman" w:cs="Helvetica"/>
-          <w:sz w:val="24"/>
-          <w:szCs w:val="24"/>
-        </w:rPr>
-        <w:t>.</w:t>
-      </w:r>
-    </w:p>
-    <w:p>
-      <w:pPr>
-        <w:pStyle w:val="ListParagraph"/>
-        <w:spacing w:beforeLines="100" w:before="240" w:afterLines="100"/>
-        <w:rPr>
-          <w:rFonts w:ascii="Times New Roman" w:hAnsi="Times New Roman" w:cs="Helvetica"/>
+          <w:rFonts w:ascii="Times New Roman" w:eastAsiaTheme="minorEastAsia" w:hAnsi="Times New Roman" w:cs="Helvetica"/>
           <w:sz w:val="24"/>
           <w:szCs w:val="24"/>
         </w:rPr>
@@ -32186,54 +32182,94 @@
           <w:szCs w:val="24"/>
         </w:rPr>
         <w:lastRenderedPageBreak/>
-        <w:t>Client decrypts it using TTP’s public key and update his last used hash value and new alias.</w:t>
-      </w:r>
-    </w:p>
-    <w:p>
-      <w:pPr>
-        <w:spacing w:beforeLines="100" w:before="240" w:afterLines="100"/>
-        <w:rPr>
-          <w:rFonts w:ascii="Times New Roman" w:hAnsi="Times New Roman" w:cs="Helvetica"/>
-          <w:sz w:val="24"/>
-          <w:szCs w:val="24"/>
-        </w:rPr>
-      </w:pPr>
-      <w:r>
-        <w:rPr>
-          <w:rFonts w:ascii="Times New Roman" w:hAnsi="Times New Roman" w:cs="Helvetica"/>
-          <w:sz w:val="24"/>
-          <w:szCs w:val="24"/>
-        </w:rPr>
-        <w:t xml:space="preserve">In this protocol, we assume that the </w:t>
-      </w:r>
-      <m:oMath>
-        <m:r>
-          <w:rPr>
-            <w:rFonts w:ascii="Cambria Math" w:hAnsi="Cambria Math" w:cs="Helvetica"/>
-            <w:sz w:val="24"/>
-            <w:szCs w:val="24"/>
-          </w:rPr>
-          <m:t>RP</m:t>
-        </m:r>
-      </m:oMath>
-      <w:r>
-        <w:rPr>
-          <w:rFonts w:ascii="Times New Roman" w:hAnsi="Times New Roman" w:cs="Helvetica"/>
-          <w:sz w:val="24"/>
-          <w:szCs w:val="24"/>
-        </w:rPr>
-        <w:t xml:space="preserve"> packet has been sent in encrypted manner in hop-by-hop basis during its route. For the sake of simplicity, we have not shown this encryption and corresponding decryptions in the figure. </w:t>
+        <w:t>The AP</w:t>
+      </w:r>
+      <w:r>
+        <w:rPr>
+          <w:rFonts w:ascii="Times New Roman" w:hAnsi="Times New Roman" w:cs="Helvetica"/>
+          <w:sz w:val="24"/>
+          <w:szCs w:val="24"/>
+          <w:vertAlign w:val="subscript"/>
+        </w:rPr>
+        <w:t>S</w:t>
+      </w:r>
+      <w:r>
+        <w:rPr>
+          <w:rFonts w:ascii="Times New Roman" w:hAnsi="Times New Roman" w:cs="Helvetica"/>
+          <w:sz w:val="24"/>
+          <w:szCs w:val="24"/>
+        </w:rPr>
+        <w:t xml:space="preserve"> </w:t>
+      </w:r>
+      <w:r>
+        <w:rPr>
+          <w:rFonts w:ascii="Times New Roman" w:hAnsi="Times New Roman" w:cs="Helvetica"/>
+          <w:sz w:val="24"/>
+          <w:szCs w:val="24"/>
+        </w:rPr>
+        <w:t>evaluates</w:t>
+      </w:r>
+      <w:r>
+        <w:rPr>
+          <w:rFonts w:ascii="Times New Roman" w:hAnsi="Times New Roman" w:cs="Helvetica"/>
+          <w:sz w:val="24"/>
+          <w:szCs w:val="24"/>
+        </w:rPr>
+        <w:t xml:space="preserve"> NA</w:t>
+      </w:r>
+      <w:r>
+        <w:rPr>
+          <w:rFonts w:ascii="Times New Roman" w:eastAsiaTheme="minorEastAsia" w:hAnsi="Times New Roman" w:cs="Helvetica"/>
+          <w:sz w:val="24"/>
+          <w:szCs w:val="24"/>
+        </w:rPr>
+        <w:t xml:space="preserve"> and</w:t>
+      </w:r>
+      <w:r>
+        <w:rPr>
+          <w:rFonts w:ascii="Times New Roman" w:eastAsiaTheme="minorEastAsia" w:hAnsi="Times New Roman" w:cs="Helvetica"/>
+          <w:sz w:val="24"/>
+          <w:szCs w:val="24"/>
+        </w:rPr>
+        <w:t xml:space="preserve"> H</w:t>
+      </w:r>
+      <w:r>
+        <w:rPr>
+          <w:rFonts w:ascii="Times New Roman" w:eastAsiaTheme="minorEastAsia" w:hAnsi="Times New Roman" w:cs="Helvetica"/>
+          <w:sz w:val="24"/>
+          <w:szCs w:val="24"/>
+          <w:vertAlign w:val="subscript"/>
+        </w:rPr>
+        <w:t>i</w:t>
+      </w:r>
+      <w:r>
+        <w:rPr>
+          <w:rFonts w:ascii="Times New Roman" w:eastAsiaTheme="minorEastAsia" w:hAnsi="Times New Roman" w:cs="Helvetica"/>
+          <w:sz w:val="24"/>
+          <w:szCs w:val="24"/>
+        </w:rPr>
+        <w:t>,</w:t>
+      </w:r>
+      <w:r>
+        <w:rPr>
+          <w:rFonts w:ascii="Times New Roman" w:eastAsiaTheme="minorEastAsia" w:hAnsi="Times New Roman" w:cs="Helvetica"/>
+          <w:sz w:val="24"/>
+          <w:szCs w:val="24"/>
+        </w:rPr>
+        <w:t xml:space="preserve"> and stores these values.</w:t>
       </w:r>
     </w:p>
     <w:p>
       <w:pPr>
         <w:pStyle w:val="Heading2"/>
       </w:pPr>
-      <w:bookmarkStart w:id="52" w:name="_Toc218138231"/>
+      <w:bookmarkStart w:id="51" w:name="_Toc218138231"/>
+      <w:bookmarkStart w:id="52" w:name="_GoBack"/>
+      <w:bookmarkEnd w:id="52"/>
       <w:r>
         <w:t>5.6 Update Packets</w:t>
       </w:r>
-      <w:bookmarkEnd w:id="52"/>
+      <w:bookmarkEnd w:id="51"/>
     </w:p>
     <w:p>
       <w:pPr>
@@ -32303,7 +32339,6 @@
           <w:sz w:val="24"/>
           <w:szCs w:val="24"/>
         </w:rPr>
-        <w:lastRenderedPageBreak/>
         <w:drawing>
           <wp:inline distT="0" distB="0" distL="0" distR="0" wp14:anchorId="54294B70" wp14:editId="4F3FE08D">
             <wp:extent cx="3190875" cy="2486025"/>
@@ -32430,6 +32465,7 @@
           <w:sz w:val="24"/>
           <w:szCs w:val="24"/>
         </w:rPr>
+        <w:lastRenderedPageBreak/>
         <w:t>After client sends the first token</w:t>
       </w:r>
       <w:r>
@@ -32656,16 +32692,7 @@
           <w:sz w:val="24"/>
           <w:szCs w:val="24"/>
         </w:rPr>
-        <w:t xml:space="preserve">These protocols are designed for the sake of operators, to make them aware of how many users they are serving at a point of time. That information will bring them the </w:t>
-      </w:r>
-      <w:r>
-        <w:rPr>
-          <w:rFonts w:ascii="Times New Roman" w:hAnsi="Times New Roman" w:cs="Helvetica"/>
-          <w:sz w:val="24"/>
-          <w:szCs w:val="24"/>
-        </w:rPr>
-        <w:lastRenderedPageBreak/>
-        <w:t>opportunity to organize their servers accordingly, deciding on their marketing strategies using traffic density, etc.</w:t>
+        <w:t>These protocols are designed for the sake of operators, to make them aware of how many users they are serving at a point of time. That information will bring them the opportunity to organize their servers accordingly, deciding on their marketing strategies using traffic density, etc.</w:t>
       </w:r>
     </w:p>
     <w:p>
@@ -32684,6 +32711,7 @@
           <w:sz w:val="24"/>
           <w:szCs w:val="24"/>
         </w:rPr>
+        <w:lastRenderedPageBreak/>
         <w:drawing>
           <wp:inline distT="0" distB="0" distL="0" distR="0" wp14:anchorId="60966B65" wp14:editId="05A2EA4C">
             <wp:extent cx="4152900" cy="3362325"/>
@@ -33559,7 +33587,6 @@
             <w:sz w:val="24"/>
             <w:szCs w:val="24"/>
           </w:rPr>
-          <w:lastRenderedPageBreak/>
           <m:t>GW</m:t>
         </m:r>
       </m:oMath>
@@ -33658,6 +33685,7 @@
           <w:sz w:val="24"/>
           <w:szCs w:val="24"/>
         </w:rPr>
+        <w:lastRenderedPageBreak/>
         <w:t xml:space="preserve">Serving Access Point eventually gets the </w:t>
       </w:r>
       <m:oMath>
@@ -34000,7 +34028,6 @@
           <w:sz w:val="24"/>
           <w:szCs w:val="24"/>
         </w:rPr>
-        <w:lastRenderedPageBreak/>
         <w:t>Operator forms an access point list (</w:t>
       </w:r>
       <m:oMath>
@@ -34038,6 +34065,7 @@
           <w:sz w:val="24"/>
           <w:szCs w:val="24"/>
         </w:rPr>
+        <w:lastRenderedPageBreak/>
         <w:t>Operator sends this list to the TTP through a secure channel or in offline manner.</w:t>
       </w:r>
     </w:p>
@@ -50388,6 +50416,92 @@
     </w:lvl>
   </w:abstractNum>
   <w:abstractNum w:abstractNumId="14">
+    <w:nsid w:val="3A0E76B7"/>
+    <w:multiLevelType w:val="hybridMultilevel"/>
+    <w:tmpl w:val="F84AF464"/>
+    <w:lvl w:ilvl="0" w:tplc="04090019">
+      <w:start w:val="1"/>
+      <w:numFmt w:val="lowerLetter"/>
+      <w:lvlText w:val="%1."/>
+      <w:lvlJc w:val="left"/>
+      <w:pPr>
+        <w:ind w:left="1647" w:hanging="360"/>
+      </w:pPr>
+    </w:lvl>
+    <w:lvl w:ilvl="1" w:tplc="04090019" w:tentative="1">
+      <w:start w:val="1"/>
+      <w:numFmt w:val="lowerLetter"/>
+      <w:lvlText w:val="%2."/>
+      <w:lvlJc w:val="left"/>
+      <w:pPr>
+        <w:ind w:left="2367" w:hanging="360"/>
+      </w:pPr>
+    </w:lvl>
+    <w:lvl w:ilvl="2" w:tplc="0409001B" w:tentative="1">
+      <w:start w:val="1"/>
+      <w:numFmt w:val="lowerRoman"/>
+      <w:lvlText w:val="%3."/>
+      <w:lvlJc w:val="right"/>
+      <w:pPr>
+        <w:ind w:left="3087" w:hanging="180"/>
+      </w:pPr>
+    </w:lvl>
+    <w:lvl w:ilvl="3" w:tplc="0409000F" w:tentative="1">
+      <w:start w:val="1"/>
+      <w:numFmt w:val="decimal"/>
+      <w:lvlText w:val="%4."/>
+      <w:lvlJc w:val="left"/>
+      <w:pPr>
+        <w:ind w:left="3807" w:hanging="360"/>
+      </w:pPr>
+    </w:lvl>
+    <w:lvl w:ilvl="4" w:tplc="04090019" w:tentative="1">
+      <w:start w:val="1"/>
+      <w:numFmt w:val="lowerLetter"/>
+      <w:lvlText w:val="%5."/>
+      <w:lvlJc w:val="left"/>
+      <w:pPr>
+        <w:ind w:left="4527" w:hanging="360"/>
+      </w:pPr>
+    </w:lvl>
+    <w:lvl w:ilvl="5" w:tplc="0409001B" w:tentative="1">
+      <w:start w:val="1"/>
+      <w:numFmt w:val="lowerRoman"/>
+      <w:lvlText w:val="%6."/>
+      <w:lvlJc w:val="right"/>
+      <w:pPr>
+        <w:ind w:left="5247" w:hanging="180"/>
+      </w:pPr>
+    </w:lvl>
+    <w:lvl w:ilvl="6" w:tplc="0409000F" w:tentative="1">
+      <w:start w:val="1"/>
+      <w:numFmt w:val="decimal"/>
+      <w:lvlText w:val="%7."/>
+      <w:lvlJc w:val="left"/>
+      <w:pPr>
+        <w:ind w:left="5967" w:hanging="360"/>
+      </w:pPr>
+    </w:lvl>
+    <w:lvl w:ilvl="7" w:tplc="04090019" w:tentative="1">
+      <w:start w:val="1"/>
+      <w:numFmt w:val="lowerLetter"/>
+      <w:lvlText w:val="%8."/>
+      <w:lvlJc w:val="left"/>
+      <w:pPr>
+        <w:ind w:left="6687" w:hanging="360"/>
+      </w:pPr>
+    </w:lvl>
+    <w:lvl w:ilvl="8" w:tplc="0409001B" w:tentative="1">
+      <w:start w:val="1"/>
+      <w:numFmt w:val="lowerRoman"/>
+      <w:lvlText w:val="%9."/>
+      <w:lvlJc w:val="right"/>
+      <w:pPr>
+        <w:ind w:left="7407" w:hanging="180"/>
+      </w:pPr>
+    </w:lvl>
+  </w:abstractNum>
+  <w:abstractNum w:abstractNumId="15">
     <w:nsid w:val="45FD315C"/>
     <w:multiLevelType w:val="hybridMultilevel"/>
     <w:tmpl w:val="53A09A82"/>
@@ -50473,7 +50587,7 @@
       </w:pPr>
     </w:lvl>
   </w:abstractNum>
-  <w:abstractNum w:abstractNumId="15">
+  <w:abstractNum w:abstractNumId="16">
     <w:nsid w:val="49464034"/>
     <w:multiLevelType w:val="multilevel"/>
     <w:tmpl w:val="3A08A7FA"/>
@@ -50562,7 +50676,7 @@
       </w:pPr>
     </w:lvl>
   </w:abstractNum>
-  <w:abstractNum w:abstractNumId="16">
+  <w:abstractNum w:abstractNumId="17">
     <w:nsid w:val="4CD1308A"/>
     <w:multiLevelType w:val="multilevel"/>
     <w:tmpl w:val="732486D2"/>
@@ -50685,7 +50799,7 @@
       </w:rPr>
     </w:lvl>
   </w:abstractNum>
-  <w:abstractNum w:abstractNumId="17">
+  <w:abstractNum w:abstractNumId="18">
     <w:nsid w:val="55166E93"/>
     <w:multiLevelType w:val="hybridMultilevel"/>
     <w:tmpl w:val="7B804104"/>
@@ -50798,7 +50912,7 @@
       </w:rPr>
     </w:lvl>
   </w:abstractNum>
-  <w:abstractNum w:abstractNumId="18">
+  <w:abstractNum w:abstractNumId="19">
     <w:nsid w:val="579A72BC"/>
     <w:multiLevelType w:val="multilevel"/>
     <w:tmpl w:val="3A08A7FA"/>
@@ -50911,7 +51025,7 @@
       </w:rPr>
     </w:lvl>
   </w:abstractNum>
-  <w:abstractNum w:abstractNumId="19">
+  <w:abstractNum w:abstractNumId="20">
     <w:nsid w:val="5B034380"/>
     <w:multiLevelType w:val="hybridMultilevel"/>
     <w:tmpl w:val="F7E4AD52"/>
@@ -51002,7 +51116,7 @@
       </w:pPr>
     </w:lvl>
   </w:abstractNum>
-  <w:abstractNum w:abstractNumId="20">
+  <w:abstractNum w:abstractNumId="21">
     <w:nsid w:val="5C1B522A"/>
     <w:multiLevelType w:val="hybridMultilevel"/>
     <w:tmpl w:val="13FAC6E0"/>
@@ -51088,7 +51202,7 @@
       </w:pPr>
     </w:lvl>
   </w:abstractNum>
-  <w:abstractNum w:abstractNumId="21">
+  <w:abstractNum w:abstractNumId="22">
     <w:nsid w:val="5C253839"/>
     <w:multiLevelType w:val="multilevel"/>
     <w:tmpl w:val="3A08A7FA"/>
@@ -51177,7 +51291,7 @@
       </w:pPr>
     </w:lvl>
   </w:abstractNum>
-  <w:abstractNum w:abstractNumId="22">
+  <w:abstractNum w:abstractNumId="23">
     <w:nsid w:val="5F3A04F7"/>
     <w:multiLevelType w:val="multilevel"/>
     <w:tmpl w:val="3A08A7FA"/>
@@ -51266,7 +51380,7 @@
       </w:pPr>
     </w:lvl>
   </w:abstractNum>
-  <w:abstractNum w:abstractNumId="23">
+  <w:abstractNum w:abstractNumId="24">
     <w:nsid w:val="61B818EC"/>
     <w:multiLevelType w:val="multilevel"/>
     <w:tmpl w:val="9B463EE6"/>
@@ -51379,7 +51493,7 @@
       </w:rPr>
     </w:lvl>
   </w:abstractNum>
-  <w:abstractNum w:abstractNumId="24">
+  <w:abstractNum w:abstractNumId="25">
     <w:nsid w:val="650B32F9"/>
     <w:multiLevelType w:val="hybridMultilevel"/>
     <w:tmpl w:val="6498A1D2"/>
@@ -51492,7 +51606,7 @@
       </w:rPr>
     </w:lvl>
   </w:abstractNum>
-  <w:abstractNum w:abstractNumId="25">
+  <w:abstractNum w:abstractNumId="26">
     <w:nsid w:val="67CE0CD5"/>
     <w:multiLevelType w:val="multilevel"/>
     <w:tmpl w:val="3A08A7FA"/>
@@ -51581,7 +51695,7 @@
       </w:pPr>
     </w:lvl>
   </w:abstractNum>
-  <w:abstractNum w:abstractNumId="26">
+  <w:abstractNum w:abstractNumId="27">
     <w:nsid w:val="6A797F2E"/>
     <w:multiLevelType w:val="hybridMultilevel"/>
     <w:tmpl w:val="8FE82962"/>
@@ -51667,7 +51781,93 @@
       </w:pPr>
     </w:lvl>
   </w:abstractNum>
-  <w:abstractNum w:abstractNumId="27">
+  <w:abstractNum w:abstractNumId="28">
+    <w:nsid w:val="6B015B8D"/>
+    <w:multiLevelType w:val="hybridMultilevel"/>
+    <w:tmpl w:val="4490A0D8"/>
+    <w:lvl w:ilvl="0" w:tplc="04090019">
+      <w:start w:val="1"/>
+      <w:numFmt w:val="lowerLetter"/>
+      <w:lvlText w:val="%1."/>
+      <w:lvlJc w:val="left"/>
+      <w:pPr>
+        <w:ind w:left="1647" w:hanging="360"/>
+      </w:pPr>
+    </w:lvl>
+    <w:lvl w:ilvl="1" w:tplc="04090019" w:tentative="1">
+      <w:start w:val="1"/>
+      <w:numFmt w:val="lowerLetter"/>
+      <w:lvlText w:val="%2."/>
+      <w:lvlJc w:val="left"/>
+      <w:pPr>
+        <w:ind w:left="2367" w:hanging="360"/>
+      </w:pPr>
+    </w:lvl>
+    <w:lvl w:ilvl="2" w:tplc="0409001B" w:tentative="1">
+      <w:start w:val="1"/>
+      <w:numFmt w:val="lowerRoman"/>
+      <w:lvlText w:val="%3."/>
+      <w:lvlJc w:val="right"/>
+      <w:pPr>
+        <w:ind w:left="3087" w:hanging="180"/>
+      </w:pPr>
+    </w:lvl>
+    <w:lvl w:ilvl="3" w:tplc="0409000F" w:tentative="1">
+      <w:start w:val="1"/>
+      <w:numFmt w:val="decimal"/>
+      <w:lvlText w:val="%4."/>
+      <w:lvlJc w:val="left"/>
+      <w:pPr>
+        <w:ind w:left="3807" w:hanging="360"/>
+      </w:pPr>
+    </w:lvl>
+    <w:lvl w:ilvl="4" w:tplc="04090019" w:tentative="1">
+      <w:start w:val="1"/>
+      <w:numFmt w:val="lowerLetter"/>
+      <w:lvlText w:val="%5."/>
+      <w:lvlJc w:val="left"/>
+      <w:pPr>
+        <w:ind w:left="4527" w:hanging="360"/>
+      </w:pPr>
+    </w:lvl>
+    <w:lvl w:ilvl="5" w:tplc="0409001B" w:tentative="1">
+      <w:start w:val="1"/>
+      <w:numFmt w:val="lowerRoman"/>
+      <w:lvlText w:val="%6."/>
+      <w:lvlJc w:val="right"/>
+      <w:pPr>
+        <w:ind w:left="5247" w:hanging="180"/>
+      </w:pPr>
+    </w:lvl>
+    <w:lvl w:ilvl="6" w:tplc="0409000F" w:tentative="1">
+      <w:start w:val="1"/>
+      <w:numFmt w:val="decimal"/>
+      <w:lvlText w:val="%7."/>
+      <w:lvlJc w:val="left"/>
+      <w:pPr>
+        <w:ind w:left="5967" w:hanging="360"/>
+      </w:pPr>
+    </w:lvl>
+    <w:lvl w:ilvl="7" w:tplc="04090019" w:tentative="1">
+      <w:start w:val="1"/>
+      <w:numFmt w:val="lowerLetter"/>
+      <w:lvlText w:val="%8."/>
+      <w:lvlJc w:val="left"/>
+      <w:pPr>
+        <w:ind w:left="6687" w:hanging="360"/>
+      </w:pPr>
+    </w:lvl>
+    <w:lvl w:ilvl="8" w:tplc="0409001B" w:tentative="1">
+      <w:start w:val="1"/>
+      <w:numFmt w:val="lowerRoman"/>
+      <w:lvlText w:val="%9."/>
+      <w:lvlJc w:val="right"/>
+      <w:pPr>
+        <w:ind w:left="7407" w:hanging="180"/>
+      </w:pPr>
+    </w:lvl>
+  </w:abstractNum>
+  <w:abstractNum w:abstractNumId="29">
     <w:nsid w:val="6CD90B75"/>
     <w:multiLevelType w:val="hybridMultilevel"/>
     <w:tmpl w:val="75244CF2"/>
@@ -51753,7 +51953,7 @@
       </w:pPr>
     </w:lvl>
   </w:abstractNum>
-  <w:abstractNum w:abstractNumId="28">
+  <w:abstractNum w:abstractNumId="30">
     <w:nsid w:val="6F1D6A21"/>
     <w:multiLevelType w:val="singleLevel"/>
     <w:tmpl w:val="8ABAADA4"/>
@@ -51776,7 +51976,7 @@
       </w:rPr>
     </w:lvl>
   </w:abstractNum>
-  <w:abstractNum w:abstractNumId="29">
+  <w:abstractNum w:abstractNumId="31">
     <w:nsid w:val="71174369"/>
     <w:multiLevelType w:val="hybridMultilevel"/>
     <w:tmpl w:val="F0B864B6"/>
@@ -51862,7 +52062,7 @@
       </w:pPr>
     </w:lvl>
   </w:abstractNum>
-  <w:abstractNum w:abstractNumId="30">
+  <w:abstractNum w:abstractNumId="32">
     <w:nsid w:val="7356785D"/>
     <w:multiLevelType w:val="hybridMultilevel"/>
     <w:tmpl w:val="C2E0ABA2"/>
@@ -51948,7 +52148,7 @@
       </w:pPr>
     </w:lvl>
   </w:abstractNum>
-  <w:abstractNum w:abstractNumId="31">
+  <w:abstractNum w:abstractNumId="33">
     <w:nsid w:val="763A5884"/>
     <w:multiLevelType w:val="hybridMultilevel"/>
     <w:tmpl w:val="E95CF9E8"/>
@@ -52039,7 +52239,7 @@
       </w:pPr>
     </w:lvl>
   </w:abstractNum>
-  <w:abstractNum w:abstractNumId="32">
+  <w:abstractNum w:abstractNumId="34">
     <w:nsid w:val="7C8B2517"/>
     <w:multiLevelType w:val="hybridMultilevel"/>
     <w:tmpl w:val="96E8B738"/>
@@ -52125,7 +52325,7 @@
       </w:pPr>
     </w:lvl>
   </w:abstractNum>
-  <w:abstractNum w:abstractNumId="33">
+  <w:abstractNum w:abstractNumId="35">
     <w:nsid w:val="7EAA07B2"/>
     <w:multiLevelType w:val="hybridMultilevel"/>
     <w:tmpl w:val="2CE0DA96"/>
@@ -52212,22 +52412,22 @@
     </w:lvl>
   </w:abstractNum>
   <w:num w:numId="1">
-    <w:abstractNumId w:val="16"/>
+    <w:abstractNumId w:val="17"/>
   </w:num>
   <w:num w:numId="2">
-    <w:abstractNumId w:val="23"/>
+    <w:abstractNumId w:val="24"/>
   </w:num>
   <w:num w:numId="3">
     <w:abstractNumId w:val="2"/>
   </w:num>
   <w:num w:numId="4">
-    <w:abstractNumId w:val="15"/>
+    <w:abstractNumId w:val="16"/>
   </w:num>
   <w:num w:numId="5">
-    <w:abstractNumId w:val="22"/>
+    <w:abstractNumId w:val="23"/>
   </w:num>
   <w:num w:numId="6">
-    <w:abstractNumId w:val="19"/>
+    <w:abstractNumId w:val="20"/>
   </w:num>
   <w:num w:numId="7">
     <w:abstractNumId w:val="7"/>
@@ -52236,28 +52436,28 @@
     <w:abstractNumId w:val="0"/>
   </w:num>
   <w:num w:numId="9">
-    <w:abstractNumId w:val="21"/>
+    <w:abstractNumId w:val="22"/>
   </w:num>
   <w:num w:numId="10">
-    <w:abstractNumId w:val="18"/>
+    <w:abstractNumId w:val="19"/>
   </w:num>
   <w:num w:numId="11">
-    <w:abstractNumId w:val="30"/>
+    <w:abstractNumId w:val="32"/>
   </w:num>
   <w:num w:numId="12">
-    <w:abstractNumId w:val="27"/>
+    <w:abstractNumId w:val="29"/>
   </w:num>
   <w:num w:numId="13">
-    <w:abstractNumId w:val="25"/>
+    <w:abstractNumId w:val="26"/>
   </w:num>
   <w:num w:numId="14">
     <w:abstractNumId w:val="8"/>
   </w:num>
   <w:num w:numId="15">
-    <w:abstractNumId w:val="24"/>
+    <w:abstractNumId w:val="25"/>
   </w:num>
   <w:num w:numId="16">
-    <w:abstractNumId w:val="17"/>
+    <w:abstractNumId w:val="18"/>
   </w:num>
   <w:num w:numId="17">
     <w:abstractNumId w:val="12"/>
@@ -52272,7 +52472,7 @@
     <w:abstractNumId w:val="10"/>
   </w:num>
   <w:num w:numId="21">
-    <w:abstractNumId w:val="26"/>
+    <w:abstractNumId w:val="27"/>
   </w:num>
   <w:num w:numId="22">
     <w:abstractNumId w:val="3"/>
@@ -52287,31 +52487,37 @@
     <w:abstractNumId w:val="4"/>
   </w:num>
   <w:num w:numId="26">
-    <w:abstractNumId w:val="29"/>
+    <w:abstractNumId w:val="31"/>
   </w:num>
   <w:num w:numId="27">
-    <w:abstractNumId w:val="31"/>
+    <w:abstractNumId w:val="33"/>
   </w:num>
   <w:num w:numId="28">
-    <w:abstractNumId w:val="32"/>
+    <w:abstractNumId w:val="34"/>
   </w:num>
   <w:num w:numId="29">
     <w:abstractNumId w:val="9"/>
   </w:num>
   <w:num w:numId="30">
-    <w:abstractNumId w:val="28"/>
+    <w:abstractNumId w:val="30"/>
   </w:num>
   <w:num w:numId="31">
-    <w:abstractNumId w:val="20"/>
+    <w:abstractNumId w:val="21"/>
   </w:num>
   <w:num w:numId="32">
     <w:abstractNumId w:val="5"/>
   </w:num>
   <w:num w:numId="33">
+    <w:abstractNumId w:val="15"/>
+  </w:num>
+  <w:num w:numId="34">
+    <w:abstractNumId w:val="35"/>
+  </w:num>
+  <w:num w:numId="35">
     <w:abstractNumId w:val="14"/>
   </w:num>
-  <w:num w:numId="34">
-    <w:abstractNumId w:val="33"/>
+  <w:num w:numId="36">
+    <w:abstractNumId w:val="28"/>
   </w:num>
   <w:numIdMacAtCleanup w:val="31"/>
 </w:numbering>
@@ -54410,7 +54616,7 @@
 </file>
 
 <file path=customXml/itemProps1.xml><?xml version="1.0" encoding="utf-8"?>
-<ds:datastoreItem xmlns:ds="http://schemas.openxmlformats.org/officeDocument/2006/customXml" ds:itemID="{BB43ED5B-A033-8846-B288-80564D12EE71}">
+<ds:datastoreItem xmlns:ds="http://schemas.openxmlformats.org/officeDocument/2006/customXml" ds:itemID="{B7276C9F-BDF7-6F4E-9B92-B6A23EB28F00}">
   <ds:schemaRefs>
     <ds:schemaRef ds:uri="http://schemas.openxmlformats.org/officeDocument/2006/bibliography"/>
   </ds:schemaRefs>

</xml_diff>

<commit_message>
3 protocol kaldi bir de ustune simulation environment lazim
</commit_message>
<xml_diff>
--- a/thesis.docx
+++ b/thesis.docx
@@ -30063,15 +30063,7 @@
                 <w:sz w:val="24"/>
                 <w:szCs w:val="24"/>
               </w:rPr>
-              <m:t>PU-T</m:t>
-            </m:r>
-            <m:r>
-              <w:rPr>
-                <w:rFonts w:ascii="Cambria Math" w:hAnsi="Cambria Math" w:cs="Helvetica"/>
-                <w:sz w:val="24"/>
-                <w:szCs w:val="24"/>
-              </w:rPr>
-              <m:t>TP</m:t>
+              <m:t>PU-TTP</m:t>
             </m:r>
           </m:sub>
         </m:sSub>
@@ -30286,17 +30278,7 @@
                     <w:szCs w:val="24"/>
                     <w:shd w:val="clear" w:color="auto" w:fill="FFFFFF"/>
                   </w:rPr>
-                  <m:t xml:space="preserve"> </m:t>
-                </m:r>
-                <m:r>
-                  <w:rPr>
-                    <w:rFonts w:ascii="Cambria Math" w:hAnsi="Cambria Math" w:cs="Helvetica"/>
-                    <w:color w:val="000000"/>
-                    <w:sz w:val="24"/>
-                    <w:szCs w:val="24"/>
-                    <w:shd w:val="clear" w:color="auto" w:fill="FFFFFF"/>
-                  </w:rPr>
-                  <m:t>H</m:t>
+                  <m:t xml:space="preserve"> H</m:t>
                 </m:r>
               </m:e>
               <m:sub>
@@ -30505,15 +30487,7 @@
           <w:sz w:val="24"/>
           <w:szCs w:val="24"/>
         </w:rPr>
-        <w:t xml:space="preserve"> </w:t>
-      </w:r>
-      <w:r>
-        <w:rPr>
-          <w:rFonts w:ascii="Times New Roman" w:hAnsi="Times New Roman" w:cs="Helvetica"/>
-          <w:sz w:val="24"/>
-          <w:szCs w:val="24"/>
-        </w:rPr>
-        <w:t>CAR</w:t>
+        <w:t xml:space="preserve"> CAR</w:t>
       </w:r>
       <w:r>
         <w:rPr>
@@ -32264,8 +32238,6 @@
         <w:pStyle w:val="Heading2"/>
       </w:pPr>
       <w:bookmarkStart w:id="51" w:name="_Toc218138231"/>
-      <w:bookmarkStart w:id="52" w:name="_GoBack"/>
-      <w:bookmarkEnd w:id="52"/>
       <w:r>
         <w:t>5.6 Update Packets</w:t>
       </w:r>
@@ -32286,7 +32258,95 @@
           <w:sz w:val="24"/>
           <w:szCs w:val="24"/>
         </w:rPr>
-        <w:t>In our usual flow, after authentication, access points do the accounting. Because of the fact that they keep the last alias and token of the client they are able to validate next token by performing hash operation to the token they kept and compare it with new coming hash token. But it is essential to send periodic updates to the operator. This is essential because we want to provide a seamless mobile communication, even when user steps out from one access point’s region to another’s. In this kind of situation, clients should authenticate themselves by showing themselves to gateway only. By doing that, we bypass operator and we can decrease authentication time significantly.</w:t>
+        <w:t xml:space="preserve">In </w:t>
+      </w:r>
+      <w:r>
+        <w:rPr>
+          <w:rFonts w:ascii="Times New Roman" w:hAnsi="Times New Roman" w:cs="Helvetica"/>
+          <w:sz w:val="24"/>
+          <w:szCs w:val="24"/>
+        </w:rPr>
+        <w:t>standard</w:t>
+      </w:r>
+      <w:r>
+        <w:rPr>
+          <w:rFonts w:ascii="Times New Roman" w:hAnsi="Times New Roman" w:cs="Helvetica"/>
+          <w:sz w:val="24"/>
+          <w:szCs w:val="24"/>
+        </w:rPr>
+        <w:t xml:space="preserve"> flow</w:t>
+      </w:r>
+      <w:r>
+        <w:rPr>
+          <w:rFonts w:ascii="Times New Roman" w:hAnsi="Times New Roman" w:cs="Helvetica"/>
+          <w:sz w:val="24"/>
+          <w:szCs w:val="24"/>
+        </w:rPr>
+        <w:t xml:space="preserve"> of the system</w:t>
+      </w:r>
+      <w:r>
+        <w:rPr>
+          <w:rFonts w:ascii="Times New Roman" w:hAnsi="Times New Roman" w:cs="Helvetica"/>
+          <w:sz w:val="24"/>
+          <w:szCs w:val="24"/>
+        </w:rPr>
+        <w:t xml:space="preserve">, after authentication, access points </w:t>
+      </w:r>
+      <w:r>
+        <w:rPr>
+          <w:rFonts w:ascii="Times New Roman" w:hAnsi="Times New Roman" w:cs="Helvetica"/>
+          <w:sz w:val="24"/>
+          <w:szCs w:val="24"/>
+        </w:rPr>
+        <w:t>handle</w:t>
+      </w:r>
+      <w:r>
+        <w:rPr>
+          <w:rFonts w:ascii="Times New Roman" w:hAnsi="Times New Roman" w:cs="Helvetica"/>
+          <w:sz w:val="24"/>
+          <w:szCs w:val="24"/>
+        </w:rPr>
+        <w:t xml:space="preserve"> the accounting. Because of the fact that </w:t>
+      </w:r>
+      <w:r>
+        <w:rPr>
+          <w:rFonts w:ascii="Times New Roman" w:hAnsi="Times New Roman" w:cs="Helvetica"/>
+          <w:sz w:val="24"/>
+          <w:szCs w:val="24"/>
+        </w:rPr>
+        <w:t>access points</w:t>
+      </w:r>
+      <w:r>
+        <w:rPr>
+          <w:rFonts w:ascii="Times New Roman" w:hAnsi="Times New Roman" w:cs="Helvetica"/>
+          <w:sz w:val="24"/>
+          <w:szCs w:val="24"/>
+        </w:rPr>
+        <w:t xml:space="preserve"> keep the last alias and token of the client they are able to validate next token by performing hash operation to the token they kept and compare it with new coming hash token. </w:t>
+      </w:r>
+      <w:r>
+        <w:rPr>
+          <w:rFonts w:ascii="Times New Roman" w:hAnsi="Times New Roman" w:cs="Helvetica"/>
+          <w:sz w:val="24"/>
+          <w:szCs w:val="24"/>
+        </w:rPr>
+        <w:t>However</w:t>
+      </w:r>
+      <w:r>
+        <w:rPr>
+          <w:rFonts w:ascii="Times New Roman" w:hAnsi="Times New Roman" w:cs="Helvetica"/>
+          <w:sz w:val="24"/>
+          <w:szCs w:val="24"/>
+        </w:rPr>
+        <w:t xml:space="preserve"> it is essential to send periodic updates to </w:t>
+      </w:r>
+      <w:r>
+        <w:rPr>
+          <w:rFonts w:ascii="Times New Roman" w:hAnsi="Times New Roman" w:cs="Helvetica"/>
+          <w:sz w:val="24"/>
+          <w:szCs w:val="24"/>
+        </w:rPr>
+        <w:t>the TTP to provide stability in the system in the case of client drops.</w:t>
       </w:r>
     </w:p>
     <w:p>
@@ -32304,23 +32364,7 @@
           <w:sz w:val="24"/>
           <w:szCs w:val="24"/>
         </w:rPr>
-        <w:t xml:space="preserve">In order to use abovementioned protocol, gateways should be aware of client’s lastly used token and connection status. From security point of view, it would be ideal to update gateway entry at every time when </w:t>
-      </w:r>
-      <w:r>
-        <w:rPr>
-          <w:rFonts w:ascii="Times New Roman" w:hAnsi="Times New Roman" w:cs="Helvetica"/>
-          <w:sz w:val="24"/>
-          <w:szCs w:val="24"/>
-        </w:rPr>
-        <w:t>the client uses a new token</w:t>
-      </w:r>
-      <w:r>
-        <w:rPr>
-          <w:rFonts w:ascii="Times New Roman" w:hAnsi="Times New Roman" w:cs="Helvetica"/>
-          <w:sz w:val="24"/>
-          <w:szCs w:val="24"/>
-        </w:rPr>
-        <w:t>. However, this would be very inefficient and would increase network traffic. That’s why we define threshold time values for access points and gateways. After passing this threshold time values, access points send update packets to gateways, and gateways send update packets to operator. This mechanism is depicted in Figure 6 and explained below.</w:t>
+        <w:t>Access points keep track of ongoing communications, after some time passed without update from a user it send disconnection request by itself. When access points broadcast change alias commands they delete all the record related to previous connections therefore they do not send unnecessary disconnection packets to TTP.</w:t>
       </w:r>
     </w:p>
     <w:p>
@@ -32389,13 +32433,8 @@
     <w:p>
       <w:pPr>
         <w:pStyle w:val="Caption"/>
-        <w:rPr>
-          <w:rFonts w:cs="Times New Roman"/>
-          <w:szCs w:val="20"/>
-          <w:lang w:bidi="en-US"/>
-        </w:rPr>
-      </w:pPr>
-      <w:bookmarkStart w:id="53" w:name="_Toc218142561"/>
+      </w:pPr>
+      <w:bookmarkStart w:id="52" w:name="_Toc218142561"/>
       <w:proofErr w:type="gramStart"/>
       <w:r>
         <w:t xml:space="preserve">Figure </w:t>
@@ -32443,7 +32482,24 @@
       <w:r>
         <w:t>. Update Packets</w:t>
       </w:r>
-      <w:bookmarkEnd w:id="53"/>
+      <w:bookmarkEnd w:id="52"/>
+    </w:p>
+    <w:p>
+      <w:pPr>
+        <w:rPr>
+          <w:rFonts w:ascii="Times New Roman" w:hAnsi="Times New Roman" w:cs="Times New Roman"/>
+          <w:sz w:val="24"/>
+          <w:szCs w:val="24"/>
+        </w:rPr>
+      </w:pPr>
+      <w:r>
+        <w:rPr>
+          <w:rFonts w:ascii="Times New Roman" w:hAnsi="Times New Roman" w:cs="Times New Roman"/>
+          <w:sz w:val="24"/>
+          <w:szCs w:val="24"/>
+        </w:rPr>
+        <w:t>Protocol design of Update Packets protocol is shown in Figure 5.6 and the details of the protocol are explained below.</w:t>
+      </w:r>
     </w:p>
     <w:p>
       <w:pPr>
@@ -32465,7 +32521,6 @@
           <w:sz w:val="24"/>
           <w:szCs w:val="24"/>
         </w:rPr>
-        <w:lastRenderedPageBreak/>
         <w:t>After client sends the first token</w:t>
       </w:r>
       <w:r>
@@ -32474,15 +32529,15 @@
           <w:sz w:val="24"/>
           <w:szCs w:val="24"/>
         </w:rPr>
-        <w:t xml:space="preserve"> she </w:t>
-      </w:r>
-      <w:r>
-        <w:rPr>
-          <w:rFonts w:ascii="Times New Roman" w:hAnsi="Times New Roman" w:cs="Helvetica"/>
-          <w:sz w:val="24"/>
-          <w:szCs w:val="24"/>
-        </w:rPr>
-        <w:t xml:space="preserve">uses, at the current session, access point starts to count the time passed. After </w:t>
+        <w:t xml:space="preserve"> </w:t>
+      </w:r>
+      <w:r>
+        <w:rPr>
+          <w:rFonts w:ascii="Times New Roman" w:hAnsi="Times New Roman" w:cs="Helvetica"/>
+          <w:sz w:val="24"/>
+          <w:szCs w:val="24"/>
+        </w:rPr>
+        <w:t xml:space="preserve">access point starts to count the time passed. After </w:t>
       </w:r>
       <m:oMath>
         <m:r>
@@ -32518,7 +32573,23 @@
           <w:sz w:val="24"/>
           <w:szCs w:val="24"/>
         </w:rPr>
-        <w:t xml:space="preserve"> is a system parameter), access point sends lastly used hash token to the relaying access points.</w:t>
+        <w:t xml:space="preserve"> is a system parameter), access point sends lastly used hash token to the </w:t>
+      </w:r>
+      <w:r>
+        <w:rPr>
+          <w:rFonts w:ascii="Times New Roman" w:hAnsi="Times New Roman" w:cs="Helvetica"/>
+          <w:sz w:val="24"/>
+          <w:szCs w:val="24"/>
+        </w:rPr>
+        <w:t>GW</w:t>
+      </w:r>
+      <w:r>
+        <w:rPr>
+          <w:rFonts w:ascii="Times New Roman" w:hAnsi="Times New Roman" w:cs="Helvetica"/>
+          <w:sz w:val="24"/>
+          <w:szCs w:val="24"/>
+        </w:rPr>
+        <w:t>.</w:t>
       </w:r>
     </w:p>
     <w:p>
@@ -32541,7 +32612,31 @@
           <w:sz w:val="24"/>
           <w:szCs w:val="24"/>
         </w:rPr>
-        <w:t>Relaying access points forward the token to the gateway.</w:t>
+        <w:t>The GW</w:t>
+      </w:r>
+      <w:r>
+        <w:rPr>
+          <w:rFonts w:ascii="Times New Roman" w:hAnsi="Times New Roman" w:cs="Helvetica"/>
+          <w:sz w:val="24"/>
+          <w:szCs w:val="24"/>
+        </w:rPr>
+        <w:t xml:space="preserve"> receives the </w:t>
+      </w:r>
+      <w:r>
+        <w:rPr>
+          <w:rFonts w:ascii="Times New Roman" w:hAnsi="Times New Roman" w:cs="Helvetica"/>
+          <w:sz w:val="24"/>
+          <w:szCs w:val="24"/>
+        </w:rPr>
+        <w:t xml:space="preserve">update packet and </w:t>
+      </w:r>
+      <w:r>
+        <w:rPr>
+          <w:rFonts w:ascii="Times New Roman" w:hAnsi="Times New Roman" w:cs="Helvetica"/>
+          <w:sz w:val="24"/>
+          <w:szCs w:val="24"/>
+        </w:rPr>
+        <w:t>forwards it to TTP through related operator.</w:t>
       </w:r>
     </w:p>
     <w:p>
@@ -32564,7 +32659,8 @@
           <w:sz w:val="24"/>
           <w:szCs w:val="24"/>
         </w:rPr>
-        <w:t>Gateway receives the token and updates the client entry. Gateway updates the last used value for the token.</w:t>
+        <w:lastRenderedPageBreak/>
+        <w:t>TTP receives the update packet and decrypts the packet using its private key. TTP updates the last token used by the client.</w:t>
       </w:r>
     </w:p>
     <w:p>
@@ -32587,52 +32683,11 @@
           <w:sz w:val="24"/>
           <w:szCs w:val="24"/>
         </w:rPr>
-        <w:t xml:space="preserve">Gateway starts to count the time passed from the lastly arrived token. After </w:t>
-      </w:r>
-      <m:oMath>
-        <m:r>
-          <w:rPr>
-            <w:rFonts w:ascii="Cambria Math" w:hAnsi="Cambria Math" w:cs="Helvetica"/>
-            <w:sz w:val="24"/>
-            <w:szCs w:val="24"/>
-          </w:rPr>
-          <m:t>k</m:t>
-        </m:r>
-      </m:oMath>
-      <w:r>
-        <w:rPr>
-          <w:rFonts w:ascii="Times New Roman" w:hAnsi="Times New Roman" w:cs="Helvetica"/>
-          <w:sz w:val="24"/>
-          <w:szCs w:val="24"/>
-        </w:rPr>
-        <w:t xml:space="preserve"> units of time (value of </w:t>
-      </w:r>
-      <m:oMath>
-        <m:r>
-          <w:rPr>
-            <w:rFonts w:ascii="Cambria Math" w:hAnsi="Cambria Math" w:cs="Helvetica"/>
-            <w:sz w:val="24"/>
-            <w:szCs w:val="24"/>
-          </w:rPr>
-          <m:t>k</m:t>
-        </m:r>
-      </m:oMath>
-      <w:r>
-        <w:rPr>
-          <w:rFonts w:ascii="Times New Roman" w:hAnsi="Times New Roman" w:cs="Helvetica"/>
-          <w:sz w:val="24"/>
-          <w:szCs w:val="24"/>
-        </w:rPr>
-        <w:t xml:space="preserve"> is a system parameter), gateway sends lastly used token to the operator.</w:t>
-      </w:r>
-    </w:p>
-    <w:p>
-      <w:pPr>
-        <w:pStyle w:val="ListParagraph"/>
-        <w:numPr>
-          <w:ilvl w:val="0"/>
-          <w:numId w:val="10"/>
-        </w:numPr>
+        <w:t>In a case of client drops from the network, access point concatenates the Alias, hash value and a time stamp and encrypts them with the public key op TTP. Sends it to TTP as a disconnection request from the client.</w:t>
+      </w:r>
+    </w:p>
+    <w:p>
+      <w:pPr>
         <w:spacing w:beforeLines="100" w:before="240" w:afterLines="100"/>
         <w:rPr>
           <w:rFonts w:ascii="Times New Roman" w:hAnsi="Times New Roman" w:cs="Helvetica"/>
@@ -32646,7 +32701,17 @@
           <w:sz w:val="24"/>
           <w:szCs w:val="24"/>
         </w:rPr>
-        <w:t>Operator receives the token from gateway and updates the client entry by changing the last used value attributes with the newly received token.</w:t>
+        <w:t>The hash tokens are encrypted with TTP’s publi</w:t>
+      </w:r>
+      <w:bookmarkStart w:id="53" w:name="_GoBack"/>
+      <w:bookmarkEnd w:id="53"/>
+      <w:r>
+        <w:rPr>
+          <w:rFonts w:ascii="Times New Roman" w:hAnsi="Times New Roman" w:cs="Helvetica"/>
+          <w:sz w:val="24"/>
+          <w:szCs w:val="24"/>
+        </w:rPr>
+        <w:t>c key before they are sent. For the sake of simplicity the similar steps with end-to-end protocols are not shown in Figure 5.6.</w:t>
       </w:r>
     </w:p>
     <w:p>
@@ -32711,7 +32776,6 @@
           <w:sz w:val="24"/>
           <w:szCs w:val="24"/>
         </w:rPr>
-        <w:lastRenderedPageBreak/>
         <w:drawing>
           <wp:inline distT="0" distB="0" distL="0" distR="0" wp14:anchorId="60966B65" wp14:editId="05A2EA4C">
             <wp:extent cx="4152900" cy="3362325"/>
@@ -32833,6 +32897,7 @@
           <w:sz w:val="24"/>
           <w:szCs w:val="24"/>
         </w:rPr>
+        <w:lastRenderedPageBreak/>
         <w:t>Disconnection protocol is shown in Figure 7 and described below.</w:t>
       </w:r>
       <w:r>
@@ -33685,7 +33750,6 @@
           <w:sz w:val="24"/>
           <w:szCs w:val="24"/>
         </w:rPr>
-        <w:lastRenderedPageBreak/>
         <w:t xml:space="preserve">Serving Access Point eventually gets the </w:t>
       </w:r>
       <m:oMath>
@@ -33865,6 +33929,7 @@
           <w:sz w:val="24"/>
           <w:szCs w:val="24"/>
         </w:rPr>
+        <w:lastRenderedPageBreak/>
         <w:drawing>
           <wp:inline distT="0" distB="0" distL="0" distR="0" wp14:anchorId="5603089A" wp14:editId="4D6DCF1D">
             <wp:extent cx="5724525" cy="2371725"/>
@@ -34065,7 +34130,6 @@
           <w:sz w:val="24"/>
           <w:szCs w:val="24"/>
         </w:rPr>
-        <w:lastRenderedPageBreak/>
         <w:t>Operator sends this list to the TTP through a secure channel or in offline manner.</w:t>
       </w:r>
     </w:p>
@@ -34511,6 +34575,7 @@
           <w:sz w:val="24"/>
           <w:szCs w:val="24"/>
         </w:rPr>
+        <w:lastRenderedPageBreak/>
         <w:t>Operator receives the connection response and the certificate and relays these packets to the access point through gateway and mesh backbone.</w:t>
       </w:r>
     </w:p>
@@ -34543,7 +34608,13 @@
       </w:pPr>
       <w:bookmarkStart w:id="58" w:name="_Toc218138234"/>
       <w:r>
-        <w:t>5.9 Seamless Roaming (Payment Related)</w:t>
+        <w:t xml:space="preserve">5.9 Seamless </w:t>
+      </w:r>
+      <w:r>
+        <w:t xml:space="preserve">Mobility and </w:t>
+      </w:r>
+      <w:r>
+        <w:t>Roaming (Payment Related)</w:t>
       </w:r>
       <w:bookmarkEnd w:id="58"/>
     </w:p>
@@ -34599,7 +34670,6 @@
           <w:sz w:val="24"/>
           <w:szCs w:val="24"/>
         </w:rPr>
-        <w:lastRenderedPageBreak/>
         <w:drawing>
           <wp:inline distT="0" distB="0" distL="0" distR="0" wp14:anchorId="08AF7D34" wp14:editId="4F62FC6C">
             <wp:extent cx="5723890" cy="3396615"/>
@@ -34847,7 +34917,16 @@
           <w:sz w:val="24"/>
           <w:szCs w:val="24"/>
         </w:rPr>
-        <w:t xml:space="preserve"> is the last access point that the client got services from </w:t>
+        <w:t xml:space="preserve"> is </w:t>
+      </w:r>
+      <w:r>
+        <w:rPr>
+          <w:rFonts w:ascii="Times New Roman" w:hAnsi="Times New Roman" w:cs="Helvetica"/>
+          <w:sz w:val="24"/>
+          <w:szCs w:val="24"/>
+        </w:rPr>
+        <w:lastRenderedPageBreak/>
+        <w:t xml:space="preserve">the last access point that the client got services from </w:t>
       </w:r>
       <m:oMath>
         <m:sSub>
@@ -35881,16 +35960,7 @@
           <w:sz w:val="24"/>
           <w:szCs w:val="24"/>
         </w:rPr>
-        <w:t xml:space="preserve">) to support its claim to get funds for the services that it provided until roaming occurs. TTP stores the information that this disconnection is </w:t>
-      </w:r>
-      <w:r>
-        <w:rPr>
-          <w:rFonts w:ascii="Times New Roman" w:hAnsi="Times New Roman" w:cs="Helvetica"/>
-          <w:sz w:val="24"/>
-          <w:szCs w:val="24"/>
-        </w:rPr>
-        <w:lastRenderedPageBreak/>
-        <w:t xml:space="preserve">due to a roaming to </w:t>
+        <w:t xml:space="preserve">) to support its claim to get funds for the services that it provided until roaming occurs. TTP stores the information that this disconnection is due to a roaming to </w:t>
       </w:r>
       <m:oMath>
         <m:sSub>
@@ -54616,7 +54686,7 @@
 </file>
 
 <file path=customXml/itemProps1.xml><?xml version="1.0" encoding="utf-8"?>
-<ds:datastoreItem xmlns:ds="http://schemas.openxmlformats.org/officeDocument/2006/customXml" ds:itemID="{B7276C9F-BDF7-6F4E-9B92-B6A23EB28F00}">
+<ds:datastoreItem xmlns:ds="http://schemas.openxmlformats.org/officeDocument/2006/customXml" ds:itemID="{BBC93FA1-33D2-F647-A1FA-C5CCF11A5928}">
   <ds:schemaRefs>
     <ds:schemaRef ds:uri="http://schemas.openxmlformats.org/officeDocument/2006/bibliography"/>
   </ds:schemaRefs>

</xml_diff>

<commit_message>
26 dec last commit
</commit_message>
<xml_diff>
--- a/thesis.docx
+++ b/thesis.docx
@@ -32701,28 +32701,18 @@
           <w:sz w:val="24"/>
           <w:szCs w:val="24"/>
         </w:rPr>
-        <w:t>The hash tokens are encrypted with TTP’s publi</w:t>
-      </w:r>
-      <w:bookmarkStart w:id="53" w:name="_GoBack"/>
+        <w:t>The hash tokens are encrypted with TTP’s public key before they are sent. For the sake of simplicity the similar steps with end-to-end protocols are not shown in Figure 5.6.</w:t>
+      </w:r>
+    </w:p>
+    <w:p>
+      <w:pPr>
+        <w:pStyle w:val="Heading2"/>
+      </w:pPr>
+      <w:bookmarkStart w:id="53" w:name="_Toc218138232"/>
+      <w:r>
+        <w:t>5.7 Disconnection</w:t>
+      </w:r>
       <w:bookmarkEnd w:id="53"/>
-      <w:r>
-        <w:rPr>
-          <w:rFonts w:ascii="Times New Roman" w:hAnsi="Times New Roman" w:cs="Helvetica"/>
-          <w:sz w:val="24"/>
-          <w:szCs w:val="24"/>
-        </w:rPr>
-        <w:t>c key before they are sent. For the sake of simplicity the similar steps with end-to-end protocols are not shown in Figure 5.6.</w:t>
-      </w:r>
-    </w:p>
-    <w:p>
-      <w:pPr>
-        <w:pStyle w:val="Heading2"/>
-      </w:pPr>
-      <w:bookmarkStart w:id="54" w:name="_Toc218138232"/>
-      <w:r>
-        <w:t>5.7 Disconnection</w:t>
-      </w:r>
-      <w:bookmarkEnd w:id="54"/>
     </w:p>
     <w:p>
       <w:pPr>
@@ -32739,7 +32729,23 @@
           <w:sz w:val="24"/>
           <w:szCs w:val="24"/>
         </w:rPr>
-        <w:t>To be able to run Reuse Connection Card Protocol, we have to establish proper disconnection. Our Update Packets protocol brings stability to the system in case of a connection interruption, but we assume that most of the users will be disconnecting from the operator using the disconnection protocol that we explain in this section and in Figure 7.</w:t>
+        <w:t xml:space="preserve">To be able to run Reuse Connection Card Protocol, we have to establish proper disconnection. Our Update Packets protocol brings stability to the system in case of a connection interruption, but we assume that most of the users will be disconnecting from the operator using the disconnection protocol that we explain in this section and in Figure </w:t>
+      </w:r>
+      <w:r>
+        <w:rPr>
+          <w:rFonts w:ascii="Times New Roman" w:hAnsi="Times New Roman" w:cs="Helvetica"/>
+          <w:sz w:val="24"/>
+          <w:szCs w:val="24"/>
+        </w:rPr>
+        <w:t>5.</w:t>
+      </w:r>
+      <w:r>
+        <w:rPr>
+          <w:rFonts w:ascii="Times New Roman" w:hAnsi="Times New Roman" w:cs="Helvetica"/>
+          <w:sz w:val="24"/>
+          <w:szCs w:val="24"/>
+        </w:rPr>
+        <w:t>7.</w:t>
       </w:r>
     </w:p>
     <w:p>
@@ -32832,7 +32838,7 @@
           <w:lang w:bidi="en-US"/>
         </w:rPr>
       </w:pPr>
-      <w:bookmarkStart w:id="55" w:name="_Toc218142562"/>
+      <w:bookmarkStart w:id="54" w:name="_Toc218142562"/>
       <w:proofErr w:type="gramStart"/>
       <w:r>
         <w:t xml:space="preserve">Figure </w:t>
@@ -32880,7 +32886,7 @@
       <w:r>
         <w:t>. Disconnection</w:t>
       </w:r>
-      <w:bookmarkEnd w:id="55"/>
+      <w:bookmarkEnd w:id="54"/>
     </w:p>
     <w:p>
       <w:pPr>
@@ -32898,7 +32904,23 @@
           <w:szCs w:val="24"/>
         </w:rPr>
         <w:lastRenderedPageBreak/>
-        <w:t>Disconnection protocol is shown in Figure 7 and described below.</w:t>
+        <w:t xml:space="preserve">Disconnection protocol is shown in Figure </w:t>
+      </w:r>
+      <w:r>
+        <w:rPr>
+          <w:rFonts w:ascii="Times New Roman" w:hAnsi="Times New Roman" w:cs="Helvetica"/>
+          <w:sz w:val="24"/>
+          <w:szCs w:val="24"/>
+        </w:rPr>
+        <w:t>5.</w:t>
+      </w:r>
+      <w:r>
+        <w:rPr>
+          <w:rFonts w:ascii="Times New Roman" w:hAnsi="Times New Roman" w:cs="Helvetica"/>
+          <w:sz w:val="24"/>
+          <w:szCs w:val="24"/>
+        </w:rPr>
+        <w:t>7 and described below.</w:t>
       </w:r>
       <w:r>
         <w:rPr>
@@ -33853,11 +33875,11 @@
       <w:pPr>
         <w:pStyle w:val="Heading2"/>
       </w:pPr>
-      <w:bookmarkStart w:id="56" w:name="_Toc218138233"/>
+      <w:bookmarkStart w:id="55" w:name="_Toc218138233"/>
       <w:r>
         <w:t>5.8 Distributing Access Point Public Keys</w:t>
       </w:r>
-      <w:bookmarkEnd w:id="56"/>
+      <w:bookmarkEnd w:id="55"/>
     </w:p>
     <w:p>
       <w:pPr>
@@ -33910,7 +33932,23 @@
           <w:sz w:val="24"/>
           <w:szCs w:val="24"/>
         </w:rPr>
-        <w:t xml:space="preserve">In Figure 8, a generic model for public key distribution is shown. This protocol has two parts; one is certificate generation for access point public keys, the other one is distribution of the public keys. The part between operator and the TTP is offline. This part of the protocol runs during set-up, before the deployment of the access points in the field. </w:t>
+        <w:t xml:space="preserve">In Figure </w:t>
+      </w:r>
+      <w:r>
+        <w:rPr>
+          <w:rFonts w:ascii="Times New Roman" w:hAnsi="Times New Roman" w:cs="Helvetica"/>
+          <w:sz w:val="24"/>
+          <w:szCs w:val="24"/>
+        </w:rPr>
+        <w:t>5.</w:t>
+      </w:r>
+      <w:r>
+        <w:rPr>
+          <w:rFonts w:ascii="Times New Roman" w:hAnsi="Times New Roman" w:cs="Helvetica"/>
+          <w:sz w:val="24"/>
+          <w:szCs w:val="24"/>
+        </w:rPr>
+        <w:t xml:space="preserve">8, a generic model for public key distribution is shown. This protocol has two parts; one is certificate generation for access point public keys, the other one is distribution of the public keys. The part between operator and the TTP is offline. This part of the protocol runs during set-up, before the deployment of the access points in the field. </w:t>
       </w:r>
     </w:p>
     <w:p>
@@ -33986,7 +34024,7 @@
           <w:lang w:bidi="en-US"/>
         </w:rPr>
       </w:pPr>
-      <w:bookmarkStart w:id="57" w:name="_Toc218142563"/>
+      <w:bookmarkStart w:id="56" w:name="_Toc218142563"/>
       <w:proofErr w:type="gramStart"/>
       <w:r>
         <w:t xml:space="preserve">Figure </w:t>
@@ -34034,7 +34072,7 @@
       <w:r>
         <w:t>. Distributing Access Point Public Keys</w:t>
       </w:r>
-      <w:bookmarkEnd w:id="57"/>
+      <w:bookmarkEnd w:id="56"/>
     </w:p>
     <w:p>
       <w:pPr>
@@ -34606,7 +34644,7 @@
       <w:pPr>
         <w:pStyle w:val="Heading2"/>
       </w:pPr>
-      <w:bookmarkStart w:id="58" w:name="_Toc218138234"/>
+      <w:bookmarkStart w:id="57" w:name="_Toc218138234"/>
       <w:r>
         <w:t xml:space="preserve">5.9 Seamless </w:t>
       </w:r>
@@ -34616,7 +34654,7 @@
       <w:r>
         <w:t>Roaming (Payment Related)</w:t>
       </w:r>
-      <w:bookmarkEnd w:id="58"/>
+      <w:bookmarkEnd w:id="57"/>
     </w:p>
     <w:p>
       <w:pPr>
@@ -34651,7 +34689,23 @@
           <w:sz w:val="24"/>
           <w:szCs w:val="24"/>
         </w:rPr>
-        <w:t>Because of the fact that every access point has its public/private key pairs and ability to broadcast public keys, we can handle roaming in a seamless way without running the authorization process from scratch. As it is shown in Figure 9, client gets a signed roaming ticket from its old access point and uses this signed ticket to maintain to get Internet service from a new operator.</w:t>
+        <w:t xml:space="preserve">Because of the fact that every access point has its public/private key pairs and ability to broadcast public keys, we can handle roaming in a seamless way without running the authorization process from scratch. As it is shown in Figure </w:t>
+      </w:r>
+      <w:r>
+        <w:rPr>
+          <w:rFonts w:ascii="Times New Roman" w:hAnsi="Times New Roman" w:cs="Helvetica"/>
+          <w:sz w:val="24"/>
+          <w:szCs w:val="24"/>
+        </w:rPr>
+        <w:t>5.</w:t>
+      </w:r>
+      <w:r>
+        <w:rPr>
+          <w:rFonts w:ascii="Times New Roman" w:hAnsi="Times New Roman" w:cs="Helvetica"/>
+          <w:sz w:val="24"/>
+          <w:szCs w:val="24"/>
+        </w:rPr>
+        <w:t>9, client gets a signed roaming ticket from its old access point and uses this signed ticket to maintain to get Internet service from a new operator.</w:t>
       </w:r>
     </w:p>
     <w:p>
@@ -34726,7 +34780,7 @@
           <w:lang w:bidi="en-US"/>
         </w:rPr>
       </w:pPr>
-      <w:bookmarkStart w:id="59" w:name="_Toc218142564"/>
+      <w:bookmarkStart w:id="58" w:name="_Toc218142564"/>
       <w:proofErr w:type="gramStart"/>
       <w:r>
         <w:t xml:space="preserve">Figure </w:t>
@@ -34774,7 +34828,7 @@
       <w:r>
         <w:t>. Seamless Mobility and Roaming</w:t>
       </w:r>
-      <w:bookmarkEnd w:id="59"/>
+      <w:bookmarkEnd w:id="58"/>
     </w:p>
     <w:p>
       <w:pPr>
@@ -34791,7 +34845,23 @@
           <w:sz w:val="24"/>
           <w:szCs w:val="24"/>
         </w:rPr>
-        <w:t>Roaming protocol is shown in Figure 9 and described below. In this protocol, the client would like to switch from its old operator (</w:t>
+        <w:t xml:space="preserve">Roaming protocol is shown in Figure </w:t>
+      </w:r>
+      <w:r>
+        <w:rPr>
+          <w:rFonts w:ascii="Times New Roman" w:hAnsi="Times New Roman" w:cs="Helvetica"/>
+          <w:sz w:val="24"/>
+          <w:szCs w:val="24"/>
+        </w:rPr>
+        <w:t>5.</w:t>
+      </w:r>
+      <w:r>
+        <w:rPr>
+          <w:rFonts w:ascii="Times New Roman" w:hAnsi="Times New Roman" w:cs="Helvetica"/>
+          <w:sz w:val="24"/>
+          <w:szCs w:val="24"/>
+        </w:rPr>
+        <w:t>9 and described below. In this protocol, the client would like to switch from its old operator (</w:t>
       </w:r>
       <m:oMath>
         <m:sSub>
@@ -34917,16 +34987,7 @@
           <w:sz w:val="24"/>
           <w:szCs w:val="24"/>
         </w:rPr>
-        <w:t xml:space="preserve"> is </w:t>
-      </w:r>
-      <w:r>
-        <w:rPr>
-          <w:rFonts w:ascii="Times New Roman" w:hAnsi="Times New Roman" w:cs="Helvetica"/>
-          <w:sz w:val="24"/>
-          <w:szCs w:val="24"/>
-        </w:rPr>
-        <w:lastRenderedPageBreak/>
-        <w:t xml:space="preserve">the last access point that the client got services from </w:t>
+        <w:t xml:space="preserve"> is the last access point that the client got services from </w:t>
       </w:r>
       <m:oMath>
         <m:sSub>
@@ -36989,12 +37050,12 @@
       <w:pPr>
         <w:pStyle w:val="Heading1"/>
       </w:pPr>
-      <w:bookmarkStart w:id="60" w:name="_Toc218138236"/>
+      <w:bookmarkStart w:id="59" w:name="_Toc218138236"/>
       <w:r>
         <w:lastRenderedPageBreak/>
         <w:t>Payment to the operators (settlement)</w:t>
       </w:r>
-      <w:bookmarkEnd w:id="60"/>
+      <w:bookmarkEnd w:id="59"/>
     </w:p>
     <w:p>
       <w:pPr>
@@ -40292,7 +40353,7 @@
           <w:shd w:val="clear" w:color="auto" w:fill="FFFFFF"/>
         </w:rPr>
       </w:pPr>
-      <w:bookmarkStart w:id="61" w:name="_Toc218138237"/>
+      <w:bookmarkStart w:id="60" w:name="_Toc218138237"/>
       <w:r>
         <w:rPr>
           <w:shd w:val="clear" w:color="auto" w:fill="FFFFFF"/>
@@ -40300,258 +40361,268 @@
         <w:lastRenderedPageBreak/>
         <w:t>discussion</w:t>
       </w:r>
+      <w:bookmarkEnd w:id="60"/>
+    </w:p>
+    <w:p>
+      <w:pPr>
+        <w:rPr>
+          <w:rFonts w:ascii="Times New Roman" w:hAnsi="Times New Roman" w:cs="Times New Roman"/>
+          <w:sz w:val="24"/>
+          <w:szCs w:val="24"/>
+        </w:rPr>
+      </w:pPr>
+      <w:r>
+        <w:rPr>
+          <w:rFonts w:ascii="Times New Roman" w:hAnsi="Times New Roman" w:cs="Times New Roman"/>
+          <w:sz w:val="24"/>
+          <w:szCs w:val="24"/>
+        </w:rPr>
+        <w:t xml:space="preserve">In </w:t>
+      </w:r>
+      <w:r>
+        <w:rPr>
+          <w:rFonts w:ascii="Times New Roman" w:hAnsi="Times New Roman" w:cs="Times New Roman"/>
+          <w:sz w:val="24"/>
+          <w:szCs w:val="24"/>
+        </w:rPr>
+        <w:t>section 4</w:t>
+      </w:r>
+      <w:r>
+        <w:rPr>
+          <w:rFonts w:ascii="Times New Roman" w:hAnsi="Times New Roman" w:cs="Times New Roman"/>
+          <w:sz w:val="24"/>
+          <w:szCs w:val="24"/>
+        </w:rPr>
+        <w:t xml:space="preserve"> </w:t>
+      </w:r>
+      <w:r>
+        <w:rPr>
+          <w:rFonts w:ascii="Times New Roman" w:hAnsi="Times New Roman" w:cs="Times New Roman"/>
+          <w:sz w:val="24"/>
+          <w:szCs w:val="24"/>
+        </w:rPr>
+        <w:t xml:space="preserve">the requirements for a secure and seamless pre-payment scheme. </w:t>
+      </w:r>
+      <w:r>
+        <w:rPr>
+          <w:rFonts w:ascii="Times New Roman" w:hAnsi="Times New Roman" w:cs="Times New Roman"/>
+          <w:sz w:val="24"/>
+          <w:szCs w:val="24"/>
+        </w:rPr>
+        <w:t>In this section the success of the proposed system on meeting the requirements</w:t>
+      </w:r>
+      <w:r>
+        <w:rPr>
+          <w:rFonts w:ascii="Times New Roman" w:hAnsi="Times New Roman" w:cs="Times New Roman"/>
+          <w:sz w:val="24"/>
+          <w:szCs w:val="24"/>
+        </w:rPr>
+        <w:t xml:space="preserve"> </w:t>
+      </w:r>
+      <w:r>
+        <w:rPr>
+          <w:rFonts w:ascii="Times New Roman" w:hAnsi="Times New Roman" w:cs="Times New Roman"/>
+          <w:sz w:val="24"/>
+          <w:szCs w:val="24"/>
+        </w:rPr>
+        <w:t>is discussed.</w:t>
+      </w:r>
+    </w:p>
+    <w:p>
+      <w:pPr>
+        <w:rPr>
+          <w:rFonts w:ascii="Times New Roman" w:hAnsi="Times New Roman" w:cs="Times New Roman"/>
+          <w:sz w:val="24"/>
+          <w:szCs w:val="24"/>
+        </w:rPr>
+      </w:pPr>
+      <w:r>
+        <w:rPr>
+          <w:rFonts w:ascii="Times New Roman" w:hAnsi="Times New Roman" w:cs="Times New Roman"/>
+          <w:sz w:val="24"/>
+          <w:szCs w:val="24"/>
+        </w:rPr>
+        <w:t xml:space="preserve">Roaming/mobility: Reuse of a connection card is possible after attempting first connection. Roaming is supported, when our protocol is implemented in participating </w:t>
+      </w:r>
+      <w:r>
+        <w:rPr>
+          <w:rFonts w:ascii="Times New Roman" w:hAnsi="Times New Roman" w:cs="Times New Roman"/>
+          <w:i/>
+          <w:sz w:val="24"/>
+          <w:szCs w:val="24"/>
+        </w:rPr>
+        <w:t>AP</w:t>
+      </w:r>
+      <w:r>
+        <w:rPr>
+          <w:rFonts w:ascii="Times New Roman" w:hAnsi="Times New Roman" w:cs="Times New Roman"/>
+          <w:sz w:val="24"/>
+          <w:szCs w:val="24"/>
+        </w:rPr>
+        <w:t>s, and tokens are valid.</w:t>
+      </w:r>
+    </w:p>
+    <w:p>
+      <w:pPr>
+        <w:rPr>
+          <w:rFonts w:ascii="Times New Roman" w:hAnsi="Times New Roman" w:cs="Times New Roman"/>
+          <w:sz w:val="24"/>
+          <w:szCs w:val="24"/>
+        </w:rPr>
+      </w:pPr>
+      <w:r>
+        <w:rPr>
+          <w:rFonts w:ascii="Times New Roman" w:hAnsi="Times New Roman" w:cs="Times New Roman"/>
+          <w:sz w:val="24"/>
+          <w:szCs w:val="24"/>
+        </w:rPr>
+        <w:t xml:space="preserve">Seamless connection: Mobility of the users in home operator is supported.  Hence, clients in the same operator can move from one </w:t>
+      </w:r>
+      <w:r>
+        <w:rPr>
+          <w:rFonts w:ascii="Times New Roman" w:hAnsi="Times New Roman" w:cs="Times New Roman"/>
+          <w:i/>
+          <w:sz w:val="24"/>
+          <w:szCs w:val="24"/>
+        </w:rPr>
+        <w:t>AP</w:t>
+      </w:r>
+      <w:r>
+        <w:rPr>
+          <w:rFonts w:ascii="Times New Roman" w:hAnsi="Times New Roman" w:cs="Times New Roman"/>
+          <w:sz w:val="24"/>
+          <w:szCs w:val="24"/>
+        </w:rPr>
+        <w:t xml:space="preserve"> to another without any interruptions in their connections. </w:t>
+      </w:r>
+    </w:p>
+    <w:p>
+      <w:pPr>
+        <w:rPr>
+          <w:rFonts w:ascii="Times New Roman" w:hAnsi="Times New Roman" w:cs="Times New Roman"/>
+          <w:sz w:val="24"/>
+          <w:szCs w:val="24"/>
+        </w:rPr>
+      </w:pPr>
+      <w:r>
+        <w:rPr>
+          <w:rFonts w:ascii="Times New Roman" w:hAnsi="Times New Roman" w:cs="Times New Roman"/>
+          <w:sz w:val="24"/>
+          <w:szCs w:val="24"/>
+        </w:rPr>
+        <w:t xml:space="preserve">Seamless roaming: Mobility of the clients from one operator’s zone to another is provided without connection interruptions. This requirement is met. </w:t>
+      </w:r>
+    </w:p>
+    <w:p>
+      <w:pPr>
+        <w:rPr>
+          <w:rFonts w:ascii="Times New Roman" w:hAnsi="Times New Roman" w:cs="Times New Roman"/>
+          <w:sz w:val="24"/>
+          <w:szCs w:val="24"/>
+        </w:rPr>
+      </w:pPr>
+      <w:r>
+        <w:rPr>
+          <w:rFonts w:ascii="Times New Roman" w:hAnsi="Times New Roman" w:cs="Times New Roman"/>
+          <w:sz w:val="24"/>
+          <w:szCs w:val="24"/>
+        </w:rPr>
+        <w:t>Anonymity:  For legal purposes users must give their identities to connection card issuer (</w:t>
+      </w:r>
+      <w:r>
+        <w:rPr>
+          <w:rFonts w:ascii="Times New Roman" w:hAnsi="Times New Roman" w:cs="Times New Roman"/>
+          <w:i/>
+          <w:sz w:val="24"/>
+          <w:szCs w:val="24"/>
+        </w:rPr>
+        <w:t>TTP</w:t>
+      </w:r>
+      <w:r>
+        <w:rPr>
+          <w:rFonts w:ascii="Times New Roman" w:hAnsi="Times New Roman" w:cs="Times New Roman"/>
+          <w:sz w:val="24"/>
+          <w:szCs w:val="24"/>
+        </w:rPr>
+        <w:t xml:space="preserve">) for getting connection cards. Therefore, as far as </w:t>
+      </w:r>
+      <w:r>
+        <w:rPr>
+          <w:rFonts w:ascii="Times New Roman" w:hAnsi="Times New Roman" w:cs="Times New Roman"/>
+          <w:i/>
+          <w:sz w:val="24"/>
+          <w:szCs w:val="24"/>
+        </w:rPr>
+        <w:t xml:space="preserve">TTP </w:t>
+      </w:r>
+      <w:r>
+        <w:rPr>
+          <w:rFonts w:ascii="Times New Roman" w:hAnsi="Times New Roman" w:cs="Times New Roman"/>
+          <w:sz w:val="24"/>
+          <w:szCs w:val="24"/>
+        </w:rPr>
+        <w:t xml:space="preserve">keeps clients’ identities secret, users can stay anonymous.  </w:t>
+      </w:r>
+    </w:p>
+    <w:p>
+      <w:pPr>
+        <w:rPr>
+          <w:rFonts w:ascii="Times New Roman" w:hAnsi="Times New Roman" w:cs="Times New Roman"/>
+          <w:sz w:val="24"/>
+          <w:szCs w:val="24"/>
+        </w:rPr>
+      </w:pPr>
+      <w:r>
+        <w:rPr>
+          <w:rFonts w:ascii="Times New Roman" w:hAnsi="Times New Roman" w:cs="Times New Roman"/>
+          <w:sz w:val="24"/>
+          <w:szCs w:val="24"/>
+        </w:rPr>
+        <w:t xml:space="preserve">Mutual authentication: We have seen how the server authenticates the client. The AP receives valid token information, and with the challenge-response protocol both AP and the Client is mutually authenticated. </w:t>
+      </w:r>
+    </w:p>
+    <w:p>
+      <w:pPr>
+        <w:rPr>
+          <w:rFonts w:ascii="Times New Roman" w:hAnsi="Times New Roman" w:cs="Times New Roman"/>
+          <w:sz w:val="24"/>
+          <w:szCs w:val="24"/>
+        </w:rPr>
+      </w:pPr>
+      <w:r>
+        <w:rPr>
+          <w:rFonts w:ascii="Times New Roman" w:hAnsi="Times New Roman" w:cs="Times New Roman"/>
+          <w:sz w:val="24"/>
+          <w:szCs w:val="24"/>
+        </w:rPr>
+        <w:t xml:space="preserve">If there is an adversary between AP and the Client that intercepts the packet transfer between these two entities, in initialization phase, he can behave like the client. After the authentication phase, the adversary gets service from the Operator. Without getting service, client does not send the next token. Hence, client only loses two tokens in this situation; first is for establishing connection, second is for packet transfer. </w:t>
+      </w:r>
+    </w:p>
+    <w:p>
+      <w:pPr>
+        <w:rPr>
+          <w:rFonts w:ascii="Times New Roman" w:hAnsi="Times New Roman" w:cs="Times New Roman"/>
+          <w:sz w:val="24"/>
+          <w:szCs w:val="24"/>
+        </w:rPr>
+      </w:pPr>
+      <w:r>
+        <w:rPr>
+          <w:rFonts w:ascii="Times New Roman" w:hAnsi="Times New Roman" w:cs="Times New Roman"/>
+          <w:sz w:val="24"/>
+          <w:szCs w:val="24"/>
+        </w:rPr>
+        <w:t>If the client is already authenticated, and while sending next token if the adversary, because of the lack of the Serial Number kno</w:t>
+      </w:r>
+      <w:bookmarkStart w:id="61" w:name="_GoBack"/>
       <w:bookmarkEnd w:id="61"/>
-    </w:p>
-    <w:p>
-      <w:pPr>
-        <w:rPr>
-          <w:rFonts w:ascii="Times New Roman" w:hAnsi="Times New Roman" w:cs="Times New Roman"/>
-          <w:sz w:val="24"/>
-          <w:szCs w:val="24"/>
-        </w:rPr>
-      </w:pPr>
-      <w:r>
-        <w:rPr>
-          <w:rFonts w:ascii="Times New Roman" w:hAnsi="Times New Roman" w:cs="Times New Roman"/>
-          <w:sz w:val="24"/>
-          <w:szCs w:val="24"/>
-        </w:rPr>
-        <w:t xml:space="preserve">In </w:t>
-      </w:r>
-      <w:r>
-        <w:rPr>
-          <w:rFonts w:ascii="Times New Roman" w:hAnsi="Times New Roman" w:cs="Times New Roman"/>
-          <w:sz w:val="24"/>
-          <w:szCs w:val="24"/>
-        </w:rPr>
-        <w:t>section 4</w:t>
-      </w:r>
-      <w:r>
-        <w:rPr>
-          <w:rFonts w:ascii="Times New Roman" w:hAnsi="Times New Roman" w:cs="Times New Roman"/>
-          <w:sz w:val="24"/>
-          <w:szCs w:val="24"/>
-        </w:rPr>
-        <w:t xml:space="preserve"> </w:t>
-      </w:r>
-      <w:r>
-        <w:rPr>
-          <w:rFonts w:ascii="Times New Roman" w:hAnsi="Times New Roman" w:cs="Times New Roman"/>
-          <w:sz w:val="24"/>
-          <w:szCs w:val="24"/>
-        </w:rPr>
-        <w:t xml:space="preserve">the requirements for a secure and seamless pre-payment scheme. </w:t>
-      </w:r>
-      <w:r>
-        <w:rPr>
-          <w:rFonts w:ascii="Times New Roman" w:hAnsi="Times New Roman" w:cs="Times New Roman"/>
-          <w:sz w:val="24"/>
-          <w:szCs w:val="24"/>
-        </w:rPr>
-        <w:t>In this section the success of the proposed system on meeting the requirements</w:t>
-      </w:r>
-      <w:r>
-        <w:rPr>
-          <w:rFonts w:ascii="Times New Roman" w:hAnsi="Times New Roman" w:cs="Times New Roman"/>
-          <w:sz w:val="24"/>
-          <w:szCs w:val="24"/>
-        </w:rPr>
-        <w:t xml:space="preserve"> </w:t>
-      </w:r>
-      <w:r>
-        <w:rPr>
-          <w:rFonts w:ascii="Times New Roman" w:hAnsi="Times New Roman" w:cs="Times New Roman"/>
-          <w:sz w:val="24"/>
-          <w:szCs w:val="24"/>
-        </w:rPr>
-        <w:t>is discussed.</w:t>
-      </w:r>
-    </w:p>
-    <w:p>
-      <w:pPr>
-        <w:rPr>
-          <w:rFonts w:ascii="Times New Roman" w:hAnsi="Times New Roman" w:cs="Times New Roman"/>
-          <w:sz w:val="24"/>
-          <w:szCs w:val="24"/>
-        </w:rPr>
-      </w:pPr>
-      <w:r>
-        <w:rPr>
-          <w:rFonts w:ascii="Times New Roman" w:hAnsi="Times New Roman" w:cs="Times New Roman"/>
-          <w:sz w:val="24"/>
-          <w:szCs w:val="24"/>
-        </w:rPr>
-        <w:t xml:space="preserve">Roaming/mobility: Reuse of a connection card is possible after attempting first connection. Roaming is supported, when our protocol is implemented in participating </w:t>
-      </w:r>
-      <w:r>
-        <w:rPr>
-          <w:rFonts w:ascii="Times New Roman" w:hAnsi="Times New Roman" w:cs="Times New Roman"/>
-          <w:i/>
-          <w:sz w:val="24"/>
-          <w:szCs w:val="24"/>
-        </w:rPr>
-        <w:t>AP</w:t>
-      </w:r>
-      <w:r>
-        <w:rPr>
-          <w:rFonts w:ascii="Times New Roman" w:hAnsi="Times New Roman" w:cs="Times New Roman"/>
-          <w:sz w:val="24"/>
-          <w:szCs w:val="24"/>
-        </w:rPr>
-        <w:t>s, and tokens are valid.</w:t>
-      </w:r>
-    </w:p>
-    <w:p>
-      <w:pPr>
-        <w:rPr>
-          <w:rFonts w:ascii="Times New Roman" w:hAnsi="Times New Roman" w:cs="Times New Roman"/>
-          <w:sz w:val="24"/>
-          <w:szCs w:val="24"/>
-        </w:rPr>
-      </w:pPr>
-      <w:r>
-        <w:rPr>
-          <w:rFonts w:ascii="Times New Roman" w:hAnsi="Times New Roman" w:cs="Times New Roman"/>
-          <w:sz w:val="24"/>
-          <w:szCs w:val="24"/>
-        </w:rPr>
-        <w:t xml:space="preserve">Seamless connection: Mobility of the users in home operator is supported.  Hence, clients in the same operator can move from one </w:t>
-      </w:r>
-      <w:r>
-        <w:rPr>
-          <w:rFonts w:ascii="Times New Roman" w:hAnsi="Times New Roman" w:cs="Times New Roman"/>
-          <w:i/>
-          <w:sz w:val="24"/>
-          <w:szCs w:val="24"/>
-        </w:rPr>
-        <w:t>AP</w:t>
-      </w:r>
-      <w:r>
-        <w:rPr>
-          <w:rFonts w:ascii="Times New Roman" w:hAnsi="Times New Roman" w:cs="Times New Roman"/>
-          <w:sz w:val="24"/>
-          <w:szCs w:val="24"/>
-        </w:rPr>
-        <w:t xml:space="preserve"> to another without any interruptions in their connections. </w:t>
-      </w:r>
-    </w:p>
-    <w:p>
-      <w:pPr>
-        <w:rPr>
-          <w:rFonts w:ascii="Times New Roman" w:hAnsi="Times New Roman" w:cs="Times New Roman"/>
-          <w:sz w:val="24"/>
-          <w:szCs w:val="24"/>
-        </w:rPr>
-      </w:pPr>
-      <w:r>
-        <w:rPr>
-          <w:rFonts w:ascii="Times New Roman" w:hAnsi="Times New Roman" w:cs="Times New Roman"/>
-          <w:sz w:val="24"/>
-          <w:szCs w:val="24"/>
-        </w:rPr>
-        <w:t xml:space="preserve">Seamless roaming: Mobility of the clients from one operator’s zone to another is provided without connection interruptions. This requirement is met. </w:t>
-      </w:r>
-    </w:p>
-    <w:p>
-      <w:pPr>
-        <w:rPr>
-          <w:rFonts w:ascii="Times New Roman" w:hAnsi="Times New Roman" w:cs="Times New Roman"/>
-          <w:sz w:val="24"/>
-          <w:szCs w:val="24"/>
-        </w:rPr>
-      </w:pPr>
-      <w:r>
-        <w:rPr>
-          <w:rFonts w:ascii="Times New Roman" w:hAnsi="Times New Roman" w:cs="Times New Roman"/>
-          <w:sz w:val="24"/>
-          <w:szCs w:val="24"/>
-        </w:rPr>
-        <w:t>Anonymity:  For legal purposes users must give their identities to connection card issuer (</w:t>
-      </w:r>
-      <w:r>
-        <w:rPr>
-          <w:rFonts w:ascii="Times New Roman" w:hAnsi="Times New Roman" w:cs="Times New Roman"/>
-          <w:i/>
-          <w:sz w:val="24"/>
-          <w:szCs w:val="24"/>
-        </w:rPr>
-        <w:t>TTP</w:t>
-      </w:r>
-      <w:r>
-        <w:rPr>
-          <w:rFonts w:ascii="Times New Roman" w:hAnsi="Times New Roman" w:cs="Times New Roman"/>
-          <w:sz w:val="24"/>
-          <w:szCs w:val="24"/>
-        </w:rPr>
-        <w:t xml:space="preserve">) for getting connection cards. Therefore, as far as </w:t>
-      </w:r>
-      <w:r>
-        <w:rPr>
-          <w:rFonts w:ascii="Times New Roman" w:hAnsi="Times New Roman" w:cs="Times New Roman"/>
-          <w:i/>
-          <w:sz w:val="24"/>
-          <w:szCs w:val="24"/>
-        </w:rPr>
-        <w:t xml:space="preserve">TTP </w:t>
-      </w:r>
-      <w:r>
-        <w:rPr>
-          <w:rFonts w:ascii="Times New Roman" w:hAnsi="Times New Roman" w:cs="Times New Roman"/>
-          <w:sz w:val="24"/>
-          <w:szCs w:val="24"/>
-        </w:rPr>
-        <w:t xml:space="preserve">keeps clients’ identities secret, users can stay anonymous.  </w:t>
-      </w:r>
-    </w:p>
-    <w:p>
-      <w:pPr>
-        <w:rPr>
-          <w:rFonts w:ascii="Times New Roman" w:hAnsi="Times New Roman" w:cs="Times New Roman"/>
-          <w:sz w:val="24"/>
-          <w:szCs w:val="24"/>
-        </w:rPr>
-      </w:pPr>
-      <w:r>
-        <w:rPr>
-          <w:rFonts w:ascii="Times New Roman" w:hAnsi="Times New Roman" w:cs="Times New Roman"/>
-          <w:sz w:val="24"/>
-          <w:szCs w:val="24"/>
-        </w:rPr>
-        <w:t xml:space="preserve">Mutual authentication: We have seen how the server authenticates the client. The AP receives valid token information, and with the challenge-response protocol both AP and the Client is mutually authenticated. </w:t>
-      </w:r>
-    </w:p>
-    <w:p>
-      <w:pPr>
-        <w:rPr>
-          <w:rFonts w:ascii="Times New Roman" w:hAnsi="Times New Roman" w:cs="Times New Roman"/>
-          <w:sz w:val="24"/>
-          <w:szCs w:val="24"/>
-        </w:rPr>
-      </w:pPr>
-      <w:r>
-        <w:rPr>
-          <w:rFonts w:ascii="Times New Roman" w:hAnsi="Times New Roman" w:cs="Times New Roman"/>
-          <w:sz w:val="24"/>
-          <w:szCs w:val="24"/>
-        </w:rPr>
-        <w:t xml:space="preserve">If there is an adversary between AP and the Client that intercepts the packet transfer between these two entities, in initialization phase, he can behave like the client. After the authentication phase, the adversary gets service from the Operator. Without getting service, client does not send the next token. Hence, client only loses two tokens in this situation; first is for establishing connection, second is for packet transfer. </w:t>
-      </w:r>
-    </w:p>
-    <w:p>
-      <w:pPr>
-        <w:rPr>
-          <w:rFonts w:ascii="Times New Roman" w:hAnsi="Times New Roman" w:cs="Times New Roman"/>
-          <w:sz w:val="24"/>
-          <w:szCs w:val="24"/>
-        </w:rPr>
-      </w:pPr>
-      <w:r>
-        <w:rPr>
-          <w:rFonts w:ascii="Times New Roman" w:hAnsi="Times New Roman" w:cs="Times New Roman"/>
-          <w:sz w:val="24"/>
-          <w:szCs w:val="24"/>
-        </w:rPr>
-        <w:t>If the client is already authenticated, and while sending next token if the adversary, because of the lack of the Serial Number knowledge, captures the packet it is not usable by him.</w:t>
+      <w:r>
+        <w:rPr>
+          <w:rFonts w:ascii="Times New Roman" w:hAnsi="Times New Roman" w:cs="Times New Roman"/>
+          <w:sz w:val="24"/>
+          <w:szCs w:val="24"/>
+        </w:rPr>
+        <w:t>wledge, captures the packet it is not usable by him.</w:t>
       </w:r>
     </w:p>
     <w:p>
@@ -54686,7 +54757,7 @@
 </file>
 
 <file path=customXml/itemProps1.xml><?xml version="1.0" encoding="utf-8"?>
-<ds:datastoreItem xmlns:ds="http://schemas.openxmlformats.org/officeDocument/2006/customXml" ds:itemID="{BBC93FA1-33D2-F647-A1FA-C5CCF11A5928}">
+<ds:datastoreItem xmlns:ds="http://schemas.openxmlformats.org/officeDocument/2006/customXml" ds:itemID="{BCC3148A-E0EA-A34A-AB46-45EE8E1C8512}">
   <ds:schemaRefs>
     <ds:schemaRef ds:uri="http://schemas.openxmlformats.org/officeDocument/2006/bibliography"/>
   </ds:schemaRefs>

</xml_diff>

<commit_message>
protokolleri bitir access pointteyiz
</commit_message>
<xml_diff>
--- a/thesis.docx
+++ b/thesis.docx
@@ -347,14 +347,6 @@
           <w:lang w:val="tr-TR"/>
         </w:rPr>
         <w:t>Yılmaz</w:t>
-      </w:r>
-      <w:r>
-        <w:rPr>
-          <w:rFonts w:ascii="Times New Roman" w:hAnsi="Times New Roman" w:cs="Times New Roman"/>
-          <w:sz w:val="24"/>
-          <w:szCs w:val="24"/>
-        </w:rPr>
-        <w:tab/>
       </w:r>
       <w:r>
         <w:rPr>
@@ -9318,49 +9310,21 @@
           <w:sz w:val="24"/>
           <w:lang w:val="en-US"/>
         </w:rPr>
-        <w:t>There has been research for developing secure pre-payment systems for Internet access. In [</w:t>
+        <w:t>SSPayWMN employs some cryptographic primitives to ensure system security. The billing system counts on hash chains [</w:t>
       </w:r>
       <w:r>
         <w:rPr>
           <w:sz w:val="24"/>
           <w:lang w:val="en-US"/>
         </w:rPr>
-        <w:t>30</w:t>
+        <w:t>32</w:t>
       </w:r>
       <w:r>
         <w:rPr>
           <w:sz w:val="24"/>
           <w:lang w:val="en-US"/>
         </w:rPr>
-        <w:t>], the authors use a high-level approach for billing and propose architecture. Their focus is mostly its performance on a threshold based bandwidth management algorithm. In [</w:t>
-      </w:r>
-      <w:r>
-        <w:rPr>
-          <w:sz w:val="24"/>
-          <w:lang w:val="en-US"/>
-        </w:rPr>
-        <w:t>31</w:t>
-      </w:r>
-      <w:r>
-        <w:rPr>
-          <w:sz w:val="24"/>
-          <w:lang w:val="en-US"/>
-        </w:rPr>
-        <w:t>], the authors propose UPASS; a double hash chain based prepaid billing architecture for WMNs. Their trust model is based on both classical certificate-based public-key cryptography and identity-based cryptography. The drawbacks of [</w:t>
-      </w:r>
-      <w:r>
-        <w:rPr>
-          <w:sz w:val="24"/>
-          <w:lang w:val="en-US"/>
-        </w:rPr>
-        <w:t>30</w:t>
-      </w:r>
-      <w:r>
-        <w:rPr>
-          <w:sz w:val="24"/>
-          <w:lang w:val="en-US"/>
-        </w:rPr>
-        <w:t>] are the complex trust and payment structures, missing simulative and/or analytical performance model, and disregarding users' anonymity/privacy. Similarly, UPASS does not consider client anonymity and unlinkability. The proposed secure and seamless system will implement a prepaid billing scheme with simpler structures and trust models. Authentication, user and operator non-repudiation, settlement and especially user privacy is taken into consideration in the system design.</w:t>
+        <w:t xml:space="preserve">] and uses every element of the hash chain as a token, which buys time intervals with Internet service. SSPayWMN employs a Trusted Third Party (TTP), who ensures honest usage of the system by every party. The packets that are transmitted are either encrypted or transmitted on a secure line. </w:t>
       </w:r>
     </w:p>
     <w:p>
@@ -9378,47 +9342,7 @@
           <w:sz w:val="24"/>
           <w:lang w:val="en-US"/>
         </w:rPr>
-        <w:t>SSPayWMN employs some cryptographic primitives to ensure system security. The billing system counts on hash chains [</w:t>
-      </w:r>
-      <w:r>
-        <w:rPr>
-          <w:sz w:val="24"/>
-          <w:lang w:val="en-US"/>
-        </w:rPr>
-        <w:t>32</w:t>
-      </w:r>
-      <w:r>
-        <w:rPr>
-          <w:sz w:val="24"/>
-          <w:lang w:val="en-US"/>
-        </w:rPr>
-        <w:t xml:space="preserve">] and uses every element of the hash chain as a token, which buys time intervals with Internet service. SSPayWMN employs a Trusted Third Party (TTP), who ensures honest usage of the system by every party. The packets that are transmitted are either encrypted or transmitted on a secure line. </w:t>
-      </w:r>
-    </w:p>
-    <w:p>
-      <w:pPr>
-        <w:pStyle w:val="IEEEParagraph"/>
-        <w:spacing w:after="240" w:line="360" w:lineRule="auto"/>
-        <w:ind w:firstLine="567"/>
-        <w:rPr>
-          <w:sz w:val="24"/>
-          <w:lang w:val="en-US"/>
-        </w:rPr>
-      </w:pPr>
-      <w:r>
-        <w:rPr>
-          <w:sz w:val="24"/>
-          <w:lang w:val="en-US"/>
-        </w:rPr>
-        <w:t xml:space="preserve">SSPayWMN is designed to reckon with real-life challenges such as stable Internet service during client mobility and rush hours. To estimate SSPayWMN performance, network simulations for the proposed system are executed. The simulations are divided into two groups. The former is unit tests, which simulate a unit of the system and check if it is fit to use. A unit in SSPayWMN corresponds to network protocols. The latter simulation group is called real-life scenario simulations. In these simulations the clients are selected </w:t>
-      </w:r>
-      <w:r>
-        <w:rPr>
-          <w:sz w:val="24"/>
-          <w:lang w:val="en-US"/>
-        </w:rPr>
-        <w:lastRenderedPageBreak/>
-        <w:t xml:space="preserve">considering human </w:t>
+        <w:t xml:space="preserve">SSPayWMN is designed to reckon with real-life challenges such as stable Internet service during client mobility and rush hours. To estimate SSPayWMN performance, network simulations for the proposed system are executed. The simulations are divided into two groups. The former is unit tests, which simulate a unit of the system and check if it is fit to use. A unit in SSPayWMN corresponds to network protocols. The latter simulation group is called real-life scenario simulations. In these simulations the clients are selected considering human </w:t>
       </w:r>
       <w:r>
         <w:rPr>
@@ -9451,6 +9375,49 @@
     </w:p>
     <w:p>
       <w:pPr>
+        <w:pStyle w:val="IEEEParagraph"/>
+        <w:spacing w:after="240" w:line="360" w:lineRule="auto"/>
+        <w:ind w:firstLine="567"/>
+        <w:rPr>
+          <w:sz w:val="24"/>
+          <w:lang w:val="en-US"/>
+        </w:rPr>
+      </w:pPr>
+      <w:r>
+        <w:rPr>
+          <w:sz w:val="24"/>
+          <w:lang w:val="en-US"/>
+        </w:rPr>
+        <w:t xml:space="preserve">There has been research for developing secure pre-payment systems for Internet access. In [30], the authors use a high-level approach for billing and propose architecture. Their focus is mostly its performance on a threshold based bandwidth management algorithm. In [31], the authors propose UPASS; a double hash chain based prepaid billing architecture for WMNs. Their trust model is based on both classical certificate-based public-key cryptography and </w:t>
+      </w:r>
+      <w:r>
+        <w:rPr>
+          <w:sz w:val="24"/>
+          <w:lang w:val="en-US"/>
+        </w:rPr>
+        <w:lastRenderedPageBreak/>
+        <w:t>identity-based cryptography. The drawbacks of [30] are the complex trust and payment structures, missing simulative and/or analytical performance model, and disregarding users' anonymity/privacy. Similarly, UPASS does not consider client anonymity and unlinkability. The proposed secure and seamless system will implement a prepaid billing scheme with simpler structures and trust models. Authentication, user and operator non-repudiation, settlement and especially user privacy is taken into consideration in the system design.</w:t>
+      </w:r>
+    </w:p>
+    <w:p>
+      <w:pPr>
+        <w:rPr>
+          <w:rFonts w:ascii="Times New Roman" w:hAnsi="Times New Roman" w:cs="Times New Roman"/>
+          <w:sz w:val="24"/>
+          <w:szCs w:val="24"/>
+        </w:rPr>
+      </w:pPr>
+      <w:r>
+        <w:rPr>
+          <w:rFonts w:ascii="Times New Roman" w:hAnsi="Times New Roman" w:cs="Times New Roman"/>
+          <w:sz w:val="24"/>
+          <w:szCs w:val="24"/>
+        </w:rPr>
+        <w:t>SSPayWMN is designed to reckon with real-life challenges such as stable Internet service during client mobility and rush hours. To estimate SSPayWMN performance, network simulations for the proposed system are executed. The simulations are divided into two groups. The former is unit tests, which simulate a unit of the system and check if it is fit to use. A unit in SSPayWMN corresponds to network protocols. The latter simulation group is called real-life scenario simulations. In these simulations the clients are selected considering human behavior and they are grouped into different groups. Unit simulations provided considerable results and in all of the simulations SSPayWMN reached steady state performance. In real-life scenario simulation results the system reached steady state also, which ensures system stability.</w:t>
+      </w:r>
+    </w:p>
+    <w:p>
+      <w:pPr>
         <w:spacing w:beforeLines="100" w:before="240" w:afterLines="100"/>
         <w:rPr>
           <w:rFonts w:ascii="Times New Roman" w:hAnsi="Times New Roman" w:cs="Times New Roman"/>
@@ -9583,6 +9550,7 @@
           <w:sz w:val="24"/>
           <w:szCs w:val="24"/>
         </w:rPr>
+        <w:lastRenderedPageBreak/>
         <w:t xml:space="preserve">From security point of view, we aim to have mutual authentication between client and the network in our protocols. Anonymity of the clients and </w:t>
       </w:r>
       <w:r>
@@ -20684,6 +20652,10 @@
     <w:p>
       <w:pPr>
         <w:pStyle w:val="Heading2"/>
+        <w:numPr>
+          <w:ilvl w:val="0"/>
+          <w:numId w:val="41"/>
+        </w:numPr>
         <w:rPr>
           <w:lang w:bidi="en-US"/>
         </w:rPr>
@@ -20693,19 +20665,13 @@
         <w:rPr>
           <w:lang w:bidi="en-US"/>
         </w:rPr>
-        <w:t>6</w:t>
-      </w:r>
+        <w:t>Initial Authorization</w:t>
+      </w:r>
+      <w:bookmarkEnd w:id="41"/>
       <w:r>
         <w:rPr>
           <w:lang w:bidi="en-US"/>
         </w:rPr>
-        <w:t>.1 Initial Authorization</w:t>
-      </w:r>
-      <w:bookmarkEnd w:id="41"/>
-      <w:r>
-        <w:rPr>
-          <w:lang w:bidi="en-US"/>
-        </w:rPr>
         <w:t xml:space="preserve"> and Reuse of a Connection Card</w:t>
       </w:r>
     </w:p>
@@ -20756,7 +20722,39 @@
           <w:sz w:val="24"/>
           <w:szCs w:val="24"/>
         </w:rPr>
-        <w:t xml:space="preserve"> some new hash tokens from an operator, </w:t>
+        <w:t xml:space="preserve"> </w:t>
+      </w:r>
+      <w:r>
+        <w:rPr>
+          <w:rFonts w:ascii="Times New Roman" w:hAnsi="Times New Roman" w:cs="Helvetica"/>
+          <w:sz w:val="24"/>
+          <w:szCs w:val="24"/>
+        </w:rPr>
+        <w:t>new hash tokens from the</w:t>
+      </w:r>
+      <w:r>
+        <w:rPr>
+          <w:rFonts w:ascii="Times New Roman" w:hAnsi="Times New Roman" w:cs="Helvetica"/>
+          <w:sz w:val="24"/>
+          <w:szCs w:val="24"/>
+        </w:rPr>
+        <w:t xml:space="preserve"> </w:t>
+      </w:r>
+      <w:r>
+        <w:rPr>
+          <w:rFonts w:ascii="Times New Roman" w:hAnsi="Times New Roman" w:cs="Helvetica"/>
+          <w:sz w:val="24"/>
+          <w:szCs w:val="24"/>
+        </w:rPr>
+        <w:t>TTP</w:t>
+      </w:r>
+      <w:r>
+        <w:rPr>
+          <w:rFonts w:ascii="Times New Roman" w:hAnsi="Times New Roman" w:cs="Helvetica"/>
+          <w:sz w:val="24"/>
+          <w:szCs w:val="24"/>
+        </w:rPr>
+        <w:t xml:space="preserve">, </w:t>
       </w:r>
       <w:r>
         <w:rPr>
@@ -20836,18 +20834,67 @@
       <w:r>
         <w:rPr>
           <w:rFonts w:ascii="Times New Roman" w:hAnsi="Times New Roman" w:cs="Helvetica"/>
-          <w:sz w:val="24"/>
-          <w:szCs w:val="24"/>
-        </w:rPr>
-        <w:t xml:space="preserve"> protocol allows the clients to connect using the remaining credits in a card.  This protocol does not differ extensively from </w:t>
-      </w:r>
-      <w:r>
-        <w:rPr>
-          <w:rFonts w:ascii="Times New Roman" w:hAnsi="Times New Roman" w:cs="Helvetica"/>
           <w:i/>
           <w:sz w:val="24"/>
           <w:szCs w:val="24"/>
         </w:rPr>
+        <w:t xml:space="preserve"> </w:t>
+      </w:r>
+      <w:r>
+        <w:rPr>
+          <w:rFonts w:ascii="Times New Roman" w:hAnsi="Times New Roman" w:cs="Helvetica"/>
+          <w:sz w:val="24"/>
+          <w:szCs w:val="24"/>
+        </w:rPr>
+        <w:t>(</w:t>
+      </w:r>
+      <w:r>
+        <w:rPr>
+          <w:rFonts w:ascii="Times New Roman" w:hAnsi="Times New Roman" w:cs="Helvetica"/>
+          <w:sz w:val="24"/>
+          <w:szCs w:val="24"/>
+        </w:rPr>
+        <w:t>Reuse-</w:t>
+      </w:r>
+      <w:r>
+        <w:rPr>
+          <w:rFonts w:ascii="Times New Roman" w:hAnsi="Times New Roman" w:cs="Helvetica"/>
+          <w:sz w:val="24"/>
+          <w:szCs w:val="24"/>
+        </w:rPr>
+        <w:t>CC)</w:t>
+      </w:r>
+      <w:r>
+        <w:rPr>
+          <w:rFonts w:ascii="Times New Roman" w:hAnsi="Times New Roman" w:cs="Helvetica"/>
+          <w:sz w:val="24"/>
+          <w:szCs w:val="24"/>
+        </w:rPr>
+        <w:t xml:space="preserve"> protocol allows the clients to connect using the remaining credits in a card.  </w:t>
+      </w:r>
+      <w:r>
+        <w:rPr>
+          <w:rFonts w:ascii="Times New Roman" w:hAnsi="Times New Roman" w:cs="Helvetica"/>
+          <w:sz w:val="24"/>
+          <w:szCs w:val="24"/>
+        </w:rPr>
+        <w:t>Reuse C.C.</w:t>
+      </w:r>
+      <w:r>
+        <w:rPr>
+          <w:rFonts w:ascii="Times New Roman" w:hAnsi="Times New Roman" w:cs="Helvetica"/>
+          <w:sz w:val="24"/>
+          <w:szCs w:val="24"/>
+        </w:rPr>
+        <w:t xml:space="preserve"> protocol does not differ extensively from </w:t>
+      </w:r>
+      <w:r>
+        <w:rPr>
+          <w:rFonts w:ascii="Times New Roman" w:hAnsi="Times New Roman" w:cs="Helvetica"/>
+          <w:i/>
+          <w:sz w:val="24"/>
+          <w:szCs w:val="24"/>
+        </w:rPr>
         <w:t>Initial Authorization</w:t>
       </w:r>
       <w:r>
@@ -20856,57 +20903,47 @@
           <w:sz w:val="24"/>
           <w:szCs w:val="24"/>
         </w:rPr>
-        <w:t xml:space="preserve"> protocol. The main difference is instead of sending first hash token; the client sends whichever token is the next one. Alias will change before the protocol starts. In the example run</w:t>
-      </w:r>
-      <w:r>
-        <w:rPr>
-          <w:rFonts w:ascii="Times New Roman" w:hAnsi="Times New Roman" w:cs="Helvetica"/>
-          <w:sz w:val="24"/>
-          <w:szCs w:val="24"/>
-        </w:rPr>
-        <w:t xml:space="preserve"> </w:t>
-      </w:r>
-      <w:r>
-        <w:rPr>
-          <w:rFonts w:ascii="Times New Roman" w:hAnsi="Times New Roman" w:cs="Helvetica"/>
-          <w:sz w:val="24"/>
-          <w:szCs w:val="24"/>
-        </w:rPr>
-        <w:t>depicted in Figure 5.2 client sends</w:t>
-      </w:r>
-      <w:r>
-        <w:rPr>
-          <w:rFonts w:ascii="Times New Roman" w:hAnsi="Times New Roman" w:cs="Helvetica"/>
-          <w:sz w:val="24"/>
-          <w:szCs w:val="24"/>
-        </w:rPr>
-        <w:t xml:space="preserve"> </w:t>
-      </w:r>
-      <w:r>
-        <w:rPr>
-          <w:rFonts w:ascii="Times New Roman" w:hAnsi="Times New Roman" w:cs="Helvetica"/>
-          <w:i/>
-          <w:sz w:val="24"/>
-          <w:szCs w:val="24"/>
-        </w:rPr>
-        <w:t>i</w:t>
-      </w:r>
-      <w:r>
-        <w:rPr>
-          <w:rFonts w:ascii="Times New Roman" w:hAnsi="Times New Roman" w:cs="Helvetica"/>
-          <w:sz w:val="24"/>
-          <w:szCs w:val="24"/>
-          <w:vertAlign w:val="superscript"/>
-        </w:rPr>
-        <w:t>th</w:t>
-      </w:r>
-      <w:r>
-        <w:rPr>
-          <w:rFonts w:ascii="Times New Roman" w:hAnsi="Times New Roman" w:cs="Helvetica"/>
-          <w:sz w:val="24"/>
-          <w:szCs w:val="24"/>
-        </w:rPr>
-        <w:t xml:space="preserve"> hash token and try to authenticate herself again. Another difference is that the client changes its alias during the connection. The crucial point here is that TTP should be able to update last hash value entry of the client in the database and associate it with the new alias.</w:t>
+        <w:t xml:space="preserve"> protocol. The main difference is instead of sending first hash token; the client sends whichever token is the next one. Alias will change before the protocol starts. </w:t>
+      </w:r>
+      <w:r>
+        <w:rPr>
+          <w:rFonts w:ascii="Times New Roman" w:hAnsi="Times New Roman" w:cs="Helvetica"/>
+          <w:sz w:val="24"/>
+          <w:szCs w:val="24"/>
+        </w:rPr>
+        <w:t>Both protocols compute new</w:t>
+      </w:r>
+      <w:r>
+        <w:rPr>
+          <w:rFonts w:ascii="Times New Roman" w:hAnsi="Times New Roman" w:cs="Helvetica"/>
+          <w:sz w:val="24"/>
+          <w:szCs w:val="24"/>
+        </w:rPr>
+        <w:t xml:space="preserve"> alias</w:t>
+      </w:r>
+      <w:r>
+        <w:rPr>
+          <w:rFonts w:ascii="Times New Roman" w:hAnsi="Times New Roman" w:cs="Helvetica"/>
+          <w:sz w:val="24"/>
+          <w:szCs w:val="24"/>
+        </w:rPr>
+        <w:t>es before sending the Connection Requests</w:t>
+      </w:r>
+      <w:r>
+        <w:rPr>
+          <w:rFonts w:ascii="Times New Roman" w:hAnsi="Times New Roman" w:cs="Helvetica"/>
+          <w:sz w:val="24"/>
+          <w:szCs w:val="24"/>
+        </w:rPr>
+        <w:t xml:space="preserve"> (CR)</w:t>
+      </w:r>
+      <w:r>
+        <w:rPr>
+          <w:rFonts w:ascii="Times New Roman" w:hAnsi="Times New Roman" w:cs="Helvetica"/>
+          <w:sz w:val="24"/>
+          <w:szCs w:val="24"/>
+        </w:rPr>
+        <w:t>. The crucial point here is that TTP should be able to update last hash value entry of the client in the database and associate it with the new alias.</w:t>
       </w:r>
     </w:p>
     <w:p>
@@ -21422,7 +21459,64 @@
           <w:sz w:val="24"/>
           <w:szCs w:val="24"/>
         </w:rPr>
-        <w:t xml:space="preserve">) and first element of </w:t>
+        <w:t>) and</w:t>
+      </w:r>
+      <w:r>
+        <w:rPr>
+          <w:rFonts w:ascii="Times New Roman" w:hAnsi="Times New Roman" w:cs="Helvetica"/>
+          <w:sz w:val="24"/>
+          <w:szCs w:val="24"/>
+        </w:rPr>
+        <w:t xml:space="preserve"> the</w:t>
+      </w:r>
+      <w:r>
+        <w:rPr>
+          <w:rFonts w:ascii="Times New Roman" w:hAnsi="Times New Roman" w:cs="Helvetica"/>
+          <w:sz w:val="24"/>
+          <w:szCs w:val="24"/>
+        </w:rPr>
+        <w:t xml:space="preserve"> first element</w:t>
+      </w:r>
+      <w:r>
+        <w:rPr>
+          <w:rFonts w:ascii="Times New Roman" w:hAnsi="Times New Roman" w:cs="Helvetica"/>
+          <w:sz w:val="24"/>
+          <w:szCs w:val="24"/>
+        </w:rPr>
+        <w:t xml:space="preserve">, </w:t>
+      </w:r>
+      <w:r>
+        <w:rPr>
+          <w:rFonts w:ascii="Times New Roman" w:hAnsi="Times New Roman" w:cs="Helvetica"/>
+          <w:sz w:val="24"/>
+          <w:szCs w:val="24"/>
+        </w:rPr>
+        <w:t>H</w:t>
+      </w:r>
+      <w:r>
+        <w:rPr>
+          <w:rFonts w:ascii="Times New Roman" w:hAnsi="Times New Roman" w:cs="Helvetica"/>
+          <w:sz w:val="24"/>
+          <w:szCs w:val="24"/>
+          <w:vertAlign w:val="subscript"/>
+        </w:rPr>
+        <w:t>0</w:t>
+      </w:r>
+      <w:r>
+        <w:rPr>
+          <w:rFonts w:ascii="Times New Roman" w:hAnsi="Times New Roman" w:cs="Helvetica"/>
+          <w:sz w:val="24"/>
+          <w:szCs w:val="24"/>
+        </w:rPr>
+        <w:t>,</w:t>
+      </w:r>
+      <w:r>
+        <w:rPr>
+          <w:rFonts w:ascii="Times New Roman" w:hAnsi="Times New Roman" w:cs="Helvetica"/>
+          <w:sz w:val="24"/>
+          <w:szCs w:val="24"/>
+        </w:rPr>
+        <w:t xml:space="preserve"> of </w:t>
       </w:r>
       <w:r>
         <w:rPr>
@@ -21438,24 +21532,7 @@
           <w:sz w:val="24"/>
           <w:szCs w:val="24"/>
         </w:rPr>
-        <w:t xml:space="preserve"> hash chain </w:t>
-      </w:r>
-      <w:r>
-        <w:rPr>
-          <w:rFonts w:ascii="Times New Roman" w:hAnsi="Times New Roman" w:cs="Helvetica"/>
-          <w:sz w:val="24"/>
-          <w:szCs w:val="24"/>
-        </w:rPr>
-        <w:t>H</w:t>
-      </w:r>
-      <w:r>
-        <w:rPr>
-          <w:rFonts w:ascii="Times New Roman" w:hAnsi="Times New Roman" w:cs="Helvetica"/>
-          <w:sz w:val="24"/>
-          <w:szCs w:val="24"/>
-          <w:vertAlign w:val="subscript"/>
-        </w:rPr>
-        <w:t>0</w:t>
+        <w:t xml:space="preserve"> hash chain</w:t>
       </w:r>
       <w:r>
         <w:rPr>
@@ -21513,16 +21590,14 @@
         </w:rPr>
         <w:t xml:space="preserve"> to any adversary because that </w:t>
       </w:r>
-      <m:oMath>
-        <m:r>
-          <w:rPr>
-            <w:rFonts w:ascii="Cambria Math" w:hAnsi="Cambria Math" w:cs="Helvetica"/>
-            <w:sz w:val="24"/>
-            <w:szCs w:val="24"/>
-          </w:rPr>
-          <m:t>SN</m:t>
-        </m:r>
-      </m:oMath>
+      <w:r>
+        <w:rPr>
+          <w:rFonts w:ascii="Times New Roman" w:eastAsiaTheme="minorEastAsia" w:hAnsi="Times New Roman" w:cs="Helvetica"/>
+          <w:sz w:val="24"/>
+          <w:szCs w:val="24"/>
+        </w:rPr>
+        <w:t>SN</w:t>
+      </w:r>
       <w:r>
         <w:rPr>
           <w:rFonts w:ascii="Times New Roman" w:hAnsi="Times New Roman" w:cs="Helvetica"/>
@@ -21649,7 +21724,23 @@
           <w:sz w:val="24"/>
           <w:szCs w:val="24"/>
         </w:rPr>
-        <w:t>he continues to get service (related protocols will be explained later).</w:t>
+        <w:t>he continues to get service (</w:t>
+      </w:r>
+      <w:r>
+        <w:rPr>
+          <w:rFonts w:ascii="Times New Roman" w:hAnsi="Times New Roman" w:cs="Helvetica"/>
+          <w:sz w:val="24"/>
+          <w:szCs w:val="24"/>
+        </w:rPr>
+        <w:t>Change Alias protocol</w:t>
+      </w:r>
+      <w:r>
+        <w:rPr>
+          <w:rFonts w:ascii="Times New Roman" w:hAnsi="Times New Roman" w:cs="Helvetica"/>
+          <w:sz w:val="24"/>
+          <w:szCs w:val="24"/>
+        </w:rPr>
+        <w:t xml:space="preserve"> will be explained later).</w:t>
       </w:r>
     </w:p>
     <w:p>
@@ -21667,7 +21758,39 @@
           <w:sz w:val="24"/>
           <w:szCs w:val="24"/>
         </w:rPr>
-        <w:t>Initial Authorization steps are described below.</w:t>
+        <w:t>Initial Authorization</w:t>
+      </w:r>
+      <w:r>
+        <w:rPr>
+          <w:rFonts w:ascii="Times New Roman" w:hAnsi="Times New Roman" w:cs="Helvetica"/>
+          <w:sz w:val="24"/>
+          <w:szCs w:val="24"/>
+        </w:rPr>
+        <w:t xml:space="preserve"> and Reuse-</w:t>
+      </w:r>
+      <w:r>
+        <w:rPr>
+          <w:rFonts w:ascii="Times New Roman" w:hAnsi="Times New Roman" w:cs="Helvetica"/>
+          <w:sz w:val="24"/>
+          <w:szCs w:val="24"/>
+        </w:rPr>
+        <w:t>C</w:t>
+      </w:r>
+      <w:r>
+        <w:rPr>
+          <w:rFonts w:ascii="Times New Roman" w:hAnsi="Times New Roman" w:cs="Helvetica"/>
+          <w:sz w:val="24"/>
+          <w:szCs w:val="24"/>
+        </w:rPr>
+        <w:t>C</w:t>
+      </w:r>
+      <w:r>
+        <w:rPr>
+          <w:rFonts w:ascii="Times New Roman" w:hAnsi="Times New Roman" w:cs="Helvetica"/>
+          <w:sz w:val="24"/>
+          <w:szCs w:val="24"/>
+        </w:rPr>
+        <w:t xml:space="preserve"> steps are described below.</w:t>
       </w:r>
     </w:p>
     <w:p>
@@ -21753,7 +21876,7 @@
         </w:numPr>
         <w:spacing w:beforeLines="100" w:before="240" w:afterLines="100"/>
         <w:rPr>
-          <w:rFonts w:ascii="Cambria Math" w:eastAsiaTheme="minorEastAsia" w:hAnsi="Cambria Math" w:cs="Helvetica" w:hint="eastAsia"/>
+          <w:rFonts w:ascii="Cambria Math" w:eastAsiaTheme="minorEastAsia" w:hAnsi="Cambria Math" w:cs="Helvetica"/>
           <w:sz w:val="24"/>
           <w:szCs w:val="24"/>
           <w:oMath/>
@@ -22456,7 +22579,7 @@
         </w:numPr>
         <w:spacing w:beforeLines="100" w:before="240" w:afterLines="100"/>
         <w:rPr>
-          <w:rFonts w:ascii="Cambria Math" w:eastAsiaTheme="minorEastAsia" w:hAnsi="Cambria Math" w:cs="Helvetica" w:hint="eastAsia"/>
+          <w:rFonts w:ascii="Cambria Math" w:eastAsiaTheme="minorEastAsia" w:hAnsi="Cambria Math" w:cs="Helvetica"/>
           <w:sz w:val="24"/>
           <w:szCs w:val="24"/>
           <w:oMath/>
@@ -22882,7 +23005,7 @@
         </w:numPr>
         <w:spacing w:beforeLines="100" w:before="240" w:afterLines="100"/>
         <w:rPr>
-          <w:rFonts w:ascii="Cambria Math" w:eastAsiaTheme="minorEastAsia" w:hAnsi="Cambria Math" w:cs="Helvetica" w:hint="eastAsia"/>
+          <w:rFonts w:ascii="Cambria Math" w:eastAsiaTheme="minorEastAsia" w:hAnsi="Cambria Math" w:cs="Helvetica"/>
           <w:sz w:val="24"/>
           <w:szCs w:val="24"/>
           <w:oMath/>
@@ -24120,15 +24243,31 @@
           <w:sz w:val="24"/>
           <w:szCs w:val="24"/>
         </w:rPr>
-        <w:t>insecure</w:t>
-      </w:r>
-      <w:r>
-        <w:rPr>
-          <w:rFonts w:ascii="Times New Roman" w:hAnsi="Times New Roman" w:cs="Helvetica"/>
-          <w:sz w:val="24"/>
-          <w:szCs w:val="24"/>
-        </w:rPr>
-        <w:t>, therefore the packets that are sent through this medium are encrypted with either public key of the TTP or the shared secret key between GWs and APs.</w:t>
+        <w:t>insecure;</w:t>
+      </w:r>
+      <w:r>
+        <w:rPr>
+          <w:rFonts w:ascii="Times New Roman" w:hAnsi="Times New Roman" w:cs="Helvetica"/>
+          <w:sz w:val="24"/>
+          <w:szCs w:val="24"/>
+        </w:rPr>
+        <w:t xml:space="preserve"> therefore the packets that are sent through this medium are encrypted with shared secret key</w:t>
+      </w:r>
+      <w:r>
+        <w:rPr>
+          <w:rFonts w:ascii="Times New Roman" w:hAnsi="Times New Roman" w:cs="Helvetica"/>
+          <w:sz w:val="24"/>
+          <w:szCs w:val="24"/>
+        </w:rPr>
+        <w:t>s</w:t>
+      </w:r>
+      <w:r>
+        <w:rPr>
+          <w:rFonts w:ascii="Times New Roman" w:hAnsi="Times New Roman" w:cs="Helvetica"/>
+          <w:sz w:val="24"/>
+          <w:szCs w:val="24"/>
+        </w:rPr>
+        <w:t xml:space="preserve"> between GWs and APs.</w:t>
       </w:r>
     </w:p>
     <w:p>
@@ -24144,44 +24283,58 @@
           <w:lang w:bidi="en-US"/>
         </w:rPr>
         <w:lastRenderedPageBreak/>
-        <w:t>6</w:t>
-      </w:r>
-      <w:r>
-        <w:rPr>
-          <w:lang w:bidi="en-US"/>
+        <w:t>Access Point Authentication</w:t>
+      </w:r>
+      <w:bookmarkEnd w:id="43"/>
+    </w:p>
+    <w:p>
+      <w:pPr>
+        <w:spacing w:beforeLines="100" w:before="240" w:afterLines="100"/>
+        <w:rPr>
+          <w:rFonts w:ascii="Times New Roman" w:hAnsi="Times New Roman" w:cs="Helvetica"/>
+          <w:sz w:val="24"/>
+          <w:szCs w:val="24"/>
+        </w:rPr>
+      </w:pPr>
+      <w:r>
+        <w:rPr>
+          <w:rFonts w:ascii="Times New Roman" w:hAnsi="Times New Roman" w:cs="Helvetica"/>
+          <w:sz w:val="24"/>
+          <w:szCs w:val="24"/>
+        </w:rPr>
+        <w:t xml:space="preserve">After authentication processes of the client with the TTP, a second authentication step begins. Client and access point will mutually authenticate each other for safe </w:t>
+      </w:r>
+      <w:r>
+        <w:rPr>
+          <w:rFonts w:ascii="Times New Roman" w:hAnsi="Times New Roman" w:cs="Helvetica"/>
+          <w:sz w:val="24"/>
+          <w:szCs w:val="24"/>
+        </w:rPr>
+        <w:t>communication</w:t>
+      </w:r>
+      <w:r>
+        <w:rPr>
+          <w:rFonts w:ascii="Times New Roman" w:hAnsi="Times New Roman" w:cs="Helvetica"/>
+          <w:sz w:val="24"/>
+          <w:szCs w:val="24"/>
+        </w:rPr>
+        <w:t>;</w:t>
+      </w:r>
+      <w:r>
+        <w:rPr>
+          <w:rFonts w:ascii="Times New Roman" w:hAnsi="Times New Roman" w:cs="Helvetica"/>
+          <w:sz w:val="24"/>
+          <w:szCs w:val="24"/>
+        </w:rPr>
+        <w:t xml:space="preserve"> this protocol ensures the feature -Mutual Authentication- of SSPayWMN</w:t>
+      </w:r>
+      <w:r>
+        <w:rPr>
+          <w:rFonts w:ascii="Times New Roman" w:hAnsi="Times New Roman" w:cs="Helvetica"/>
+          <w:sz w:val="24"/>
+          <w:szCs w:val="24"/>
         </w:rPr>
         <w:t>.</w:t>
-      </w:r>
-      <w:r>
-        <w:rPr>
-          <w:lang w:bidi="en-US"/>
-        </w:rPr>
-        <w:t>2</w:t>
-      </w:r>
-      <w:r>
-        <w:rPr>
-          <w:lang w:bidi="en-US"/>
-        </w:rPr>
-        <w:t xml:space="preserve"> Access Point Authentication</w:t>
-      </w:r>
-      <w:bookmarkEnd w:id="43"/>
-    </w:p>
-    <w:p>
-      <w:pPr>
-        <w:spacing w:beforeLines="100" w:before="240" w:afterLines="100"/>
-        <w:rPr>
-          <w:rFonts w:ascii="Times New Roman" w:hAnsi="Times New Roman" w:cs="Helvetica"/>
-          <w:sz w:val="24"/>
-          <w:szCs w:val="24"/>
-        </w:rPr>
-      </w:pPr>
-      <w:r>
-        <w:rPr>
-          <w:rFonts w:ascii="Times New Roman" w:hAnsi="Times New Roman" w:cs="Helvetica"/>
-          <w:sz w:val="24"/>
-          <w:szCs w:val="24"/>
-        </w:rPr>
-        <w:t>After authentication processes of the client with the TTP, a second authentication step begins. Client and access point will mutually authenticate each other for safe communication.</w:t>
       </w:r>
     </w:p>
     <w:p>
@@ -24314,41 +24467,6 @@
     </w:p>
     <w:p>
       <w:pPr>
-        <w:spacing w:beforeLines="100" w:before="240" w:afterLines="100"/>
-        <w:rPr>
-          <w:rFonts w:ascii="Times New Roman" w:hAnsi="Times New Roman" w:cs="Helvetica"/>
-          <w:sz w:val="24"/>
-          <w:szCs w:val="24"/>
-        </w:rPr>
-      </w:pPr>
-      <w:r>
-        <w:rPr>
-          <w:rFonts w:ascii="Times New Roman" w:hAnsi="Times New Roman" w:cs="Helvetica"/>
-          <w:sz w:val="24"/>
-          <w:szCs w:val="24"/>
-        </w:rPr>
-        <w:t>AP</w:t>
-      </w:r>
-      <w:r>
-        <w:rPr>
-          <w:rFonts w:ascii="Times New Roman" w:hAnsi="Times New Roman" w:cs="Helvetica"/>
-          <w:sz w:val="24"/>
-          <w:szCs w:val="24"/>
-          <w:vertAlign w:val="subscript"/>
-        </w:rPr>
-        <w:t>S</w:t>
-      </w:r>
-      <w:r>
-        <w:rPr>
-          <w:rFonts w:ascii="Times New Roman" w:hAnsi="Times New Roman" w:cs="Helvetica"/>
-          <w:sz w:val="24"/>
-          <w:szCs w:val="24"/>
-        </w:rPr>
-        <w:t xml:space="preserve"> authentication is described below.</w:t>
-      </w:r>
-    </w:p>
-    <w:p>
-      <w:pPr>
         <w:pStyle w:val="ListParagraph"/>
         <w:numPr>
           <w:ilvl w:val="0"/>
@@ -24439,48 +24557,15 @@
           <w:sz w:val="24"/>
           <w:szCs w:val="24"/>
         </w:rPr>
-        <w:t xml:space="preserve">When client receives this challenge request, it sends a </w:t>
-      </w:r>
-      <w:r>
-        <w:rPr>
-          <w:rFonts w:ascii="Times New Roman" w:hAnsi="Times New Roman" w:cs="Helvetica"/>
-          <w:sz w:val="24"/>
-          <w:szCs w:val="24"/>
-        </w:rPr>
-        <w:t>128-bit</w:t>
-      </w:r>
-      <w:r>
-        <w:rPr>
-          <w:rFonts w:ascii="Times New Roman" w:hAnsi="Times New Roman" w:cs="Helvetica"/>
-          <w:sz w:val="24"/>
-          <w:szCs w:val="24"/>
-        </w:rPr>
-        <w:t xml:space="preserve"> challenge to</w:t>
-      </w:r>
-      <w:r>
-        <w:rPr>
-          <w:rFonts w:ascii="Times New Roman" w:hAnsi="Times New Roman" w:cs="Helvetica"/>
-          <w:sz w:val="24"/>
-          <w:szCs w:val="24"/>
-        </w:rPr>
-        <w:t xml:space="preserve"> AP</w:t>
-      </w:r>
-      <w:r>
-        <w:rPr>
-          <w:rFonts w:ascii="Times New Roman" w:hAnsi="Times New Roman" w:cs="Helvetica"/>
-          <w:sz w:val="24"/>
-          <w:szCs w:val="24"/>
-          <w:vertAlign w:val="subscript"/>
-        </w:rPr>
-        <w:t>S</w:t>
-      </w:r>
-      <w:r>
-        <w:rPr>
-          <w:rFonts w:ascii="Times New Roman" w:hAnsi="Times New Roman" w:cs="Helvetica"/>
-          <w:sz w:val="24"/>
-          <w:szCs w:val="24"/>
-        </w:rPr>
-        <w:t>.</w:t>
+        <w:t>When client receives this challenge request</w:t>
+      </w:r>
+      <w:r>
+        <w:rPr>
+          <w:rFonts w:ascii="Times New Roman" w:hAnsi="Times New Roman" w:cs="Helvetica"/>
+          <w:sz w:val="24"/>
+          <w:szCs w:val="24"/>
+        </w:rPr>
+        <w:t>:</w:t>
       </w:r>
     </w:p>
     <w:p>
@@ -24576,7 +24661,60 @@
           <w:sz w:val="24"/>
           <w:szCs w:val="24"/>
         </w:rPr>
-        <w:t>Client drops the packet if there was not any authentication request.</w:t>
+        <w:t xml:space="preserve">Client drops the packet if there was not any </w:t>
+      </w:r>
+      <w:r>
+        <w:rPr>
+          <w:rFonts w:ascii="Times New Roman" w:hAnsi="Times New Roman" w:cs="Helvetica"/>
+          <w:sz w:val="24"/>
+          <w:szCs w:val="24"/>
+        </w:rPr>
+        <w:t>CR</w:t>
+      </w:r>
+      <w:r>
+        <w:rPr>
+          <w:rFonts w:ascii="Times New Roman" w:hAnsi="Times New Roman" w:cs="Helvetica"/>
+          <w:sz w:val="24"/>
+          <w:szCs w:val="24"/>
+        </w:rPr>
+        <w:t>.</w:t>
+      </w:r>
+    </w:p>
+    <w:p>
+      <w:pPr>
+        <w:pStyle w:val="ListParagraph"/>
+        <w:spacing w:beforeLines="100" w:before="240" w:afterLines="100"/>
+        <w:ind w:firstLine="0"/>
+        <w:rPr>
+          <w:rFonts w:ascii="Times New Roman" w:hAnsi="Times New Roman" w:cs="Helvetica"/>
+          <w:sz w:val="24"/>
+          <w:szCs w:val="24"/>
+        </w:rPr>
+      </w:pPr>
+      <w:r>
+        <w:rPr>
+          <w:rFonts w:ascii="Times New Roman" w:hAnsi="Times New Roman" w:cs="Helvetica"/>
+          <w:sz w:val="24"/>
+          <w:szCs w:val="24"/>
+        </w:rPr>
+        <w:t>If (a) and (b) are3 invalid then the client sends a 128-bit challenge to the AP</w:t>
+      </w:r>
+      <w:r>
+        <w:rPr>
+          <w:rFonts w:ascii="Times New Roman" w:hAnsi="Times New Roman" w:cs="Helvetica"/>
+          <w:sz w:val="24"/>
+          <w:szCs w:val="24"/>
+          <w:vertAlign w:val="subscript"/>
+        </w:rPr>
+        <w:t>S</w:t>
+      </w:r>
+      <w:r>
+        <w:rPr>
+          <w:rFonts w:ascii="Times New Roman" w:hAnsi="Times New Roman" w:cs="Helvetica"/>
+          <w:sz w:val="24"/>
+          <w:szCs w:val="24"/>
+        </w:rPr>
+        <w:t>.</w:t>
       </w:r>
     </w:p>
     <w:p>
@@ -24593,7 +24731,6 @@
           <w:szCs w:val="24"/>
         </w:rPr>
       </w:pPr>
-      <w:proofErr w:type="spellStart"/>
       <w:r>
         <w:rPr>
           <w:rFonts w:ascii="Times New Roman" w:hAnsi="Times New Roman" w:cs="Helvetica"/>
@@ -24617,20 +24754,51 @@
           <w:sz w:val="24"/>
           <w:szCs w:val="24"/>
         </w:rPr>
-        <w:t>hashes</w:t>
-      </w:r>
-      <w:proofErr w:type="spellEnd"/>
-      <w:r>
-        <w:rPr>
-          <w:rFonts w:ascii="Times New Roman" w:hAnsi="Times New Roman" w:cs="Helvetica"/>
-          <w:sz w:val="24"/>
-          <w:szCs w:val="24"/>
-        </w:rPr>
-        <w:t xml:space="preserve"> this challenge, and uses relevant hash value (here</w:t>
-      </w:r>
-      <w:r>
-        <w:rPr>
-          <w:rFonts w:ascii="Times New Roman" w:hAnsi="Times New Roman" w:cs="Helvetica"/>
+        <w:t xml:space="preserve"> takes the HMAC of </w:t>
+      </w:r>
+      <w:r>
+        <w:rPr>
+          <w:rFonts w:ascii="Times New Roman" w:hAnsi="Times New Roman" w:cs="Helvetica"/>
+          <w:sz w:val="24"/>
+          <w:szCs w:val="24"/>
+        </w:rPr>
+        <w:t>this challenge, and uses relevant hash value (here</w:t>
+      </w:r>
+      <w:r>
+        <w:rPr>
+          <w:rFonts w:ascii="Times New Roman" w:hAnsi="Times New Roman" w:cs="Helvetica"/>
+          <w:sz w:val="24"/>
+          <w:szCs w:val="24"/>
+        </w:rPr>
+        <w:t xml:space="preserve"> </w:t>
+      </w:r>
+      <w:r>
+        <w:rPr>
+          <w:rFonts w:ascii="Times New Roman" w:hAnsi="Times New Roman" w:cs="Helvetica"/>
+          <w:sz w:val="24"/>
+          <w:szCs w:val="24"/>
+        </w:rPr>
+        <w:t>HashToken</w:t>
+      </w:r>
+      <w:r>
+        <w:rPr>
+          <w:rFonts w:ascii="Times New Roman" w:hAnsi="Times New Roman" w:cs="Helvetica"/>
+          <w:sz w:val="24"/>
+          <w:szCs w:val="24"/>
+        </w:rPr>
+        <w:t>,</w:t>
+      </w:r>
+      <w:r>
+        <w:rPr>
+          <w:rFonts w:ascii="Times New Roman" w:eastAsiaTheme="minorEastAsia" w:hAnsi="Times New Roman" w:cs="Helvetica"/>
+          <w:sz w:val="24"/>
+          <w:szCs w:val="24"/>
+        </w:rPr>
+        <w:t xml:space="preserve"> but it could be any</w:t>
+      </w:r>
+      <w:r>
+        <w:rPr>
+          <w:rFonts w:ascii="Times New Roman" w:eastAsiaTheme="minorEastAsia" w:hAnsi="Times New Roman" w:cs="Helvetica"/>
           <w:sz w:val="24"/>
           <w:szCs w:val="24"/>
         </w:rPr>
@@ -24638,20 +24806,12 @@
       </w:r>
       <w:r>
         <w:rPr>
-          <w:rFonts w:ascii="Times New Roman" w:hAnsi="Times New Roman" w:cs="Helvetica"/>
+          <w:rFonts w:ascii="Times New Roman" w:eastAsiaTheme="minorEastAsia" w:hAnsi="Times New Roman" w:cs="Helvetica"/>
           <w:sz w:val="24"/>
           <w:szCs w:val="24"/>
           <w:vertAlign w:val="subscript"/>
         </w:rPr>
-        <w:t>0</w:t>
-      </w:r>
-      <w:r>
-        <w:rPr>
-          <w:rFonts w:ascii="Times New Roman" w:hAnsi="Times New Roman" w:cs="Helvetica"/>
-          <w:sz w:val="24"/>
-          <w:szCs w:val="24"/>
-        </w:rPr>
-        <w:t>,</w:t>
+        <w:t>i</w:t>
       </w:r>
       <w:r>
         <w:rPr>
@@ -24659,7 +24819,7 @@
           <w:sz w:val="24"/>
           <w:szCs w:val="24"/>
         </w:rPr>
-        <w:t xml:space="preserve"> but it could be any</w:t>
+        <w:t xml:space="preserve"> if the authentication protocol runs after the </w:t>
       </w:r>
       <w:r>
         <w:rPr>
@@ -24667,16 +24827,15 @@
           <w:sz w:val="24"/>
           <w:szCs w:val="24"/>
         </w:rPr>
-        <w:t xml:space="preserve"> H</w:t>
+        <w:t>Initial Authorization or Reuse-CC</w:t>
       </w:r>
       <w:r>
         <w:rPr>
           <w:rFonts w:ascii="Times New Roman" w:eastAsiaTheme="minorEastAsia" w:hAnsi="Times New Roman" w:cs="Helvetica"/>
           <w:sz w:val="24"/>
           <w:szCs w:val="24"/>
-          <w:vertAlign w:val="subscript"/>
-        </w:rPr>
-        <w:t>i</w:t>
+        </w:rPr>
+        <w:t xml:space="preserve"> protocol</w:t>
       </w:r>
       <w:r>
         <w:rPr>
@@ -24684,7 +24843,7 @@
           <w:sz w:val="24"/>
           <w:szCs w:val="24"/>
         </w:rPr>
-        <w:t xml:space="preserve"> if the authentication protocol runs after the reuse of a connection card protocol</w:t>
+        <w:t>s</w:t>
       </w:r>
       <w:r>
         <w:rPr>
@@ -24837,6 +24996,8 @@
         </w:rPr>
         <w:t>S</w:t>
       </w:r>
+      <w:bookmarkStart w:id="45" w:name="_GoBack"/>
+      <w:bookmarkEnd w:id="45"/>
       <w:r>
         <w:rPr>
           <w:rFonts w:ascii="Times New Roman" w:hAnsi="Times New Roman" w:cs="Helvetica"/>
@@ -24901,18 +25062,8 @@
           <w:sz w:val="24"/>
           <w:szCs w:val="24"/>
         </w:rPr>
-        <w:t xml:space="preserve"> takes the </w:t>
-      </w:r>
-      <w:proofErr w:type="spellStart"/>
-      <w:r>
-        <w:rPr>
-          <w:rFonts w:ascii="Times New Roman" w:hAnsi="Times New Roman" w:cs="Helvetica"/>
-          <w:sz w:val="24"/>
-          <w:szCs w:val="24"/>
-        </w:rPr>
-        <w:t>HMACof</w:t>
-      </w:r>
-      <w:proofErr w:type="spellEnd"/>
+        <w:t xml:space="preserve"> takes the HMAC</w:t>
+      </w:r>
       <w:r>
         <w:rPr>
           <w:rFonts w:ascii="Times New Roman" w:hAnsi="Times New Roman" w:cs="Helvetica"/>
@@ -24920,6 +25071,14 @@
           <w:szCs w:val="24"/>
         </w:rPr>
         <w:t xml:space="preserve"> </w:t>
+      </w:r>
+      <w:r>
+        <w:rPr>
+          <w:rFonts w:ascii="Times New Roman" w:hAnsi="Times New Roman" w:cs="Helvetica"/>
+          <w:sz w:val="24"/>
+          <w:szCs w:val="24"/>
+        </w:rPr>
+        <w:t xml:space="preserve">of </w:t>
       </w:r>
       <w:r>
         <w:rPr>
@@ -25007,33 +25166,15 @@
           <w:lang w:bidi="en-US"/>
         </w:rPr>
       </w:pPr>
-      <w:bookmarkStart w:id="45" w:name="_Toc218138229"/>
+      <w:bookmarkStart w:id="46" w:name="_Toc218138229"/>
       <w:r>
         <w:rPr>
           <w:lang w:bidi="en-US"/>
         </w:rPr>
         <w:lastRenderedPageBreak/>
-        <w:t>6</w:t>
-      </w:r>
-      <w:r>
-        <w:rPr>
-          <w:lang w:bidi="en-US"/>
-        </w:rPr>
-        <w:t>.</w:t>
-      </w:r>
-      <w:r>
-        <w:rPr>
-          <w:lang w:bidi="en-US"/>
-        </w:rPr>
-        <w:t>3</w:t>
-      </w:r>
-      <w:r>
-        <w:rPr>
-          <w:lang w:bidi="en-US"/>
-        </w:rPr>
-        <w:t xml:space="preserve"> Packet Transfer</w:t>
-      </w:r>
-      <w:bookmarkEnd w:id="45"/>
+        <w:t>Packet Transfer</w:t>
+      </w:r>
+      <w:bookmarkEnd w:id="46"/>
     </w:p>
     <w:p>
       <w:pPr>
@@ -25178,7 +25319,7 @@
           <w:lang w:bidi="en-US"/>
         </w:rPr>
       </w:pPr>
-      <w:bookmarkStart w:id="46" w:name="_Toc218142559"/>
+      <w:bookmarkStart w:id="47" w:name="_Toc218142559"/>
       <w:r>
         <w:t xml:space="preserve">Figure </w:t>
       </w:r>
@@ -25194,7 +25335,7 @@
       <w:r>
         <w:t>. Packet Transfer</w:t>
       </w:r>
-      <w:bookmarkEnd w:id="46"/>
+      <w:bookmarkEnd w:id="47"/>
     </w:p>
     <w:p>
       <w:pPr>
@@ -25615,20 +25756,11 @@
       <w:pPr>
         <w:pStyle w:val="Heading2"/>
       </w:pPr>
-      <w:bookmarkStart w:id="47" w:name="_Toc218138230"/>
-      <w:r>
-        <w:t>6</w:t>
-      </w:r>
-      <w:r>
-        <w:t>.</w:t>
-      </w:r>
-      <w:r>
-        <w:t>4</w:t>
-      </w:r>
-      <w:r>
-        <w:t xml:space="preserve"> Changing Alias</w:t>
-      </w:r>
-      <w:bookmarkEnd w:id="47"/>
+      <w:bookmarkStart w:id="48" w:name="_Toc218138230"/>
+      <w:r>
+        <w:t>Changing Alias</w:t>
+      </w:r>
+      <w:bookmarkEnd w:id="48"/>
     </w:p>
     <w:p>
       <w:pPr>
@@ -26186,7 +26318,7 @@
           <w:lang w:bidi="en-US"/>
         </w:rPr>
       </w:pPr>
-      <w:bookmarkStart w:id="48" w:name="_Toc218142560"/>
+      <w:bookmarkStart w:id="49" w:name="_Toc218142560"/>
       <w:r>
         <w:t xml:space="preserve">Figure </w:t>
       </w:r>
@@ -26202,7 +26334,7 @@
       <w:r>
         <w:t>. Changing Alias</w:t>
       </w:r>
-      <w:bookmarkEnd w:id="48"/>
+      <w:bookmarkEnd w:id="49"/>
     </w:p>
     <w:p>
       <w:pPr>
@@ -27244,15 +27376,7 @@
             <w:sz w:val="24"/>
             <w:szCs w:val="24"/>
           </w:rPr>
-          <m:t xml:space="preserve"> ⨁ P</m:t>
-        </m:r>
-        <m:r>
-          <w:rPr>
-            <w:rFonts w:ascii="Cambria Math" w:eastAsiaTheme="minorEastAsia" w:hAnsi="Cambria Math" w:cs="Helvetica"/>
-            <w:sz w:val="24"/>
-            <w:szCs w:val="24"/>
-          </w:rPr>
-          <m:t>A∥</m:t>
+          <m:t xml:space="preserve"> ⨁ PA∥</m:t>
         </m:r>
         <m:sSub>
           <m:sSubPr>
@@ -28082,18 +28206,24 @@
           <w:sz w:val="24"/>
           <w:szCs w:val="24"/>
         </w:rPr>
-        <w:t xml:space="preserve">The </w:t>
-      </w:r>
-      <w:proofErr w:type="spellStart"/>
-      <w:r>
-        <w:rPr>
-          <w:rFonts w:ascii="Times New Roman" w:hAnsi="Times New Roman" w:cs="Helvetica"/>
-          <w:sz w:val="24"/>
-          <w:szCs w:val="24"/>
-        </w:rPr>
-        <w:t>operatorreceives</w:t>
-      </w:r>
-      <w:proofErr w:type="spellEnd"/>
+        <w:t>The operator</w:t>
+      </w:r>
+      <w:r>
+        <w:rPr>
+          <w:rFonts w:ascii="Times New Roman" w:hAnsi="Times New Roman" w:cs="Helvetica"/>
+          <w:sz w:val="24"/>
+          <w:szCs w:val="24"/>
+        </w:rPr>
+        <w:t xml:space="preserve"> </w:t>
+      </w:r>
+      <w:r>
+        <w:rPr>
+          <w:rFonts w:ascii="Times New Roman" w:hAnsi="Times New Roman" w:cs="Helvetica"/>
+          <w:sz w:val="24"/>
+          <w:szCs w:val="24"/>
+        </w:rPr>
+        <w:t>receives</w:t>
+      </w:r>
       <w:r>
         <w:rPr>
           <w:rFonts w:ascii="Times New Roman" w:hAnsi="Times New Roman" w:cs="Helvetica"/>
@@ -28773,20 +28903,11 @@
       <w:pPr>
         <w:pStyle w:val="Heading2"/>
       </w:pPr>
-      <w:bookmarkStart w:id="49" w:name="_Toc218138231"/>
-      <w:r>
-        <w:t>6</w:t>
-      </w:r>
-      <w:r>
-        <w:t>.</w:t>
-      </w:r>
-      <w:r>
-        <w:t>5</w:t>
-      </w:r>
-      <w:r>
-        <w:t xml:space="preserve"> Update Packets</w:t>
-      </w:r>
-      <w:bookmarkEnd w:id="49"/>
+      <w:bookmarkStart w:id="50" w:name="_Toc218138231"/>
+      <w:r>
+        <w:t>Update Packets</w:t>
+      </w:r>
+      <w:bookmarkEnd w:id="50"/>
     </w:p>
     <w:p>
       <w:pPr>
@@ -28991,7 +29112,7 @@
       <w:pPr>
         <w:pStyle w:val="Caption"/>
       </w:pPr>
-      <w:bookmarkStart w:id="50" w:name="_Toc218142561"/>
+      <w:bookmarkStart w:id="51" w:name="_Toc218142561"/>
       <w:r>
         <w:t xml:space="preserve">Figure </w:t>
       </w:r>
@@ -29007,7 +29128,7 @@
       <w:r>
         <w:t>. Update Packets</w:t>
       </w:r>
-      <w:bookmarkEnd w:id="50"/>
+      <w:bookmarkEnd w:id="51"/>
     </w:p>
     <w:p>
       <w:pPr>
@@ -29239,20 +29360,11 @@
       <w:pPr>
         <w:pStyle w:val="Heading2"/>
       </w:pPr>
-      <w:bookmarkStart w:id="51" w:name="_Toc218138232"/>
-      <w:r>
-        <w:t>6</w:t>
-      </w:r>
-      <w:r>
-        <w:t>.</w:t>
-      </w:r>
-      <w:r>
-        <w:t>6</w:t>
-      </w:r>
-      <w:r>
-        <w:t xml:space="preserve"> Disconnection</w:t>
-      </w:r>
-      <w:bookmarkEnd w:id="51"/>
+      <w:bookmarkStart w:id="52" w:name="_Toc218138232"/>
+      <w:r>
+        <w:t>Disconnection</w:t>
+      </w:r>
+      <w:bookmarkEnd w:id="52"/>
     </w:p>
     <w:p>
       <w:pPr>
@@ -29382,7 +29494,7 @@
           <w:lang w:bidi="en-US"/>
         </w:rPr>
       </w:pPr>
-      <w:bookmarkStart w:id="52" w:name="_Toc218142562"/>
+      <w:bookmarkStart w:id="53" w:name="_Toc218142562"/>
       <w:r>
         <w:t xml:space="preserve">Figure </w:t>
       </w:r>
@@ -29398,7 +29510,7 @@
       <w:r>
         <w:t>. Disconnection</w:t>
       </w:r>
-      <w:bookmarkEnd w:id="52"/>
+      <w:bookmarkEnd w:id="53"/>
     </w:p>
     <w:p>
       <w:pPr>
@@ -30354,20 +30466,11 @@
       <w:pPr>
         <w:pStyle w:val="Heading2"/>
       </w:pPr>
-      <w:bookmarkStart w:id="53" w:name="_Toc218138233"/>
-      <w:r>
-        <w:t>6</w:t>
-      </w:r>
-      <w:r>
-        <w:t>.</w:t>
-      </w:r>
-      <w:r>
-        <w:t>7</w:t>
-      </w:r>
-      <w:r>
-        <w:t xml:space="preserve"> Distributing Access Point Public Keys</w:t>
-      </w:r>
-      <w:bookmarkEnd w:id="53"/>
+      <w:bookmarkStart w:id="54" w:name="_Toc218138233"/>
+      <w:r>
+        <w:t>Distributing Access Point Public Keys</w:t>
+      </w:r>
+      <w:bookmarkEnd w:id="54"/>
     </w:p>
     <w:p>
       <w:pPr>
@@ -30497,7 +30600,7 @@
           <w:lang w:bidi="en-US"/>
         </w:rPr>
       </w:pPr>
-      <w:bookmarkStart w:id="54" w:name="_Toc218142563"/>
+      <w:bookmarkStart w:id="55" w:name="_Toc218142563"/>
       <w:r>
         <w:t xml:space="preserve">Figure </w:t>
       </w:r>
@@ -30513,7 +30616,7 @@
       <w:r>
         <w:t>. Distributing Access Point Public Keys</w:t>
       </w:r>
-      <w:bookmarkEnd w:id="54"/>
+      <w:bookmarkEnd w:id="55"/>
     </w:p>
     <w:p>
       <w:pPr>
@@ -31067,15 +31170,9 @@
       <w:pPr>
         <w:pStyle w:val="Heading2"/>
       </w:pPr>
-      <w:bookmarkStart w:id="55" w:name="_Toc218138234"/>
-      <w:r>
-        <w:t>6</w:t>
-      </w:r>
-      <w:r>
-        <w:t>.8</w:t>
-      </w:r>
-      <w:r>
-        <w:t xml:space="preserve"> Seamless </w:t>
+      <w:bookmarkStart w:id="56" w:name="_Toc218138234"/>
+      <w:r>
+        <w:t xml:space="preserve">Seamless </w:t>
       </w:r>
       <w:r>
         <w:t xml:space="preserve">Mobility and </w:t>
@@ -31083,7 +31180,7 @@
       <w:r>
         <w:t>Roaming (Payment Related)</w:t>
       </w:r>
-      <w:bookmarkEnd w:id="55"/>
+      <w:bookmarkEnd w:id="56"/>
     </w:p>
     <w:p>
       <w:pPr>
@@ -31212,7 +31309,7 @@
           <w:lang w:bidi="en-US"/>
         </w:rPr>
       </w:pPr>
-      <w:bookmarkStart w:id="56" w:name="_Toc218142564"/>
+      <w:bookmarkStart w:id="57" w:name="_Toc218142564"/>
       <w:r>
         <w:t xml:space="preserve">Figure </w:t>
       </w:r>
@@ -31228,7 +31325,7 @@
       <w:r>
         <w:t>. Seamless Mobility and Roaming</w:t>
       </w:r>
-      <w:bookmarkEnd w:id="56"/>
+      <w:bookmarkEnd w:id="57"/>
     </w:p>
     <w:p>
       <w:pPr>
@@ -33433,12 +33530,12 @@
         <w:pStyle w:val="Heading1"/>
         <w:spacing w:before="240"/>
       </w:pPr>
-      <w:bookmarkStart w:id="57" w:name="_Toc218138236"/>
+      <w:bookmarkStart w:id="58" w:name="_Toc218138236"/>
       <w:r>
         <w:lastRenderedPageBreak/>
         <w:t>Payment to the operators (settlement)</w:t>
       </w:r>
-      <w:bookmarkEnd w:id="57"/>
+      <w:bookmarkEnd w:id="58"/>
     </w:p>
     <w:p>
       <w:pPr>
@@ -37047,13 +37144,11 @@
       <w:pPr>
         <w:pStyle w:val="Heading2"/>
         <w:rPr>
-          <w:rFonts w:cs="Times New Roman"/>
           <w:shd w:val="clear" w:color="auto" w:fill="FFFFFF"/>
         </w:rPr>
       </w:pPr>
       <w:r>
         <w:rPr>
-          <w:rFonts w:cs="Times New Roman"/>
           <w:shd w:val="clear" w:color="auto" w:fill="FFFFFF"/>
         </w:rPr>
         <w:t>Public Key Operations and Their Timings</w:t>
@@ -38189,12 +38284,12 @@
         <w:pStyle w:val="Heading1"/>
         <w:spacing w:before="240"/>
       </w:pPr>
-      <w:bookmarkStart w:id="58" w:name="_Toc218138238"/>
+      <w:bookmarkStart w:id="59" w:name="_Toc218138238"/>
       <w:r>
         <w:lastRenderedPageBreak/>
         <w:t>Unit test results</w:t>
       </w:r>
-      <w:bookmarkEnd w:id="58"/>
+      <w:bookmarkEnd w:id="59"/>
     </w:p>
     <w:p>
       <w:pPr>
@@ -38250,7 +38345,7 @@
       <w:pPr>
         <w:pStyle w:val="Heading2"/>
       </w:pPr>
-      <w:bookmarkStart w:id="59" w:name="_Toc218138239"/>
+      <w:bookmarkStart w:id="60" w:name="_Toc218138239"/>
       <w:r>
         <w:t>8.1</w:t>
       </w:r>
@@ -38260,7 +38355,7 @@
       <w:r>
         <w:t>Unit Test Result for End-to-End Two-Way Protocols</w:t>
       </w:r>
-      <w:bookmarkEnd w:id="59"/>
+      <w:bookmarkEnd w:id="60"/>
     </w:p>
     <w:p>
       <w:pPr>
@@ -38380,7 +38475,7 @@
           <w:szCs w:val="20"/>
         </w:rPr>
       </w:pPr>
-      <w:bookmarkStart w:id="60" w:name="_Toc218142565"/>
+      <w:bookmarkStart w:id="61" w:name="_Toc218142565"/>
       <w:proofErr w:type="gramStart"/>
       <w:r>
         <w:t xml:space="preserve">Figure </w:t>
@@ -38428,7 +38523,7 @@
       <w:r>
         <w:t>. End-to-End Two-Way Protocols Unit Test Result</w:t>
       </w:r>
-      <w:bookmarkEnd w:id="60"/>
+      <w:bookmarkEnd w:id="61"/>
     </w:p>
     <w:p>
       <w:pPr>
@@ -38483,14 +38578,14 @@
       <w:pPr>
         <w:pStyle w:val="Heading2"/>
       </w:pPr>
-      <w:bookmarkStart w:id="61" w:name="_Toc218138240"/>
+      <w:bookmarkStart w:id="62" w:name="_Toc218138240"/>
       <w:r>
         <w:t>8.2</w:t>
       </w:r>
       <w:r>
         <w:t>Unit Test Result for Access Point Authentication</w:t>
       </w:r>
-      <w:bookmarkEnd w:id="61"/>
+      <w:bookmarkEnd w:id="62"/>
     </w:p>
     <w:p>
       <w:pPr>
@@ -38618,7 +38713,7 @@
           <w:szCs w:val="20"/>
         </w:rPr>
       </w:pPr>
-      <w:bookmarkStart w:id="62" w:name="_Toc218142566"/>
+      <w:bookmarkStart w:id="63" w:name="_Toc218142566"/>
       <w:proofErr w:type="gramStart"/>
       <w:r>
         <w:t xml:space="preserve">Figure </w:t>
@@ -38666,7 +38761,7 @@
       <w:r>
         <w:t>. Access Point Authentication Protocol Unit Test Result</w:t>
       </w:r>
-      <w:bookmarkEnd w:id="62"/>
+      <w:bookmarkEnd w:id="63"/>
     </w:p>
     <w:p>
       <w:pPr>
@@ -38704,7 +38799,7 @@
       <w:pPr>
         <w:pStyle w:val="Heading2"/>
       </w:pPr>
-      <w:bookmarkStart w:id="63" w:name="_Toc218138241"/>
+      <w:bookmarkStart w:id="64" w:name="_Toc218138241"/>
       <w:r>
         <w:lastRenderedPageBreak/>
         <w:t>8</w:t>
@@ -38715,7 +38810,7 @@
       <w:r>
         <w:t>Unit Test Result for Seamless Mobility and Roaming</w:t>
       </w:r>
-      <w:bookmarkEnd w:id="63"/>
+      <w:bookmarkEnd w:id="64"/>
     </w:p>
     <w:p>
       <w:pPr>
@@ -38952,7 +39047,7 @@
           <w:szCs w:val="20"/>
         </w:rPr>
       </w:pPr>
-      <w:bookmarkStart w:id="64" w:name="_Toc218142567"/>
+      <w:bookmarkStart w:id="65" w:name="_Toc218142567"/>
       <w:proofErr w:type="gramStart"/>
       <w:r>
         <w:t xml:space="preserve">Figure </w:t>
@@ -39000,7 +39095,7 @@
       <w:r>
         <w:t>. Seamless Mobility and Roaming Protocols Unit Test Result</w:t>
       </w:r>
-      <w:bookmarkEnd w:id="64"/>
+      <w:bookmarkEnd w:id="65"/>
     </w:p>
     <w:p>
       <w:pPr>
@@ -39024,7 +39119,7 @@
       <w:pPr>
         <w:pStyle w:val="Heading2"/>
       </w:pPr>
-      <w:bookmarkStart w:id="65" w:name="_Toc218138242"/>
+      <w:bookmarkStart w:id="66" w:name="_Toc218138242"/>
       <w:r>
         <w:lastRenderedPageBreak/>
         <w:t>8</w:t>
@@ -39035,7 +39130,7 @@
       <w:r>
         <w:t>Unit Test Result for Packet Transfer</w:t>
       </w:r>
-      <w:bookmarkEnd w:id="65"/>
+      <w:bookmarkEnd w:id="66"/>
     </w:p>
     <w:p>
       <w:pPr>
@@ -39195,7 +39290,7 @@
           <w:szCs w:val="20"/>
         </w:rPr>
       </w:pPr>
-      <w:bookmarkStart w:id="66" w:name="_Toc218142568"/>
+      <w:bookmarkStart w:id="67" w:name="_Toc218142568"/>
       <w:proofErr w:type="gramStart"/>
       <w:r>
         <w:t xml:space="preserve">Figure </w:t>
@@ -39243,7 +39338,7 @@
       <w:r>
         <w:t>. Packet Transfer Protocol Unit Test Result</w:t>
       </w:r>
-      <w:bookmarkEnd w:id="66"/>
+      <w:bookmarkEnd w:id="67"/>
     </w:p>
     <w:p>
       <w:pPr>
@@ -39267,7 +39362,7 @@
       <w:pPr>
         <w:pStyle w:val="Heading2"/>
       </w:pPr>
-      <w:bookmarkStart w:id="67" w:name="_Toc218138243"/>
+      <w:bookmarkStart w:id="68" w:name="_Toc218138243"/>
       <w:r>
         <w:t>8</w:t>
       </w:r>
@@ -39277,7 +39372,7 @@
       <w:r>
         <w:t>Unit Test Result for Update Packets</w:t>
       </w:r>
-      <w:bookmarkEnd w:id="67"/>
+      <w:bookmarkEnd w:id="68"/>
     </w:p>
     <w:p>
       <w:pPr>
@@ -39403,7 +39498,7 @@
           <w:szCs w:val="20"/>
         </w:rPr>
       </w:pPr>
-      <w:bookmarkStart w:id="68" w:name="_Toc218142569"/>
+      <w:bookmarkStart w:id="69" w:name="_Toc218142569"/>
       <w:proofErr w:type="gramStart"/>
       <w:r>
         <w:t xml:space="preserve">Figure </w:t>
@@ -39451,7 +39546,7 @@
       <w:r>
         <w:t>. Update Packets Protocol Unit Test Result</w:t>
       </w:r>
-      <w:bookmarkEnd w:id="68"/>
+      <w:bookmarkEnd w:id="69"/>
     </w:p>
     <w:p>
       <w:pPr>
@@ -39478,12 +39573,12 @@
           <w:szCs w:val="22"/>
         </w:rPr>
       </w:pPr>
-      <w:bookmarkStart w:id="69" w:name="_Toc218138244"/>
+      <w:bookmarkStart w:id="70" w:name="_Toc218138244"/>
       <w:r>
         <w:lastRenderedPageBreak/>
         <w:t>User Modeling And Mobility</w:t>
       </w:r>
-      <w:bookmarkEnd w:id="69"/>
+      <w:bookmarkEnd w:id="70"/>
     </w:p>
     <w:p>
       <w:pPr>
@@ -39529,14 +39624,14 @@
       <w:pPr>
         <w:pStyle w:val="Heading2"/>
       </w:pPr>
-      <w:bookmarkStart w:id="70" w:name="_Toc218138245"/>
+      <w:bookmarkStart w:id="71" w:name="_Toc218138245"/>
       <w:r>
         <w:t>9</w:t>
       </w:r>
       <w:r>
         <w:t>.1 User Actions</w:t>
       </w:r>
-      <w:bookmarkEnd w:id="70"/>
+      <w:bookmarkEnd w:id="71"/>
     </w:p>
     <w:p>
       <w:pPr>
@@ -39682,7 +39777,7 @@
           <w:szCs w:val="20"/>
         </w:rPr>
       </w:pPr>
-      <w:bookmarkStart w:id="71" w:name="_Toc218142570"/>
+      <w:bookmarkStart w:id="72" w:name="_Toc218142570"/>
       <w:proofErr w:type="gramStart"/>
       <w:r>
         <w:t xml:space="preserve">Figure </w:t>
@@ -39730,7 +39825,7 @@
       <w:r>
         <w:t>. State Diagram of Clients</w:t>
       </w:r>
-      <w:bookmarkEnd w:id="71"/>
+      <w:bookmarkEnd w:id="72"/>
     </w:p>
     <w:p>
       <w:pPr>
@@ -41317,14 +41412,14 @@
       <w:pPr>
         <w:pStyle w:val="Heading2"/>
       </w:pPr>
-      <w:bookmarkStart w:id="72" w:name="_Toc218138246"/>
+      <w:bookmarkStart w:id="73" w:name="_Toc218138246"/>
       <w:r>
         <w:t>9</w:t>
       </w:r>
       <w:r>
         <w:t>.2 Client Types</w:t>
       </w:r>
-      <w:bookmarkEnd w:id="72"/>
+      <w:bookmarkEnd w:id="73"/>
     </w:p>
     <w:p>
       <w:pPr>
@@ -42204,7 +42299,7 @@
       <w:pPr>
         <w:pStyle w:val="Heading2"/>
       </w:pPr>
-      <w:bookmarkStart w:id="73" w:name="_Toc218138247"/>
+      <w:bookmarkStart w:id="74" w:name="_Toc218138247"/>
       <w:r>
         <w:lastRenderedPageBreak/>
         <w:t>9</w:t>
@@ -42212,7 +42307,7 @@
       <w:r>
         <w:t>.3 User Mobility and Timing</w:t>
       </w:r>
-      <w:bookmarkEnd w:id="73"/>
+      <w:bookmarkEnd w:id="74"/>
     </w:p>
     <w:p>
       <w:pPr>
@@ -42406,7 +42501,7 @@
           <w:szCs w:val="20"/>
         </w:rPr>
       </w:pPr>
-      <w:bookmarkStart w:id="74" w:name="_Toc218142571"/>
+      <w:bookmarkStart w:id="75" w:name="_Toc218142571"/>
       <w:proofErr w:type="gramStart"/>
       <w:r>
         <w:t xml:space="preserve">Figure </w:t>
@@ -42454,7 +42549,7 @@
       <w:r>
         <w:t>. User Movement from A to B</w:t>
       </w:r>
-      <w:bookmarkEnd w:id="74"/>
+      <w:bookmarkEnd w:id="75"/>
     </w:p>
     <w:p>
       <w:pPr>
@@ -42594,12 +42689,12 @@
         <w:pStyle w:val="Heading1"/>
         <w:spacing w:before="240"/>
       </w:pPr>
-      <w:bookmarkStart w:id="75" w:name="_Toc218138248"/>
+      <w:bookmarkStart w:id="76" w:name="_Toc218138248"/>
       <w:r>
         <w:lastRenderedPageBreak/>
         <w:t>Results for Real-Life Scenario Simulation</w:t>
       </w:r>
-      <w:bookmarkEnd w:id="75"/>
+      <w:bookmarkEnd w:id="76"/>
     </w:p>
     <w:p>
       <w:pPr>
@@ -42661,14 +42756,14 @@
       <w:pPr>
         <w:pStyle w:val="Heading2"/>
       </w:pPr>
-      <w:bookmarkStart w:id="76" w:name="_Toc218138249"/>
+      <w:bookmarkStart w:id="77" w:name="_Toc218138249"/>
       <w:r>
         <w:t>10</w:t>
       </w:r>
       <w:r>
         <w:t>.1 Overview</w:t>
       </w:r>
-      <w:bookmarkEnd w:id="76"/>
+      <w:bookmarkEnd w:id="77"/>
     </w:p>
     <w:p>
       <w:pPr>
@@ -42751,7 +42846,7 @@
           <w:szCs w:val="20"/>
         </w:rPr>
       </w:pPr>
-      <w:bookmarkStart w:id="77" w:name="_Toc218143045"/>
+      <w:bookmarkStart w:id="78" w:name="_Toc218143045"/>
       <w:proofErr w:type="gramStart"/>
       <w:r>
         <w:t xml:space="preserve">Table </w:t>
@@ -42799,7 +42894,7 @@
       <w:r>
         <w:t>. Simulation Results for Client Types</w:t>
       </w:r>
-      <w:bookmarkEnd w:id="77"/>
+      <w:bookmarkEnd w:id="78"/>
     </w:p>
     <w:tbl>
       <w:tblPr>
@@ -43472,7 +43567,7 @@
           <w:szCs w:val="20"/>
         </w:rPr>
       </w:pPr>
-      <w:bookmarkStart w:id="78" w:name="_Toc218142572"/>
+      <w:bookmarkStart w:id="79" w:name="_Toc218142572"/>
       <w:proofErr w:type="gramStart"/>
       <w:r>
         <w:t xml:space="preserve">Figure </w:t>
@@ -43520,7 +43615,7 @@
       <w:r>
         <w:t>. Total Amount of Service Usage Times for Client Types vs. Total Delays</w:t>
       </w:r>
-      <w:bookmarkEnd w:id="78"/>
+      <w:bookmarkEnd w:id="79"/>
     </w:p>
     <w:p>
       <w:pPr>
@@ -43591,7 +43686,7 @@
           <w:szCs w:val="20"/>
         </w:rPr>
       </w:pPr>
-      <w:bookmarkStart w:id="79" w:name="_Toc218142573"/>
+      <w:bookmarkStart w:id="80" w:name="_Toc218142573"/>
       <w:proofErr w:type="gramStart"/>
       <w:r>
         <w:t xml:space="preserve">Figure </w:t>
@@ -43639,7 +43734,7 @@
       <w:r>
         <w:t>. Average Service Usage Times for Client Types vs. Average Delays</w:t>
       </w:r>
-      <w:bookmarkEnd w:id="79"/>
+      <w:bookmarkEnd w:id="80"/>
     </w:p>
     <w:p>
       <w:pPr>
@@ -43760,7 +43855,7 @@
       <w:pPr>
         <w:pStyle w:val="Heading2"/>
       </w:pPr>
-      <w:bookmarkStart w:id="80" w:name="_Toc218138250"/>
+      <w:bookmarkStart w:id="81" w:name="_Toc218138250"/>
       <w:r>
         <w:lastRenderedPageBreak/>
         <w:t>10</w:t>
@@ -43768,7 +43863,7 @@
       <w:r>
         <w:t>.2 Real-Life Scenario Simulation Result for Initial Authorization</w:t>
       </w:r>
-      <w:bookmarkEnd w:id="80"/>
+      <w:bookmarkEnd w:id="81"/>
     </w:p>
     <w:p>
       <w:pPr>
@@ -43839,7 +43934,7 @@
           <w:szCs w:val="20"/>
         </w:rPr>
       </w:pPr>
-      <w:bookmarkStart w:id="81" w:name="_Toc218142574"/>
+      <w:bookmarkStart w:id="82" w:name="_Toc218142574"/>
       <w:proofErr w:type="gramStart"/>
       <w:r>
         <w:t xml:space="preserve">Figure </w:t>
@@ -43887,7 +43982,7 @@
       <w:r>
         <w:t>. Real-life Simulation Result for Initial Authorization Protocol</w:t>
       </w:r>
-      <w:bookmarkEnd w:id="81"/>
+      <w:bookmarkEnd w:id="82"/>
     </w:p>
     <w:p>
       <w:pPr>
@@ -43992,7 +44087,7 @@
       <w:pPr>
         <w:pStyle w:val="Heading2"/>
       </w:pPr>
-      <w:bookmarkStart w:id="82" w:name="_Toc218138251"/>
+      <w:bookmarkStart w:id="83" w:name="_Toc218138251"/>
       <w:r>
         <w:lastRenderedPageBreak/>
         <w:t>10</w:t>
@@ -44000,7 +44095,7 @@
       <w:r>
         <w:t>.3 Real-Life Scenario Simulation Result for Reuse of a Connection Card Protocol</w:t>
       </w:r>
-      <w:bookmarkEnd w:id="82"/>
+      <w:bookmarkEnd w:id="83"/>
     </w:p>
     <w:p>
       <w:pPr>
@@ -44071,7 +44166,7 @@
           <w:szCs w:val="20"/>
         </w:rPr>
       </w:pPr>
-      <w:bookmarkStart w:id="83" w:name="_Toc218142575"/>
+      <w:bookmarkStart w:id="84" w:name="_Toc218142575"/>
       <w:proofErr w:type="gramStart"/>
       <w:r>
         <w:t xml:space="preserve">Figure </w:t>
@@ -44119,7 +44214,7 @@
       <w:r>
         <w:t>. Real-Life Simulation Result for Reuse of a Connection Card Protocol</w:t>
       </w:r>
-      <w:bookmarkEnd w:id="83"/>
+      <w:bookmarkEnd w:id="84"/>
     </w:p>
     <w:p>
       <w:pPr>
@@ -44190,7 +44285,7 @@
       <w:pPr>
         <w:pStyle w:val="Heading2"/>
       </w:pPr>
-      <w:bookmarkStart w:id="84" w:name="_Toc218138252"/>
+      <w:bookmarkStart w:id="85" w:name="_Toc218138252"/>
       <w:r>
         <w:lastRenderedPageBreak/>
         <w:t>10</w:t>
@@ -44198,7 +44293,7 @@
       <w:r>
         <w:t>.4 Real-Life Scenario Simulation Result for Changing Alias</w:t>
       </w:r>
-      <w:bookmarkEnd w:id="84"/>
+      <w:bookmarkEnd w:id="85"/>
     </w:p>
     <w:p>
       <w:pPr>
@@ -44269,7 +44364,7 @@
           <w:szCs w:val="20"/>
         </w:rPr>
       </w:pPr>
-      <w:bookmarkStart w:id="85" w:name="_Toc218142576"/>
+      <w:bookmarkStart w:id="86" w:name="_Toc218142576"/>
       <w:proofErr w:type="gramStart"/>
       <w:r>
         <w:t xml:space="preserve">Figure </w:t>
@@ -44317,7 +44412,7 @@
       <w:r>
         <w:t>. Real-Life Simulation Result for Changing Alias Protocol</w:t>
       </w:r>
-      <w:bookmarkEnd w:id="85"/>
+      <w:bookmarkEnd w:id="86"/>
     </w:p>
     <w:p>
       <w:pPr>
@@ -44423,7 +44518,7 @@
       <w:pPr>
         <w:pStyle w:val="Heading2"/>
       </w:pPr>
-      <w:bookmarkStart w:id="86" w:name="_Toc218138253"/>
+      <w:bookmarkStart w:id="87" w:name="_Toc218138253"/>
       <w:r>
         <w:lastRenderedPageBreak/>
         <w:t>10</w:t>
@@ -44431,7 +44526,7 @@
       <w:r>
         <w:t>.5 Real-Life Scenario Simulation Result for Disconnection</w:t>
       </w:r>
-      <w:bookmarkEnd w:id="86"/>
+      <w:bookmarkEnd w:id="87"/>
     </w:p>
     <w:p>
       <w:pPr>
@@ -44503,7 +44598,7 @@
           <w:szCs w:val="20"/>
         </w:rPr>
       </w:pPr>
-      <w:bookmarkStart w:id="87" w:name="_Toc218142577"/>
+      <w:bookmarkStart w:id="88" w:name="_Toc218142577"/>
       <w:proofErr w:type="gramStart"/>
       <w:r>
         <w:t xml:space="preserve">Figure </w:t>
@@ -44551,7 +44646,7 @@
       <w:r>
         <w:t>. Real-Life Simulation Result for Disconnection Protocol</w:t>
       </w:r>
-      <w:bookmarkEnd w:id="87"/>
+      <w:bookmarkEnd w:id="88"/>
     </w:p>
     <w:p>
       <w:pPr>
@@ -44629,14 +44724,14 @@
       <w:pPr>
         <w:pStyle w:val="Heading2"/>
       </w:pPr>
-      <w:bookmarkStart w:id="88" w:name="_Toc218138254"/>
+      <w:bookmarkStart w:id="89" w:name="_Toc218138254"/>
       <w:r>
         <w:t>10</w:t>
       </w:r>
       <w:r>
         <w:t>.6 Real-Life Scenario Simulation Result for Update Packets</w:t>
       </w:r>
-      <w:bookmarkEnd w:id="88"/>
+      <w:bookmarkEnd w:id="89"/>
     </w:p>
     <w:p>
       <w:pPr>
@@ -44708,7 +44803,7 @@
           <w:szCs w:val="20"/>
         </w:rPr>
       </w:pPr>
-      <w:bookmarkStart w:id="89" w:name="_Toc218142578"/>
+      <w:bookmarkStart w:id="90" w:name="_Toc218142578"/>
       <w:proofErr w:type="gramStart"/>
       <w:r>
         <w:t xml:space="preserve">Figure </w:t>
@@ -44756,7 +44851,7 @@
       <w:r>
         <w:t>. Real-Life Simulation Result for Update Packets</w:t>
       </w:r>
-      <w:bookmarkEnd w:id="89"/>
+      <w:bookmarkEnd w:id="90"/>
     </w:p>
     <w:p>
       <w:pPr>
@@ -44864,14 +44959,14 @@
       <w:pPr>
         <w:pStyle w:val="Heading2"/>
       </w:pPr>
-      <w:bookmarkStart w:id="90" w:name="_Toc218138255"/>
+      <w:bookmarkStart w:id="91" w:name="_Toc218138255"/>
       <w:r>
         <w:t>10</w:t>
       </w:r>
       <w:r>
         <w:t>.7 Real-Life Scenario Simulation Result for Seamless Mobility in Home Operator Protocol</w:t>
       </w:r>
-      <w:bookmarkEnd w:id="90"/>
+      <w:bookmarkEnd w:id="91"/>
     </w:p>
     <w:p>
       <w:pPr>
@@ -44942,7 +45037,7 @@
           <w:szCs w:val="20"/>
         </w:rPr>
       </w:pPr>
-      <w:bookmarkStart w:id="91" w:name="_Toc218142579"/>
+      <w:bookmarkStart w:id="92" w:name="_Toc218142579"/>
       <w:proofErr w:type="gramStart"/>
       <w:r>
         <w:t xml:space="preserve">Figure </w:t>
@@ -44990,7 +45085,7 @@
       <w:r>
         <w:t>. Real-Life Simulation Result for Seamless Mobility Protocol</w:t>
       </w:r>
-      <w:bookmarkEnd w:id="91"/>
+      <w:bookmarkEnd w:id="92"/>
     </w:p>
     <w:p>
       <w:pPr>
@@ -45133,7 +45228,7 @@
       <w:pPr>
         <w:pStyle w:val="Heading2"/>
       </w:pPr>
-      <w:bookmarkStart w:id="92" w:name="_Toc218138256"/>
+      <w:bookmarkStart w:id="93" w:name="_Toc218138256"/>
       <w:r>
         <w:lastRenderedPageBreak/>
         <w:t>10</w:t>
@@ -45141,7 +45236,7 @@
       <w:r>
         <w:t>.8 Real-Life Scenario Simulation Result for Roaming Protocol</w:t>
       </w:r>
-      <w:bookmarkEnd w:id="92"/>
+      <w:bookmarkEnd w:id="93"/>
     </w:p>
     <w:p>
       <w:pPr>
@@ -45212,7 +45307,7 @@
           <w:szCs w:val="20"/>
         </w:rPr>
       </w:pPr>
-      <w:bookmarkStart w:id="93" w:name="_Toc218142580"/>
+      <w:bookmarkStart w:id="94" w:name="_Toc218142580"/>
       <w:proofErr w:type="gramStart"/>
       <w:r>
         <w:t xml:space="preserve">Figure </w:t>
@@ -45260,7 +45355,7 @@
       <w:r>
         <w:t>. Real-Life Simulation Result for Roaming Protocol</w:t>
       </w:r>
-      <w:bookmarkEnd w:id="93"/>
+      <w:bookmarkEnd w:id="94"/>
     </w:p>
     <w:p>
       <w:pPr>
@@ -45485,7 +45580,7 @@
       <w:pPr>
         <w:pStyle w:val="Heading2"/>
       </w:pPr>
-      <w:bookmarkStart w:id="94" w:name="_Toc218138257"/>
+      <w:bookmarkStart w:id="95" w:name="_Toc218138257"/>
       <w:r>
         <w:lastRenderedPageBreak/>
         <w:t>10</w:t>
@@ -45493,7 +45588,7 @@
       <w:r>
         <w:t>.9 Real-Life Scenario Simulation Result for Packet Transfer</w:t>
       </w:r>
-      <w:bookmarkEnd w:id="94"/>
+      <w:bookmarkEnd w:id="95"/>
     </w:p>
     <w:p>
       <w:pPr>
@@ -45565,7 +45660,7 @@
           <w:szCs w:val="20"/>
         </w:rPr>
       </w:pPr>
-      <w:bookmarkStart w:id="95" w:name="_Toc218142581"/>
+      <w:bookmarkStart w:id="96" w:name="_Toc218142581"/>
       <w:proofErr w:type="gramStart"/>
       <w:r>
         <w:t xml:space="preserve">Figure </w:t>
@@ -45613,7 +45708,7 @@
       <w:r>
         <w:t>. Real-Life Simulation Result for Packet Transfer Protocol</w:t>
       </w:r>
-      <w:bookmarkEnd w:id="95"/>
+      <w:bookmarkEnd w:id="96"/>
     </w:p>
     <w:p>
       <w:pPr>
@@ -45688,7 +45783,7 @@
           <w:shd w:val="clear" w:color="auto" w:fill="FFFFFF"/>
         </w:rPr>
       </w:pPr>
-      <w:bookmarkStart w:id="96" w:name="_Toc218138237"/>
+      <w:bookmarkStart w:id="97" w:name="_Toc218138237"/>
       <w:r>
         <w:rPr>
           <w:shd w:val="clear" w:color="auto" w:fill="FFFFFF"/>
@@ -45696,7 +45791,7 @@
         <w:lastRenderedPageBreak/>
         <w:t>discussion</w:t>
       </w:r>
-      <w:bookmarkEnd w:id="96"/>
+      <w:bookmarkEnd w:id="97"/>
     </w:p>
     <w:p>
       <w:pPr>
@@ -46073,12 +46168,12 @@
         <w:pStyle w:val="Heading1"/>
         <w:spacing w:before="240"/>
       </w:pPr>
-      <w:bookmarkStart w:id="97" w:name="_Toc218138258"/>
+      <w:bookmarkStart w:id="98" w:name="_Toc218138258"/>
       <w:r>
         <w:lastRenderedPageBreak/>
         <w:t>Conclusion</w:t>
       </w:r>
-      <w:bookmarkEnd w:id="97"/>
+      <w:bookmarkEnd w:id="98"/>
     </w:p>
     <w:p>
       <w:pPr>
@@ -46174,12 +46269,12 @@
         <w:pStyle w:val="Heading1"/>
         <w:spacing w:before="240"/>
       </w:pPr>
-      <w:bookmarkStart w:id="98" w:name="_Toc218138259"/>
+      <w:bookmarkStart w:id="99" w:name="_Toc218138259"/>
       <w:r>
         <w:lastRenderedPageBreak/>
         <w:t>References</w:t>
       </w:r>
-      <w:bookmarkEnd w:id="98"/>
+      <w:bookmarkEnd w:id="99"/>
     </w:p>
     <w:p>
       <w:pPr>
@@ -47483,13 +47578,13 @@
       <w:r>
         <w:t xml:space="preserve">Efstathiou, E., Frangoudis,P., and Polyzos,G. (2006) </w:t>
       </w:r>
-      <w:bookmarkStart w:id="99" w:name="OLE_LINK21"/>
-      <w:bookmarkStart w:id="100" w:name="OLE_LINK22"/>
+      <w:bookmarkStart w:id="100" w:name="OLE_LINK21"/>
+      <w:bookmarkStart w:id="101" w:name="OLE_LINK22"/>
       <w:r>
         <w:t>Stimulating Participation in Wireless Community Networks</w:t>
       </w:r>
-      <w:bookmarkEnd w:id="99"/>
       <w:bookmarkEnd w:id="100"/>
+      <w:bookmarkEnd w:id="101"/>
       <w:r>
         <w:t xml:space="preserve">, </w:t>
       </w:r>
@@ -48060,8 +48155,6 @@
           <w:szCs w:val="24"/>
         </w:rPr>
       </w:pPr>
-      <w:bookmarkStart w:id="101" w:name="_GoBack"/>
-      <w:bookmarkEnd w:id="101"/>
     </w:p>
     <w:sectPr>
       <w:pgSz w:w="11906" w:h="16838"/>
@@ -49762,6 +49855,96 @@
     </w:lvl>
   </w:abstractNum>
   <w:abstractNum w:abstractNumId="18">
+    <w:nsid w:val="4A2F2950"/>
+    <w:multiLevelType w:val="hybridMultilevel"/>
+    <w:tmpl w:val="578CFF7C"/>
+    <w:lvl w:ilvl="0" w:tplc="E422A09C">
+      <w:start w:val="1"/>
+      <w:numFmt w:val="decimal"/>
+      <w:pStyle w:val="Heading2"/>
+      <w:lvlText w:val="6.%1."/>
+      <w:lvlJc w:val="left"/>
+      <w:pPr>
+        <w:ind w:left="720" w:hanging="360"/>
+      </w:pPr>
+      <w:rPr>
+        <w:rFonts w:hint="default"/>
+      </w:rPr>
+    </w:lvl>
+    <w:lvl w:ilvl="1" w:tplc="04090019" w:tentative="1">
+      <w:start w:val="1"/>
+      <w:numFmt w:val="lowerLetter"/>
+      <w:lvlText w:val="%2."/>
+      <w:lvlJc w:val="left"/>
+      <w:pPr>
+        <w:ind w:left="1440" w:hanging="360"/>
+      </w:pPr>
+    </w:lvl>
+    <w:lvl w:ilvl="2" w:tplc="0409001B" w:tentative="1">
+      <w:start w:val="1"/>
+      <w:numFmt w:val="lowerRoman"/>
+      <w:lvlText w:val="%3."/>
+      <w:lvlJc w:val="right"/>
+      <w:pPr>
+        <w:ind w:left="2160" w:hanging="180"/>
+      </w:pPr>
+    </w:lvl>
+    <w:lvl w:ilvl="3" w:tplc="0409000F" w:tentative="1">
+      <w:start w:val="1"/>
+      <w:numFmt w:val="decimal"/>
+      <w:lvlText w:val="%4."/>
+      <w:lvlJc w:val="left"/>
+      <w:pPr>
+        <w:ind w:left="2880" w:hanging="360"/>
+      </w:pPr>
+    </w:lvl>
+    <w:lvl w:ilvl="4" w:tplc="04090019" w:tentative="1">
+      <w:start w:val="1"/>
+      <w:numFmt w:val="lowerLetter"/>
+      <w:lvlText w:val="%5."/>
+      <w:lvlJc w:val="left"/>
+      <w:pPr>
+        <w:ind w:left="3600" w:hanging="360"/>
+      </w:pPr>
+    </w:lvl>
+    <w:lvl w:ilvl="5" w:tplc="0409001B" w:tentative="1">
+      <w:start w:val="1"/>
+      <w:numFmt w:val="lowerRoman"/>
+      <w:lvlText w:val="%6."/>
+      <w:lvlJc w:val="right"/>
+      <w:pPr>
+        <w:ind w:left="4320" w:hanging="180"/>
+      </w:pPr>
+    </w:lvl>
+    <w:lvl w:ilvl="6" w:tplc="0409000F" w:tentative="1">
+      <w:start w:val="1"/>
+      <w:numFmt w:val="decimal"/>
+      <w:lvlText w:val="%7."/>
+      <w:lvlJc w:val="left"/>
+      <w:pPr>
+        <w:ind w:left="5040" w:hanging="360"/>
+      </w:pPr>
+    </w:lvl>
+    <w:lvl w:ilvl="7" w:tplc="04090019" w:tentative="1">
+      <w:start w:val="1"/>
+      <w:numFmt w:val="lowerLetter"/>
+      <w:lvlText w:val="%8."/>
+      <w:lvlJc w:val="left"/>
+      <w:pPr>
+        <w:ind w:left="5760" w:hanging="360"/>
+      </w:pPr>
+    </w:lvl>
+    <w:lvl w:ilvl="8" w:tplc="0409001B" w:tentative="1">
+      <w:start w:val="1"/>
+      <w:numFmt w:val="lowerRoman"/>
+      <w:lvlText w:val="%9."/>
+      <w:lvlJc w:val="right"/>
+      <w:pPr>
+        <w:ind w:left="6480" w:hanging="180"/>
+      </w:pPr>
+    </w:lvl>
+  </w:abstractNum>
+  <w:abstractNum w:abstractNumId="19">
     <w:nsid w:val="4A6A0670"/>
     <w:multiLevelType w:val="multilevel"/>
     <w:tmpl w:val="9C8E938C"/>
@@ -49906,7 +50089,7 @@
       </w:rPr>
     </w:lvl>
   </w:abstractNum>
-  <w:abstractNum w:abstractNumId="19">
+  <w:abstractNum w:abstractNumId="20">
     <w:nsid w:val="4CD1308A"/>
     <w:multiLevelType w:val="multilevel"/>
     <w:tmpl w:val="732486D2"/>
@@ -50029,7 +50212,7 @@
       </w:rPr>
     </w:lvl>
   </w:abstractNum>
-  <w:abstractNum w:abstractNumId="20">
+  <w:abstractNum w:abstractNumId="21">
     <w:nsid w:val="55166E93"/>
     <w:multiLevelType w:val="hybridMultilevel"/>
     <w:tmpl w:val="7B804104"/>
@@ -50142,7 +50325,7 @@
       </w:rPr>
     </w:lvl>
   </w:abstractNum>
-  <w:abstractNum w:abstractNumId="21">
+  <w:abstractNum w:abstractNumId="22">
     <w:nsid w:val="579A72BC"/>
     <w:multiLevelType w:val="multilevel"/>
     <w:tmpl w:val="3A08A7FA"/>
@@ -50255,7 +50438,7 @@
       </w:rPr>
     </w:lvl>
   </w:abstractNum>
-  <w:abstractNum w:abstractNumId="22">
+  <w:abstractNum w:abstractNumId="23">
     <w:nsid w:val="5B034380"/>
     <w:multiLevelType w:val="hybridMultilevel"/>
     <w:tmpl w:val="F7E4AD52"/>
@@ -50346,7 +50529,7 @@
       </w:pPr>
     </w:lvl>
   </w:abstractNum>
-  <w:abstractNum w:abstractNumId="23">
+  <w:abstractNum w:abstractNumId="24">
     <w:nsid w:val="5C1B522A"/>
     <w:multiLevelType w:val="hybridMultilevel"/>
     <w:tmpl w:val="13FAC6E0"/>
@@ -50432,7 +50615,7 @@
       </w:pPr>
     </w:lvl>
   </w:abstractNum>
-  <w:abstractNum w:abstractNumId="24">
+  <w:abstractNum w:abstractNumId="25">
     <w:nsid w:val="5C253839"/>
     <w:multiLevelType w:val="multilevel"/>
     <w:tmpl w:val="3A08A7FA"/>
@@ -50521,7 +50704,7 @@
       </w:pPr>
     </w:lvl>
   </w:abstractNum>
-  <w:abstractNum w:abstractNumId="25">
+  <w:abstractNum w:abstractNumId="26">
     <w:nsid w:val="5F3A04F7"/>
     <w:multiLevelType w:val="multilevel"/>
     <w:tmpl w:val="3A08A7FA"/>
@@ -50610,7 +50793,7 @@
       </w:pPr>
     </w:lvl>
   </w:abstractNum>
-  <w:abstractNum w:abstractNumId="26">
+  <w:abstractNum w:abstractNumId="27">
     <w:nsid w:val="61B818EC"/>
     <w:multiLevelType w:val="multilevel"/>
     <w:tmpl w:val="9B463EE6"/>
@@ -50723,7 +50906,7 @@
       </w:rPr>
     </w:lvl>
   </w:abstractNum>
-  <w:abstractNum w:abstractNumId="27">
+  <w:abstractNum w:abstractNumId="28">
     <w:nsid w:val="650B32F9"/>
     <w:multiLevelType w:val="hybridMultilevel"/>
     <w:tmpl w:val="6498A1D2"/>
@@ -50836,7 +51019,7 @@
       </w:rPr>
     </w:lvl>
   </w:abstractNum>
-  <w:abstractNum w:abstractNumId="28">
+  <w:abstractNum w:abstractNumId="29">
     <w:nsid w:val="67CE0CD5"/>
     <w:multiLevelType w:val="multilevel"/>
     <w:tmpl w:val="3A08A7FA"/>
@@ -50925,7 +51108,7 @@
       </w:pPr>
     </w:lvl>
   </w:abstractNum>
-  <w:abstractNum w:abstractNumId="29">
+  <w:abstractNum w:abstractNumId="30">
     <w:nsid w:val="6A797F2E"/>
     <w:multiLevelType w:val="hybridMultilevel"/>
     <w:tmpl w:val="8FE82962"/>
@@ -51011,7 +51194,7 @@
       </w:pPr>
     </w:lvl>
   </w:abstractNum>
-  <w:abstractNum w:abstractNumId="30">
+  <w:abstractNum w:abstractNumId="31">
     <w:nsid w:val="6AF80662"/>
     <w:multiLevelType w:val="multilevel"/>
     <w:tmpl w:val="9B463EE6"/>
@@ -51124,7 +51307,7 @@
       </w:rPr>
     </w:lvl>
   </w:abstractNum>
-  <w:abstractNum w:abstractNumId="31">
+  <w:abstractNum w:abstractNumId="32">
     <w:nsid w:val="6B015B8D"/>
     <w:multiLevelType w:val="hybridMultilevel"/>
     <w:tmpl w:val="4490A0D8"/>
@@ -51210,7 +51393,7 @@
       </w:pPr>
     </w:lvl>
   </w:abstractNum>
-  <w:abstractNum w:abstractNumId="32">
+  <w:abstractNum w:abstractNumId="33">
     <w:nsid w:val="6CD90B75"/>
     <w:multiLevelType w:val="hybridMultilevel"/>
     <w:tmpl w:val="75244CF2"/>
@@ -51296,7 +51479,7 @@
       </w:pPr>
     </w:lvl>
   </w:abstractNum>
-  <w:abstractNum w:abstractNumId="33">
+  <w:abstractNum w:abstractNumId="34">
     <w:nsid w:val="6F1D6A21"/>
     <w:multiLevelType w:val="singleLevel"/>
     <w:tmpl w:val="8ABAADA4"/>
@@ -51319,7 +51502,7 @@
       </w:rPr>
     </w:lvl>
   </w:abstractNum>
-  <w:abstractNum w:abstractNumId="34">
+  <w:abstractNum w:abstractNumId="35">
     <w:nsid w:val="71174369"/>
     <w:multiLevelType w:val="hybridMultilevel"/>
     <w:tmpl w:val="F0B864B6"/>
@@ -51405,7 +51588,7 @@
       </w:pPr>
     </w:lvl>
   </w:abstractNum>
-  <w:abstractNum w:abstractNumId="35">
+  <w:abstractNum w:abstractNumId="36">
     <w:nsid w:val="7356785D"/>
     <w:multiLevelType w:val="hybridMultilevel"/>
     <w:tmpl w:val="C2E0ABA2"/>
@@ -51491,7 +51674,7 @@
       </w:pPr>
     </w:lvl>
   </w:abstractNum>
-  <w:abstractNum w:abstractNumId="36">
+  <w:abstractNum w:abstractNumId="37">
     <w:nsid w:val="763A5884"/>
     <w:multiLevelType w:val="hybridMultilevel"/>
     <w:tmpl w:val="E95CF9E8"/>
@@ -51582,7 +51765,7 @@
       </w:pPr>
     </w:lvl>
   </w:abstractNum>
-  <w:abstractNum w:abstractNumId="37">
+  <w:abstractNum w:abstractNumId="38">
     <w:nsid w:val="7C8B2517"/>
     <w:multiLevelType w:val="hybridMultilevel"/>
     <w:tmpl w:val="96E8B738"/>
@@ -51668,7 +51851,7 @@
       </w:pPr>
     </w:lvl>
   </w:abstractNum>
-  <w:abstractNum w:abstractNumId="38">
+  <w:abstractNum w:abstractNumId="39">
     <w:nsid w:val="7EAA07B2"/>
     <w:multiLevelType w:val="hybridMultilevel"/>
     <w:tmpl w:val="2CE0DA96"/>
@@ -51755,10 +51938,10 @@
     </w:lvl>
   </w:abstractNum>
   <w:num w:numId="1">
-    <w:abstractNumId w:val="19"/>
+    <w:abstractNumId w:val="20"/>
   </w:num>
   <w:num w:numId="2">
-    <w:abstractNumId w:val="26"/>
+    <w:abstractNumId w:val="27"/>
   </w:num>
   <w:num w:numId="3">
     <w:abstractNumId w:val="2"/>
@@ -51767,10 +51950,10 @@
     <w:abstractNumId w:val="17"/>
   </w:num>
   <w:num w:numId="5">
-    <w:abstractNumId w:val="25"/>
+    <w:abstractNumId w:val="26"/>
   </w:num>
   <w:num w:numId="6">
-    <w:abstractNumId w:val="22"/>
+    <w:abstractNumId w:val="23"/>
   </w:num>
   <w:num w:numId="7">
     <w:abstractNumId w:val="8"/>
@@ -51779,28 +51962,28 @@
     <w:abstractNumId w:val="0"/>
   </w:num>
   <w:num w:numId="9">
-    <w:abstractNumId w:val="24"/>
+    <w:abstractNumId w:val="25"/>
   </w:num>
   <w:num w:numId="10">
-    <w:abstractNumId w:val="21"/>
+    <w:abstractNumId w:val="22"/>
   </w:num>
   <w:num w:numId="11">
-    <w:abstractNumId w:val="35"/>
+    <w:abstractNumId w:val="36"/>
   </w:num>
   <w:num w:numId="12">
-    <w:abstractNumId w:val="32"/>
+    <w:abstractNumId w:val="33"/>
   </w:num>
   <w:num w:numId="13">
-    <w:abstractNumId w:val="28"/>
+    <w:abstractNumId w:val="29"/>
   </w:num>
   <w:num w:numId="14">
     <w:abstractNumId w:val="9"/>
   </w:num>
   <w:num w:numId="15">
-    <w:abstractNumId w:val="27"/>
+    <w:abstractNumId w:val="28"/>
   </w:num>
   <w:num w:numId="16">
-    <w:abstractNumId w:val="20"/>
+    <w:abstractNumId w:val="21"/>
   </w:num>
   <w:num w:numId="17">
     <w:abstractNumId w:val="13"/>
@@ -51815,7 +51998,7 @@
     <w:abstractNumId w:val="11"/>
   </w:num>
   <w:num w:numId="21">
-    <w:abstractNumId w:val="29"/>
+    <w:abstractNumId w:val="30"/>
   </w:num>
   <w:num w:numId="22">
     <w:abstractNumId w:val="3"/>
@@ -51830,22 +52013,22 @@
     <w:abstractNumId w:val="5"/>
   </w:num>
   <w:num w:numId="26">
-    <w:abstractNumId w:val="34"/>
+    <w:abstractNumId w:val="35"/>
   </w:num>
   <w:num w:numId="27">
-    <w:abstractNumId w:val="36"/>
+    <w:abstractNumId w:val="37"/>
   </w:num>
   <w:num w:numId="28">
-    <w:abstractNumId w:val="37"/>
+    <w:abstractNumId w:val="38"/>
   </w:num>
   <w:num w:numId="29">
     <w:abstractNumId w:val="10"/>
   </w:num>
   <w:num w:numId="30">
-    <w:abstractNumId w:val="33"/>
+    <w:abstractNumId w:val="34"/>
   </w:num>
   <w:num w:numId="31">
-    <w:abstractNumId w:val="23"/>
+    <w:abstractNumId w:val="24"/>
   </w:num>
   <w:num w:numId="32">
     <w:abstractNumId w:val="6"/>
@@ -51854,22 +52037,31 @@
     <w:abstractNumId w:val="16"/>
   </w:num>
   <w:num w:numId="34">
-    <w:abstractNumId w:val="38"/>
+    <w:abstractNumId w:val="39"/>
   </w:num>
   <w:num w:numId="35">
     <w:abstractNumId w:val="15"/>
   </w:num>
   <w:num w:numId="36">
-    <w:abstractNumId w:val="31"/>
+    <w:abstractNumId w:val="32"/>
   </w:num>
   <w:num w:numId="37">
-    <w:abstractNumId w:val="18"/>
+    <w:abstractNumId w:val="19"/>
   </w:num>
   <w:num w:numId="38">
-    <w:abstractNumId w:val="30"/>
+    <w:abstractNumId w:val="31"/>
   </w:num>
   <w:num w:numId="39">
     <w:abstractNumId w:val="4"/>
+  </w:num>
+  <w:num w:numId="40">
+    <w:abstractNumId w:val="18"/>
+  </w:num>
+  <w:num w:numId="41">
+    <w:abstractNumId w:val="18"/>
+    <w:lvlOverride w:ilvl="0">
+      <w:startOverride w:val="1"/>
+    </w:lvlOverride>
   </w:num>
   <w:numIdMacAtCleanup w:val="31"/>
 </w:numbering>
@@ -52080,12 +52272,14 @@
     <w:uiPriority w:val="9"/>
     <w:unhideWhenUsed/>
     <w:qFormat/>
-    <w:rsid w:val="009327D1"/>
+    <w:rsid w:val="00B9322C"/>
     <w:pPr>
       <w:keepNext/>
       <w:keepLines/>
+      <w:numPr>
+        <w:numId w:val="40"/>
+      </w:numPr>
       <w:spacing w:before="400"/>
-      <w:ind w:firstLine="0"/>
       <w:jc w:val="center"/>
       <w:outlineLvl w:val="1"/>
     </w:pPr>
@@ -52170,7 +52364,7 @@
     <w:basedOn w:val="DefaultParagraphFont"/>
     <w:link w:val="Heading2"/>
     <w:uiPriority w:val="9"/>
-    <w:rsid w:val="009327D1"/>
+    <w:rsid w:val="00B9322C"/>
     <w:rPr>
       <w:rFonts w:ascii="Times New Roman" w:eastAsiaTheme="majorEastAsia" w:hAnsi="Times New Roman" w:cstheme="majorBidi"/>
       <w:b/>
@@ -53132,554 +53326,6 @@
 </w:styles>
 </file>
 
-<file path=word/glossary/document.xml><?xml version="1.0" encoding="utf-8"?>
-<w:glossaryDocument xmlns:wpc="http://schemas.microsoft.com/office/word/2010/wordprocessingCanvas" xmlns:mo="http://schemas.microsoft.com/office/mac/office/2008/main" xmlns:mc="http://schemas.openxmlformats.org/markup-compatibility/2006" xmlns:mv="urn:schemas-microsoft-com:mac:vml" xmlns:o="urn:schemas-microsoft-com:office:office" xmlns:r="http://schemas.openxmlformats.org/officeDocument/2006/relationships" xmlns:m="http://schemas.openxmlformats.org/officeDocument/2006/math" xmlns:v="urn:schemas-microsoft-com:vml" xmlns:wp14="http://schemas.microsoft.com/office/word/2010/wordprocessingDrawing" xmlns:wp="http://schemas.openxmlformats.org/drawingml/2006/wordprocessingDrawing" xmlns:w10="urn:schemas-microsoft-com:office:word" xmlns:w="http://schemas.openxmlformats.org/wordprocessingml/2006/main" xmlns:w14="http://schemas.microsoft.com/office/word/2010/wordml" xmlns:wpg="http://schemas.microsoft.com/office/word/2010/wordprocessingGroup" xmlns:wpi="http://schemas.microsoft.com/office/word/2010/wordprocessingInk" xmlns:wne="http://schemas.microsoft.com/office/word/2006/wordml" xmlns:wps="http://schemas.microsoft.com/office/word/2010/wordprocessingShape" mc:Ignorable="w14 wp14"/>
-</file>
-
-<file path=word/glossary/fontTable.xml><?xml version="1.0" encoding="utf-8"?>
-<w:fonts xmlns:mc="http://schemas.openxmlformats.org/markup-compatibility/2006" xmlns:r="http://schemas.openxmlformats.org/officeDocument/2006/relationships" xmlns:w="http://schemas.openxmlformats.org/wordprocessingml/2006/main" xmlns:w14="http://schemas.microsoft.com/office/word/2010/wordml" mc:Ignorable="w14">
-  <w:font w:name="Times New Roman">
-    <w:panose1 w:val="02020603050405020304"/>
-    <w:charset w:val="00"/>
-    <w:family w:val="auto"/>
-    <w:pitch w:val="variable"/>
-    <w:sig w:usb0="E0002AFF" w:usb1="C0007841" w:usb2="00000009" w:usb3="00000000" w:csb0="000001FF" w:csb1="00000000"/>
-  </w:font>
-  <w:font w:name="Symbol">
-    <w:panose1 w:val="00000000000000000000"/>
-    <w:charset w:val="02"/>
-    <w:family w:val="auto"/>
-    <w:pitch w:val="variable"/>
-    <w:sig w:usb0="00000000" w:usb1="10000000" w:usb2="00000000" w:usb3="00000000" w:csb0="80000000" w:csb1="00000000"/>
-  </w:font>
-  <w:font w:name="Courier New">
-    <w:panose1 w:val="02070309020205020404"/>
-    <w:charset w:val="00"/>
-    <w:family w:val="auto"/>
-    <w:pitch w:val="variable"/>
-    <w:sig w:usb0="E0002AFF" w:usb1="C0007843" w:usb2="00000009" w:usb3="00000000" w:csb0="000001FF" w:csb1="00000000"/>
-  </w:font>
-  <w:font w:name="Wingdings">
-    <w:panose1 w:val="05000000000000000000"/>
-    <w:charset w:val="02"/>
-    <w:family w:val="auto"/>
-    <w:pitch w:val="variable"/>
-    <w:sig w:usb0="00000000" w:usb1="10000000" w:usb2="00000000" w:usb3="00000000" w:csb0="80000000" w:csb1="00000000"/>
-  </w:font>
-  <w:font w:name="Helvetica">
-    <w:panose1 w:val="00000000000000000000"/>
-    <w:charset w:val="00"/>
-    <w:family w:val="auto"/>
-    <w:pitch w:val="variable"/>
-    <w:sig w:usb0="E00002FF" w:usb1="5000785B" w:usb2="00000000" w:usb3="00000000" w:csb0="0000019F" w:csb1="00000000"/>
-  </w:font>
-  <w:font w:name="ＭＳ 明朝">
-    <w:charset w:val="4E"/>
-    <w:family w:val="auto"/>
-    <w:pitch w:val="variable"/>
-    <w:sig w:usb0="00000001" w:usb1="08070000" w:usb2="00000010" w:usb3="00000000" w:csb0="00020000" w:csb1="00000000"/>
-  </w:font>
-  <w:font w:name="SimSun">
-    <w:altName w:val="宋体"/>
-    <w:charset w:val="86"/>
-    <w:family w:val="auto"/>
-    <w:pitch w:val="variable"/>
-    <w:sig w:usb0="00000003" w:usb1="288F0000" w:usb2="00000016" w:usb3="00000000" w:csb0="00040001" w:csb1="00000000"/>
-  </w:font>
-  <w:font w:name="Calibri">
-    <w:panose1 w:val="020F0502020204030204"/>
-    <w:charset w:val="00"/>
-    <w:family w:val="auto"/>
-    <w:pitch w:val="variable"/>
-    <w:sig w:usb0="E10002FF" w:usb1="4000ACFF" w:usb2="00000009" w:usb3="00000000" w:csb0="0000019F" w:csb1="00000000"/>
-  </w:font>
-  <w:font w:name="ＭＳ ゴシック">
-    <w:charset w:val="4E"/>
-    <w:family w:val="auto"/>
-    <w:pitch w:val="variable"/>
-    <w:sig w:usb0="00000001" w:usb1="08070000" w:usb2="00000010" w:usb3="00000000" w:csb0="00020000" w:csb1="00000000"/>
-  </w:font>
-  <w:font w:name="Arial">
-    <w:panose1 w:val="020B0604020202020204"/>
-    <w:charset w:val="00"/>
-    <w:family w:val="auto"/>
-    <w:pitch w:val="variable"/>
-    <w:sig w:usb0="E0002AFF" w:usb1="C0007843" w:usb2="00000009" w:usb3="00000000" w:csb0="000001FF" w:csb1="00000000"/>
-  </w:font>
-  <w:font w:name="Cambria">
-    <w:panose1 w:val="02040503050406030204"/>
-    <w:charset w:val="00"/>
-    <w:family w:val="auto"/>
-    <w:pitch w:val="variable"/>
-    <w:sig w:usb0="E00002FF" w:usb1="400004FF" w:usb2="00000000" w:usb3="00000000" w:csb0="0000019F" w:csb1="00000000"/>
-  </w:font>
-  <w:font w:name="Tahoma">
-    <w:panose1 w:val="020B0604030504040204"/>
-    <w:charset w:val="00"/>
-    <w:family w:val="auto"/>
-    <w:pitch w:val="variable"/>
-    <w:sig w:usb0="00000003" w:usb1="00000000" w:usb2="00000000" w:usb3="00000000" w:csb0="00000001" w:csb1="00000000"/>
-  </w:font>
-  <w:font w:name="DejaVu Sans">
-    <w:charset w:val="00"/>
-    <w:family w:val="swiss"/>
-    <w:pitch w:val="variable"/>
-    <w:sig w:usb0="E7002EFF" w:usb1="D200FDFF" w:usb2="0A046029" w:usb3="00000000" w:csb0="000001FF" w:csb1="00000000"/>
-  </w:font>
-  <w:font w:name="Cambria Math">
-    <w:panose1 w:val="02040503050406030204"/>
-    <w:charset w:val="00"/>
-    <w:family w:val="auto"/>
-    <w:pitch w:val="variable"/>
-    <w:sig w:usb0="E00002FF" w:usb1="420024FF" w:usb2="00000000" w:usb3="00000000" w:csb0="0000019F" w:csb1="00000000"/>
-  </w:font>
-  <w:font w:name="STIXGeneral-Italic">
-    <w:panose1 w:val="00000000000000000000"/>
-    <w:charset w:val="00"/>
-    <w:family w:val="auto"/>
-    <w:pitch w:val="variable"/>
-    <w:sig w:usb0="A00002BF" w:usb1="42000D4E" w:usb2="02000000" w:usb3="00000000" w:csb0="800001FF" w:csb1="00000000"/>
-  </w:font>
-</w:fonts>
-</file>
-
-<file path=word/glossary/settings.xml><?xml version="1.0" encoding="utf-8"?>
-<w:settings xmlns:mc="http://schemas.openxmlformats.org/markup-compatibility/2006" xmlns:o="urn:schemas-microsoft-com:office:office" xmlns:r="http://schemas.openxmlformats.org/officeDocument/2006/relationships" xmlns:m="http://schemas.openxmlformats.org/officeDocument/2006/math" xmlns:v="urn:schemas-microsoft-com:vml" xmlns:w10="urn:schemas-microsoft-com:office:word" xmlns:w="http://schemas.openxmlformats.org/wordprocessingml/2006/main" xmlns:w14="http://schemas.microsoft.com/office/word/2010/wordml" xmlns:sl="http://schemas.openxmlformats.org/schemaLibrary/2006/main" mc:Ignorable="w14">
-  <w:view w:val="normal"/>
-  <w:defaultTabStop w:val="720"/>
-  <w:characterSpacingControl w:val="doNotCompress"/>
-  <w:compat>
-    <w:useFELayout/>
-    <w:compatSetting w:name="compatibilityMode" w:uri="http://schemas.microsoft.com/office/word" w:val="14"/>
-    <w:compatSetting w:name="overrideTableStyleFontSizeAndJustification" w:uri="http://schemas.microsoft.com/office/word" w:val="1"/>
-    <w:compatSetting w:name="enableOpenTypeFeatures" w:uri="http://schemas.microsoft.com/office/word" w:val="1"/>
-    <w:compatSetting w:name="doNotFlipMirrorIndents" w:uri="http://schemas.microsoft.com/office/word" w:val="1"/>
-  </w:compat>
-  <w:rsids>
-    <w:rsidRoot w:val="00892B75"/>
-    <w:rsid w:val="00892B75"/>
-  </w:rsids>
-  <m:mathPr>
-    <m:mathFont m:val="Cambria Math"/>
-    <m:brkBin m:val="before"/>
-    <m:brkBinSub m:val="--"/>
-    <m:smallFrac m:val="0"/>
-    <m:dispDef/>
-    <m:lMargin m:val="0"/>
-    <m:rMargin m:val="0"/>
-    <m:defJc m:val="centerGroup"/>
-    <m:wrapIndent m:val="1440"/>
-    <m:intLim m:val="subSup"/>
-    <m:naryLim m:val="undOvr"/>
-  </m:mathPr>
-  <w:themeFontLang w:val="en-US" w:eastAsia="ja-JP"/>
-  <w:clrSchemeMapping w:bg1="light1" w:t1="dark1" w:bg2="light2" w:t2="dark2" w:accent1="accent1" w:accent2="accent2" w:accent3="accent3" w:accent4="accent4" w:accent5="accent5" w:accent6="accent6" w:hyperlink="hyperlink" w:followedHyperlink="followedHyperlink"/>
-  <w:doNotAutoCompressPictures/>
-  <w:decimalSymbol w:val="."/>
-  <w:listSeparator w:val=","/>
-  <w14:defaultImageDpi w14:val="300"/>
-</w:settings>
-</file>
-
-<file path=word/glossary/styles.xml><?xml version="1.0" encoding="utf-8"?>
-<w:styles xmlns:mc="http://schemas.openxmlformats.org/markup-compatibility/2006" xmlns:r="http://schemas.openxmlformats.org/officeDocument/2006/relationships" xmlns:w="http://schemas.openxmlformats.org/wordprocessingml/2006/main" xmlns:w14="http://schemas.microsoft.com/office/word/2010/wordml" mc:Ignorable="w14">
-  <w:docDefaults>
-    <w:rPrDefault>
-      <w:rPr>
-        <w:rFonts w:asciiTheme="minorHAnsi" w:eastAsiaTheme="minorEastAsia" w:hAnsiTheme="minorHAnsi" w:cstheme="minorBidi"/>
-        <w:sz w:val="24"/>
-        <w:szCs w:val="24"/>
-        <w:lang w:val="en-US" w:eastAsia="ja-JP" w:bidi="ar-SA"/>
-      </w:rPr>
-    </w:rPrDefault>
-    <w:pPrDefault/>
-  </w:docDefaults>
-  <w:latentStyles w:defLockedState="0" w:defUIPriority="99" w:defSemiHidden="1" w:defUnhideWhenUsed="1" w:defQFormat="0" w:count="276">
-    <w:lsdException w:name="Normal" w:semiHidden="0" w:uiPriority="0" w:unhideWhenUsed="0" w:qFormat="1"/>
-    <w:lsdException w:name="heading 1" w:semiHidden="0" w:uiPriority="9" w:unhideWhenUsed="0" w:qFormat="1"/>
-    <w:lsdException w:name="heading 2" w:uiPriority="9" w:qFormat="1"/>
-    <w:lsdException w:name="heading 3" w:uiPriority="9" w:qFormat="1"/>
-    <w:lsdException w:name="heading 4" w:uiPriority="9" w:qFormat="1"/>
-    <w:lsdException w:name="heading 5" w:uiPriority="9" w:qFormat="1"/>
-    <w:lsdException w:name="heading 6" w:uiPriority="9" w:qFormat="1"/>
-    <w:lsdException w:name="heading 7" w:uiPriority="9" w:qFormat="1"/>
-    <w:lsdException w:name="heading 8" w:uiPriority="9" w:qFormat="1"/>
-    <w:lsdException w:name="heading 9" w:uiPriority="9" w:qFormat="1"/>
-    <w:lsdException w:name="toc 1" w:uiPriority="39"/>
-    <w:lsdException w:name="toc 2" w:uiPriority="39"/>
-    <w:lsdException w:name="toc 3" w:uiPriority="39"/>
-    <w:lsdException w:name="toc 4" w:uiPriority="39"/>
-    <w:lsdException w:name="toc 5" w:uiPriority="39"/>
-    <w:lsdException w:name="toc 6" w:uiPriority="39"/>
-    <w:lsdException w:name="toc 7" w:uiPriority="39"/>
-    <w:lsdException w:name="toc 8" w:uiPriority="39"/>
-    <w:lsdException w:name="toc 9" w:uiPriority="39"/>
-    <w:lsdException w:name="caption" w:uiPriority="35" w:qFormat="1"/>
-    <w:lsdException w:name="Title" w:semiHidden="0" w:uiPriority="10" w:unhideWhenUsed="0" w:qFormat="1"/>
-    <w:lsdException w:name="Default Paragraph Font" w:uiPriority="1"/>
-    <w:lsdException w:name="Subtitle" w:semiHidden="0" w:uiPriority="11" w:unhideWhenUsed="0" w:qFormat="1"/>
-    <w:lsdException w:name="Strong" w:semiHidden="0" w:uiPriority="22" w:unhideWhenUsed="0" w:qFormat="1"/>
-    <w:lsdException w:name="Emphasis" w:semiHidden="0" w:uiPriority="20" w:unhideWhenUsed="0" w:qFormat="1"/>
-    <w:lsdException w:name="Table Grid" w:semiHidden="0" w:uiPriority="59" w:unhideWhenUsed="0"/>
-    <w:lsdException w:name="Placeholder Text" w:unhideWhenUsed="0"/>
-    <w:lsdException w:name="No Spacing" w:semiHidden="0" w:uiPriority="1" w:unhideWhenUsed="0" w:qFormat="1"/>
-    <w:lsdException w:name="Light Shading" w:semiHidden="0" w:uiPriority="60" w:unhideWhenUsed="0"/>
-    <w:lsdException w:name="Light List" w:semiHidden="0" w:uiPriority="61" w:unhideWhenUsed="0"/>
-    <w:lsdException w:name="Light Grid" w:semiHidden="0" w:uiPriority="62" w:unhideWhenUsed="0"/>
-    <w:lsdException w:name="Medium Shading 1" w:semiHidden="0" w:uiPriority="63" w:unhideWhenUsed="0"/>
-    <w:lsdException w:name="Medium Shading 2" w:semiHidden="0" w:uiPriority="64" w:unhideWhenUsed="0"/>
-    <w:lsdException w:name="Medium List 1" w:semiHidden="0" w:uiPriority="65" w:unhideWhenUsed="0"/>
-    <w:lsdException w:name="Medium List 2" w:semiHidden="0" w:uiPriority="66" w:unhideWhenUsed="0"/>
-    <w:lsdException w:name="Medium Grid 1" w:semiHidden="0" w:uiPriority="67" w:unhideWhenUsed="0"/>
-    <w:lsdException w:name="Medium Grid 2" w:semiHidden="0" w:uiPriority="68" w:unhideWhenUsed="0"/>
-    <w:lsdException w:name="Medium Grid 3" w:semiHidden="0" w:uiPriority="69" w:unhideWhenUsed="0"/>
-    <w:lsdException w:name="Dark List" w:semiHidden="0" w:uiPriority="70" w:unhideWhenUsed="0"/>
-    <w:lsdException w:name="Colorful Shading" w:semiHidden="0" w:uiPriority="71" w:unhideWhenUsed="0"/>
-    <w:lsdException w:name="Colorful List" w:semiHidden="0" w:uiPriority="72" w:unhideWhenUsed="0"/>
-    <w:lsdException w:name="Colorful Grid" w:semiHidden="0" w:uiPriority="73" w:unhideWhenUsed="0"/>
-    <w:lsdException w:name="Light Shading Accent 1" w:semiHidden="0" w:uiPriority="60" w:unhideWhenUsed="0"/>
-    <w:lsdException w:name="Light List Accent 1" w:semiHidden="0" w:uiPriority="61" w:unhideWhenUsed="0"/>
-    <w:lsdException w:name="Light Grid Accent 1" w:semiHidden="0" w:uiPriority="62" w:unhideWhenUsed="0"/>
-    <w:lsdException w:name="Medium Shading 1 Accent 1" w:semiHidden="0" w:uiPriority="63" w:unhideWhenUsed="0"/>
-    <w:lsdException w:name="Medium Shading 2 Accent 1" w:semiHidden="0" w:uiPriority="64" w:unhideWhenUsed="0"/>
-    <w:lsdException w:name="Medium List 1 Accent 1" w:semiHidden="0" w:uiPriority="65" w:unhideWhenUsed="0"/>
-    <w:lsdException w:name="Revision" w:unhideWhenUsed="0"/>
-    <w:lsdException w:name="List Paragraph" w:semiHidden="0" w:uiPriority="34" w:unhideWhenUsed="0" w:qFormat="1"/>
-    <w:lsdException w:name="Quote" w:semiHidden="0" w:uiPriority="29" w:unhideWhenUsed="0" w:qFormat="1"/>
-    <w:lsdException w:name="Intense Quote" w:semiHidden="0" w:uiPriority="30" w:unhideWhenUsed="0" w:qFormat="1"/>
-    <w:lsdException w:name="Medium List 2 Accent 1" w:semiHidden="0" w:uiPriority="66" w:unhideWhenUsed="0"/>
-    <w:lsdException w:name="Medium Grid 1 Accent 1" w:semiHidden="0" w:uiPriority="67" w:unhideWhenUsed="0"/>
-    <w:lsdException w:name="Medium Grid 2 Accent 1" w:semiHidden="0" w:uiPriority="68" w:unhideWhenUsed="0"/>
-    <w:lsdException w:name="Medium Grid 3 Accent 1" w:semiHidden="0" w:uiPriority="69" w:unhideWhenUsed="0"/>
-    <w:lsdException w:name="Dark List Accent 1" w:semiHidden="0" w:uiPriority="70" w:unhideWhenUsed="0"/>
-    <w:lsdException w:name="Colorful Shading Accent 1" w:semiHidden="0" w:uiPriority="71" w:unhideWhenUsed="0"/>
-    <w:lsdException w:name="Colorful List Accent 1" w:semiHidden="0" w:uiPriority="72" w:unhideWhenUsed="0"/>
-    <w:lsdException w:name="Colorful Grid Accent 1" w:semiHidden="0" w:uiPriority="73" w:unhideWhenUsed="0"/>
-    <w:lsdException w:name="Light Shading Accent 2" w:semiHidden="0" w:uiPriority="60" w:unhideWhenUsed="0"/>
-    <w:lsdException w:name="Light List Accent 2" w:semiHidden="0" w:uiPriority="61" w:unhideWhenUsed="0"/>
-    <w:lsdException w:name="Light Grid Accent 2" w:semiHidden="0" w:uiPriority="62" w:unhideWhenUsed="0"/>
-    <w:lsdException w:name="Medium Shading 1 Accent 2" w:semiHidden="0" w:uiPriority="63" w:unhideWhenUsed="0"/>
-    <w:lsdException w:name="Medium Shading 2 Accent 2" w:semiHidden="0" w:uiPriority="64" w:unhideWhenUsed="0"/>
-    <w:lsdException w:name="Medium List 1 Accent 2" w:semiHidden="0" w:uiPriority="65" w:unhideWhenUsed="0"/>
-    <w:lsdException w:name="Medium List 2 Accent 2" w:semiHidden="0" w:uiPriority="66" w:unhideWhenUsed="0"/>
-    <w:lsdException w:name="Medium Grid 1 Accent 2" w:semiHidden="0" w:uiPriority="67" w:unhideWhenUsed="0"/>
-    <w:lsdException w:name="Medium Grid 2 Accent 2" w:semiHidden="0" w:uiPriority="68" w:unhideWhenUsed="0"/>
-    <w:lsdException w:name="Medium Grid 3 Accent 2" w:semiHidden="0" w:uiPriority="69" w:unhideWhenUsed="0"/>
-    <w:lsdException w:name="Dark List Accent 2" w:semiHidden="0" w:uiPriority="70" w:unhideWhenUsed="0"/>
-    <w:lsdException w:name="Colorful Shading Accent 2" w:semiHidden="0" w:uiPriority="71" w:unhideWhenUsed="0"/>
-    <w:lsdException w:name="Colorful List Accent 2" w:semiHidden="0" w:uiPriority="72" w:unhideWhenUsed="0"/>
-    <w:lsdException w:name="Colorful Grid Accent 2" w:semiHidden="0" w:uiPriority="73" w:unhideWhenUsed="0"/>
-    <w:lsdException w:name="Light Shading Accent 3" w:semiHidden="0" w:uiPriority="60" w:unhideWhenUsed="0"/>
-    <w:lsdException w:name="Light List Accent 3" w:semiHidden="0" w:uiPriority="61" w:unhideWhenUsed="0"/>
-    <w:lsdException w:name="Light Grid Accent 3" w:semiHidden="0" w:uiPriority="62" w:unhideWhenUsed="0"/>
-    <w:lsdException w:name="Medium Shading 1 Accent 3" w:semiHidden="0" w:uiPriority="63" w:unhideWhenUsed="0"/>
-    <w:lsdException w:name="Medium Shading 2 Accent 3" w:semiHidden="0" w:uiPriority="64" w:unhideWhenUsed="0"/>
-    <w:lsdException w:name="Medium List 1 Accent 3" w:semiHidden="0" w:uiPriority="65" w:unhideWhenUsed="0"/>
-    <w:lsdException w:name="Medium List 2 Accent 3" w:semiHidden="0" w:uiPriority="66" w:unhideWhenUsed="0"/>
-    <w:lsdException w:name="Medium Grid 1 Accent 3" w:semiHidden="0" w:uiPriority="67" w:unhideWhenUsed="0"/>
-    <w:lsdException w:name="Medium Grid 2 Accent 3" w:semiHidden="0" w:uiPriority="68" w:unhideWhenUsed="0"/>
-    <w:lsdException w:name="Medium Grid 3 Accent 3" w:semiHidden="0" w:uiPriority="69" w:unhideWhenUsed="0"/>
-    <w:lsdException w:name="Dark List Accent 3" w:semiHidden="0" w:uiPriority="70" w:unhideWhenUsed="0"/>
-    <w:lsdException w:name="Colorful Shading Accent 3" w:semiHidden="0" w:uiPriority="71" w:unhideWhenUsed="0"/>
-    <w:lsdException w:name="Colorful List Accent 3" w:semiHidden="0" w:uiPriority="72" w:unhideWhenUsed="0"/>
-    <w:lsdException w:name="Colorful Grid Accent 3" w:semiHidden="0" w:uiPriority="73" w:unhideWhenUsed="0"/>
-    <w:lsdException w:name="Light Shading Accent 4" w:semiHidden="0" w:uiPriority="60" w:unhideWhenUsed="0"/>
-    <w:lsdException w:name="Light List Accent 4" w:semiHidden="0" w:uiPriority="61" w:unhideWhenUsed="0"/>
-    <w:lsdException w:name="Light Grid Accent 4" w:semiHidden="0" w:uiPriority="62" w:unhideWhenUsed="0"/>
-    <w:lsdException w:name="Medium Shading 1 Accent 4" w:semiHidden="0" w:uiPriority="63" w:unhideWhenUsed="0"/>
-    <w:lsdException w:name="Medium Shading 2 Accent 4" w:semiHidden="0" w:uiPriority="64" w:unhideWhenUsed="0"/>
-    <w:lsdException w:name="Medium List 1 Accent 4" w:semiHidden="0" w:uiPriority="65" w:unhideWhenUsed="0"/>
-    <w:lsdException w:name="Medium List 2 Accent 4" w:semiHidden="0" w:uiPriority="66" w:unhideWhenUsed="0"/>
-    <w:lsdException w:name="Medium Grid 1 Accent 4" w:semiHidden="0" w:uiPriority="67" w:unhideWhenUsed="0"/>
-    <w:lsdException w:name="Medium Grid 2 Accent 4" w:semiHidden="0" w:uiPriority="68" w:unhideWhenUsed="0"/>
-    <w:lsdException w:name="Medium Grid 3 Accent 4" w:semiHidden="0" w:uiPriority="69" w:unhideWhenUsed="0"/>
-    <w:lsdException w:name="Dark List Accent 4" w:semiHidden="0" w:uiPriority="70" w:unhideWhenUsed="0"/>
-    <w:lsdException w:name="Colorful Shading Accent 4" w:semiHidden="0" w:uiPriority="71" w:unhideWhenUsed="0"/>
-    <w:lsdException w:name="Colorful List Accent 4" w:semiHidden="0" w:uiPriority="72" w:unhideWhenUsed="0"/>
-    <w:lsdException w:name="Colorful Grid Accent 4" w:semiHidden="0" w:uiPriority="73" w:unhideWhenUsed="0"/>
-    <w:lsdException w:name="Light Shading Accent 5" w:semiHidden="0" w:uiPriority="60" w:unhideWhenUsed="0"/>
-    <w:lsdException w:name="Light List Accent 5" w:semiHidden="0" w:uiPriority="61" w:unhideWhenUsed="0"/>
-    <w:lsdException w:name="Light Grid Accent 5" w:semiHidden="0" w:uiPriority="62" w:unhideWhenUsed="0"/>
-    <w:lsdException w:name="Medium Shading 1 Accent 5" w:semiHidden="0" w:uiPriority="63" w:unhideWhenUsed="0"/>
-    <w:lsdException w:name="Medium Shading 2 Accent 5" w:semiHidden="0" w:uiPriority="64" w:unhideWhenUsed="0"/>
-    <w:lsdException w:name="Medium List 1 Accent 5" w:semiHidden="0" w:uiPriority="65" w:unhideWhenUsed="0"/>
-    <w:lsdException w:name="Medium List 2 Accent 5" w:semiHidden="0" w:uiPriority="66" w:unhideWhenUsed="0"/>
-    <w:lsdException w:name="Medium Grid 1 Accent 5" w:semiHidden="0" w:uiPriority="67" w:unhideWhenUsed="0"/>
-    <w:lsdException w:name="Medium Grid 2 Accent 5" w:semiHidden="0" w:uiPriority="68" w:unhideWhenUsed="0"/>
-    <w:lsdException w:name="Medium Grid 3 Accent 5" w:semiHidden="0" w:uiPriority="69" w:unhideWhenUsed="0"/>
-    <w:lsdException w:name="Dark List Accent 5" w:semiHidden="0" w:uiPriority="70" w:unhideWhenUsed="0"/>
-    <w:lsdException w:name="Colorful Shading Accent 5" w:semiHidden="0" w:uiPriority="71" w:unhideWhenUsed="0"/>
-    <w:lsdException w:name="Colorful List Accent 5" w:semiHidden="0" w:uiPriority="72" w:unhideWhenUsed="0"/>
-    <w:lsdException w:name="Colorful Grid Accent 5" w:semiHidden="0" w:uiPriority="73" w:unhideWhenUsed="0"/>
-    <w:lsdException w:name="Light Shading Accent 6" w:semiHidden="0" w:uiPriority="60" w:unhideWhenUsed="0"/>
-    <w:lsdException w:name="Light List Accent 6" w:semiHidden="0" w:uiPriority="61" w:unhideWhenUsed="0"/>
-    <w:lsdException w:name="Light Grid Accent 6" w:semiHidden="0" w:uiPriority="62" w:unhideWhenUsed="0"/>
-    <w:lsdException w:name="Medium Shading 1 Accent 6" w:semiHidden="0" w:uiPriority="63" w:unhideWhenUsed="0"/>
-    <w:lsdException w:name="Medium Shading 2 Accent 6" w:semiHidden="0" w:uiPriority="64" w:unhideWhenUsed="0"/>
-    <w:lsdException w:name="Medium List 1 Accent 6" w:semiHidden="0" w:uiPriority="65" w:unhideWhenUsed="0"/>
-    <w:lsdException w:name="Medium List 2 Accent 6" w:semiHidden="0" w:uiPriority="66" w:unhideWhenUsed="0"/>
-    <w:lsdException w:name="Medium Grid 1 Accent 6" w:semiHidden="0" w:uiPriority="67" w:unhideWhenUsed="0"/>
-    <w:lsdException w:name="Medium Grid 2 Accent 6" w:semiHidden="0" w:uiPriority="68" w:unhideWhenUsed="0"/>
-    <w:lsdException w:name="Medium Grid 3 Accent 6" w:semiHidden="0" w:uiPriority="69" w:unhideWhenUsed="0"/>
-    <w:lsdException w:name="Dark List Accent 6" w:semiHidden="0" w:uiPriority="70" w:unhideWhenUsed="0"/>
-    <w:lsdException w:name="Colorful Shading Accent 6" w:semiHidden="0" w:uiPriority="71" w:unhideWhenUsed="0"/>
-    <w:lsdException w:name="Colorful List Accent 6" w:semiHidden="0" w:uiPriority="72" w:unhideWhenUsed="0"/>
-    <w:lsdException w:name="Colorful Grid Accent 6" w:semiHidden="0" w:uiPriority="73" w:unhideWhenUsed="0"/>
-    <w:lsdException w:name="Subtle Emphasis" w:semiHidden="0" w:uiPriority="19" w:unhideWhenUsed="0" w:qFormat="1"/>
-    <w:lsdException w:name="Intense Emphasis" w:semiHidden="0" w:uiPriority="21" w:unhideWhenUsed="0" w:qFormat="1"/>
-    <w:lsdException w:name="Subtle Reference" w:semiHidden="0" w:uiPriority="31" w:unhideWhenUsed="0" w:qFormat="1"/>
-    <w:lsdException w:name="Intense Reference" w:semiHidden="0" w:uiPriority="32" w:unhideWhenUsed="0" w:qFormat="1"/>
-    <w:lsdException w:name="Book Title" w:semiHidden="0" w:uiPriority="33" w:unhideWhenUsed="0" w:qFormat="1"/>
-    <w:lsdException w:name="Bibliography" w:uiPriority="37"/>
-    <w:lsdException w:name="TOC Heading" w:uiPriority="39" w:qFormat="1"/>
-  </w:latentStyles>
-  <w:style w:type="paragraph" w:default="1" w:styleId="Normal">
-    <w:name w:val="Normal"/>
-    <w:qFormat/>
-  </w:style>
-  <w:style w:type="character" w:default="1" w:styleId="DefaultParagraphFont">
-    <w:name w:val="Default Paragraph Font"/>
-    <w:uiPriority w:val="1"/>
-    <w:semiHidden/>
-    <w:unhideWhenUsed/>
-  </w:style>
-  <w:style w:type="table" w:default="1" w:styleId="TableNormal">
-    <w:name w:val="Normal Table"/>
-    <w:uiPriority w:val="99"/>
-    <w:semiHidden/>
-    <w:unhideWhenUsed/>
-    <w:tblPr>
-      <w:tblInd w:w="0" w:type="dxa"/>
-      <w:tblCellMar>
-        <w:top w:w="0" w:type="dxa"/>
-        <w:left w:w="108" w:type="dxa"/>
-        <w:bottom w:w="0" w:type="dxa"/>
-        <w:right w:w="108" w:type="dxa"/>
-      </w:tblCellMar>
-    </w:tblPr>
-  </w:style>
-  <w:style w:type="numbering" w:default="1" w:styleId="NoList">
-    <w:name w:val="No List"/>
-    <w:uiPriority w:val="99"/>
-    <w:semiHidden/>
-    <w:unhideWhenUsed/>
-  </w:style>
-  <w:style w:type="character" w:styleId="PlaceholderText">
-    <w:name w:val="Placeholder Text"/>
-    <w:basedOn w:val="DefaultParagraphFont"/>
-    <w:uiPriority w:val="99"/>
-    <w:semiHidden/>
-    <w:rsid w:val="00892B75"/>
-    <w:rPr>
-      <w:color w:val="808080"/>
-    </w:rPr>
-  </w:style>
-</w:styles>
-</file>
-
-<file path=word/glossary/stylesWithEffects.xml><?xml version="1.0" encoding="utf-8"?>
-<w:styles xmlns:wpc="http://schemas.microsoft.com/office/word/2010/wordprocessingCanvas" xmlns:mo="http://schemas.microsoft.com/office/mac/office/2008/main" xmlns:mc="http://schemas.openxmlformats.org/markup-compatibility/2006" xmlns:mv="urn:schemas-microsoft-com:mac:vml" xmlns:o="urn:schemas-microsoft-com:office:office" xmlns:r="http://schemas.openxmlformats.org/officeDocument/2006/relationships" xmlns:m="http://schemas.openxmlformats.org/officeDocument/2006/math" xmlns:v="urn:schemas-microsoft-com:vml" xmlns:wp14="http://schemas.microsoft.com/office/word/2010/wordprocessingDrawing" xmlns:wp="http://schemas.openxmlformats.org/drawingml/2006/wordprocessingDrawing" xmlns:w10="urn:schemas-microsoft-com:office:word" xmlns:w="http://schemas.openxmlformats.org/wordprocessingml/2006/main" xmlns:w14="http://schemas.microsoft.com/office/word/2010/wordml" xmlns:wpg="http://schemas.microsoft.com/office/word/2010/wordprocessingGroup" xmlns:wpi="http://schemas.microsoft.com/office/word/2010/wordprocessingInk" xmlns:wne="http://schemas.microsoft.com/office/word/2006/wordml" xmlns:wps="http://schemas.microsoft.com/office/word/2010/wordprocessingShape" mc:Ignorable="w14 wp14">
-  <w:docDefaults>
-    <w:rPrDefault>
-      <w:rPr>
-        <w:rFonts w:asciiTheme="minorHAnsi" w:eastAsiaTheme="minorEastAsia" w:hAnsiTheme="minorHAnsi" w:cstheme="minorBidi"/>
-        <w:sz w:val="24"/>
-        <w:szCs w:val="24"/>
-        <w:lang w:val="en-US" w:eastAsia="ja-JP" w:bidi="ar-SA"/>
-      </w:rPr>
-    </w:rPrDefault>
-    <w:pPrDefault/>
-  </w:docDefaults>
-  <w:latentStyles w:defLockedState="0" w:defUIPriority="99" w:defSemiHidden="1" w:defUnhideWhenUsed="1" w:defQFormat="0" w:count="276">
-    <w:lsdException w:name="Normal" w:semiHidden="0" w:uiPriority="0" w:unhideWhenUsed="0" w:qFormat="1"/>
-    <w:lsdException w:name="heading 1" w:semiHidden="0" w:uiPriority="9" w:unhideWhenUsed="0" w:qFormat="1"/>
-    <w:lsdException w:name="heading 2" w:uiPriority="9" w:qFormat="1"/>
-    <w:lsdException w:name="heading 3" w:uiPriority="9" w:qFormat="1"/>
-    <w:lsdException w:name="heading 4" w:uiPriority="9" w:qFormat="1"/>
-    <w:lsdException w:name="heading 5" w:uiPriority="9" w:qFormat="1"/>
-    <w:lsdException w:name="heading 6" w:uiPriority="9" w:qFormat="1"/>
-    <w:lsdException w:name="heading 7" w:uiPriority="9" w:qFormat="1"/>
-    <w:lsdException w:name="heading 8" w:uiPriority="9" w:qFormat="1"/>
-    <w:lsdException w:name="heading 9" w:uiPriority="9" w:qFormat="1"/>
-    <w:lsdException w:name="toc 1" w:uiPriority="39"/>
-    <w:lsdException w:name="toc 2" w:uiPriority="39"/>
-    <w:lsdException w:name="toc 3" w:uiPriority="39"/>
-    <w:lsdException w:name="toc 4" w:uiPriority="39"/>
-    <w:lsdException w:name="toc 5" w:uiPriority="39"/>
-    <w:lsdException w:name="toc 6" w:uiPriority="39"/>
-    <w:lsdException w:name="toc 7" w:uiPriority="39"/>
-    <w:lsdException w:name="toc 8" w:uiPriority="39"/>
-    <w:lsdException w:name="toc 9" w:uiPriority="39"/>
-    <w:lsdException w:name="caption" w:uiPriority="35" w:qFormat="1"/>
-    <w:lsdException w:name="Title" w:semiHidden="0" w:uiPriority="10" w:unhideWhenUsed="0" w:qFormat="1"/>
-    <w:lsdException w:name="Default Paragraph Font" w:uiPriority="1"/>
-    <w:lsdException w:name="Subtitle" w:semiHidden="0" w:uiPriority="11" w:unhideWhenUsed="0" w:qFormat="1"/>
-    <w:lsdException w:name="Strong" w:semiHidden="0" w:uiPriority="22" w:unhideWhenUsed="0" w:qFormat="1"/>
-    <w:lsdException w:name="Emphasis" w:semiHidden="0" w:uiPriority="20" w:unhideWhenUsed="0" w:qFormat="1"/>
-    <w:lsdException w:name="Table Grid" w:semiHidden="0" w:uiPriority="59" w:unhideWhenUsed="0"/>
-    <w:lsdException w:name="Placeholder Text" w:unhideWhenUsed="0"/>
-    <w:lsdException w:name="No Spacing" w:semiHidden="0" w:uiPriority="1" w:unhideWhenUsed="0" w:qFormat="1"/>
-    <w:lsdException w:name="Light Shading" w:semiHidden="0" w:uiPriority="60" w:unhideWhenUsed="0"/>
-    <w:lsdException w:name="Light List" w:semiHidden="0" w:uiPriority="61" w:unhideWhenUsed="0"/>
-    <w:lsdException w:name="Light Grid" w:semiHidden="0" w:uiPriority="62" w:unhideWhenUsed="0"/>
-    <w:lsdException w:name="Medium Shading 1" w:semiHidden="0" w:uiPriority="63" w:unhideWhenUsed="0"/>
-    <w:lsdException w:name="Medium Shading 2" w:semiHidden="0" w:uiPriority="64" w:unhideWhenUsed="0"/>
-    <w:lsdException w:name="Medium List 1" w:semiHidden="0" w:uiPriority="65" w:unhideWhenUsed="0"/>
-    <w:lsdException w:name="Medium List 2" w:semiHidden="0" w:uiPriority="66" w:unhideWhenUsed="0"/>
-    <w:lsdException w:name="Medium Grid 1" w:semiHidden="0" w:uiPriority="67" w:unhideWhenUsed="0"/>
-    <w:lsdException w:name="Medium Grid 2" w:semiHidden="0" w:uiPriority="68" w:unhideWhenUsed="0"/>
-    <w:lsdException w:name="Medium Grid 3" w:semiHidden="0" w:uiPriority="69" w:unhideWhenUsed="0"/>
-    <w:lsdException w:name="Dark List" w:semiHidden="0" w:uiPriority="70" w:unhideWhenUsed="0"/>
-    <w:lsdException w:name="Colorful Shading" w:semiHidden="0" w:uiPriority="71" w:unhideWhenUsed="0"/>
-    <w:lsdException w:name="Colorful List" w:semiHidden="0" w:uiPriority="72" w:unhideWhenUsed="0"/>
-    <w:lsdException w:name="Colorful Grid" w:semiHidden="0" w:uiPriority="73" w:unhideWhenUsed="0"/>
-    <w:lsdException w:name="Light Shading Accent 1" w:semiHidden="0" w:uiPriority="60" w:unhideWhenUsed="0"/>
-    <w:lsdException w:name="Light List Accent 1" w:semiHidden="0" w:uiPriority="61" w:unhideWhenUsed="0"/>
-    <w:lsdException w:name="Light Grid Accent 1" w:semiHidden="0" w:uiPriority="62" w:unhideWhenUsed="0"/>
-    <w:lsdException w:name="Medium Shading 1 Accent 1" w:semiHidden="0" w:uiPriority="63" w:unhideWhenUsed="0"/>
-    <w:lsdException w:name="Medium Shading 2 Accent 1" w:semiHidden="0" w:uiPriority="64" w:unhideWhenUsed="0"/>
-    <w:lsdException w:name="Medium List 1 Accent 1" w:semiHidden="0" w:uiPriority="65" w:unhideWhenUsed="0"/>
-    <w:lsdException w:name="Revision" w:unhideWhenUsed="0"/>
-    <w:lsdException w:name="List Paragraph" w:semiHidden="0" w:uiPriority="34" w:unhideWhenUsed="0" w:qFormat="1"/>
-    <w:lsdException w:name="Quote" w:semiHidden="0" w:uiPriority="29" w:unhideWhenUsed="0" w:qFormat="1"/>
-    <w:lsdException w:name="Intense Quote" w:semiHidden="0" w:uiPriority="30" w:unhideWhenUsed="0" w:qFormat="1"/>
-    <w:lsdException w:name="Medium List 2 Accent 1" w:semiHidden="0" w:uiPriority="66" w:unhideWhenUsed="0"/>
-    <w:lsdException w:name="Medium Grid 1 Accent 1" w:semiHidden="0" w:uiPriority="67" w:unhideWhenUsed="0"/>
-    <w:lsdException w:name="Medium Grid 2 Accent 1" w:semiHidden="0" w:uiPriority="68" w:unhideWhenUsed="0"/>
-    <w:lsdException w:name="Medium Grid 3 Accent 1" w:semiHidden="0" w:uiPriority="69" w:unhideWhenUsed="0"/>
-    <w:lsdException w:name="Dark List Accent 1" w:semiHidden="0" w:uiPriority="70" w:unhideWhenUsed="0"/>
-    <w:lsdException w:name="Colorful Shading Accent 1" w:semiHidden="0" w:uiPriority="71" w:unhideWhenUsed="0"/>
-    <w:lsdException w:name="Colorful List Accent 1" w:semiHidden="0" w:uiPriority="72" w:unhideWhenUsed="0"/>
-    <w:lsdException w:name="Colorful Grid Accent 1" w:semiHidden="0" w:uiPriority="73" w:unhideWhenUsed="0"/>
-    <w:lsdException w:name="Light Shading Accent 2" w:semiHidden="0" w:uiPriority="60" w:unhideWhenUsed="0"/>
-    <w:lsdException w:name="Light List Accent 2" w:semiHidden="0" w:uiPriority="61" w:unhideWhenUsed="0"/>
-    <w:lsdException w:name="Light Grid Accent 2" w:semiHidden="0" w:uiPriority="62" w:unhideWhenUsed="0"/>
-    <w:lsdException w:name="Medium Shading 1 Accent 2" w:semiHidden="0" w:uiPriority="63" w:unhideWhenUsed="0"/>
-    <w:lsdException w:name="Medium Shading 2 Accent 2" w:semiHidden="0" w:uiPriority="64" w:unhideWhenUsed="0"/>
-    <w:lsdException w:name="Medium List 1 Accent 2" w:semiHidden="0" w:uiPriority="65" w:unhideWhenUsed="0"/>
-    <w:lsdException w:name="Medium List 2 Accent 2" w:semiHidden="0" w:uiPriority="66" w:unhideWhenUsed="0"/>
-    <w:lsdException w:name="Medium Grid 1 Accent 2" w:semiHidden="0" w:uiPriority="67" w:unhideWhenUsed="0"/>
-    <w:lsdException w:name="Medium Grid 2 Accent 2" w:semiHidden="0" w:uiPriority="68" w:unhideWhenUsed="0"/>
-    <w:lsdException w:name="Medium Grid 3 Accent 2" w:semiHidden="0" w:uiPriority="69" w:unhideWhenUsed="0"/>
-    <w:lsdException w:name="Dark List Accent 2" w:semiHidden="0" w:uiPriority="70" w:unhideWhenUsed="0"/>
-    <w:lsdException w:name="Colorful Shading Accent 2" w:semiHidden="0" w:uiPriority="71" w:unhideWhenUsed="0"/>
-    <w:lsdException w:name="Colorful List Accent 2" w:semiHidden="0" w:uiPriority="72" w:unhideWhenUsed="0"/>
-    <w:lsdException w:name="Colorful Grid Accent 2" w:semiHidden="0" w:uiPriority="73" w:unhideWhenUsed="0"/>
-    <w:lsdException w:name="Light Shading Accent 3" w:semiHidden="0" w:uiPriority="60" w:unhideWhenUsed="0"/>
-    <w:lsdException w:name="Light List Accent 3" w:semiHidden="0" w:uiPriority="61" w:unhideWhenUsed="0"/>
-    <w:lsdException w:name="Light Grid Accent 3" w:semiHidden="0" w:uiPriority="62" w:unhideWhenUsed="0"/>
-    <w:lsdException w:name="Medium Shading 1 Accent 3" w:semiHidden="0" w:uiPriority="63" w:unhideWhenUsed="0"/>
-    <w:lsdException w:name="Medium Shading 2 Accent 3" w:semiHidden="0" w:uiPriority="64" w:unhideWhenUsed="0"/>
-    <w:lsdException w:name="Medium List 1 Accent 3" w:semiHidden="0" w:uiPriority="65" w:unhideWhenUsed="0"/>
-    <w:lsdException w:name="Medium List 2 Accent 3" w:semiHidden="0" w:uiPriority="66" w:unhideWhenUsed="0"/>
-    <w:lsdException w:name="Medium Grid 1 Accent 3" w:semiHidden="0" w:uiPriority="67" w:unhideWhenUsed="0"/>
-    <w:lsdException w:name="Medium Grid 2 Accent 3" w:semiHidden="0" w:uiPriority="68" w:unhideWhenUsed="0"/>
-    <w:lsdException w:name="Medium Grid 3 Accent 3" w:semiHidden="0" w:uiPriority="69" w:unhideWhenUsed="0"/>
-    <w:lsdException w:name="Dark List Accent 3" w:semiHidden="0" w:uiPriority="70" w:unhideWhenUsed="0"/>
-    <w:lsdException w:name="Colorful Shading Accent 3" w:semiHidden="0" w:uiPriority="71" w:unhideWhenUsed="0"/>
-    <w:lsdException w:name="Colorful List Accent 3" w:semiHidden="0" w:uiPriority="72" w:unhideWhenUsed="0"/>
-    <w:lsdException w:name="Colorful Grid Accent 3" w:semiHidden="0" w:uiPriority="73" w:unhideWhenUsed="0"/>
-    <w:lsdException w:name="Light Shading Accent 4" w:semiHidden="0" w:uiPriority="60" w:unhideWhenUsed="0"/>
-    <w:lsdException w:name="Light List Accent 4" w:semiHidden="0" w:uiPriority="61" w:unhideWhenUsed="0"/>
-    <w:lsdException w:name="Light Grid Accent 4" w:semiHidden="0" w:uiPriority="62" w:unhideWhenUsed="0"/>
-    <w:lsdException w:name="Medium Shading 1 Accent 4" w:semiHidden="0" w:uiPriority="63" w:unhideWhenUsed="0"/>
-    <w:lsdException w:name="Medium Shading 2 Accent 4" w:semiHidden="0" w:uiPriority="64" w:unhideWhenUsed="0"/>
-    <w:lsdException w:name="Medium List 1 Accent 4" w:semiHidden="0" w:uiPriority="65" w:unhideWhenUsed="0"/>
-    <w:lsdException w:name="Medium List 2 Accent 4" w:semiHidden="0" w:uiPriority="66" w:unhideWhenUsed="0"/>
-    <w:lsdException w:name="Medium Grid 1 Accent 4" w:semiHidden="0" w:uiPriority="67" w:unhideWhenUsed="0"/>
-    <w:lsdException w:name="Medium Grid 2 Accent 4" w:semiHidden="0" w:uiPriority="68" w:unhideWhenUsed="0"/>
-    <w:lsdException w:name="Medium Grid 3 Accent 4" w:semiHidden="0" w:uiPriority="69" w:unhideWhenUsed="0"/>
-    <w:lsdException w:name="Dark List Accent 4" w:semiHidden="0" w:uiPriority="70" w:unhideWhenUsed="0"/>
-    <w:lsdException w:name="Colorful Shading Accent 4" w:semiHidden="0" w:uiPriority="71" w:unhideWhenUsed="0"/>
-    <w:lsdException w:name="Colorful List Accent 4" w:semiHidden="0" w:uiPriority="72" w:unhideWhenUsed="0"/>
-    <w:lsdException w:name="Colorful Grid Accent 4" w:semiHidden="0" w:uiPriority="73" w:unhideWhenUsed="0"/>
-    <w:lsdException w:name="Light Shading Accent 5" w:semiHidden="0" w:uiPriority="60" w:unhideWhenUsed="0"/>
-    <w:lsdException w:name="Light List Accent 5" w:semiHidden="0" w:uiPriority="61" w:unhideWhenUsed="0"/>
-    <w:lsdException w:name="Light Grid Accent 5" w:semiHidden="0" w:uiPriority="62" w:unhideWhenUsed="0"/>
-    <w:lsdException w:name="Medium Shading 1 Accent 5" w:semiHidden="0" w:uiPriority="63" w:unhideWhenUsed="0"/>
-    <w:lsdException w:name="Medium Shading 2 Accent 5" w:semiHidden="0" w:uiPriority="64" w:unhideWhenUsed="0"/>
-    <w:lsdException w:name="Medium List 1 Accent 5" w:semiHidden="0" w:uiPriority="65" w:unhideWhenUsed="0"/>
-    <w:lsdException w:name="Medium List 2 Accent 5" w:semiHidden="0" w:uiPriority="66" w:unhideWhenUsed="0"/>
-    <w:lsdException w:name="Medium Grid 1 Accent 5" w:semiHidden="0" w:uiPriority="67" w:unhideWhenUsed="0"/>
-    <w:lsdException w:name="Medium Grid 2 Accent 5" w:semiHidden="0" w:uiPriority="68" w:unhideWhenUsed="0"/>
-    <w:lsdException w:name="Medium Grid 3 Accent 5" w:semiHidden="0" w:uiPriority="69" w:unhideWhenUsed="0"/>
-    <w:lsdException w:name="Dark List Accent 5" w:semiHidden="0" w:uiPriority="70" w:unhideWhenUsed="0"/>
-    <w:lsdException w:name="Colorful Shading Accent 5" w:semiHidden="0" w:uiPriority="71" w:unhideWhenUsed="0"/>
-    <w:lsdException w:name="Colorful List Accent 5" w:semiHidden="0" w:uiPriority="72" w:unhideWhenUsed="0"/>
-    <w:lsdException w:name="Colorful Grid Accent 5" w:semiHidden="0" w:uiPriority="73" w:unhideWhenUsed="0"/>
-    <w:lsdException w:name="Light Shading Accent 6" w:semiHidden="0" w:uiPriority="60" w:unhideWhenUsed="0"/>
-    <w:lsdException w:name="Light List Accent 6" w:semiHidden="0" w:uiPriority="61" w:unhideWhenUsed="0"/>
-    <w:lsdException w:name="Light Grid Accent 6" w:semiHidden="0" w:uiPriority="62" w:unhideWhenUsed="0"/>
-    <w:lsdException w:name="Medium Shading 1 Accent 6" w:semiHidden="0" w:uiPriority="63" w:unhideWhenUsed="0"/>
-    <w:lsdException w:name="Medium Shading 2 Accent 6" w:semiHidden="0" w:uiPriority="64" w:unhideWhenUsed="0"/>
-    <w:lsdException w:name="Medium List 1 Accent 6" w:semiHidden="0" w:uiPriority="65" w:unhideWhenUsed="0"/>
-    <w:lsdException w:name="Medium List 2 Accent 6" w:semiHidden="0" w:uiPriority="66" w:unhideWhenUsed="0"/>
-    <w:lsdException w:name="Medium Grid 1 Accent 6" w:semiHidden="0" w:uiPriority="67" w:unhideWhenUsed="0"/>
-    <w:lsdException w:name="Medium Grid 2 Accent 6" w:semiHidden="0" w:uiPriority="68" w:unhideWhenUsed="0"/>
-    <w:lsdException w:name="Medium Grid 3 Accent 6" w:semiHidden="0" w:uiPriority="69" w:unhideWhenUsed="0"/>
-    <w:lsdException w:name="Dark List Accent 6" w:semiHidden="0" w:uiPriority="70" w:unhideWhenUsed="0"/>
-    <w:lsdException w:name="Colorful Shading Accent 6" w:semiHidden="0" w:uiPriority="71" w:unhideWhenUsed="0"/>
-    <w:lsdException w:name="Colorful List Accent 6" w:semiHidden="0" w:uiPriority="72" w:unhideWhenUsed="0"/>
-    <w:lsdException w:name="Colorful Grid Accent 6" w:semiHidden="0" w:uiPriority="73" w:unhideWhenUsed="0"/>
-    <w:lsdException w:name="Subtle Emphasis" w:semiHidden="0" w:uiPriority="19" w:unhideWhenUsed="0" w:qFormat="1"/>
-    <w:lsdException w:name="Intense Emphasis" w:semiHidden="0" w:uiPriority="21" w:unhideWhenUsed="0" w:qFormat="1"/>
-    <w:lsdException w:name="Subtle Reference" w:semiHidden="0" w:uiPriority="31" w:unhideWhenUsed="0" w:qFormat="1"/>
-    <w:lsdException w:name="Intense Reference" w:semiHidden="0" w:uiPriority="32" w:unhideWhenUsed="0" w:qFormat="1"/>
-    <w:lsdException w:name="Book Title" w:semiHidden="0" w:uiPriority="33" w:unhideWhenUsed="0" w:qFormat="1"/>
-    <w:lsdException w:name="Bibliography" w:uiPriority="37"/>
-    <w:lsdException w:name="TOC Heading" w:uiPriority="39" w:qFormat="1"/>
-  </w:latentStyles>
-  <w:style w:type="paragraph" w:default="1" w:styleId="Normal">
-    <w:name w:val="Normal"/>
-    <w:qFormat/>
-  </w:style>
-  <w:style w:type="character" w:default="1" w:styleId="DefaultParagraphFont">
-    <w:name w:val="Default Paragraph Font"/>
-    <w:uiPriority w:val="1"/>
-    <w:semiHidden/>
-    <w:unhideWhenUsed/>
-  </w:style>
-  <w:style w:type="table" w:default="1" w:styleId="TableNormal">
-    <w:name w:val="Normal Table"/>
-    <w:uiPriority w:val="99"/>
-    <w:semiHidden/>
-    <w:unhideWhenUsed/>
-    <w:tblPr>
-      <w:tblInd w:w="0" w:type="dxa"/>
-      <w:tblCellMar>
-        <w:top w:w="0" w:type="dxa"/>
-        <w:left w:w="108" w:type="dxa"/>
-        <w:bottom w:w="0" w:type="dxa"/>
-        <w:right w:w="108" w:type="dxa"/>
-      </w:tblCellMar>
-    </w:tblPr>
-  </w:style>
-  <w:style w:type="numbering" w:default="1" w:styleId="NoList">
-    <w:name w:val="No List"/>
-    <w:uiPriority w:val="99"/>
-    <w:semiHidden/>
-    <w:unhideWhenUsed/>
-  </w:style>
-  <w:style w:type="character" w:styleId="PlaceholderText">
-    <w:name w:val="Placeholder Text"/>
-    <w:basedOn w:val="DefaultParagraphFont"/>
-    <w:uiPriority w:val="99"/>
-    <w:semiHidden/>
-    <w:rsid w:val="00892B75"/>
-    <w:rPr>
-      <w:color w:val="808080"/>
-    </w:rPr>
-  </w:style>
-</w:styles>
-</file>
-
-<file path=word/glossary/webSettings.xml><?xml version="1.0" encoding="utf-8"?>
-<w:webSettings xmlns:mc="http://schemas.openxmlformats.org/markup-compatibility/2006" xmlns:r="http://schemas.openxmlformats.org/officeDocument/2006/relationships" xmlns:w="http://schemas.openxmlformats.org/wordprocessingml/2006/main" xmlns:w14="http://schemas.microsoft.com/office/word/2010/wordml" mc:Ignorable="w14">
-  <w:allowPNG/>
-  <w:doNotSaveAsSingleFile/>
-</w:webSettings>
-</file>
-
 <file path=word/theme/theme1.xml><?xml version="1.0" encoding="utf-8"?>
 <a:theme xmlns:a="http://schemas.openxmlformats.org/drawingml/2006/main" name="Office Theme">
   <a:themeElements>
@@ -53968,7 +53614,7 @@
 </file>
 
 <file path=customXml/itemProps1.xml><?xml version="1.0" encoding="utf-8"?>
-<ds:datastoreItem xmlns:ds="http://schemas.openxmlformats.org/officeDocument/2006/customXml" ds:itemID="{8E0C733B-1F30-8A40-9DEE-8F810BE2B4C9}">
+<ds:datastoreItem xmlns:ds="http://schemas.openxmlformats.org/officeDocument/2006/customXml" ds:itemID="{07C91B18-6F81-E84C-9B56-18735CCA5CBB}">
   <ds:schemaRefs>
     <ds:schemaRef ds:uri="http://schemas.openxmlformats.org/officeDocument/2006/bibliography"/>
   </ds:schemaRefs>

</xml_diff>

<commit_message>
thesis2 eklendi service pack 2 ile spaceprob cozulmus olmali
</commit_message>
<xml_diff>
--- a/thesis.docx
+++ b/thesis.docx
@@ -322,7 +322,25 @@
           <w:szCs w:val="24"/>
           <w:lang w:val="tr-TR"/>
         </w:rPr>
-        <w:t>CemalYılmaz</w:t>
+        <w:t>Cemal</w:t>
+      </w:r>
+      <w:r>
+        <w:rPr>
+          <w:rFonts w:ascii="Times New Roman" w:hAnsi="Times New Roman" w:cs="Times New Roman"/>
+          <w:sz w:val="24"/>
+          <w:szCs w:val="24"/>
+          <w:lang w:val="tr-TR"/>
+        </w:rPr>
+        <w:t xml:space="preserve"> </w:t>
+      </w:r>
+      <w:r>
+        <w:rPr>
+          <w:rFonts w:ascii="Times New Roman" w:hAnsi="Times New Roman" w:cs="Times New Roman"/>
+          <w:sz w:val="24"/>
+          <w:szCs w:val="24"/>
+          <w:lang w:val="tr-TR"/>
+        </w:rPr>
+        <w:t>Yılmaz</w:t>
       </w:r>
       <w:r>
         <w:rPr>
@@ -404,7 +422,25 @@
           <w:szCs w:val="24"/>
           <w:lang w:val="tr-TR"/>
         </w:rPr>
-        <w:t>ErkaySavaş</w:t>
+        <w:t>Erkay</w:t>
+      </w:r>
+      <w:r>
+        <w:rPr>
+          <w:rFonts w:ascii="Times New Roman" w:hAnsi="Times New Roman" w:cs="Times New Roman"/>
+          <w:sz w:val="24"/>
+          <w:szCs w:val="24"/>
+          <w:lang w:val="tr-TR"/>
+        </w:rPr>
+        <w:t xml:space="preserve"> </w:t>
+      </w:r>
+      <w:r>
+        <w:rPr>
+          <w:rFonts w:ascii="Times New Roman" w:hAnsi="Times New Roman" w:cs="Times New Roman"/>
+          <w:sz w:val="24"/>
+          <w:szCs w:val="24"/>
+          <w:lang w:val="tr-TR"/>
+        </w:rPr>
+        <w:t>Savaş</w:t>
       </w:r>
       <w:r>
         <w:rPr>
@@ -486,7 +522,25 @@
           <w:szCs w:val="24"/>
           <w:lang w:val="tr-TR"/>
         </w:rPr>
-        <w:t>ÖzgürErçetin</w:t>
+        <w:t>Özgür</w:t>
+      </w:r>
+      <w:r>
+        <w:rPr>
+          <w:rFonts w:ascii="Times New Roman" w:hAnsi="Times New Roman" w:cs="Times New Roman"/>
+          <w:sz w:val="24"/>
+          <w:szCs w:val="24"/>
+          <w:lang w:val="tr-TR"/>
+        </w:rPr>
+        <w:t xml:space="preserve"> </w:t>
+      </w:r>
+      <w:r>
+        <w:rPr>
+          <w:rFonts w:ascii="Times New Roman" w:hAnsi="Times New Roman" w:cs="Times New Roman"/>
+          <w:sz w:val="24"/>
+          <w:szCs w:val="24"/>
+          <w:lang w:val="tr-TR"/>
+        </w:rPr>
+        <w:t>Erçetin</w:t>
       </w:r>
       <w:r>
         <w:rPr>
@@ -561,7 +615,25 @@
           <w:szCs w:val="24"/>
           <w:lang w:val="tr-TR"/>
         </w:rPr>
-        <w:t>YücelSaygın</w:t>
+        <w:t>Yücel</w:t>
+      </w:r>
+      <w:r>
+        <w:rPr>
+          <w:rFonts w:ascii="Times New Roman" w:hAnsi="Times New Roman" w:cs="Times New Roman"/>
+          <w:sz w:val="24"/>
+          <w:szCs w:val="24"/>
+          <w:lang w:val="tr-TR"/>
+        </w:rPr>
+        <w:t xml:space="preserve"> </w:t>
+      </w:r>
+      <w:r>
+        <w:rPr>
+          <w:rFonts w:ascii="Times New Roman" w:hAnsi="Times New Roman" w:cs="Times New Roman"/>
+          <w:sz w:val="24"/>
+          <w:szCs w:val="24"/>
+          <w:lang w:val="tr-TR"/>
+        </w:rPr>
+        <w:t>Saygın</w:t>
       </w:r>
       <w:r>
         <w:rPr>
@@ -1045,7 +1117,6 @@
         </w:rPr>
         <w:t xml:space="preserve"> full trust to </w:t>
       </w:r>
-      <w:proofErr w:type="spellStart"/>
       <w:r>
         <w:rPr>
           <w:rFonts w:ascii="Times New Roman" w:hAnsi="Times New Roman" w:cs="Times New Roman"/>
@@ -1054,7 +1125,6 @@
         </w:rPr>
         <w:t>operators</w:t>
       </w:r>
-      <w:proofErr w:type="gramStart"/>
       <w:r>
         <w:rPr>
           <w:rFonts w:ascii="Times New Roman" w:hAnsi="Times New Roman" w:cs="Times New Roman"/>
@@ -1069,10 +1139,16 @@
           <w:sz w:val="24"/>
           <w:szCs w:val="24"/>
         </w:rPr>
+        <w:t xml:space="preserve"> </w:t>
+      </w:r>
+      <w:r>
+        <w:rPr>
+          <w:rFonts w:ascii="Times New Roman" w:hAnsi="Times New Roman" w:cs="Times New Roman"/>
+          <w:sz w:val="24"/>
+          <w:szCs w:val="24"/>
+        </w:rPr>
         <w:t>however</w:t>
       </w:r>
-      <w:proofErr w:type="spellEnd"/>
-      <w:proofErr w:type="gramEnd"/>
       <w:r>
         <w:rPr>
           <w:rFonts w:ascii="Times New Roman" w:hAnsi="Times New Roman" w:cs="Times New Roman"/>
@@ -2875,25 +2951,7 @@
           <w:sz w:val="24"/>
           <w:szCs w:val="24"/>
         </w:rPr>
-        <w:t xml:space="preserve">I would like to thank Yücel </w:t>
-      </w:r>
-      <w:proofErr w:type="spellStart"/>
-      <w:r>
-        <w:rPr>
-          <w:rFonts w:ascii="Times New Roman" w:hAnsi="Times New Roman" w:cs="Times New Roman"/>
-          <w:sz w:val="24"/>
-          <w:szCs w:val="24"/>
-        </w:rPr>
-        <w:t>Saygın</w:t>
-      </w:r>
-      <w:proofErr w:type="spellEnd"/>
-      <w:r>
-        <w:rPr>
-          <w:rFonts w:ascii="Times New Roman" w:hAnsi="Times New Roman" w:cs="Times New Roman"/>
-          <w:sz w:val="24"/>
-          <w:szCs w:val="24"/>
-        </w:rPr>
-        <w:t xml:space="preserve"> for introducing a new area of computer science to me with Information Retrieval and Data Mining courses. He was very kind by accepting to join jury.</w:t>
+        <w:t>I would like to thank Yücel Saygın for introducing a new area of computer science to me with Information Retrieval and Data Mining courses. He was very kind by accepting to join jury.</w:t>
       </w:r>
     </w:p>
     <w:p>
@@ -2911,43 +2969,7 @@
           <w:sz w:val="24"/>
           <w:szCs w:val="24"/>
         </w:rPr>
-        <w:t xml:space="preserve">I would like to thank </w:t>
-      </w:r>
-      <w:proofErr w:type="spellStart"/>
-      <w:r>
-        <w:rPr>
-          <w:rFonts w:ascii="Times New Roman" w:hAnsi="Times New Roman" w:cs="Times New Roman"/>
-          <w:sz w:val="24"/>
-          <w:szCs w:val="24"/>
-        </w:rPr>
-        <w:t>Erkay</w:t>
-      </w:r>
-      <w:proofErr w:type="spellEnd"/>
-      <w:r>
-        <w:rPr>
-          <w:rFonts w:ascii="Times New Roman" w:hAnsi="Times New Roman" w:cs="Times New Roman"/>
-          <w:sz w:val="24"/>
-          <w:szCs w:val="24"/>
-        </w:rPr>
-        <w:t xml:space="preserve"> </w:t>
-      </w:r>
-      <w:proofErr w:type="spellStart"/>
-      <w:r>
-        <w:rPr>
-          <w:rFonts w:ascii="Times New Roman" w:hAnsi="Times New Roman" w:cs="Times New Roman"/>
-          <w:sz w:val="24"/>
-          <w:szCs w:val="24"/>
-        </w:rPr>
-        <w:t>Savaş</w:t>
-      </w:r>
-      <w:proofErr w:type="spellEnd"/>
-      <w:r>
-        <w:rPr>
-          <w:rFonts w:ascii="Times New Roman" w:hAnsi="Times New Roman" w:cs="Times New Roman"/>
-          <w:sz w:val="24"/>
-          <w:szCs w:val="24"/>
-        </w:rPr>
-        <w:t xml:space="preserve"> for giving me my cryptographic basis in my undergraduate studies. I would like to thank</w:t>
+        <w:t>I would like to thank Erkay Savaş for giving me my cryptographic basis in my undergraduate studies. I would like to thank</w:t>
       </w:r>
       <w:r>
         <w:rPr>
@@ -2981,79 +3003,7 @@
           <w:sz w:val="24"/>
           <w:szCs w:val="24"/>
         </w:rPr>
-        <w:t xml:space="preserve">I also thank </w:t>
-      </w:r>
-      <w:proofErr w:type="spellStart"/>
-      <w:r>
-        <w:rPr>
-          <w:rFonts w:ascii="Times New Roman" w:hAnsi="Times New Roman" w:cs="Times New Roman"/>
-          <w:sz w:val="24"/>
-          <w:szCs w:val="24"/>
-        </w:rPr>
-        <w:t>Özgür</w:t>
-      </w:r>
-      <w:proofErr w:type="spellEnd"/>
-      <w:r>
-        <w:rPr>
-          <w:rFonts w:ascii="Times New Roman" w:hAnsi="Times New Roman" w:cs="Times New Roman"/>
-          <w:sz w:val="24"/>
-          <w:szCs w:val="24"/>
-        </w:rPr>
-        <w:t xml:space="preserve"> </w:t>
-      </w:r>
-      <w:proofErr w:type="spellStart"/>
-      <w:r>
-        <w:rPr>
-          <w:rFonts w:ascii="Times New Roman" w:hAnsi="Times New Roman" w:cs="Times New Roman"/>
-          <w:sz w:val="24"/>
-          <w:szCs w:val="24"/>
-        </w:rPr>
-        <w:t>Erçetin</w:t>
-      </w:r>
-      <w:proofErr w:type="spellEnd"/>
-      <w:r>
-        <w:rPr>
-          <w:rFonts w:ascii="Times New Roman" w:hAnsi="Times New Roman" w:cs="Times New Roman"/>
-          <w:sz w:val="24"/>
-          <w:szCs w:val="24"/>
-        </w:rPr>
-        <w:t xml:space="preserve"> and </w:t>
-      </w:r>
-      <w:proofErr w:type="spellStart"/>
-      <w:r>
-        <w:rPr>
-          <w:rFonts w:ascii="Times New Roman" w:hAnsi="Times New Roman" w:cs="Times New Roman"/>
-          <w:sz w:val="24"/>
-          <w:szCs w:val="24"/>
-        </w:rPr>
-        <w:t>Cemal</w:t>
-      </w:r>
-      <w:proofErr w:type="spellEnd"/>
-      <w:r>
-        <w:rPr>
-          <w:rFonts w:ascii="Times New Roman" w:hAnsi="Times New Roman" w:cs="Times New Roman"/>
-          <w:sz w:val="24"/>
-          <w:szCs w:val="24"/>
-        </w:rPr>
-        <w:t xml:space="preserve"> </w:t>
-      </w:r>
-      <w:proofErr w:type="spellStart"/>
-      <w:r>
-        <w:rPr>
-          <w:rFonts w:ascii="Times New Roman" w:hAnsi="Times New Roman" w:cs="Times New Roman"/>
-          <w:sz w:val="24"/>
-          <w:szCs w:val="24"/>
-        </w:rPr>
-        <w:t>Yılmaz</w:t>
-      </w:r>
-      <w:proofErr w:type="spellEnd"/>
-      <w:r>
-        <w:rPr>
-          <w:rFonts w:ascii="Times New Roman" w:hAnsi="Times New Roman" w:cs="Times New Roman"/>
-          <w:sz w:val="24"/>
-          <w:szCs w:val="24"/>
-        </w:rPr>
-        <w:t xml:space="preserve"> for devoting their time for jury during their tight schedule.</w:t>
+        <w:t>I also thank Özgür Erçetin and Cemal Yılmaz for devoting their time for jury during their tight schedule.</w:t>
       </w:r>
     </w:p>
     <w:p>
@@ -3089,25 +3039,7 @@
           <w:sz w:val="24"/>
           <w:szCs w:val="24"/>
         </w:rPr>
-        <w:t xml:space="preserve">Finally, I thank </w:t>
-      </w:r>
-      <w:proofErr w:type="spellStart"/>
-      <w:r>
-        <w:rPr>
-          <w:rFonts w:ascii="Times New Roman" w:hAnsi="Times New Roman" w:cs="Times New Roman"/>
-          <w:sz w:val="24"/>
-          <w:szCs w:val="24"/>
-        </w:rPr>
-        <w:t>Türk</w:t>
-      </w:r>
-      <w:proofErr w:type="spellEnd"/>
-      <w:r>
-        <w:rPr>
-          <w:rFonts w:ascii="Times New Roman" w:hAnsi="Times New Roman" w:cs="Times New Roman"/>
-          <w:sz w:val="24"/>
-          <w:szCs w:val="24"/>
-        </w:rPr>
-        <w:t xml:space="preserve"> Telekom for funding my project and scholarship.</w:t>
+        <w:t>Finally, I thank Türk Telekom for funding my project and scholarship.</w:t>
       </w:r>
     </w:p>
     <w:p>
@@ -10065,7 +9997,7 @@
                     <a:blip r:embed="rId6">
                       <a:extLst>
                         <a:ext uri="{28A0092B-C50C-407E-A947-70E740481C1C}">
-                          <a14:useLocalDpi xmlns="" xmlns:wpc="http://schemas.microsoft.com/office/word/2010/wordprocessingCanvas" xmlns:mo="http://schemas.microsoft.com/office/mac/office/2008/main" xmlns:mc="http://schemas.openxmlformats.org/markup-compatibility/2006" xmlns:mv="urn:schemas-microsoft-com:mac:vml" xmlns:o="urn:schemas-microsoft-com:office:office" xmlns:v="urn:schemas-microsoft-com:vml" xmlns:wp14="http://schemas.microsoft.com/office/word/2010/wordprocessingDrawing" xmlns:w10="urn:schemas-microsoft-com:office:word" xmlns:w="http://schemas.openxmlformats.org/wordprocessingml/2006/main" xmlns:w14="http://schemas.microsoft.com/office/word/2010/wordml" xmlns:wpg="http://schemas.microsoft.com/office/word/2010/wordprocessingGroup" xmlns:wpi="http://schemas.microsoft.com/office/word/2010/wordprocessingInk" xmlns:wps="http://schemas.microsoft.com/office/word/2010/wordprocessingShape" xmlns:a14="http://schemas.microsoft.com/office/drawing/2010/main" val="0"/>
+                          <a14:useLocalDpi xmlns:a14="http://schemas.microsoft.com/office/drawing/2010/main" xmlns:wps="http://schemas.microsoft.com/office/word/2010/wordprocessingShape" xmlns:wpi="http://schemas.microsoft.com/office/word/2010/wordprocessingInk" xmlns:wpg="http://schemas.microsoft.com/office/word/2010/wordprocessingGroup" xmlns:w14="http://schemas.microsoft.com/office/word/2010/wordml" xmlns:w="http://schemas.openxmlformats.org/wordprocessingml/2006/main" xmlns:w10="urn:schemas-microsoft-com:office:word" xmlns:wp14="http://schemas.microsoft.com/office/word/2010/wordprocessingDrawing" xmlns:v="urn:schemas-microsoft-com:vml" xmlns:o="urn:schemas-microsoft-com:office:office" xmlns:mv="urn:schemas-microsoft-com:mac:vml" xmlns:mc="http://schemas.openxmlformats.org/markup-compatibility/2006" xmlns:mo="http://schemas.microsoft.com/office/mac/office/2008/main" xmlns:wpc="http://schemas.microsoft.com/office/word/2010/wordprocessingCanvas" xmlns="" val="0"/>
                         </a:ext>
                       </a:extLst>
                     </a:blip>
@@ -10258,7 +10190,7 @@
                     <a:blip r:embed="rId7">
                       <a:extLst>
                         <a:ext uri="{28A0092B-C50C-407E-A947-70E740481C1C}">
-                          <a14:useLocalDpi xmlns="" xmlns:wpc="http://schemas.microsoft.com/office/word/2010/wordprocessingCanvas" xmlns:mo="http://schemas.microsoft.com/office/mac/office/2008/main" xmlns:mc="http://schemas.openxmlformats.org/markup-compatibility/2006" xmlns:mv="urn:schemas-microsoft-com:mac:vml" xmlns:o="urn:schemas-microsoft-com:office:office" xmlns:v="urn:schemas-microsoft-com:vml" xmlns:wp14="http://schemas.microsoft.com/office/word/2010/wordprocessingDrawing" xmlns:w10="urn:schemas-microsoft-com:office:word" xmlns:w="http://schemas.openxmlformats.org/wordprocessingml/2006/main" xmlns:w14="http://schemas.microsoft.com/office/word/2010/wordml" xmlns:wpg="http://schemas.microsoft.com/office/word/2010/wordprocessingGroup" xmlns:wpi="http://schemas.microsoft.com/office/word/2010/wordprocessingInk" xmlns:wps="http://schemas.microsoft.com/office/word/2010/wordprocessingShape" xmlns:a14="http://schemas.microsoft.com/office/drawing/2010/main" val="0"/>
+                          <a14:useLocalDpi xmlns:a14="http://schemas.microsoft.com/office/drawing/2010/main" xmlns:wps="http://schemas.microsoft.com/office/word/2010/wordprocessingShape" xmlns:wpi="http://schemas.microsoft.com/office/word/2010/wordprocessingInk" xmlns:wpg="http://schemas.microsoft.com/office/word/2010/wordprocessingGroup" xmlns:w14="http://schemas.microsoft.com/office/word/2010/wordml" xmlns:w="http://schemas.openxmlformats.org/wordprocessingml/2006/main" xmlns:w10="urn:schemas-microsoft-com:office:word" xmlns:wp14="http://schemas.microsoft.com/office/word/2010/wordprocessingDrawing" xmlns:v="urn:schemas-microsoft-com:vml" xmlns:o="urn:schemas-microsoft-com:office:office" xmlns:mv="urn:schemas-microsoft-com:mac:vml" xmlns:mc="http://schemas.openxmlformats.org/markup-compatibility/2006" xmlns:mo="http://schemas.microsoft.com/office/mac/office/2008/main" xmlns:wpc="http://schemas.microsoft.com/office/word/2010/wordprocessingCanvas" xmlns="" val="0"/>
                         </a:ext>
                       </a:extLst>
                     </a:blip>
@@ -10499,7 +10431,7 @@
                     <a:blip r:embed="rId8">
                       <a:extLst>
                         <a:ext uri="{28A0092B-C50C-407E-A947-70E740481C1C}">
-                          <a14:useLocalDpi xmlns="" xmlns:wpc="http://schemas.microsoft.com/office/word/2010/wordprocessingCanvas" xmlns:mo="http://schemas.microsoft.com/office/mac/office/2008/main" xmlns:mc="http://schemas.openxmlformats.org/markup-compatibility/2006" xmlns:mv="urn:schemas-microsoft-com:mac:vml" xmlns:o="urn:schemas-microsoft-com:office:office" xmlns:v="urn:schemas-microsoft-com:vml" xmlns:wp14="http://schemas.microsoft.com/office/word/2010/wordprocessingDrawing" xmlns:w10="urn:schemas-microsoft-com:office:word" xmlns:w="http://schemas.openxmlformats.org/wordprocessingml/2006/main" xmlns:w14="http://schemas.microsoft.com/office/word/2010/wordml" xmlns:wpg="http://schemas.microsoft.com/office/word/2010/wordprocessingGroup" xmlns:wpi="http://schemas.microsoft.com/office/word/2010/wordprocessingInk" xmlns:wps="http://schemas.microsoft.com/office/word/2010/wordprocessingShape" xmlns:a14="http://schemas.microsoft.com/office/drawing/2010/main" val="0"/>
+                          <a14:useLocalDpi xmlns:a14="http://schemas.microsoft.com/office/drawing/2010/main" xmlns:wps="http://schemas.microsoft.com/office/word/2010/wordprocessingShape" xmlns:wpi="http://schemas.microsoft.com/office/word/2010/wordprocessingInk" xmlns:wpg="http://schemas.microsoft.com/office/word/2010/wordprocessingGroup" xmlns:w14="http://schemas.microsoft.com/office/word/2010/wordml" xmlns:w="http://schemas.openxmlformats.org/wordprocessingml/2006/main" xmlns:w10="urn:schemas-microsoft-com:office:word" xmlns:wp14="http://schemas.microsoft.com/office/word/2010/wordprocessingDrawing" xmlns:v="urn:schemas-microsoft-com:vml" xmlns:o="urn:schemas-microsoft-com:office:office" xmlns:mv="urn:schemas-microsoft-com:mac:vml" xmlns:mc="http://schemas.openxmlformats.org/markup-compatibility/2006" xmlns:mo="http://schemas.microsoft.com/office/mac/office/2008/main" xmlns:wpc="http://schemas.microsoft.com/office/word/2010/wordprocessingCanvas" xmlns="" val="0"/>
                         </a:ext>
                       </a:extLst>
                     </a:blip>
@@ -11010,7 +10942,7 @@
                     <a:blip r:embed="rId9">
                       <a:extLst>
                         <a:ext uri="{28A0092B-C50C-407E-A947-70E740481C1C}">
-                          <a14:useLocalDpi xmlns="" xmlns:wpc="http://schemas.microsoft.com/office/word/2010/wordprocessingCanvas" xmlns:mo="http://schemas.microsoft.com/office/mac/office/2008/main" xmlns:mc="http://schemas.openxmlformats.org/markup-compatibility/2006" xmlns:mv="urn:schemas-microsoft-com:mac:vml" xmlns:o="urn:schemas-microsoft-com:office:office" xmlns:v="urn:schemas-microsoft-com:vml" xmlns:wp14="http://schemas.microsoft.com/office/word/2010/wordprocessingDrawing" xmlns:w10="urn:schemas-microsoft-com:office:word" xmlns:w="http://schemas.openxmlformats.org/wordprocessingml/2006/main" xmlns:w14="http://schemas.microsoft.com/office/word/2010/wordml" xmlns:wpg="http://schemas.microsoft.com/office/word/2010/wordprocessingGroup" xmlns:wpi="http://schemas.microsoft.com/office/word/2010/wordprocessingInk" xmlns:wps="http://schemas.microsoft.com/office/word/2010/wordprocessingShape" xmlns:a14="http://schemas.microsoft.com/office/drawing/2010/main" val="0"/>
+                          <a14:useLocalDpi xmlns:a14="http://schemas.microsoft.com/office/drawing/2010/main" xmlns:wps="http://schemas.microsoft.com/office/word/2010/wordprocessingShape" xmlns:wpi="http://schemas.microsoft.com/office/word/2010/wordprocessingInk" xmlns:wpg="http://schemas.microsoft.com/office/word/2010/wordprocessingGroup" xmlns:w14="http://schemas.microsoft.com/office/word/2010/wordml" xmlns:w="http://schemas.openxmlformats.org/wordprocessingml/2006/main" xmlns:w10="urn:schemas-microsoft-com:office:word" xmlns:wp14="http://schemas.microsoft.com/office/word/2010/wordprocessingDrawing" xmlns:v="urn:schemas-microsoft-com:vml" xmlns:o="urn:schemas-microsoft-com:office:office" xmlns:mv="urn:schemas-microsoft-com:mac:vml" xmlns:mc="http://schemas.openxmlformats.org/markup-compatibility/2006" xmlns:mo="http://schemas.microsoft.com/office/mac/office/2008/main" xmlns:wpc="http://schemas.microsoft.com/office/word/2010/wordprocessingCanvas" xmlns="" val="0"/>
                         </a:ext>
                       </a:extLst>
                     </a:blip>
@@ -11488,7 +11420,7 @@
                     <a:blip r:embed="rId10">
                       <a:extLst>
                         <a:ext uri="{28A0092B-C50C-407E-A947-70E740481C1C}">
-                          <a14:useLocalDpi xmlns="" xmlns:wpc="http://schemas.microsoft.com/office/word/2010/wordprocessingCanvas" xmlns:mo="http://schemas.microsoft.com/office/mac/office/2008/main" xmlns:mc="http://schemas.openxmlformats.org/markup-compatibility/2006" xmlns:mv="urn:schemas-microsoft-com:mac:vml" xmlns:o="urn:schemas-microsoft-com:office:office" xmlns:v="urn:schemas-microsoft-com:vml" xmlns:wp14="http://schemas.microsoft.com/office/word/2010/wordprocessingDrawing" xmlns:w10="urn:schemas-microsoft-com:office:word" xmlns:w="http://schemas.openxmlformats.org/wordprocessingml/2006/main" xmlns:w14="http://schemas.microsoft.com/office/word/2010/wordml" xmlns:wpg="http://schemas.microsoft.com/office/word/2010/wordprocessingGroup" xmlns:wpi="http://schemas.microsoft.com/office/word/2010/wordprocessingInk" xmlns:wps="http://schemas.microsoft.com/office/word/2010/wordprocessingShape" xmlns:a14="http://schemas.microsoft.com/office/drawing/2010/main" val="0"/>
+                          <a14:useLocalDpi xmlns:a14="http://schemas.microsoft.com/office/drawing/2010/main" xmlns:wps="http://schemas.microsoft.com/office/word/2010/wordprocessingShape" xmlns:wpi="http://schemas.microsoft.com/office/word/2010/wordprocessingInk" xmlns:wpg="http://schemas.microsoft.com/office/word/2010/wordprocessingGroup" xmlns:w14="http://schemas.microsoft.com/office/word/2010/wordml" xmlns:w="http://schemas.openxmlformats.org/wordprocessingml/2006/main" xmlns:w10="urn:schemas-microsoft-com:office:word" xmlns:wp14="http://schemas.microsoft.com/office/word/2010/wordprocessingDrawing" xmlns:v="urn:schemas-microsoft-com:vml" xmlns:o="urn:schemas-microsoft-com:office:office" xmlns:mv="urn:schemas-microsoft-com:mac:vml" xmlns:mc="http://schemas.openxmlformats.org/markup-compatibility/2006" xmlns:mo="http://schemas.microsoft.com/office/mac/office/2008/main" xmlns:wpc="http://schemas.microsoft.com/office/word/2010/wordprocessingCanvas" xmlns="" val="0"/>
                         </a:ext>
                       </a:extLst>
                     </a:blip>
@@ -13069,7 +13001,7 @@
                     <a:blip r:embed="rId11">
                       <a:extLst>
                         <a:ext uri="{28A0092B-C50C-407E-A947-70E740481C1C}">
-                          <a14:useLocalDpi xmlns="" xmlns:wpc="http://schemas.microsoft.com/office/word/2010/wordprocessingCanvas" xmlns:mo="http://schemas.microsoft.com/office/mac/office/2008/main" xmlns:mc="http://schemas.openxmlformats.org/markup-compatibility/2006" xmlns:mv="urn:schemas-microsoft-com:mac:vml" xmlns:o="urn:schemas-microsoft-com:office:office" xmlns:v="urn:schemas-microsoft-com:vml" xmlns:wp14="http://schemas.microsoft.com/office/word/2010/wordprocessingDrawing" xmlns:w10="urn:schemas-microsoft-com:office:word" xmlns:w="http://schemas.openxmlformats.org/wordprocessingml/2006/main" xmlns:w14="http://schemas.microsoft.com/office/word/2010/wordml" xmlns:wpg="http://schemas.microsoft.com/office/word/2010/wordprocessingGroup" xmlns:wpi="http://schemas.microsoft.com/office/word/2010/wordprocessingInk" xmlns:wps="http://schemas.microsoft.com/office/word/2010/wordprocessingShape" xmlns:a14="http://schemas.microsoft.com/office/drawing/2010/main" val="0"/>
+                          <a14:useLocalDpi xmlns:a14="http://schemas.microsoft.com/office/drawing/2010/main" xmlns:wps="http://schemas.microsoft.com/office/word/2010/wordprocessingShape" xmlns:wpi="http://schemas.microsoft.com/office/word/2010/wordprocessingInk" xmlns:wpg="http://schemas.microsoft.com/office/word/2010/wordprocessingGroup" xmlns:w14="http://schemas.microsoft.com/office/word/2010/wordml" xmlns:w="http://schemas.openxmlformats.org/wordprocessingml/2006/main" xmlns:w10="urn:schemas-microsoft-com:office:word" xmlns:wp14="http://schemas.microsoft.com/office/word/2010/wordprocessingDrawing" xmlns:v="urn:schemas-microsoft-com:vml" xmlns:o="urn:schemas-microsoft-com:office:office" xmlns:mv="urn:schemas-microsoft-com:mac:vml" xmlns:mc="http://schemas.openxmlformats.org/markup-compatibility/2006" xmlns:mo="http://schemas.microsoft.com/office/mac/office/2008/main" xmlns:wpc="http://schemas.microsoft.com/office/word/2010/wordprocessingCanvas" xmlns="" val="0"/>
                         </a:ext>
                       </a:extLst>
                     </a:blip>
@@ -13225,7 +13157,7 @@
                     <a:blip r:embed="rId12">
                       <a:extLst>
                         <a:ext uri="{28A0092B-C50C-407E-A947-70E740481C1C}">
-                          <a14:useLocalDpi xmlns="" xmlns:wpc="http://schemas.microsoft.com/office/word/2010/wordprocessingCanvas" xmlns:mo="http://schemas.microsoft.com/office/mac/office/2008/main" xmlns:mc="http://schemas.openxmlformats.org/markup-compatibility/2006" xmlns:mv="urn:schemas-microsoft-com:mac:vml" xmlns:o="urn:schemas-microsoft-com:office:office" xmlns:v="urn:schemas-microsoft-com:vml" xmlns:wp14="http://schemas.microsoft.com/office/word/2010/wordprocessingDrawing" xmlns:w10="urn:schemas-microsoft-com:office:word" xmlns:w="http://schemas.openxmlformats.org/wordprocessingml/2006/main" xmlns:w14="http://schemas.microsoft.com/office/word/2010/wordml" xmlns:wpg="http://schemas.microsoft.com/office/word/2010/wordprocessingGroup" xmlns:wpi="http://schemas.microsoft.com/office/word/2010/wordprocessingInk" xmlns:wps="http://schemas.microsoft.com/office/word/2010/wordprocessingShape" xmlns:a14="http://schemas.microsoft.com/office/drawing/2010/main" val="0"/>
+                          <a14:useLocalDpi xmlns:a14="http://schemas.microsoft.com/office/drawing/2010/main" xmlns:wps="http://schemas.microsoft.com/office/word/2010/wordprocessingShape" xmlns:wpi="http://schemas.microsoft.com/office/word/2010/wordprocessingInk" xmlns:wpg="http://schemas.microsoft.com/office/word/2010/wordprocessingGroup" xmlns:w14="http://schemas.microsoft.com/office/word/2010/wordml" xmlns:w="http://schemas.openxmlformats.org/wordprocessingml/2006/main" xmlns:w10="urn:schemas-microsoft-com:office:word" xmlns:wp14="http://schemas.microsoft.com/office/word/2010/wordprocessingDrawing" xmlns:v="urn:schemas-microsoft-com:vml" xmlns:o="urn:schemas-microsoft-com:office:office" xmlns:mv="urn:schemas-microsoft-com:mac:vml" xmlns:mc="http://schemas.openxmlformats.org/markup-compatibility/2006" xmlns:mo="http://schemas.microsoft.com/office/mac/office/2008/main" xmlns:wpc="http://schemas.microsoft.com/office/word/2010/wordprocessingCanvas" xmlns="" val="0"/>
                         </a:ext>
                       </a:extLst>
                     </a:blip>
@@ -13549,7 +13481,7 @@
                     <a:blip r:embed="rId13">
                       <a:extLst>
                         <a:ext uri="{28A0092B-C50C-407E-A947-70E740481C1C}">
-                          <a14:useLocalDpi xmlns="" xmlns:wpc="http://schemas.microsoft.com/office/word/2010/wordprocessingCanvas" xmlns:mo="http://schemas.microsoft.com/office/mac/office/2008/main" xmlns:mc="http://schemas.openxmlformats.org/markup-compatibility/2006" xmlns:mv="urn:schemas-microsoft-com:mac:vml" xmlns:o="urn:schemas-microsoft-com:office:office" xmlns:v="urn:schemas-microsoft-com:vml" xmlns:wp14="http://schemas.microsoft.com/office/word/2010/wordprocessingDrawing" xmlns:w10="urn:schemas-microsoft-com:office:word" xmlns:w="http://schemas.openxmlformats.org/wordprocessingml/2006/main" xmlns:w14="http://schemas.microsoft.com/office/word/2010/wordml" xmlns:wpg="http://schemas.microsoft.com/office/word/2010/wordprocessingGroup" xmlns:wpi="http://schemas.microsoft.com/office/word/2010/wordprocessingInk" xmlns:wps="http://schemas.microsoft.com/office/word/2010/wordprocessingShape" xmlns:a14="http://schemas.microsoft.com/office/drawing/2010/main" val="0"/>
+                          <a14:useLocalDpi xmlns:a14="http://schemas.microsoft.com/office/drawing/2010/main" xmlns:wps="http://schemas.microsoft.com/office/word/2010/wordprocessingShape" xmlns:wpi="http://schemas.microsoft.com/office/word/2010/wordprocessingInk" xmlns:wpg="http://schemas.microsoft.com/office/word/2010/wordprocessingGroup" xmlns:w14="http://schemas.microsoft.com/office/word/2010/wordml" xmlns:w="http://schemas.openxmlformats.org/wordprocessingml/2006/main" xmlns:w10="urn:schemas-microsoft-com:office:word" xmlns:wp14="http://schemas.microsoft.com/office/word/2010/wordprocessingDrawing" xmlns:v="urn:schemas-microsoft-com:vml" xmlns:o="urn:schemas-microsoft-com:office:office" xmlns:mv="urn:schemas-microsoft-com:mac:vml" xmlns:mc="http://schemas.openxmlformats.org/markup-compatibility/2006" xmlns:mo="http://schemas.microsoft.com/office/mac/office/2008/main" xmlns:wpc="http://schemas.microsoft.com/office/word/2010/wordprocessingCanvas" xmlns="" val="0"/>
                         </a:ext>
                       </a:extLst>
                     </a:blip>
@@ -13688,7 +13620,7 @@
                     <a:blip r:embed="rId14">
                       <a:extLst>
                         <a:ext uri="{28A0092B-C50C-407E-A947-70E740481C1C}">
-                          <a14:useLocalDpi xmlns="" xmlns:wpc="http://schemas.microsoft.com/office/word/2010/wordprocessingCanvas" xmlns:mo="http://schemas.microsoft.com/office/mac/office/2008/main" xmlns:mc="http://schemas.openxmlformats.org/markup-compatibility/2006" xmlns:mv="urn:schemas-microsoft-com:mac:vml" xmlns:o="urn:schemas-microsoft-com:office:office" xmlns:v="urn:schemas-microsoft-com:vml" xmlns:wp14="http://schemas.microsoft.com/office/word/2010/wordprocessingDrawing" xmlns:w10="urn:schemas-microsoft-com:office:word" xmlns:w="http://schemas.openxmlformats.org/wordprocessingml/2006/main" xmlns:w14="http://schemas.microsoft.com/office/word/2010/wordml" xmlns:wpg="http://schemas.microsoft.com/office/word/2010/wordprocessingGroup" xmlns:wpi="http://schemas.microsoft.com/office/word/2010/wordprocessingInk" xmlns:wps="http://schemas.microsoft.com/office/word/2010/wordprocessingShape" xmlns:a14="http://schemas.microsoft.com/office/drawing/2010/main" val="0"/>
+                          <a14:useLocalDpi xmlns:a14="http://schemas.microsoft.com/office/drawing/2010/main" xmlns:wps="http://schemas.microsoft.com/office/word/2010/wordprocessingShape" xmlns:wpi="http://schemas.microsoft.com/office/word/2010/wordprocessingInk" xmlns:wpg="http://schemas.microsoft.com/office/word/2010/wordprocessingGroup" xmlns:w14="http://schemas.microsoft.com/office/word/2010/wordml" xmlns:w="http://schemas.openxmlformats.org/wordprocessingml/2006/main" xmlns:w10="urn:schemas-microsoft-com:office:word" xmlns:wp14="http://schemas.microsoft.com/office/word/2010/wordprocessingDrawing" xmlns:v="urn:schemas-microsoft-com:vml" xmlns:o="urn:schemas-microsoft-com:office:office" xmlns:mv="urn:schemas-microsoft-com:mac:vml" xmlns:mc="http://schemas.openxmlformats.org/markup-compatibility/2006" xmlns:mo="http://schemas.microsoft.com/office/mac/office/2008/main" xmlns:wpc="http://schemas.microsoft.com/office/word/2010/wordprocessingCanvas" xmlns="" val="0"/>
                         </a:ext>
                       </a:extLst>
                     </a:blip>
@@ -21431,7 +21363,7 @@
                     <a:blip r:embed="rId22">
                       <a:extLst>
                         <a:ext uri="{28A0092B-C50C-407E-A947-70E740481C1C}">
-                          <a14:useLocalDpi xmlns="" xmlns:wpc="http://schemas.microsoft.com/office/word/2010/wordprocessingCanvas" xmlns:mo="http://schemas.microsoft.com/office/mac/office/2008/main" xmlns:mc="http://schemas.openxmlformats.org/markup-compatibility/2006" xmlns:mv="urn:schemas-microsoft-com:mac:vml" xmlns:o="urn:schemas-microsoft-com:office:office" xmlns:v="urn:schemas-microsoft-com:vml" xmlns:wp14="http://schemas.microsoft.com/office/word/2010/wordprocessingDrawing" xmlns:w10="urn:schemas-microsoft-com:office:word" xmlns:w="http://schemas.openxmlformats.org/wordprocessingml/2006/main" xmlns:w14="http://schemas.microsoft.com/office/word/2010/wordml" xmlns:wpg="http://schemas.microsoft.com/office/word/2010/wordprocessingGroup" xmlns:wpi="http://schemas.microsoft.com/office/word/2010/wordprocessingInk" xmlns:wps="http://schemas.microsoft.com/office/word/2010/wordprocessingShape" xmlns:a14="http://schemas.microsoft.com/office/drawing/2010/main" val="0"/>
+                          <a14:useLocalDpi xmlns:a14="http://schemas.microsoft.com/office/drawing/2010/main" xmlns:wps="http://schemas.microsoft.com/office/word/2010/wordprocessingShape" xmlns:wpi="http://schemas.microsoft.com/office/word/2010/wordprocessingInk" xmlns:wpg="http://schemas.microsoft.com/office/word/2010/wordprocessingGroup" xmlns:w14="http://schemas.microsoft.com/office/word/2010/wordml" xmlns:w="http://schemas.openxmlformats.org/wordprocessingml/2006/main" xmlns:w10="urn:schemas-microsoft-com:office:word" xmlns:wp14="http://schemas.microsoft.com/office/word/2010/wordprocessingDrawing" xmlns:v="urn:schemas-microsoft-com:vml" xmlns:o="urn:schemas-microsoft-com:office:office" xmlns:mv="urn:schemas-microsoft-com:mac:vml" xmlns:mc="http://schemas.openxmlformats.org/markup-compatibility/2006" xmlns:mo="http://schemas.microsoft.com/office/mac/office/2008/main" xmlns:wpc="http://schemas.microsoft.com/office/word/2010/wordprocessingCanvas" xmlns="" val="0"/>
                         </a:ext>
                       </a:extLst>
                     </a:blip>
@@ -24538,7 +24470,6 @@
         </w:rPr>
         <w:t xml:space="preserve"> and H</w:t>
       </w:r>
-      <w:proofErr w:type="spellStart"/>
       <w:r>
         <w:rPr>
           <w:rFonts w:ascii="Times New Roman" w:eastAsiaTheme="minorEastAsia" w:hAnsi="Times New Roman" w:cs="Helvetica"/>
@@ -24548,7 +24479,6 @@
         </w:rPr>
         <w:t>i</w:t>
       </w:r>
-      <w:proofErr w:type="spellEnd"/>
       <w:r>
         <w:rPr>
           <w:rFonts w:ascii="Times New Roman" w:eastAsiaTheme="minorEastAsia" w:hAnsi="Times New Roman" w:cs="Helvetica"/>
@@ -24752,7 +24682,7 @@
                     <a:blip r:embed="rId23">
                       <a:extLst>
                         <a:ext uri="{28A0092B-C50C-407E-A947-70E740481C1C}">
-                          <a14:useLocalDpi xmlns="" xmlns:wpc="http://schemas.microsoft.com/office/word/2010/wordprocessingCanvas" xmlns:mo="http://schemas.microsoft.com/office/mac/office/2008/main" xmlns:mc="http://schemas.openxmlformats.org/markup-compatibility/2006" xmlns:mv="urn:schemas-microsoft-com:mac:vml" xmlns:o="urn:schemas-microsoft-com:office:office" xmlns:v="urn:schemas-microsoft-com:vml" xmlns:wp14="http://schemas.microsoft.com/office/word/2010/wordprocessingDrawing" xmlns:w10="urn:schemas-microsoft-com:office:word" xmlns:w="http://schemas.openxmlformats.org/wordprocessingml/2006/main" xmlns:w14="http://schemas.microsoft.com/office/word/2010/wordml" xmlns:wpg="http://schemas.microsoft.com/office/word/2010/wordprocessingGroup" xmlns:wpi="http://schemas.microsoft.com/office/word/2010/wordprocessingInk" xmlns:wps="http://schemas.microsoft.com/office/word/2010/wordprocessingShape" xmlns:a14="http://schemas.microsoft.com/office/drawing/2010/main" val="0"/>
+                          <a14:useLocalDpi xmlns:a14="http://schemas.microsoft.com/office/drawing/2010/main" xmlns:wps="http://schemas.microsoft.com/office/word/2010/wordprocessingShape" xmlns:wpi="http://schemas.microsoft.com/office/word/2010/wordprocessingInk" xmlns:wpg="http://schemas.microsoft.com/office/word/2010/wordprocessingGroup" xmlns:w14="http://schemas.microsoft.com/office/word/2010/wordml" xmlns:w="http://schemas.openxmlformats.org/wordprocessingml/2006/main" xmlns:w10="urn:schemas-microsoft-com:office:word" xmlns:wp14="http://schemas.microsoft.com/office/word/2010/wordprocessingDrawing" xmlns:v="urn:schemas-microsoft-com:vml" xmlns:o="urn:schemas-microsoft-com:office:office" xmlns:mv="urn:schemas-microsoft-com:mac:vml" xmlns:mc="http://schemas.openxmlformats.org/markup-compatibility/2006" xmlns:mo="http://schemas.microsoft.com/office/mac/office/2008/main" xmlns:wpc="http://schemas.microsoft.com/office/word/2010/wordprocessingCanvas" xmlns="" val="0"/>
                         </a:ext>
                       </a:extLst>
                     </a:blip>
@@ -25606,7 +25536,7 @@
                     <a:blip r:embed="rId24">
                       <a:extLst>
                         <a:ext uri="{28A0092B-C50C-407E-A947-70E740481C1C}">
-                          <a14:useLocalDpi xmlns="" xmlns:wpc="http://schemas.microsoft.com/office/word/2010/wordprocessingCanvas" xmlns:mo="http://schemas.microsoft.com/office/mac/office/2008/main" xmlns:mc="http://schemas.openxmlformats.org/markup-compatibility/2006" xmlns:mv="urn:schemas-microsoft-com:mac:vml" xmlns:o="urn:schemas-microsoft-com:office:office" xmlns:v="urn:schemas-microsoft-com:vml" xmlns:wp14="http://schemas.microsoft.com/office/word/2010/wordprocessingDrawing" xmlns:w10="urn:schemas-microsoft-com:office:word" xmlns:w="http://schemas.openxmlformats.org/wordprocessingml/2006/main" xmlns:w14="http://schemas.microsoft.com/office/word/2010/wordml" xmlns:wpg="http://schemas.microsoft.com/office/word/2010/wordprocessingGroup" xmlns:wpi="http://schemas.microsoft.com/office/word/2010/wordprocessingInk" xmlns:wps="http://schemas.microsoft.com/office/word/2010/wordprocessingShape" xmlns:a14="http://schemas.microsoft.com/office/drawing/2010/main" val="0"/>
+                          <a14:useLocalDpi xmlns:a14="http://schemas.microsoft.com/office/drawing/2010/main" xmlns:wps="http://schemas.microsoft.com/office/word/2010/wordprocessingShape" xmlns:wpi="http://schemas.microsoft.com/office/word/2010/wordprocessingInk" xmlns:wpg="http://schemas.microsoft.com/office/word/2010/wordprocessingGroup" xmlns:w14="http://schemas.microsoft.com/office/word/2010/wordml" xmlns:w="http://schemas.openxmlformats.org/wordprocessingml/2006/main" xmlns:w10="urn:schemas-microsoft-com:office:word" xmlns:wp14="http://schemas.microsoft.com/office/word/2010/wordprocessingDrawing" xmlns:v="urn:schemas-microsoft-com:vml" xmlns:o="urn:schemas-microsoft-com:office:office" xmlns:mv="urn:schemas-microsoft-com:mac:vml" xmlns:mc="http://schemas.openxmlformats.org/markup-compatibility/2006" xmlns:mo="http://schemas.microsoft.com/office/mac/office/2008/main" xmlns:wpc="http://schemas.microsoft.com/office/word/2010/wordprocessingCanvas" xmlns="" val="0"/>
                         </a:ext>
                       </a:extLst>
                     </a:blip>
@@ -26741,7 +26671,7 @@
                     <a:blip r:embed="rId25">
                       <a:extLst>
                         <a:ext uri="{28A0092B-C50C-407E-A947-70E740481C1C}">
-                          <a14:useLocalDpi xmlns="" xmlns:wpc="http://schemas.microsoft.com/office/word/2010/wordprocessingCanvas" xmlns:mo="http://schemas.microsoft.com/office/mac/office/2008/main" xmlns:mc="http://schemas.openxmlformats.org/markup-compatibility/2006" xmlns:mv="urn:schemas-microsoft-com:mac:vml" xmlns:o="urn:schemas-microsoft-com:office:office" xmlns:v="urn:schemas-microsoft-com:vml" xmlns:wp14="http://schemas.microsoft.com/office/word/2010/wordprocessingDrawing" xmlns:w10="urn:schemas-microsoft-com:office:word" xmlns:w="http://schemas.openxmlformats.org/wordprocessingml/2006/main" xmlns:w14="http://schemas.microsoft.com/office/word/2010/wordml" xmlns:wpg="http://schemas.microsoft.com/office/word/2010/wordprocessingGroup" xmlns:wpi="http://schemas.microsoft.com/office/word/2010/wordprocessingInk" xmlns:wps="http://schemas.microsoft.com/office/word/2010/wordprocessingShape" xmlns:a14="http://schemas.microsoft.com/office/drawing/2010/main" val="0"/>
+                          <a14:useLocalDpi xmlns:a14="http://schemas.microsoft.com/office/drawing/2010/main" xmlns:wps="http://schemas.microsoft.com/office/word/2010/wordprocessingShape" xmlns:wpi="http://schemas.microsoft.com/office/word/2010/wordprocessingInk" xmlns:wpg="http://schemas.microsoft.com/office/word/2010/wordprocessingGroup" xmlns:w14="http://schemas.microsoft.com/office/word/2010/wordml" xmlns:w="http://schemas.openxmlformats.org/wordprocessingml/2006/main" xmlns:w10="urn:schemas-microsoft-com:office:word" xmlns:wp14="http://schemas.microsoft.com/office/word/2010/wordprocessingDrawing" xmlns:v="urn:schemas-microsoft-com:vml" xmlns:o="urn:schemas-microsoft-com:office:office" xmlns:mv="urn:schemas-microsoft-com:mac:vml" xmlns:mc="http://schemas.openxmlformats.org/markup-compatibility/2006" xmlns:mo="http://schemas.microsoft.com/office/mac/office/2008/main" xmlns:wpc="http://schemas.microsoft.com/office/word/2010/wordprocessingCanvas" xmlns="" val="0"/>
                         </a:ext>
                       </a:extLst>
                     </a:blip>
@@ -29650,7 +29580,7 @@
                     <a:blip r:embed="rId26">
                       <a:extLst>
                         <a:ext uri="{28A0092B-C50C-407E-A947-70E740481C1C}">
-                          <a14:useLocalDpi xmlns="" xmlns:wpc="http://schemas.microsoft.com/office/word/2010/wordprocessingCanvas" xmlns:mo="http://schemas.microsoft.com/office/mac/office/2008/main" xmlns:mc="http://schemas.openxmlformats.org/markup-compatibility/2006" xmlns:mv="urn:schemas-microsoft-com:mac:vml" xmlns:o="urn:schemas-microsoft-com:office:office" xmlns:v="urn:schemas-microsoft-com:vml" xmlns:wp14="http://schemas.microsoft.com/office/word/2010/wordprocessingDrawing" xmlns:w10="urn:schemas-microsoft-com:office:word" xmlns:w="http://schemas.openxmlformats.org/wordprocessingml/2006/main" xmlns:w14="http://schemas.microsoft.com/office/word/2010/wordml" xmlns:wpg="http://schemas.microsoft.com/office/word/2010/wordprocessingGroup" xmlns:wpi="http://schemas.microsoft.com/office/word/2010/wordprocessingInk" xmlns:wps="http://schemas.microsoft.com/office/word/2010/wordprocessingShape" xmlns:a14="http://schemas.microsoft.com/office/drawing/2010/main" val="0"/>
+                          <a14:useLocalDpi xmlns:a14="http://schemas.microsoft.com/office/drawing/2010/main" xmlns:wps="http://schemas.microsoft.com/office/word/2010/wordprocessingShape" xmlns:wpi="http://schemas.microsoft.com/office/word/2010/wordprocessingInk" xmlns:wpg="http://schemas.microsoft.com/office/word/2010/wordprocessingGroup" xmlns:w14="http://schemas.microsoft.com/office/word/2010/wordml" xmlns:w="http://schemas.openxmlformats.org/wordprocessingml/2006/main" xmlns:w10="urn:schemas-microsoft-com:office:word" xmlns:wp14="http://schemas.microsoft.com/office/word/2010/wordprocessingDrawing" xmlns:v="urn:schemas-microsoft-com:vml" xmlns:o="urn:schemas-microsoft-com:office:office" xmlns:mv="urn:schemas-microsoft-com:mac:vml" xmlns:mc="http://schemas.openxmlformats.org/markup-compatibility/2006" xmlns:mo="http://schemas.microsoft.com/office/mac/office/2008/main" xmlns:wpc="http://schemas.microsoft.com/office/word/2010/wordprocessingCanvas" xmlns="" val="0"/>
                         </a:ext>
                       </a:extLst>
                     </a:blip>
@@ -30213,7 +30143,7 @@
                     <a:blip r:embed="rId27">
                       <a:extLst>
                         <a:ext uri="{28A0092B-C50C-407E-A947-70E740481C1C}">
-                          <a14:useLocalDpi xmlns="" xmlns:wpc="http://schemas.microsoft.com/office/word/2010/wordprocessingCanvas" xmlns:mo="http://schemas.microsoft.com/office/mac/office/2008/main" xmlns:mc="http://schemas.openxmlformats.org/markup-compatibility/2006" xmlns:mv="urn:schemas-microsoft-com:mac:vml" xmlns:o="urn:schemas-microsoft-com:office:office" xmlns:v="urn:schemas-microsoft-com:vml" xmlns:wp14="http://schemas.microsoft.com/office/word/2010/wordprocessingDrawing" xmlns:w10="urn:schemas-microsoft-com:office:word" xmlns:w="http://schemas.openxmlformats.org/wordprocessingml/2006/main" xmlns:w14="http://schemas.microsoft.com/office/word/2010/wordml" xmlns:wpg="http://schemas.microsoft.com/office/word/2010/wordprocessingGroup" xmlns:wpi="http://schemas.microsoft.com/office/word/2010/wordprocessingInk" xmlns:wps="http://schemas.microsoft.com/office/word/2010/wordprocessingShape" xmlns:a14="http://schemas.microsoft.com/office/drawing/2010/main" val="0"/>
+                          <a14:useLocalDpi xmlns:a14="http://schemas.microsoft.com/office/drawing/2010/main" xmlns:wps="http://schemas.microsoft.com/office/word/2010/wordprocessingShape" xmlns:wpi="http://schemas.microsoft.com/office/word/2010/wordprocessingInk" xmlns:wpg="http://schemas.microsoft.com/office/word/2010/wordprocessingGroup" xmlns:w14="http://schemas.microsoft.com/office/word/2010/wordml" xmlns:w="http://schemas.openxmlformats.org/wordprocessingml/2006/main" xmlns:w10="urn:schemas-microsoft-com:office:word" xmlns:wp14="http://schemas.microsoft.com/office/word/2010/wordprocessingDrawing" xmlns:v="urn:schemas-microsoft-com:vml" xmlns:o="urn:schemas-microsoft-com:office:office" xmlns:mv="urn:schemas-microsoft-com:mac:vml" xmlns:mc="http://schemas.openxmlformats.org/markup-compatibility/2006" xmlns:mo="http://schemas.microsoft.com/office/mac/office/2008/main" xmlns:wpc="http://schemas.microsoft.com/office/word/2010/wordprocessingCanvas" xmlns="" val="0"/>
                         </a:ext>
                       </a:extLst>
                     </a:blip>
@@ -31437,7 +31367,7 @@
                     <a:blip r:embed="rId28">
                       <a:extLst>
                         <a:ext uri="{28A0092B-C50C-407E-A947-70E740481C1C}">
-                          <a14:useLocalDpi xmlns="" xmlns:wpc="http://schemas.microsoft.com/office/word/2010/wordprocessingCanvas" xmlns:mo="http://schemas.microsoft.com/office/mac/office/2008/main" xmlns:mc="http://schemas.openxmlformats.org/markup-compatibility/2006" xmlns:mv="urn:schemas-microsoft-com:mac:vml" xmlns:o="urn:schemas-microsoft-com:office:office" xmlns:v="urn:schemas-microsoft-com:vml" xmlns:wp14="http://schemas.microsoft.com/office/word/2010/wordprocessingDrawing" xmlns:w10="urn:schemas-microsoft-com:office:word" xmlns:w="http://schemas.openxmlformats.org/wordprocessingml/2006/main" xmlns:w14="http://schemas.microsoft.com/office/word/2010/wordml" xmlns:wpg="http://schemas.microsoft.com/office/word/2010/wordprocessingGroup" xmlns:wpi="http://schemas.microsoft.com/office/word/2010/wordprocessingInk" xmlns:wps="http://schemas.microsoft.com/office/word/2010/wordprocessingShape" xmlns:a14="http://schemas.microsoft.com/office/drawing/2010/main" val="0"/>
+                          <a14:useLocalDpi xmlns:a14="http://schemas.microsoft.com/office/drawing/2010/main" xmlns:wps="http://schemas.microsoft.com/office/word/2010/wordprocessingShape" xmlns:wpi="http://schemas.microsoft.com/office/word/2010/wordprocessingInk" xmlns:wpg="http://schemas.microsoft.com/office/word/2010/wordprocessingGroup" xmlns:w14="http://schemas.microsoft.com/office/word/2010/wordml" xmlns:w="http://schemas.openxmlformats.org/wordprocessingml/2006/main" xmlns:w10="urn:schemas-microsoft-com:office:word" xmlns:wp14="http://schemas.microsoft.com/office/word/2010/wordprocessingDrawing" xmlns:v="urn:schemas-microsoft-com:vml" xmlns:o="urn:schemas-microsoft-com:office:office" xmlns:mv="urn:schemas-microsoft-com:mac:vml" xmlns:mc="http://schemas.openxmlformats.org/markup-compatibility/2006" xmlns:mo="http://schemas.microsoft.com/office/mac/office/2008/main" xmlns:wpc="http://schemas.microsoft.com/office/word/2010/wordprocessingCanvas" xmlns="" val="0"/>
                         </a:ext>
                       </a:extLst>
                     </a:blip>
@@ -32431,7 +32361,7 @@
                     <a:blip r:embed="rId29">
                       <a:extLst>
                         <a:ext uri="{28A0092B-C50C-407E-A947-70E740481C1C}">
-                          <a14:useLocalDpi xmlns="" xmlns:wpc="http://schemas.microsoft.com/office/word/2010/wordprocessingCanvas" xmlns:mo="http://schemas.microsoft.com/office/mac/office/2008/main" xmlns:mc="http://schemas.openxmlformats.org/markup-compatibility/2006" xmlns:mv="urn:schemas-microsoft-com:mac:vml" xmlns:o="urn:schemas-microsoft-com:office:office" xmlns:v="urn:schemas-microsoft-com:vml" xmlns:wp14="http://schemas.microsoft.com/office/word/2010/wordprocessingDrawing" xmlns:w10="urn:schemas-microsoft-com:office:word" xmlns:w="http://schemas.openxmlformats.org/wordprocessingml/2006/main" xmlns:w14="http://schemas.microsoft.com/office/word/2010/wordml" xmlns:wpg="http://schemas.microsoft.com/office/word/2010/wordprocessingGroup" xmlns:wpi="http://schemas.microsoft.com/office/word/2010/wordprocessingInk" xmlns:wps="http://schemas.microsoft.com/office/word/2010/wordprocessingShape" xmlns:a14="http://schemas.microsoft.com/office/drawing/2010/main" val="0"/>
+                          <a14:useLocalDpi xmlns:a14="http://schemas.microsoft.com/office/drawing/2010/main" xmlns:wps="http://schemas.microsoft.com/office/word/2010/wordprocessingShape" xmlns:wpi="http://schemas.microsoft.com/office/word/2010/wordprocessingInk" xmlns:wpg="http://schemas.microsoft.com/office/word/2010/wordprocessingGroup" xmlns:w14="http://schemas.microsoft.com/office/word/2010/wordml" xmlns:w="http://schemas.openxmlformats.org/wordprocessingml/2006/main" xmlns:w10="urn:schemas-microsoft-com:office:word" xmlns:wp14="http://schemas.microsoft.com/office/word/2010/wordprocessingDrawing" xmlns:v="urn:schemas-microsoft-com:vml" xmlns:o="urn:schemas-microsoft-com:office:office" xmlns:mv="urn:schemas-microsoft-com:mac:vml" xmlns:mc="http://schemas.openxmlformats.org/markup-compatibility/2006" xmlns:mo="http://schemas.microsoft.com/office/mac/office/2008/main" xmlns:wpc="http://schemas.microsoft.com/office/word/2010/wordprocessingCanvas" xmlns="" val="0"/>
                         </a:ext>
                       </a:extLst>
                     </a:blip>
@@ -32503,19 +32433,7 @@
           <w:rPr>
             <w:rFonts w:ascii="Cambria Math" w:hAnsi="Cambria Math"/>
           </w:rPr>
-          <m:t>X</m:t>
-        </m:r>
-        <m:r>
-          <w:rPr>
-            <w:rFonts w:ascii="Cambria Math" w:hAnsi="Cambria Math"/>
-          </w:rPr>
-          <m:t>=</m:t>
-        </m:r>
-        <m:r>
-          <w:rPr>
-            <w:rFonts w:ascii="Cambria Math" w:hAnsi="Cambria Math"/>
-          </w:rPr>
-          <m:t>Y</m:t>
+          <m:t>X=Y</m:t>
         </m:r>
       </m:oMath>
       <w:r>
@@ -32533,19 +32451,7 @@
           <w:rPr>
             <w:rFonts w:ascii="Cambria Math" w:hAnsi="Cambria Math"/>
           </w:rPr>
-          <m:t>X</m:t>
-        </m:r>
-        <m:r>
-          <w:rPr>
-            <w:rFonts w:ascii="Cambria Math" w:hAnsi="Cambria Math"/>
-          </w:rPr>
-          <m:t>≠</m:t>
-        </m:r>
-        <m:r>
-          <w:rPr>
-            <w:rFonts w:ascii="Cambria Math" w:hAnsi="Cambria Math"/>
-          </w:rPr>
-          <m:t>Y</m:t>
+          <m:t>X≠Y</m:t>
         </m:r>
       </m:oMath>
       <w:r>
@@ -32897,15 +32803,7 @@
             <w:sz w:val="24"/>
             <w:szCs w:val="24"/>
           </w:rPr>
-          <m:t>MobReq</m:t>
-        </m:r>
-        <m:r>
-          <w:rPr>
-            <w:rFonts w:ascii="Cambria Math" w:hAnsi="Cambria Math" w:cs="Helvetica"/>
-            <w:sz w:val="24"/>
-            <w:szCs w:val="24"/>
-          </w:rPr>
-          <m:t xml:space="preserve">=Alias ∥ </m:t>
+          <m:t xml:space="preserve">MobReq=Alias ∥ </m:t>
         </m:r>
         <m:sSub>
           <m:sSubPr>
@@ -33080,23 +32978,7 @@
             <w:sz w:val="24"/>
             <w:szCs w:val="24"/>
           </w:rPr>
-          <m:t>R</m:t>
-        </m:r>
-        <m:r>
-          <w:rPr>
-            <w:rFonts w:ascii="Cambria Math" w:hAnsi="Cambria Math" w:cs="Helvetica"/>
-            <w:sz w:val="24"/>
-            <w:szCs w:val="24"/>
-          </w:rPr>
-          <m:t>eq</m:t>
-        </m:r>
-        <m:r>
-          <w:rPr>
-            <w:rFonts w:ascii="Cambria Math" w:hAnsi="Cambria Math" w:cs="Helvetica"/>
-            <w:sz w:val="24"/>
-            <w:szCs w:val="24"/>
-          </w:rPr>
-          <m:t>Ack</m:t>
+          <m:t>ReqAck</m:t>
         </m:r>
       </m:oMath>
       <w:r>
@@ -33274,23 +33156,7 @@
             <w:sz w:val="24"/>
             <w:szCs w:val="24"/>
           </w:rPr>
-          <m:t xml:space="preserve">(Alias ∥ </m:t>
-        </m:r>
-        <m:r>
-          <w:rPr>
-            <w:rFonts w:ascii="Cambria Math" w:hAnsi="Cambria Math" w:cs="Helvetica"/>
-            <w:sz w:val="24"/>
-            <w:szCs w:val="24"/>
-          </w:rPr>
-          <m:t>HashToken</m:t>
-        </m:r>
-        <m:r>
-          <w:rPr>
-            <w:rFonts w:ascii="Cambria Math" w:hAnsi="Cambria Math" w:cs="Helvetica"/>
-            <w:sz w:val="24"/>
-            <w:szCs w:val="24"/>
-          </w:rPr>
-          <m:t xml:space="preserve"> ∥TS))</m:t>
+          <m:t>(Alias ∥ HashToken ∥TS))</m:t>
         </m:r>
       </m:oMath>
     </w:p>
@@ -33368,55 +33234,6 @@
         </w:rPr>
         <w:t xml:space="preserve"> </w:t>
       </w:r>
-      <m:oMath>
-        <m:r>
-          <w:rPr>
-            <w:rFonts w:ascii="Cambria Math" w:hAnsi="Cambria Math" w:cs="Helvetica"/>
-            <w:sz w:val="24"/>
-            <w:szCs w:val="24"/>
-          </w:rPr>
-          <m:t>R</m:t>
-        </m:r>
-        <m:r>
-          <w:rPr>
-            <w:rFonts w:ascii="Cambria Math" w:hAnsi="Cambria Math" w:cs="Helvetica"/>
-            <w:sz w:val="24"/>
-            <w:szCs w:val="24"/>
-          </w:rPr>
-          <m:t>eq</m:t>
-        </m:r>
-        <m:r>
-          <w:rPr>
-            <w:rFonts w:ascii="Cambria Math" w:hAnsi="Cambria Math" w:cs="Helvetica"/>
-            <w:sz w:val="24"/>
-            <w:szCs w:val="24"/>
-          </w:rPr>
-          <m:t>Ack</m:t>
-        </m:r>
-      </m:oMath>
-      <w:r>
-        <w:rPr>
-          <w:rFonts w:ascii="Times New Roman" w:hAnsi="Times New Roman" w:cs="Helvetica"/>
-          <w:sz w:val="24"/>
-          <w:szCs w:val="24"/>
-        </w:rPr>
-        <w:t xml:space="preserve"> to the client.</w:t>
-      </w:r>
-    </w:p>
-    <w:p>
-      <w:pPr>
-        <w:pStyle w:val="ListParagraph"/>
-        <w:numPr>
-          <w:ilvl w:val="0"/>
-          <w:numId w:val="46"/>
-        </w:numPr>
-        <w:spacing w:beforeLines="100" w:afterLines="100"/>
-        <w:rPr>
-          <w:rFonts w:ascii="Times New Roman" w:hAnsi="Times New Roman" w:cs="Helvetica"/>
-          <w:sz w:val="24"/>
-          <w:szCs w:val="24"/>
-        </w:rPr>
-      </w:pPr>
       <m:oMath>
         <m:r>
           <w:rPr>
@@ -33433,6 +33250,39 @@
           <w:sz w:val="24"/>
           <w:szCs w:val="24"/>
         </w:rPr>
+        <w:t xml:space="preserve"> to the client.</w:t>
+      </w:r>
+    </w:p>
+    <w:p>
+      <w:pPr>
+        <w:pStyle w:val="ListParagraph"/>
+        <w:numPr>
+          <w:ilvl w:val="0"/>
+          <w:numId w:val="46"/>
+        </w:numPr>
+        <w:spacing w:beforeLines="100" w:afterLines="100"/>
+        <w:rPr>
+          <w:rFonts w:ascii="Times New Roman" w:hAnsi="Times New Roman" w:cs="Helvetica"/>
+          <w:sz w:val="24"/>
+          <w:szCs w:val="24"/>
+        </w:rPr>
+      </w:pPr>
+      <m:oMath>
+        <m:r>
+          <w:rPr>
+            <w:rFonts w:ascii="Cambria Math" w:hAnsi="Cambria Math" w:cs="Helvetica"/>
+            <w:sz w:val="24"/>
+            <w:szCs w:val="24"/>
+          </w:rPr>
+          <m:t>ReqAck</m:t>
+        </m:r>
+      </m:oMath>
+      <w:r>
+        <w:rPr>
+          <w:rFonts w:ascii="Times New Roman" w:hAnsi="Times New Roman" w:cs="Helvetica"/>
+          <w:sz w:val="24"/>
+          <w:szCs w:val="24"/>
+        </w:rPr>
         <w:t xml:space="preserve"> </w:t>
       </w:r>
       <w:proofErr w:type="gramStart"/>
@@ -33727,23 +33577,7 @@
             <w:sz w:val="24"/>
             <w:szCs w:val="24"/>
           </w:rPr>
-          <m:t>R</m:t>
-        </m:r>
-        <m:r>
-          <w:rPr>
-            <w:rFonts w:ascii="Cambria Math" w:hAnsi="Cambria Math" w:cs="Helvetica"/>
-            <w:sz w:val="24"/>
-            <w:szCs w:val="24"/>
-          </w:rPr>
-          <m:t>eq</m:t>
-        </m:r>
-        <m:r>
-          <w:rPr>
-            <w:rFonts w:ascii="Cambria Math" w:hAnsi="Cambria Math" w:cs="Helvetica"/>
-            <w:sz w:val="24"/>
-            <w:szCs w:val="24"/>
-          </w:rPr>
-          <m:t>Ack</m:t>
+          <m:t>ReqAck</m:t>
         </m:r>
       </m:oMath>
       <w:r>
@@ -33817,25 +33651,7 @@
           <w:sz w:val="24"/>
           <w:szCs w:val="24"/>
         </w:rPr>
-        <w:t>) stores disconnection acknowledgem</w:t>
-      </w:r>
-      <w:proofErr w:type="spellStart"/>
-      <w:r>
-        <w:rPr>
-          <w:rFonts w:ascii="Times New Roman" w:hAnsi="Times New Roman" w:cs="Helvetica"/>
-          <w:sz w:val="24"/>
-          <w:szCs w:val="24"/>
-        </w:rPr>
-        <w:t>ent</w:t>
-      </w:r>
-      <w:proofErr w:type="spellEnd"/>
-      <w:r>
-        <w:rPr>
-          <w:rFonts w:ascii="Times New Roman" w:hAnsi="Times New Roman" w:cs="Helvetica"/>
-          <w:sz w:val="24"/>
-          <w:szCs w:val="24"/>
-        </w:rPr>
-        <w:t xml:space="preserve"> (</w:t>
+        <w:t>) stores disconnection acknowledgement (</w:t>
       </w:r>
       <m:oMath>
         <m:r>
@@ -34094,7 +33910,7 @@
             <w:sz w:val="24"/>
             <w:szCs w:val="24"/>
           </w:rPr>
-          <m:t>R</m:t>
+          <m:t>ReqA</m:t>
         </m:r>
         <m:r>
           <w:rPr>
@@ -34102,15 +33918,7 @@
             <w:sz w:val="24"/>
             <w:szCs w:val="24"/>
           </w:rPr>
-          <m:t>eq</m:t>
-        </m:r>
-        <m:r>
-          <w:rPr>
-            <w:rFonts w:ascii="Cambria Math" w:hAnsi="Cambria Math" w:cs="Helvetica"/>
-            <w:sz w:val="24"/>
-            <w:szCs w:val="24"/>
-          </w:rPr>
-          <m:t>Ack</m:t>
+          <m:t>ck</m:t>
         </m:r>
       </m:oMath>
       <w:r>
@@ -34245,23 +34053,7 @@
             <w:sz w:val="24"/>
             <w:szCs w:val="24"/>
           </w:rPr>
-          <m:t>R</m:t>
-        </m:r>
-        <m:r>
-          <w:rPr>
-            <w:rFonts w:ascii="Cambria Math" w:hAnsi="Cambria Math" w:cs="Helvetica"/>
-            <w:sz w:val="24"/>
-            <w:szCs w:val="24"/>
-          </w:rPr>
-          <m:t>eq</m:t>
-        </m:r>
-        <m:r>
-          <w:rPr>
-            <w:rFonts w:ascii="Cambria Math" w:hAnsi="Cambria Math" w:cs="Helvetica"/>
-            <w:sz w:val="24"/>
-            <w:szCs w:val="24"/>
-          </w:rPr>
-          <m:t>Ack</m:t>
+          <m:t>ReqAck</m:t>
         </m:r>
       </m:oMath>
       <w:r>
@@ -34870,7 +34662,15 @@
               <w:sz w:val="24"/>
               <w:szCs w:val="24"/>
             </w:rPr>
-            <m:t>Log = OpId || Disconnection Request (DR) || Signed Disconnection Response || TS</m:t>
+            <m:t>Log = OpId || Disco</m:t>
+          </m:r>
+          <m:r>
+            <w:rPr>
+              <w:rFonts w:ascii="Cambria Math" w:hAnsi="Cambria Math" w:cs="Helvetica"/>
+              <w:sz w:val="24"/>
+              <w:szCs w:val="24"/>
+            </w:rPr>
+            <m:t>nnection Request (DR) || Signed Disconnection Response || TS</m:t>
           </m:r>
         </m:oMath>
       </m:oMathPara>
@@ -41954,15 +41754,7 @@
             <w:sz w:val="24"/>
             <w:lang w:val="en-US"/>
           </w:rPr>
-          <m:t>StayActi</m:t>
-        </m:r>
-        <m:r>
-          <w:rPr>
-            <w:rFonts w:ascii="Cambria Math" w:eastAsiaTheme="minorEastAsia" w:hAnsi="Cambria Math"/>
-            <w:sz w:val="24"/>
-            <w:lang w:val="en-US"/>
-          </w:rPr>
-          <m:t>veProb</m:t>
+          <m:t>StayActiveProb</m:t>
         </m:r>
       </m:oMath>
       <w:r>
@@ -56166,7 +55958,7 @@
 </file>
 
 <file path=customXml/itemProps1.xml><?xml version="1.0" encoding="utf-8"?>
-<ds:datastoreItem xmlns:ds="http://schemas.openxmlformats.org/officeDocument/2006/customXml" ds:itemID="{C9FC07A9-C003-416A-9196-23DDE2AAA337}">
+<ds:datastoreItem xmlns:ds="http://schemas.openxmlformats.org/officeDocument/2006/customXml" ds:itemID="{BE989169-CA7E-42A3-B885-D6BB88C95762}">
   <ds:schemaRefs>
     <ds:schemaRef ds:uri="http://schemas.openxmlformats.org/officeDocument/2006/bibliography"/>
   </ds:schemaRefs>

</xml_diff>

<commit_message>
sabah son haline soktum
</commit_message>
<xml_diff>
--- a/thesis.docx
+++ b/thesis.docx
@@ -982,7 +982,23 @@
           <w:sz w:val="24"/>
           <w:szCs w:val="24"/>
         </w:rPr>
-        <w:t xml:space="preserve">Wireless Mesh Network (WMN) is a multi-hop high-speed networking technology for broadband network access. Compared to conventional network service providing systems such as base stations, WMNs are easy to deploy and cost-effective systems. In this paper we propose a secure and seamless pre-payment system for Internet access through WMNs. The proposed system is called and will be mentioned as SSPayWMN. The system will be fair to both clients and to service providers. Since service providers intentionally or unintentionally may overcharge the clients, SSPayWMN offers cryptographic proofs for given Internet service. </w:t>
+        <w:t xml:space="preserve">Wireless Mesh Network (WMN) is a multi-hop high-speed networking technology for broadband network access. Compared to conventional network service providing systems such as base stations, WMNs are easy to deploy and cost-effective systems. </w:t>
+      </w:r>
+      <w:r>
+        <w:rPr>
+          <w:rFonts w:ascii="Times New Roman" w:hAnsi="Times New Roman" w:cs="Times New Roman"/>
+          <w:sz w:val="24"/>
+          <w:szCs w:val="24"/>
+        </w:rPr>
+        <w:t>We</w:t>
+      </w:r>
+      <w:r>
+        <w:rPr>
+          <w:rFonts w:ascii="Times New Roman" w:hAnsi="Times New Roman" w:cs="Times New Roman"/>
+          <w:sz w:val="24"/>
+          <w:szCs w:val="24"/>
+        </w:rPr>
+        <w:t xml:space="preserve"> propose a secure and seamless pre-payment system for Internet access through WMNs. The proposed system is called and will be mentioned as SSPayWMN. The system will be fair to both clients and to service providers. Since service providers intentionally or unintentionally may overcharge the clients, SSPayWMN offers cryptographic proofs for given Internet service. </w:t>
       </w:r>
     </w:p>
     <w:p>
@@ -1000,6 +1016,250 @@
           <w:sz w:val="24"/>
           <w:szCs w:val="24"/>
         </w:rPr>
+        <w:t xml:space="preserve">Related works for broadband access </w:t>
+      </w:r>
+      <w:r>
+        <w:rPr>
+          <w:rFonts w:ascii="Times New Roman" w:hAnsi="Times New Roman" w:cs="Times New Roman"/>
+          <w:sz w:val="24"/>
+          <w:szCs w:val="24"/>
+        </w:rPr>
+        <w:t>typically have full trust to operators</w:t>
+      </w:r>
+      <w:r>
+        <w:rPr>
+          <w:rFonts w:ascii="Times New Roman" w:hAnsi="Times New Roman" w:cs="Times New Roman"/>
+          <w:sz w:val="24"/>
+          <w:szCs w:val="24"/>
+        </w:rPr>
+        <w:t>;</w:t>
+      </w:r>
+      <w:r>
+        <w:rPr>
+          <w:rFonts w:ascii="Times New Roman" w:hAnsi="Times New Roman" w:cs="Times New Roman"/>
+          <w:sz w:val="24"/>
+          <w:szCs w:val="24"/>
+        </w:rPr>
+        <w:t xml:space="preserve"> however</w:t>
+      </w:r>
+      <w:r>
+        <w:rPr>
+          <w:rFonts w:ascii="Times New Roman" w:hAnsi="Times New Roman" w:cs="Times New Roman"/>
+          <w:sz w:val="24"/>
+          <w:szCs w:val="24"/>
+        </w:rPr>
+        <w:t xml:space="preserve"> in real life operators may unintentionally overcharge their users</w:t>
+      </w:r>
+      <w:r>
+        <w:rPr>
+          <w:rFonts w:ascii="Times New Roman" w:hAnsi="Times New Roman" w:cs="Times New Roman"/>
+          <w:sz w:val="24"/>
+          <w:szCs w:val="24"/>
+        </w:rPr>
+        <w:t>. This misbehavior in the system may</w:t>
+      </w:r>
+      <w:r>
+        <w:rPr>
+          <w:rFonts w:ascii="Times New Roman" w:hAnsi="Times New Roman" w:cs="Times New Roman"/>
+          <w:sz w:val="24"/>
+          <w:szCs w:val="24"/>
+        </w:rPr>
+        <w:t xml:space="preserve"> cause disputes between the </w:t>
+      </w:r>
+      <w:r>
+        <w:rPr>
+          <w:rFonts w:ascii="Times New Roman" w:hAnsi="Times New Roman" w:cs="Times New Roman"/>
+          <w:sz w:val="24"/>
+          <w:szCs w:val="24"/>
+        </w:rPr>
+        <w:t>clients</w:t>
+      </w:r>
+      <w:r>
+        <w:rPr>
+          <w:rFonts w:ascii="Times New Roman" w:hAnsi="Times New Roman" w:cs="Times New Roman"/>
+          <w:sz w:val="24"/>
+          <w:szCs w:val="24"/>
+        </w:rPr>
+        <w:t xml:space="preserve"> and the operators. Even </w:t>
+      </w:r>
+      <w:r>
+        <w:rPr>
+          <w:rFonts w:ascii="Times New Roman" w:hAnsi="Times New Roman" w:cs="Times New Roman"/>
+          <w:sz w:val="24"/>
+          <w:szCs w:val="24"/>
+        </w:rPr>
+        <w:t>when the</w:t>
+      </w:r>
+      <w:r>
+        <w:rPr>
+          <w:rFonts w:ascii="Times New Roman" w:hAnsi="Times New Roman" w:cs="Times New Roman"/>
+          <w:sz w:val="24"/>
+          <w:szCs w:val="24"/>
+        </w:rPr>
+        <w:t xml:space="preserve"> operator is right, it is very difficult to convince the customer since the operators generally do not have justifiable proofs that cannot be denied by the </w:t>
+      </w:r>
+      <w:r>
+        <w:rPr>
+          <w:rFonts w:ascii="Times New Roman" w:hAnsi="Times New Roman" w:cs="Times New Roman"/>
+          <w:sz w:val="24"/>
+          <w:szCs w:val="24"/>
+        </w:rPr>
+        <w:t>clients</w:t>
+      </w:r>
+      <w:r>
+        <w:rPr>
+          <w:rFonts w:ascii="Times New Roman" w:hAnsi="Times New Roman" w:cs="Times New Roman"/>
+          <w:sz w:val="24"/>
+          <w:szCs w:val="24"/>
+        </w:rPr>
+        <w:t xml:space="preserve">. </w:t>
+      </w:r>
+    </w:p>
+    <w:p>
+      <w:pPr>
+        <w:spacing w:beforeLines="100" w:before="240" w:afterLines="100"/>
+        <w:rPr>
+          <w:rFonts w:ascii="Times New Roman" w:hAnsi="Times New Roman" w:cs="Times New Roman"/>
+          <w:sz w:val="24"/>
+          <w:szCs w:val="24"/>
+        </w:rPr>
+      </w:pPr>
+      <w:r>
+        <w:rPr>
+          <w:rFonts w:ascii="Times New Roman" w:hAnsi="Times New Roman" w:cs="Times New Roman"/>
+          <w:sz w:val="24"/>
+          <w:szCs w:val="24"/>
+        </w:rPr>
+        <w:t>The proposed system’s main goal</w:t>
+      </w:r>
+      <w:r>
+        <w:rPr>
+          <w:rFonts w:ascii="Times New Roman" w:hAnsi="Times New Roman" w:cs="Times New Roman"/>
+          <w:sz w:val="24"/>
+          <w:szCs w:val="24"/>
+        </w:rPr>
+        <w:t xml:space="preserve"> is to </w:t>
+      </w:r>
+      <w:r>
+        <w:rPr>
+          <w:rFonts w:ascii="Times New Roman" w:hAnsi="Times New Roman" w:cs="Times New Roman"/>
+          <w:sz w:val="24"/>
+          <w:szCs w:val="24"/>
+        </w:rPr>
+        <w:t xml:space="preserve">providing </w:t>
+      </w:r>
+      <w:r>
+        <w:rPr>
+          <w:rFonts w:ascii="Times New Roman" w:hAnsi="Times New Roman" w:cs="Times New Roman"/>
+          <w:sz w:val="24"/>
+          <w:szCs w:val="24"/>
+        </w:rPr>
+        <w:t xml:space="preserve">a secure payment scheme, which is fair to both the operator and </w:t>
+      </w:r>
+      <w:r>
+        <w:rPr>
+          <w:rFonts w:ascii="Times New Roman" w:hAnsi="Times New Roman" w:cs="Times New Roman"/>
+          <w:sz w:val="24"/>
+          <w:szCs w:val="24"/>
+        </w:rPr>
+        <w:t>the clients</w:t>
+      </w:r>
+      <w:r>
+        <w:rPr>
+          <w:rFonts w:ascii="Times New Roman" w:hAnsi="Times New Roman" w:cs="Times New Roman"/>
+          <w:sz w:val="24"/>
+          <w:szCs w:val="24"/>
+        </w:rPr>
+        <w:t xml:space="preserve">. Using cryptographic tools and techniques, all system </w:t>
+      </w:r>
+      <w:r>
+        <w:rPr>
+          <w:rFonts w:ascii="Times New Roman" w:hAnsi="Times New Roman" w:cs="Times New Roman"/>
+          <w:sz w:val="24"/>
+          <w:szCs w:val="24"/>
+        </w:rPr>
+        <w:t>entities</w:t>
+      </w:r>
+      <w:r>
+        <w:rPr>
+          <w:rFonts w:ascii="Times New Roman" w:hAnsi="Times New Roman" w:cs="Times New Roman"/>
+          <w:sz w:val="24"/>
+          <w:szCs w:val="24"/>
+        </w:rPr>
+        <w:t xml:space="preserve"> will </w:t>
+      </w:r>
+      <w:r>
+        <w:rPr>
+          <w:rFonts w:ascii="Times New Roman" w:hAnsi="Times New Roman" w:cs="Times New Roman"/>
+          <w:sz w:val="24"/>
+          <w:szCs w:val="24"/>
+        </w:rPr>
+        <w:t>be able to authenticate each other and provide</w:t>
+      </w:r>
+      <w:r>
+        <w:rPr>
+          <w:rFonts w:ascii="Times New Roman" w:hAnsi="Times New Roman" w:cs="Times New Roman"/>
+          <w:sz w:val="24"/>
+          <w:szCs w:val="24"/>
+        </w:rPr>
+        <w:t xml:space="preserve">/get service in an undeniable way. </w:t>
+      </w:r>
+      <w:r>
+        <w:rPr>
+          <w:rFonts w:ascii="Times New Roman" w:hAnsi="Times New Roman" w:cs="Times New Roman"/>
+          <w:sz w:val="24"/>
+          <w:szCs w:val="24"/>
+        </w:rPr>
+        <w:t>Implementing the system on a network simulator proves the proposed system’s effectiveness</w:t>
+      </w:r>
+      <w:r>
+        <w:rPr>
+          <w:rFonts w:ascii="Times New Roman" w:hAnsi="Times New Roman" w:cs="Times New Roman"/>
+          <w:sz w:val="24"/>
+          <w:szCs w:val="24"/>
+        </w:rPr>
+        <w:t xml:space="preserve">. </w:t>
+      </w:r>
+      <w:r>
+        <w:rPr>
+          <w:rFonts w:ascii="Times New Roman" w:hAnsi="Times New Roman" w:cs="Times New Roman"/>
+          <w:sz w:val="24"/>
+          <w:szCs w:val="24"/>
+        </w:rPr>
+        <w:t xml:space="preserve">Network simulation results ensure </w:t>
+      </w:r>
+      <w:r>
+        <w:rPr>
+          <w:rFonts w:ascii="Times New Roman" w:hAnsi="Times New Roman" w:cs="Times New Roman"/>
+          <w:sz w:val="24"/>
+          <w:szCs w:val="24"/>
+        </w:rPr>
+        <w:t>real life performance results for critical use cases.</w:t>
+      </w:r>
+    </w:p>
+    <w:p>
+      <w:pPr>
+        <w:spacing w:beforeLines="100" w:before="240" w:afterLines="100"/>
+        <w:rPr>
+          <w:rFonts w:ascii="Times New Roman" w:hAnsi="Times New Roman" w:cs="Times New Roman"/>
+          <w:sz w:val="24"/>
+          <w:szCs w:val="24"/>
+        </w:rPr>
+      </w:pPr>
+      <w:r>
+        <w:rPr>
+          <w:rFonts w:ascii="Times New Roman" w:hAnsi="Times New Roman" w:cs="Times New Roman"/>
+          <w:sz w:val="24"/>
+          <w:szCs w:val="24"/>
+        </w:rPr>
+        <w:t xml:space="preserve">Untraceability is a system property, which unable an adversary to trace actions of a client. </w:t>
+      </w:r>
+      <w:r>
+        <w:rPr>
+          <w:rFonts w:ascii="Times New Roman" w:hAnsi="Times New Roman" w:cs="Times New Roman"/>
+          <w:sz w:val="24"/>
+          <w:szCs w:val="24"/>
+        </w:rPr>
         <w:t xml:space="preserve">SSPayWMN protects clients’ anonymity and provides </w:t>
       </w:r>
       <w:r>
@@ -1024,105 +1284,7 @@
           <w:sz w:val="24"/>
           <w:szCs w:val="24"/>
         </w:rPr>
-        <w:t>for the client actions. The implementation of the system is made on a network simulator and simulation results are presented in this paper. SSPayWMN has achieved remarkable results in the simulations; system protocols reached steady state in every simulation, which ensures the stability of the system.</w:t>
-      </w:r>
-    </w:p>
-    <w:p>
-      <w:pPr>
-        <w:spacing w:beforeLines="100" w:before="240" w:afterLines="100"/>
-        <w:rPr>
-          <w:rFonts w:ascii="Times New Roman" w:hAnsi="Times New Roman" w:cs="Times New Roman"/>
-          <w:sz w:val="24"/>
-          <w:szCs w:val="24"/>
-        </w:rPr>
-      </w:pPr>
-      <w:r>
-        <w:rPr>
-          <w:rFonts w:ascii="Times New Roman" w:hAnsi="Times New Roman" w:cs="Times New Roman"/>
-          <w:sz w:val="24"/>
-          <w:szCs w:val="24"/>
-        </w:rPr>
-        <w:t xml:space="preserve">Related works for broadband access </w:t>
-      </w:r>
-      <w:r>
-        <w:rPr>
-          <w:rFonts w:ascii="Times New Roman" w:hAnsi="Times New Roman" w:cs="Times New Roman"/>
-          <w:sz w:val="24"/>
-          <w:szCs w:val="24"/>
-        </w:rPr>
-        <w:t>typically have</w:t>
-      </w:r>
-      <w:r>
-        <w:rPr>
-          <w:rFonts w:ascii="Times New Roman" w:hAnsi="Times New Roman" w:cs="Times New Roman"/>
-          <w:sz w:val="24"/>
-          <w:szCs w:val="24"/>
-        </w:rPr>
-        <w:t xml:space="preserve"> full trust to </w:t>
-      </w:r>
-      <w:r>
-        <w:rPr>
-          <w:rFonts w:ascii="Times New Roman" w:hAnsi="Times New Roman" w:cs="Times New Roman"/>
-          <w:sz w:val="24"/>
-          <w:szCs w:val="24"/>
-        </w:rPr>
-        <w:t>operators</w:t>
-      </w:r>
-      <w:r>
-        <w:rPr>
-          <w:rFonts w:ascii="Times New Roman" w:hAnsi="Times New Roman" w:cs="Times New Roman"/>
-          <w:sz w:val="24"/>
-          <w:szCs w:val="24"/>
-        </w:rPr>
-        <w:t>;</w:t>
-      </w:r>
-      <w:r>
-        <w:rPr>
-          <w:rFonts w:ascii="Times New Roman" w:hAnsi="Times New Roman" w:cs="Times New Roman"/>
-          <w:sz w:val="24"/>
-          <w:szCs w:val="24"/>
-        </w:rPr>
-        <w:t xml:space="preserve"> </w:t>
-      </w:r>
-      <w:r>
-        <w:rPr>
-          <w:rFonts w:ascii="Times New Roman" w:hAnsi="Times New Roman" w:cs="Times New Roman"/>
-          <w:sz w:val="24"/>
-          <w:szCs w:val="24"/>
-        </w:rPr>
-        <w:t>however</w:t>
-      </w:r>
-      <w:r>
-        <w:rPr>
-          <w:rFonts w:ascii="Times New Roman" w:hAnsi="Times New Roman" w:cs="Times New Roman"/>
-          <w:sz w:val="24"/>
-          <w:szCs w:val="24"/>
-        </w:rPr>
-        <w:t xml:space="preserve"> in real life operators may unintentionally overcharge their users</w:t>
-      </w:r>
-      <w:r>
-        <w:rPr>
-          <w:rFonts w:ascii="Times New Roman" w:hAnsi="Times New Roman" w:cs="Times New Roman"/>
-          <w:sz w:val="24"/>
-          <w:szCs w:val="24"/>
-        </w:rPr>
-        <w:t>. This</w:t>
-      </w:r>
-      <w:r>
-        <w:rPr>
-          <w:rFonts w:ascii="Times New Roman" w:hAnsi="Times New Roman" w:cs="Times New Roman"/>
-          <w:sz w:val="24"/>
-          <w:szCs w:val="24"/>
-        </w:rPr>
-        <w:t xml:space="preserve"> misbehavior in the system may</w:t>
-      </w:r>
-      <w:r>
-        <w:rPr>
-          <w:rFonts w:ascii="Times New Roman" w:hAnsi="Times New Roman" w:cs="Times New Roman"/>
-          <w:sz w:val="24"/>
-          <w:szCs w:val="24"/>
-        </w:rPr>
-        <w:t xml:space="preserve"> cause disputes between the </w:t>
+        <w:t xml:space="preserve">for </w:t>
       </w:r>
       <w:r>
         <w:rPr>
@@ -1138,193 +1300,7 @@
           <w:sz w:val="24"/>
           <w:szCs w:val="24"/>
         </w:rPr>
-        <w:t xml:space="preserve"> and the operators. Even </w:t>
-      </w:r>
-      <w:r>
-        <w:rPr>
-          <w:rFonts w:ascii="Times New Roman" w:hAnsi="Times New Roman" w:cs="Times New Roman"/>
-          <w:sz w:val="24"/>
-          <w:szCs w:val="24"/>
-        </w:rPr>
-        <w:t>then the</w:t>
-      </w:r>
-      <w:r>
-        <w:rPr>
-          <w:rFonts w:ascii="Times New Roman" w:hAnsi="Times New Roman" w:cs="Times New Roman"/>
-          <w:sz w:val="24"/>
-          <w:szCs w:val="24"/>
-        </w:rPr>
-        <w:t xml:space="preserve"> operator is right, it is very difficult to convince the customer since the operators generally do not have justifiable proofs that cannot be denied by the </w:t>
-      </w:r>
-      <w:r>
-        <w:rPr>
-          <w:rFonts w:ascii="Times New Roman" w:hAnsi="Times New Roman" w:cs="Times New Roman"/>
-          <w:sz w:val="24"/>
-          <w:szCs w:val="24"/>
-        </w:rPr>
-        <w:t>clients</w:t>
-      </w:r>
-      <w:r>
-        <w:rPr>
-          <w:rFonts w:ascii="Times New Roman" w:hAnsi="Times New Roman" w:cs="Times New Roman"/>
-          <w:sz w:val="24"/>
-          <w:szCs w:val="24"/>
-        </w:rPr>
-        <w:t xml:space="preserve">. </w:t>
-      </w:r>
-    </w:p>
-    <w:p>
-      <w:pPr>
-        <w:spacing w:beforeLines="100" w:before="240" w:afterLines="100"/>
-        <w:rPr>
-          <w:rFonts w:ascii="Times New Roman" w:hAnsi="Times New Roman" w:cs="Times New Roman"/>
-          <w:sz w:val="24"/>
-          <w:szCs w:val="24"/>
-        </w:rPr>
-      </w:pPr>
-      <w:r>
-        <w:rPr>
-          <w:rFonts w:ascii="Times New Roman" w:hAnsi="Times New Roman" w:cs="Times New Roman"/>
-          <w:sz w:val="24"/>
-          <w:szCs w:val="24"/>
-        </w:rPr>
-        <w:t>The proposed system’s main goal</w:t>
-      </w:r>
-      <w:r>
-        <w:rPr>
-          <w:rFonts w:ascii="Times New Roman" w:hAnsi="Times New Roman" w:cs="Times New Roman"/>
-          <w:sz w:val="24"/>
-          <w:szCs w:val="24"/>
-        </w:rPr>
-        <w:t xml:space="preserve"> is to </w:t>
-      </w:r>
-      <w:r>
-        <w:rPr>
-          <w:rFonts w:ascii="Times New Roman" w:hAnsi="Times New Roman" w:cs="Times New Roman"/>
-          <w:sz w:val="24"/>
-          <w:szCs w:val="24"/>
-        </w:rPr>
-        <w:t xml:space="preserve">providing </w:t>
-      </w:r>
-      <w:r>
-        <w:rPr>
-          <w:rFonts w:ascii="Times New Roman" w:hAnsi="Times New Roman" w:cs="Times New Roman"/>
-          <w:sz w:val="24"/>
-          <w:szCs w:val="24"/>
-        </w:rPr>
-        <w:t xml:space="preserve">a secure payment </w:t>
-      </w:r>
-      <w:r>
-        <w:rPr>
-          <w:rFonts w:ascii="Times New Roman" w:hAnsi="Times New Roman" w:cs="Times New Roman"/>
-          <w:sz w:val="24"/>
-          <w:szCs w:val="24"/>
-        </w:rPr>
-        <w:t>scheme, which</w:t>
-      </w:r>
-      <w:r>
-        <w:rPr>
-          <w:rFonts w:ascii="Times New Roman" w:hAnsi="Times New Roman" w:cs="Times New Roman"/>
-          <w:sz w:val="24"/>
-          <w:szCs w:val="24"/>
-        </w:rPr>
-        <w:t xml:space="preserve"> is fair to both the operator and </w:t>
-      </w:r>
-      <w:r>
-        <w:rPr>
-          <w:rFonts w:ascii="Times New Roman" w:hAnsi="Times New Roman" w:cs="Times New Roman"/>
-          <w:sz w:val="24"/>
-          <w:szCs w:val="24"/>
-        </w:rPr>
-        <w:t>the clients</w:t>
-      </w:r>
-      <w:r>
-        <w:rPr>
-          <w:rFonts w:ascii="Times New Roman" w:hAnsi="Times New Roman" w:cs="Times New Roman"/>
-          <w:sz w:val="24"/>
-          <w:szCs w:val="24"/>
-        </w:rPr>
-        <w:t xml:space="preserve">. Using cryptographic tools and techniques, all system </w:t>
-      </w:r>
-      <w:r>
-        <w:rPr>
-          <w:rFonts w:ascii="Times New Roman" w:hAnsi="Times New Roman" w:cs="Times New Roman"/>
-          <w:sz w:val="24"/>
-          <w:szCs w:val="24"/>
-        </w:rPr>
-        <w:t>entities</w:t>
-      </w:r>
-      <w:r>
-        <w:rPr>
-          <w:rFonts w:ascii="Times New Roman" w:hAnsi="Times New Roman" w:cs="Times New Roman"/>
-          <w:sz w:val="24"/>
-          <w:szCs w:val="24"/>
-        </w:rPr>
-        <w:t xml:space="preserve"> will </w:t>
-      </w:r>
-      <w:r>
-        <w:rPr>
-          <w:rFonts w:ascii="Times New Roman" w:hAnsi="Times New Roman" w:cs="Times New Roman"/>
-          <w:sz w:val="24"/>
-          <w:szCs w:val="24"/>
-        </w:rPr>
-        <w:t>be able to authenticate each other and provide</w:t>
-      </w:r>
-      <w:r>
-        <w:rPr>
-          <w:rFonts w:ascii="Times New Roman" w:hAnsi="Times New Roman" w:cs="Times New Roman"/>
-          <w:sz w:val="24"/>
-          <w:szCs w:val="24"/>
-        </w:rPr>
-        <w:t xml:space="preserve">/get service in an undeniable way. </w:t>
-      </w:r>
-      <w:r>
-        <w:rPr>
-          <w:rFonts w:ascii="Times New Roman" w:hAnsi="Times New Roman" w:cs="Times New Roman"/>
-          <w:sz w:val="24"/>
-          <w:szCs w:val="24"/>
-        </w:rPr>
-        <w:t>Implementing the system on a network simulator proves the proposed system’s effectiveness</w:t>
-      </w:r>
-      <w:r>
-        <w:rPr>
-          <w:rFonts w:ascii="Times New Roman" w:hAnsi="Times New Roman" w:cs="Times New Roman"/>
-          <w:sz w:val="24"/>
-          <w:szCs w:val="24"/>
-        </w:rPr>
-        <w:t xml:space="preserve">. </w:t>
-      </w:r>
-      <w:r>
-        <w:rPr>
-          <w:rFonts w:ascii="Times New Roman" w:hAnsi="Times New Roman" w:cs="Times New Roman"/>
-          <w:sz w:val="24"/>
-          <w:szCs w:val="24"/>
-        </w:rPr>
-        <w:t xml:space="preserve">Network simulation </w:t>
-      </w:r>
-      <w:r>
-        <w:rPr>
-          <w:rFonts w:ascii="Times New Roman" w:hAnsi="Times New Roman" w:cs="Times New Roman"/>
-          <w:sz w:val="24"/>
-          <w:szCs w:val="24"/>
-        </w:rPr>
-        <w:t>results ensure</w:t>
-      </w:r>
-      <w:r>
-        <w:rPr>
-          <w:rFonts w:ascii="Times New Roman" w:hAnsi="Times New Roman" w:cs="Times New Roman"/>
-          <w:sz w:val="24"/>
-          <w:szCs w:val="24"/>
-        </w:rPr>
-        <w:t xml:space="preserve"> </w:t>
-      </w:r>
-      <w:r>
-        <w:rPr>
-          <w:rFonts w:ascii="Times New Roman" w:hAnsi="Times New Roman" w:cs="Times New Roman"/>
-          <w:sz w:val="24"/>
-          <w:szCs w:val="24"/>
-        </w:rPr>
-        <w:t>real life performance results for critical use cases.</w:t>
+        <w:t>. The implementation of the system is made on a network simulator and simulation results are presented. SSPayWMN has achieved remarkable results in the simulations; system protocols reached steady state in every simulation, which ensures the stability of the system.</w:t>
       </w:r>
     </w:p>
     <w:p>
@@ -1368,17 +1344,8 @@
           <w:szCs w:val="24"/>
           <w:lang w:val="tr-TR"/>
         </w:rPr>
-        <w:t xml:space="preserve">Serhat Can </w:t>
-      </w:r>
-      <w:proofErr w:type="spellStart"/>
-      <w:r>
-        <w:rPr>
-          <w:szCs w:val="24"/>
-          <w:lang w:val="tr-TR"/>
-        </w:rPr>
-        <w:t>Leloğlu</w:t>
-      </w:r>
-      <w:proofErr w:type="spellEnd"/>
+        <w:t>Serhat Can Leloğlu</w:t>
+      </w:r>
       <w:r>
         <w:rPr>
           <w:szCs w:val="24"/>
@@ -1400,17 +1367,8 @@
           <w:lang w:val="tr-TR"/>
         </w:rPr>
         <w:br/>
-        <w:t xml:space="preserve">Tez Danışmanı: Doç. Dr. Albert </w:t>
-      </w:r>
-      <w:proofErr w:type="spellStart"/>
-      <w:r>
-        <w:rPr>
-          <w:szCs w:val="24"/>
-          <w:lang w:val="tr-TR"/>
-        </w:rPr>
-        <w:t>Levi</w:t>
-      </w:r>
-      <w:proofErr w:type="spellEnd"/>
+        <w:t>Tez Danışmanı: Doç. Dr. Albert Levi</w:t>
+      </w:r>
       <w:r>
         <w:rPr>
           <w:szCs w:val="24"/>
@@ -2697,7 +2655,52 @@
           <w:szCs w:val="24"/>
           <w:lang w:val="tr-TR"/>
         </w:rPr>
-        <w:t xml:space="preserve">. Operatörler servis sağlanacak olan bölgeye beli aralıklarla erişim noktaları koyacaklar. Kullanıcılar sinyal gücü en yüksek olan erişim noktasını tercih edecekler bu da operatörler arasında daha iyi servis sağlamak için bir rekabete sebep olacak. Kullanıcılar belli bir operatörün sabit müşterileri olmayacaklar. Sinyal gücünde değişiklik olursa veya daha güçlü bir ulaşım noktasının yakınından geçiliyorsa kullanıcı hizmet aldığı ulaşım noktasını değiştirebilir. Bu değişiklik kullanıcıya </w:t>
+        <w:t>.</w:t>
+      </w:r>
+      <w:r>
+        <w:rPr>
+          <w:rFonts w:ascii="Times New Roman" w:hAnsi="Times New Roman" w:cs="Times New Roman"/>
+          <w:sz w:val="24"/>
+          <w:szCs w:val="24"/>
+          <w:lang w:val="tr-TR"/>
+        </w:rPr>
+        <w:t xml:space="preserve"> GÜP aktif olarak sistemin içerisinde yer alıyor ve </w:t>
+      </w:r>
+      <w:r>
+        <w:rPr>
+          <w:rFonts w:ascii="Times New Roman" w:hAnsi="Times New Roman" w:cs="Times New Roman"/>
+          <w:sz w:val="24"/>
+          <w:szCs w:val="24"/>
+          <w:lang w:val="tr-TR"/>
+        </w:rPr>
+        <w:t>o</w:t>
+      </w:r>
+      <w:r>
+        <w:rPr>
+          <w:rFonts w:ascii="Times New Roman" w:hAnsi="Times New Roman" w:cs="Times New Roman"/>
+          <w:sz w:val="24"/>
+          <w:szCs w:val="24"/>
+          <w:lang w:val="tr-TR"/>
+        </w:rPr>
+        <w:t>peratörler servis sağlanacak olan bölgeye be</w:t>
+      </w:r>
+      <w:r>
+        <w:rPr>
+          <w:rFonts w:ascii="Times New Roman" w:hAnsi="Times New Roman" w:cs="Times New Roman"/>
+          <w:sz w:val="24"/>
+          <w:szCs w:val="24"/>
+          <w:lang w:val="tr-TR"/>
+        </w:rPr>
+        <w:t>l</w:t>
+      </w:r>
+      <w:r>
+        <w:rPr>
+          <w:rFonts w:ascii="Times New Roman" w:hAnsi="Times New Roman" w:cs="Times New Roman"/>
+          <w:sz w:val="24"/>
+          <w:szCs w:val="24"/>
+          <w:lang w:val="tr-TR"/>
+        </w:rPr>
+        <w:t xml:space="preserve">li aralıklarla erişim noktaları koyacaklar. Kullanıcılar sinyal gücü en yüksek olan erişim noktasını tercih edecekler bu da operatörler arasında daha iyi servis sağlamak için bir rekabete sebep olacak. Kullanıcılar belli bir operatörün sabit müşterileri olmayacaklar. Sinyal gücünde değişiklik olursa veya daha güçlü bir ulaşım noktasının yakınından geçiliyorsa kullanıcı hizmet aldığı ulaşım noktasını değiştirebilir. Bu değişiklik kullanıcıya </w:t>
       </w:r>
       <w:r>
         <w:rPr>
@@ -3490,21 +3493,7 @@
                 <w:rStyle w:val="Hyperlink"/>
                 <w:noProof/>
               </w:rPr>
-              <w:t>Network Arch</w:t>
-            </w:r>
-            <w:r>
-              <w:rPr>
-                <w:rStyle w:val="Hyperlink"/>
-                <w:noProof/>
-              </w:rPr>
-              <w:t>i</w:t>
-            </w:r>
-            <w:r>
-              <w:rPr>
-                <w:rStyle w:val="Hyperlink"/>
-                <w:noProof/>
-              </w:rPr>
-              <w:t>tecture</w:t>
+              <w:t>Network Architecture</w:t>
             </w:r>
             <w:r>
               <w:rPr>
@@ -16434,16 +16423,16 @@
         <w:tblLook w:val="04A0" w:firstRow="1" w:lastRow="0" w:firstColumn="1" w:lastColumn="0" w:noHBand="0" w:noVBand="1"/>
       </w:tblPr>
       <w:tblGrid>
-        <w:gridCol w:w="1677"/>
-        <w:gridCol w:w="7617"/>
+        <w:gridCol w:w="1664"/>
+        <w:gridCol w:w="7630"/>
       </w:tblGrid>
       <w:tr>
         <w:trPr>
-          <w:trHeight w:val="400"/>
+          <w:trHeight w:hRule="exact" w:val="567"/>
         </w:trPr>
         <w:tc>
           <w:tcPr>
-            <w:tcW w:w="1677" w:type="dxa"/>
+            <w:tcW w:w="0" w:type="auto"/>
             <w:vAlign w:val="center"/>
           </w:tcPr>
           <w:p>
@@ -16452,6 +16441,7 @@
                 <w:tab w:val="left" w:pos="1080"/>
               </w:tabs>
               <w:spacing w:beforeLines="100" w:before="240" w:afterLines="100" w:after="240"/>
+              <w:jc w:val="center"/>
               <w:rPr>
                 <w:rFonts w:ascii="Times New Roman" w:hAnsi="Times New Roman" w:cs="Times New Roman"/>
                 <w:sz w:val="20"/>
@@ -16474,7 +16464,7 @@
         </w:tc>
         <w:tc>
           <w:tcPr>
-            <w:tcW w:w="7617" w:type="dxa"/>
+            <w:tcW w:w="0" w:type="auto"/>
             <w:vAlign w:val="center"/>
           </w:tcPr>
           <w:p>
@@ -16484,6 +16474,7 @@
               </w:tabs>
               <w:spacing w:beforeLines="100" w:before="240" w:afterLines="100" w:after="240"/>
               <w:ind w:firstLine="0"/>
+              <w:jc w:val="center"/>
               <w:rPr>
                 <w:rFonts w:ascii="Times New Roman" w:hAnsi="Times New Roman" w:cs="Times New Roman"/>
                 <w:sz w:val="20"/>
@@ -16503,11 +16494,11 @@
       </w:tr>
       <w:tr>
         <w:trPr>
-          <w:trHeight w:val="400"/>
+          <w:trHeight w:hRule="exact" w:val="567"/>
         </w:trPr>
         <w:tc>
           <w:tcPr>
-            <w:tcW w:w="1677" w:type="dxa"/>
+            <w:tcW w:w="0" w:type="auto"/>
             <w:vAlign w:val="center"/>
           </w:tcPr>
           <w:p>
@@ -16516,6 +16507,7 @@
                 <w:tab w:val="left" w:pos="1080"/>
               </w:tabs>
               <w:spacing w:beforeLines="100" w:before="240" w:afterLines="100" w:after="240"/>
+              <w:jc w:val="center"/>
               <w:rPr>
                 <w:rFonts w:ascii="Times New Roman" w:hAnsi="Times New Roman" w:cs="Times New Roman"/>
                 <w:sz w:val="20"/>
@@ -16538,7 +16530,7 @@
         </w:tc>
         <w:tc>
           <w:tcPr>
-            <w:tcW w:w="7617" w:type="dxa"/>
+            <w:tcW w:w="0" w:type="auto"/>
             <w:vAlign w:val="center"/>
           </w:tcPr>
           <w:p>
@@ -16548,6 +16540,7 @@
               </w:tabs>
               <w:spacing w:beforeLines="100" w:before="240" w:afterLines="100" w:after="240"/>
               <w:ind w:firstLine="0"/>
+              <w:jc w:val="center"/>
               <w:rPr>
                 <w:rFonts w:ascii="Times New Roman" w:hAnsi="Times New Roman" w:cs="Times New Roman"/>
                 <w:sz w:val="20"/>
@@ -16567,11 +16560,11 @@
       </w:tr>
       <w:tr>
         <w:trPr>
-          <w:trHeight w:val="400"/>
+          <w:trHeight w:hRule="exact" w:val="567"/>
         </w:trPr>
         <w:tc>
           <w:tcPr>
-            <w:tcW w:w="1677" w:type="dxa"/>
+            <w:tcW w:w="0" w:type="auto"/>
             <w:vAlign w:val="center"/>
           </w:tcPr>
           <w:p>
@@ -16580,6 +16573,7 @@
                 <w:tab w:val="left" w:pos="1080"/>
               </w:tabs>
               <w:spacing w:beforeLines="100" w:before="240" w:afterLines="100" w:after="240"/>
+              <w:jc w:val="center"/>
               <w:rPr>
                 <w:rFonts w:ascii="Times New Roman" w:hAnsi="Times New Roman" w:cs="Times New Roman"/>
                 <w:sz w:val="20"/>
@@ -16650,7 +16644,7 @@
         </w:tc>
         <w:tc>
           <w:tcPr>
-            <w:tcW w:w="7617" w:type="dxa"/>
+            <w:tcW w:w="0" w:type="auto"/>
             <w:vAlign w:val="center"/>
           </w:tcPr>
           <w:p>
@@ -16660,6 +16654,7 @@
               </w:tabs>
               <w:spacing w:beforeLines="100" w:before="240" w:afterLines="100" w:after="240"/>
               <w:ind w:firstLine="0"/>
+              <w:jc w:val="center"/>
               <w:rPr>
                 <w:rFonts w:ascii="Times New Roman" w:hAnsi="Times New Roman" w:cs="Times New Roman"/>
                 <w:sz w:val="20"/>
@@ -16707,11 +16702,11 @@
       </w:tr>
       <w:tr>
         <w:trPr>
-          <w:trHeight w:val="414"/>
+          <w:trHeight w:hRule="exact" w:val="567"/>
         </w:trPr>
         <w:tc>
           <w:tcPr>
-            <w:tcW w:w="1677" w:type="dxa"/>
+            <w:tcW w:w="0" w:type="auto"/>
             <w:vAlign w:val="center"/>
           </w:tcPr>
           <w:p>
@@ -16720,6 +16715,7 @@
                 <w:tab w:val="left" w:pos="1080"/>
               </w:tabs>
               <w:spacing w:beforeLines="100" w:before="240" w:afterLines="100" w:after="240"/>
+              <w:jc w:val="center"/>
               <w:rPr>
                 <w:rFonts w:ascii="Times New Roman" w:hAnsi="Times New Roman" w:cs="Times New Roman"/>
                 <w:sz w:val="20"/>
@@ -16790,7 +16786,7 @@
         </w:tc>
         <w:tc>
           <w:tcPr>
-            <w:tcW w:w="7617" w:type="dxa"/>
+            <w:tcW w:w="0" w:type="auto"/>
             <w:vAlign w:val="center"/>
           </w:tcPr>
           <w:p>
@@ -16800,6 +16796,7 @@
               </w:tabs>
               <w:spacing w:beforeLines="100" w:before="240" w:afterLines="100" w:after="240"/>
               <w:ind w:firstLine="0"/>
+              <w:jc w:val="center"/>
               <w:rPr>
                 <w:rFonts w:ascii="Times New Roman" w:hAnsi="Times New Roman" w:cs="Times New Roman"/>
                 <w:sz w:val="20"/>
@@ -16847,11 +16844,11 @@
       </w:tr>
       <w:tr>
         <w:trPr>
-          <w:trHeight w:val="414"/>
+          <w:trHeight w:hRule="exact" w:val="567"/>
         </w:trPr>
         <w:tc>
           <w:tcPr>
-            <w:tcW w:w="1677" w:type="dxa"/>
+            <w:tcW w:w="0" w:type="auto"/>
             <w:vAlign w:val="center"/>
           </w:tcPr>
           <w:p>
@@ -16860,6 +16857,7 @@
                 <w:tab w:val="left" w:pos="1080"/>
               </w:tabs>
               <w:spacing w:beforeLines="100" w:before="240" w:afterLines="100" w:after="240"/>
+              <w:jc w:val="center"/>
               <w:rPr>
                 <w:rFonts w:ascii="Times New Roman" w:eastAsia="Calibri" w:hAnsi="Times New Roman" w:cs="Times New Roman"/>
                 <w:sz w:val="20"/>
@@ -16930,7 +16928,7 @@
         </w:tc>
         <w:tc>
           <w:tcPr>
-            <w:tcW w:w="7617" w:type="dxa"/>
+            <w:tcW w:w="0" w:type="auto"/>
             <w:vAlign w:val="center"/>
           </w:tcPr>
           <w:p>
@@ -16940,6 +16938,7 @@
               </w:tabs>
               <w:spacing w:beforeLines="100" w:before="240" w:afterLines="100" w:after="240"/>
               <w:ind w:firstLine="0"/>
+              <w:jc w:val="center"/>
               <w:rPr>
                 <w:rFonts w:ascii="Times New Roman" w:hAnsi="Times New Roman" w:cs="Times New Roman"/>
                 <w:sz w:val="20"/>
@@ -16977,11 +16976,11 @@
       </w:tr>
       <w:tr>
         <w:trPr>
-          <w:trHeight w:val="414"/>
+          <w:trHeight w:hRule="exact" w:val="567"/>
         </w:trPr>
         <w:tc>
           <w:tcPr>
-            <w:tcW w:w="1677" w:type="dxa"/>
+            <w:tcW w:w="0" w:type="auto"/>
             <w:vAlign w:val="center"/>
           </w:tcPr>
           <w:p>
@@ -16990,6 +16989,7 @@
                 <w:tab w:val="left" w:pos="1080"/>
               </w:tabs>
               <w:spacing w:beforeLines="100" w:before="240" w:afterLines="100" w:after="240"/>
+              <w:jc w:val="center"/>
               <w:rPr>
                 <w:rFonts w:ascii="Times New Roman" w:eastAsia="Calibri" w:hAnsi="Times New Roman" w:cs="Times New Roman"/>
                 <w:sz w:val="20"/>
@@ -17060,7 +17060,7 @@
         </w:tc>
         <w:tc>
           <w:tcPr>
-            <w:tcW w:w="7617" w:type="dxa"/>
+            <w:tcW w:w="0" w:type="auto"/>
             <w:vAlign w:val="center"/>
           </w:tcPr>
           <w:p>
@@ -17070,6 +17070,7 @@
               </w:tabs>
               <w:spacing w:beforeLines="100" w:before="240" w:afterLines="100" w:after="240"/>
               <w:ind w:firstLine="0"/>
+              <w:jc w:val="center"/>
               <w:rPr>
                 <w:rFonts w:ascii="Times New Roman" w:hAnsi="Times New Roman" w:cs="Times New Roman"/>
                 <w:sz w:val="20"/>
@@ -17117,11 +17118,11 @@
       </w:tr>
       <w:tr>
         <w:trPr>
-          <w:trHeight w:val="414"/>
+          <w:trHeight w:hRule="exact" w:val="567"/>
         </w:trPr>
         <w:tc>
           <w:tcPr>
-            <w:tcW w:w="1677" w:type="dxa"/>
+            <w:tcW w:w="0" w:type="auto"/>
             <w:vAlign w:val="center"/>
           </w:tcPr>
           <w:p>
@@ -17178,7 +17179,7 @@
         </w:tc>
         <w:tc>
           <w:tcPr>
-            <w:tcW w:w="7617" w:type="dxa"/>
+            <w:tcW w:w="0" w:type="auto"/>
             <w:vAlign w:val="center"/>
           </w:tcPr>
           <w:p>
@@ -17188,6 +17189,7 @@
               </w:tabs>
               <w:spacing w:beforeLines="100" w:before="240" w:afterLines="100" w:after="240"/>
               <w:ind w:firstLine="0"/>
+              <w:jc w:val="center"/>
               <w:rPr>
                 <w:rFonts w:ascii="Times New Roman" w:eastAsia="Calibri" w:hAnsi="Times New Roman" w:cs="Times New Roman"/>
                 <w:sz w:val="20"/>
@@ -17228,11 +17230,11 @@
       </w:tr>
       <w:tr>
         <w:trPr>
-          <w:trHeight w:val="414"/>
+          <w:trHeight w:hRule="exact" w:val="567"/>
         </w:trPr>
         <w:tc>
           <w:tcPr>
-            <w:tcW w:w="1677" w:type="dxa"/>
+            <w:tcW w:w="0" w:type="auto"/>
             <w:vAlign w:val="center"/>
           </w:tcPr>
           <w:p>
@@ -17284,7 +17286,7 @@
         </w:tc>
         <w:tc>
           <w:tcPr>
-            <w:tcW w:w="7617" w:type="dxa"/>
+            <w:tcW w:w="0" w:type="auto"/>
             <w:vAlign w:val="center"/>
           </w:tcPr>
           <w:p>
@@ -17294,6 +17296,7 @@
               </w:tabs>
               <w:spacing w:beforeLines="100" w:before="240" w:afterLines="100" w:after="240"/>
               <w:ind w:firstLine="0"/>
+              <w:jc w:val="center"/>
               <w:rPr>
                 <w:rFonts w:ascii="Times New Roman" w:hAnsi="Times New Roman" w:cs="Times New Roman"/>
                 <w:sz w:val="20"/>
@@ -17306,18 +17309,18 @@
                 <w:sz w:val="20"/>
                 <w:szCs w:val="20"/>
               </w:rPr>
-              <w:t xml:space="preserve">Public key of TTP </w:t>
+              <w:t>Public key of TTP</w:t>
             </w:r>
           </w:p>
         </w:tc>
       </w:tr>
       <w:tr>
         <w:trPr>
-          <w:trHeight w:val="414"/>
+          <w:trHeight w:hRule="exact" w:val="567"/>
         </w:trPr>
         <w:tc>
           <w:tcPr>
-            <w:tcW w:w="1677" w:type="dxa"/>
+            <w:tcW w:w="0" w:type="auto"/>
             <w:vAlign w:val="center"/>
           </w:tcPr>
           <w:p>
@@ -17369,7 +17372,7 @@
         </w:tc>
         <w:tc>
           <w:tcPr>
-            <w:tcW w:w="7617" w:type="dxa"/>
+            <w:tcW w:w="0" w:type="auto"/>
             <w:vAlign w:val="center"/>
           </w:tcPr>
           <w:p>
@@ -17379,6 +17382,7 @@
               </w:tabs>
               <w:spacing w:beforeLines="100" w:before="240" w:afterLines="100" w:after="240"/>
               <w:ind w:firstLine="0"/>
+              <w:jc w:val="center"/>
               <w:rPr>
                 <w:rFonts w:ascii="Times New Roman" w:hAnsi="Times New Roman" w:cs="Times New Roman"/>
                 <w:sz w:val="20"/>
@@ -17398,11 +17402,11 @@
       </w:tr>
       <w:tr>
         <w:trPr>
-          <w:trHeight w:val="414"/>
+          <w:trHeight w:hRule="exact" w:val="567"/>
         </w:trPr>
         <w:tc>
           <w:tcPr>
-            <w:tcW w:w="1677" w:type="dxa"/>
+            <w:tcW w:w="0" w:type="auto"/>
             <w:vAlign w:val="center"/>
           </w:tcPr>
           <w:p>
@@ -17458,7 +17462,7 @@
         </w:tc>
         <w:tc>
           <w:tcPr>
-            <w:tcW w:w="7617" w:type="dxa"/>
+            <w:tcW w:w="0" w:type="auto"/>
             <w:vAlign w:val="center"/>
           </w:tcPr>
           <w:p>
@@ -17468,6 +17472,7 @@
               </w:tabs>
               <w:spacing w:beforeLines="100" w:before="240" w:afterLines="100" w:after="240"/>
               <w:ind w:firstLine="0"/>
+              <w:jc w:val="center"/>
               <w:rPr>
                 <w:rFonts w:ascii="Times New Roman" w:hAnsi="Times New Roman" w:cs="Times New Roman"/>
                 <w:sz w:val="20"/>
@@ -17508,11 +17513,11 @@
       </w:tr>
       <w:tr>
         <w:trPr>
-          <w:trHeight w:val="414"/>
+          <w:trHeight w:hRule="exact" w:val="567"/>
         </w:trPr>
         <w:tc>
           <w:tcPr>
-            <w:tcW w:w="1677" w:type="dxa"/>
+            <w:tcW w:w="0" w:type="auto"/>
             <w:vAlign w:val="center"/>
           </w:tcPr>
           <w:p>
@@ -17568,7 +17573,7 @@
         </w:tc>
         <w:tc>
           <w:tcPr>
-            <w:tcW w:w="7617" w:type="dxa"/>
+            <w:tcW w:w="0" w:type="auto"/>
             <w:vAlign w:val="center"/>
           </w:tcPr>
           <w:p>
@@ -17578,6 +17583,7 @@
               </w:tabs>
               <w:spacing w:beforeLines="100" w:before="240" w:afterLines="100" w:after="240"/>
               <w:ind w:firstLine="0"/>
+              <w:jc w:val="center"/>
               <w:rPr>
                 <w:rFonts w:ascii="Times New Roman" w:hAnsi="Times New Roman" w:cs="Times New Roman"/>
                 <w:sz w:val="20"/>
@@ -17618,11 +17624,11 @@
       </w:tr>
       <w:tr>
         <w:trPr>
-          <w:trHeight w:val="414"/>
+          <w:trHeight w:hRule="exact" w:val="567"/>
         </w:trPr>
         <w:tc>
           <w:tcPr>
-            <w:tcW w:w="1677" w:type="dxa"/>
+            <w:tcW w:w="0" w:type="auto"/>
             <w:vAlign w:val="center"/>
           </w:tcPr>
           <w:p>
@@ -17698,7 +17704,7 @@
         </w:tc>
         <w:tc>
           <w:tcPr>
-            <w:tcW w:w="7617" w:type="dxa"/>
+            <w:tcW w:w="0" w:type="auto"/>
             <w:vAlign w:val="center"/>
           </w:tcPr>
           <w:p>
@@ -17708,6 +17714,7 @@
               </w:tabs>
               <w:spacing w:beforeLines="100" w:before="240" w:afterLines="100" w:after="240"/>
               <w:ind w:firstLine="0"/>
+              <w:jc w:val="center"/>
               <w:rPr>
                 <w:rFonts w:ascii="Times New Roman" w:hAnsi="Times New Roman" w:cs="Times New Roman"/>
                 <w:sz w:val="20"/>
@@ -17771,11 +17778,11 @@
       </w:tr>
       <w:tr>
         <w:trPr>
-          <w:trHeight w:val="414"/>
+          <w:trHeight w:hRule="exact" w:val="567"/>
         </w:trPr>
         <w:tc>
           <w:tcPr>
-            <w:tcW w:w="1677" w:type="dxa"/>
+            <w:tcW w:w="0" w:type="auto"/>
             <w:vAlign w:val="center"/>
           </w:tcPr>
           <w:p>
@@ -17851,7 +17858,7 @@
         </w:tc>
         <w:tc>
           <w:tcPr>
-            <w:tcW w:w="7617" w:type="dxa"/>
+            <w:tcW w:w="0" w:type="auto"/>
             <w:vAlign w:val="center"/>
           </w:tcPr>
           <w:p>
@@ -17861,6 +17868,7 @@
               </w:tabs>
               <w:spacing w:beforeLines="100" w:before="240" w:afterLines="100" w:after="240"/>
               <w:ind w:firstLine="0"/>
+              <w:jc w:val="center"/>
               <w:rPr>
                 <w:rFonts w:ascii="Times New Roman" w:hAnsi="Times New Roman" w:cs="Times New Roman"/>
                 <w:sz w:val="20"/>
@@ -17924,11 +17932,11 @@
       </w:tr>
       <w:tr>
         <w:trPr>
-          <w:trHeight w:val="414"/>
+          <w:trHeight w:hRule="exact" w:val="567"/>
         </w:trPr>
         <w:tc>
           <w:tcPr>
-            <w:tcW w:w="1677" w:type="dxa"/>
+            <w:tcW w:w="0" w:type="auto"/>
             <w:vAlign w:val="center"/>
           </w:tcPr>
           <w:p>
@@ -17960,7 +17968,7 @@
         </w:tc>
         <w:tc>
           <w:tcPr>
-            <w:tcW w:w="7617" w:type="dxa"/>
+            <w:tcW w:w="0" w:type="auto"/>
             <w:vAlign w:val="center"/>
           </w:tcPr>
           <w:p>
@@ -17970,6 +17978,7 @@
               </w:tabs>
               <w:spacing w:beforeLines="100" w:before="240" w:afterLines="100" w:after="240"/>
               <w:ind w:firstLine="0"/>
+              <w:jc w:val="center"/>
               <w:rPr>
                 <w:rFonts w:ascii="Times New Roman" w:hAnsi="Times New Roman" w:cs="Times New Roman"/>
                 <w:sz w:val="20"/>
@@ -17989,11 +17998,11 @@
       </w:tr>
       <w:tr>
         <w:trPr>
-          <w:trHeight w:val="414"/>
+          <w:trHeight w:hRule="exact" w:val="567"/>
         </w:trPr>
         <w:tc>
           <w:tcPr>
-            <w:tcW w:w="1677" w:type="dxa"/>
+            <w:tcW w:w="0" w:type="auto"/>
             <w:vAlign w:val="center"/>
           </w:tcPr>
           <w:p>
@@ -18049,7 +18058,7 @@
         </w:tc>
         <w:tc>
           <w:tcPr>
-            <w:tcW w:w="7617" w:type="dxa"/>
+            <w:tcW w:w="0" w:type="auto"/>
             <w:vAlign w:val="center"/>
           </w:tcPr>
           <w:p>
@@ -18059,6 +18068,7 @@
               </w:tabs>
               <w:spacing w:beforeLines="100" w:before="240" w:afterLines="100" w:after="240"/>
               <w:ind w:firstLine="0"/>
+              <w:jc w:val="center"/>
               <w:rPr>
                 <w:rFonts w:ascii="Times New Roman" w:hAnsi="Times New Roman" w:cs="Times New Roman"/>
                 <w:sz w:val="20"/>
@@ -18088,11 +18098,11 @@
       </w:tr>
       <w:tr>
         <w:trPr>
-          <w:trHeight w:val="414"/>
+          <w:trHeight w:hRule="exact" w:val="567"/>
         </w:trPr>
         <w:tc>
           <w:tcPr>
-            <w:tcW w:w="1677" w:type="dxa"/>
+            <w:tcW w:w="0" w:type="auto"/>
             <w:vAlign w:val="center"/>
           </w:tcPr>
           <w:p>
@@ -18124,7 +18134,7 @@
         </w:tc>
         <w:tc>
           <w:tcPr>
-            <w:tcW w:w="7617" w:type="dxa"/>
+            <w:tcW w:w="0" w:type="auto"/>
             <w:vAlign w:val="center"/>
           </w:tcPr>
           <w:p>
@@ -18134,6 +18144,7 @@
               </w:tabs>
               <w:spacing w:beforeLines="100" w:before="240" w:afterLines="100" w:after="240"/>
               <w:ind w:firstLine="0"/>
+              <w:jc w:val="center"/>
               <w:rPr>
                 <w:rFonts w:ascii="Times New Roman" w:hAnsi="Times New Roman" w:cs="Times New Roman"/>
                 <w:sz w:val="20"/>
@@ -18153,11 +18164,11 @@
       </w:tr>
       <w:tr>
         <w:trPr>
-          <w:trHeight w:val="414"/>
+          <w:trHeight w:hRule="exact" w:val="567"/>
         </w:trPr>
         <w:tc>
           <w:tcPr>
-            <w:tcW w:w="1677" w:type="dxa"/>
+            <w:tcW w:w="0" w:type="auto"/>
             <w:vAlign w:val="center"/>
           </w:tcPr>
           <w:p>
@@ -18189,7 +18200,7 @@
         </w:tc>
         <w:tc>
           <w:tcPr>
-            <w:tcW w:w="7617" w:type="dxa"/>
+            <w:tcW w:w="0" w:type="auto"/>
             <w:vAlign w:val="center"/>
           </w:tcPr>
           <w:p>
@@ -18199,6 +18210,7 @@
               </w:tabs>
               <w:spacing w:beforeLines="100" w:before="240" w:afterLines="100" w:after="240"/>
               <w:ind w:firstLine="0"/>
+              <w:jc w:val="center"/>
               <w:rPr>
                 <w:rFonts w:ascii="Times New Roman" w:hAnsi="Times New Roman" w:cs="Times New Roman"/>
                 <w:sz w:val="20"/>
@@ -18218,11 +18230,11 @@
       </w:tr>
       <w:tr>
         <w:trPr>
-          <w:trHeight w:val="414"/>
+          <w:trHeight w:hRule="exact" w:val="567"/>
         </w:trPr>
         <w:tc>
           <w:tcPr>
-            <w:tcW w:w="1677" w:type="dxa"/>
+            <w:tcW w:w="0" w:type="auto"/>
             <w:vAlign w:val="center"/>
           </w:tcPr>
           <w:p>
@@ -18278,7 +18290,7 @@
         </w:tc>
         <w:tc>
           <w:tcPr>
-            <w:tcW w:w="7617" w:type="dxa"/>
+            <w:tcW w:w="0" w:type="auto"/>
             <w:vAlign w:val="center"/>
           </w:tcPr>
           <w:p>
@@ -18288,6 +18300,7 @@
               </w:tabs>
               <w:spacing w:beforeLines="100" w:before="240" w:afterLines="100" w:after="240"/>
               <w:ind w:firstLine="0"/>
+              <w:jc w:val="center"/>
               <w:rPr>
                 <w:rFonts w:ascii="Times New Roman" w:hAnsi="Times New Roman" w:cs="Times New Roman"/>
                 <w:sz w:val="20"/>
@@ -18341,11 +18354,11 @@
       </w:tr>
       <w:tr>
         <w:trPr>
-          <w:trHeight w:val="414"/>
+          <w:trHeight w:hRule="exact" w:val="567"/>
         </w:trPr>
         <w:tc>
           <w:tcPr>
-            <w:tcW w:w="1677" w:type="dxa"/>
+            <w:tcW w:w="0" w:type="auto"/>
             <w:vAlign w:val="center"/>
           </w:tcPr>
           <w:p>
@@ -18377,7 +18390,7 @@
         </w:tc>
         <w:tc>
           <w:tcPr>
-            <w:tcW w:w="7617" w:type="dxa"/>
+            <w:tcW w:w="0" w:type="auto"/>
             <w:vAlign w:val="center"/>
           </w:tcPr>
           <w:p>
@@ -18387,6 +18400,7 @@
               </w:tabs>
               <w:spacing w:beforeLines="100" w:before="240" w:afterLines="100" w:after="240"/>
               <w:ind w:firstLine="0"/>
+              <w:jc w:val="center"/>
               <w:rPr>
                 <w:rFonts w:ascii="Times New Roman" w:hAnsi="Times New Roman" w:cs="Times New Roman"/>
                 <w:sz w:val="20"/>
@@ -18406,11 +18420,11 @@
       </w:tr>
       <w:tr>
         <w:trPr>
-          <w:trHeight w:val="414"/>
+          <w:trHeight w:hRule="exact" w:val="567"/>
         </w:trPr>
         <w:tc>
           <w:tcPr>
-            <w:tcW w:w="1677" w:type="dxa"/>
+            <w:tcW w:w="0" w:type="auto"/>
             <w:vAlign w:val="center"/>
           </w:tcPr>
           <w:p>
@@ -18442,7 +18456,7 @@
         </w:tc>
         <w:tc>
           <w:tcPr>
-            <w:tcW w:w="7617" w:type="dxa"/>
+            <w:tcW w:w="0" w:type="auto"/>
             <w:vAlign w:val="center"/>
           </w:tcPr>
           <w:p>
@@ -18452,6 +18466,7 @@
               </w:tabs>
               <w:spacing w:beforeLines="100" w:before="240" w:afterLines="100" w:after="240"/>
               <w:ind w:firstLine="0"/>
+              <w:jc w:val="center"/>
               <w:rPr>
                 <w:rFonts w:ascii="Times New Roman" w:hAnsi="Times New Roman" w:cs="Times New Roman"/>
                 <w:sz w:val="20"/>
@@ -18471,11 +18486,11 @@
       </w:tr>
       <w:tr>
         <w:trPr>
-          <w:trHeight w:val="414"/>
+          <w:trHeight w:hRule="exact" w:val="567"/>
         </w:trPr>
         <w:tc>
           <w:tcPr>
-            <w:tcW w:w="1677" w:type="dxa"/>
+            <w:tcW w:w="0" w:type="auto"/>
             <w:vAlign w:val="center"/>
           </w:tcPr>
           <w:p>
@@ -18507,7 +18522,7 @@
         </w:tc>
         <w:tc>
           <w:tcPr>
-            <w:tcW w:w="7617" w:type="dxa"/>
+            <w:tcW w:w="0" w:type="auto"/>
             <w:vAlign w:val="center"/>
           </w:tcPr>
           <w:p>
@@ -18517,6 +18532,7 @@
               </w:tabs>
               <w:spacing w:beforeLines="100" w:before="240" w:afterLines="100" w:after="240"/>
               <w:ind w:firstLine="0"/>
+              <w:jc w:val="center"/>
               <w:rPr>
                 <w:rFonts w:ascii="Times New Roman" w:hAnsi="Times New Roman" w:cs="Times New Roman"/>
                 <w:sz w:val="20"/>
@@ -18536,11 +18552,11 @@
       </w:tr>
       <w:tr>
         <w:trPr>
-          <w:trHeight w:val="414"/>
+          <w:trHeight w:hRule="exact" w:val="567"/>
         </w:trPr>
         <w:tc>
           <w:tcPr>
-            <w:tcW w:w="1677" w:type="dxa"/>
+            <w:tcW w:w="0" w:type="auto"/>
             <w:vAlign w:val="center"/>
           </w:tcPr>
           <w:p>
@@ -18572,7 +18588,7 @@
         </w:tc>
         <w:tc>
           <w:tcPr>
-            <w:tcW w:w="7617" w:type="dxa"/>
+            <w:tcW w:w="0" w:type="auto"/>
             <w:vAlign w:val="center"/>
           </w:tcPr>
           <w:p>
@@ -18582,6 +18598,7 @@
               </w:tabs>
               <w:spacing w:beforeLines="100" w:before="240" w:afterLines="100" w:after="240"/>
               <w:ind w:firstLine="0"/>
+              <w:jc w:val="center"/>
               <w:rPr>
                 <w:rFonts w:ascii="Times New Roman" w:hAnsi="Times New Roman" w:cs="Times New Roman"/>
                 <w:sz w:val="20"/>
@@ -18601,11 +18618,11 @@
       </w:tr>
       <w:tr>
         <w:trPr>
-          <w:trHeight w:val="414"/>
+          <w:trHeight w:hRule="exact" w:val="567"/>
         </w:trPr>
         <w:tc>
           <w:tcPr>
-            <w:tcW w:w="1677" w:type="dxa"/>
+            <w:tcW w:w="0" w:type="auto"/>
             <w:vAlign w:val="center"/>
           </w:tcPr>
           <w:p>
@@ -18637,7 +18654,7 @@
         </w:tc>
         <w:tc>
           <w:tcPr>
-            <w:tcW w:w="7617" w:type="dxa"/>
+            <w:tcW w:w="0" w:type="auto"/>
             <w:vAlign w:val="center"/>
           </w:tcPr>
           <w:p>
@@ -18647,6 +18664,7 @@
               </w:tabs>
               <w:spacing w:beforeLines="100" w:before="240" w:afterLines="100" w:after="240"/>
               <w:ind w:firstLine="0"/>
+              <w:jc w:val="center"/>
               <w:rPr>
                 <w:rFonts w:ascii="Times New Roman" w:hAnsi="Times New Roman" w:cs="Times New Roman"/>
                 <w:sz w:val="20"/>
@@ -18666,11 +18684,11 @@
       </w:tr>
       <w:tr>
         <w:trPr>
-          <w:trHeight w:val="414"/>
+          <w:trHeight w:hRule="exact" w:val="567"/>
         </w:trPr>
         <w:tc>
           <w:tcPr>
-            <w:tcW w:w="1677" w:type="dxa"/>
+            <w:tcW w:w="0" w:type="auto"/>
             <w:vAlign w:val="center"/>
           </w:tcPr>
           <w:p>
@@ -18694,7 +18712,6 @@
                     <w:sz w:val="20"/>
                     <w:szCs w:val="20"/>
                   </w:rPr>
-                  <w:lastRenderedPageBreak/>
                   <m:t>CAR</m:t>
                 </m:r>
               </m:oMath>
@@ -18703,7 +18720,7 @@
         </w:tc>
         <w:tc>
           <w:tcPr>
-            <w:tcW w:w="7617" w:type="dxa"/>
+            <w:tcW w:w="0" w:type="auto"/>
             <w:vAlign w:val="center"/>
           </w:tcPr>
           <w:p>
@@ -18713,6 +18730,7 @@
               </w:tabs>
               <w:spacing w:beforeLines="100" w:before="240" w:afterLines="100" w:after="240"/>
               <w:ind w:firstLine="0"/>
+              <w:jc w:val="center"/>
               <w:rPr>
                 <w:rFonts w:ascii="Times New Roman" w:hAnsi="Times New Roman" w:cs="Times New Roman"/>
                 <w:sz w:val="20"/>
@@ -18732,11 +18750,11 @@
       </w:tr>
       <w:tr>
         <w:trPr>
-          <w:trHeight w:val="414"/>
+          <w:trHeight w:hRule="exact" w:val="567"/>
         </w:trPr>
         <w:tc>
           <w:tcPr>
-            <w:tcW w:w="1677" w:type="dxa"/>
+            <w:tcW w:w="0" w:type="auto"/>
             <w:vAlign w:val="center"/>
           </w:tcPr>
           <w:p>
@@ -18768,7 +18786,7 @@
         </w:tc>
         <w:tc>
           <w:tcPr>
-            <w:tcW w:w="7617" w:type="dxa"/>
+            <w:tcW w:w="0" w:type="auto"/>
             <w:vAlign w:val="center"/>
           </w:tcPr>
           <w:p>
@@ -18778,6 +18796,7 @@
               </w:tabs>
               <w:spacing w:beforeLines="100" w:before="240" w:afterLines="100" w:after="240"/>
               <w:ind w:firstLine="0"/>
+              <w:jc w:val="center"/>
               <w:rPr>
                 <w:rFonts w:ascii="Times New Roman" w:hAnsi="Times New Roman" w:cs="Times New Roman"/>
                 <w:sz w:val="20"/>
@@ -18797,11 +18816,11 @@
       </w:tr>
       <w:tr>
         <w:trPr>
-          <w:trHeight w:val="414"/>
+          <w:trHeight w:hRule="exact" w:val="567"/>
         </w:trPr>
         <w:tc>
           <w:tcPr>
-            <w:tcW w:w="1677" w:type="dxa"/>
+            <w:tcW w:w="0" w:type="auto"/>
             <w:vAlign w:val="center"/>
           </w:tcPr>
           <w:p>
@@ -18833,7 +18852,7 @@
         </w:tc>
         <w:tc>
           <w:tcPr>
-            <w:tcW w:w="7617" w:type="dxa"/>
+            <w:tcW w:w="0" w:type="auto"/>
             <w:vAlign w:val="center"/>
           </w:tcPr>
           <w:p>
@@ -18843,6 +18862,7 @@
               </w:tabs>
               <w:spacing w:beforeLines="100" w:before="240" w:afterLines="100" w:after="240"/>
               <w:ind w:firstLine="0"/>
+              <w:jc w:val="center"/>
               <w:rPr>
                 <w:rFonts w:ascii="Times New Roman" w:hAnsi="Times New Roman" w:cs="Times New Roman"/>
                 <w:sz w:val="20"/>
@@ -18862,11 +18882,11 @@
       </w:tr>
       <w:tr>
         <w:trPr>
-          <w:trHeight w:val="414"/>
+          <w:trHeight w:hRule="exact" w:val="567"/>
         </w:trPr>
         <w:tc>
           <w:tcPr>
-            <w:tcW w:w="1677" w:type="dxa"/>
+            <w:tcW w:w="0" w:type="auto"/>
             <w:vAlign w:val="center"/>
           </w:tcPr>
           <w:p>
@@ -18898,7 +18918,7 @@
         </w:tc>
         <w:tc>
           <w:tcPr>
-            <w:tcW w:w="7617" w:type="dxa"/>
+            <w:tcW w:w="0" w:type="auto"/>
             <w:vAlign w:val="center"/>
           </w:tcPr>
           <w:p>
@@ -18908,6 +18928,7 @@
               </w:tabs>
               <w:spacing w:beforeLines="100" w:before="240" w:afterLines="100" w:after="240"/>
               <w:ind w:firstLine="0"/>
+              <w:jc w:val="center"/>
               <w:rPr>
                 <w:rFonts w:ascii="Times New Roman" w:hAnsi="Times New Roman" w:cs="Times New Roman"/>
                 <w:sz w:val="20"/>
@@ -18927,11 +18948,11 @@
       </w:tr>
       <w:tr>
         <w:trPr>
-          <w:trHeight w:val="414"/>
+          <w:trHeight w:hRule="exact" w:val="567"/>
         </w:trPr>
         <w:tc>
           <w:tcPr>
-            <w:tcW w:w="1677" w:type="dxa"/>
+            <w:tcW w:w="0" w:type="auto"/>
             <w:vAlign w:val="center"/>
           </w:tcPr>
           <w:p>
@@ -18963,7 +18984,7 @@
         </w:tc>
         <w:tc>
           <w:tcPr>
-            <w:tcW w:w="7617" w:type="dxa"/>
+            <w:tcW w:w="0" w:type="auto"/>
             <w:vAlign w:val="center"/>
           </w:tcPr>
           <w:p>
@@ -18973,6 +18994,7 @@
               </w:tabs>
               <w:spacing w:beforeLines="100" w:before="240" w:afterLines="100" w:after="240"/>
               <w:ind w:firstLine="0"/>
+              <w:jc w:val="center"/>
               <w:rPr>
                 <w:rFonts w:ascii="Times New Roman" w:hAnsi="Times New Roman" w:cs="Times New Roman"/>
                 <w:sz w:val="20"/>
@@ -18989,14 +19011,16 @@
             </w:r>
           </w:p>
         </w:tc>
+        <w:bookmarkStart w:id="36" w:name="_GoBack"/>
+        <w:bookmarkEnd w:id="36"/>
       </w:tr>
       <w:tr>
         <w:trPr>
-          <w:trHeight w:val="414"/>
+          <w:trHeight w:hRule="exact" w:val="567"/>
         </w:trPr>
         <w:tc>
           <w:tcPr>
-            <w:tcW w:w="1677" w:type="dxa"/>
+            <w:tcW w:w="0" w:type="auto"/>
             <w:vAlign w:val="center"/>
           </w:tcPr>
           <w:p>
@@ -19028,7 +19052,7 @@
         </w:tc>
         <w:tc>
           <w:tcPr>
-            <w:tcW w:w="7617" w:type="dxa"/>
+            <w:tcW w:w="0" w:type="auto"/>
             <w:vAlign w:val="center"/>
           </w:tcPr>
           <w:p>
@@ -19038,6 +19062,7 @@
               </w:tabs>
               <w:spacing w:beforeLines="100" w:before="240" w:afterLines="100" w:after="240"/>
               <w:ind w:firstLine="0"/>
+              <w:jc w:val="center"/>
               <w:rPr>
                 <w:rFonts w:ascii="Times New Roman" w:hAnsi="Times New Roman" w:cs="Times New Roman"/>
                 <w:sz w:val="20"/>
@@ -19071,16 +19096,17 @@
         <w:rPr>
           <w:lang w:bidi="en-US"/>
         </w:rPr>
+        <w:lastRenderedPageBreak/>
         <w:t xml:space="preserve"> </w:t>
       </w:r>
-      <w:bookmarkStart w:id="36" w:name="_Toc345361566"/>
+      <w:bookmarkStart w:id="37" w:name="_Toc345361566"/>
       <w:r>
         <w:rPr>
           <w:lang w:bidi="en-US"/>
         </w:rPr>
         <w:t>Network Topology and General System Design</w:t>
       </w:r>
-      <w:bookmarkEnd w:id="36"/>
+      <w:bookmarkEnd w:id="37"/>
     </w:p>
     <w:p>
       <w:r>
@@ -19150,7 +19176,7 @@
           <w:szCs w:val="20"/>
         </w:rPr>
       </w:pPr>
-      <w:bookmarkStart w:id="37" w:name="_Toc345362170"/>
+      <w:bookmarkStart w:id="38" w:name="_Toc345362170"/>
       <w:proofErr w:type="gramStart"/>
       <w:r>
         <w:t xml:space="preserve">Figure </w:t>
@@ -19198,7 +19224,7 @@
       <w:r>
         <w:t>. Network Topology</w:t>
       </w:r>
-      <w:bookmarkEnd w:id="37"/>
+      <w:bookmarkEnd w:id="38"/>
     </w:p>
     <w:p>
       <w:pPr>
@@ -19302,16 +19328,7 @@
           <w:sz w:val="24"/>
           <w:szCs w:val="24"/>
         </w:rPr>
-        <w:t xml:space="preserve">]. The mesh backbone emulates a cloud </w:t>
-      </w:r>
-      <w:r>
-        <w:rPr>
-          <w:rFonts w:ascii="Times New Roman" w:hAnsi="Times New Roman" w:cs="Times New Roman"/>
-          <w:sz w:val="24"/>
-          <w:szCs w:val="24"/>
-        </w:rPr>
-        <w:lastRenderedPageBreak/>
-        <w:t>from the mobile user’s perspective. It is a black box; which receives packets from mobile user and delivers them to the gateway in a multi-hop manner. Mesh backbone uses Hybrid Wireless Mesh Protocol (HWMP) [</w:t>
+        <w:t>]. The mesh backbone emulates a cloud from the mobile user’s perspective. It is a black box; which receives packets from mobile user and delivers them to the gateway in a multi-hop manner. Mesh backbone uses Hybrid Wireless Mesh Protocol (HWMP) [</w:t>
       </w:r>
       <w:r>
         <w:rPr>
@@ -19394,16 +19411,17 @@
         <w:rPr>
           <w:lang w:bidi="en-US"/>
         </w:rPr>
+        <w:lastRenderedPageBreak/>
         <w:t xml:space="preserve"> </w:t>
       </w:r>
-      <w:bookmarkStart w:id="38" w:name="_Toc345361567"/>
+      <w:bookmarkStart w:id="39" w:name="_Toc345361567"/>
       <w:r>
         <w:rPr>
           <w:lang w:bidi="en-US"/>
         </w:rPr>
         <w:t>Connection Card Structure</w:t>
       </w:r>
-      <w:bookmarkEnd w:id="38"/>
+      <w:bookmarkEnd w:id="39"/>
     </w:p>
     <w:p>
       <w:pPr>
@@ -20319,7 +20337,6 @@
           <w:sz w:val="24"/>
           <w:szCs w:val="24"/>
         </w:rPr>
-        <w:lastRenderedPageBreak/>
         <w:t xml:space="preserve">The operators inform the TTP (Trusted Third Party) about the associations between </w:t>
       </w:r>
       <m:oMath>
@@ -20424,6 +20441,7 @@
           <w:sz w:val="24"/>
           <w:szCs w:val="24"/>
         </w:rPr>
+        <w:lastRenderedPageBreak/>
         <w:t xml:space="preserve">Serial Number </w:t>
       </w:r>
       <m:oMath>
@@ -20644,14 +20662,14 @@
         </w:rPr>
         <w:t xml:space="preserve"> </w:t>
       </w:r>
-      <w:bookmarkStart w:id="39" w:name="_Toc345361568"/>
+      <w:bookmarkStart w:id="40" w:name="_Toc345361568"/>
       <w:r>
         <w:rPr>
           <w:lang w:bidi="en-US"/>
         </w:rPr>
         <w:t>Alias Computation</w:t>
       </w:r>
-      <w:bookmarkEnd w:id="39"/>
+      <w:bookmarkEnd w:id="40"/>
     </w:p>
     <w:p>
       <w:pPr>
@@ -20926,7 +20944,6 @@
           <w:sz w:val="24"/>
           <w:szCs w:val="24"/>
         </w:rPr>
-        <w:lastRenderedPageBreak/>
         <w:t xml:space="preserve">The nonce values used in </w:t>
       </w:r>
       <w:r>
@@ -21066,7 +21083,7 @@
         <w:pStyle w:val="Heading1"/>
         <w:spacing w:before="240"/>
       </w:pPr>
-      <w:bookmarkStart w:id="40" w:name="_Toc345361569"/>
+      <w:bookmarkStart w:id="41" w:name="_Toc345361569"/>
       <w:r>
         <w:lastRenderedPageBreak/>
         <w:t>Evolut</w:t>
@@ -21077,7 +21094,7 @@
       <w:r>
         <w:t>on of sspaywmn</w:t>
       </w:r>
-      <w:bookmarkEnd w:id="40"/>
+      <w:bookmarkEnd w:id="41"/>
     </w:p>
     <w:p>
       <w:pPr>
@@ -22129,7 +22146,7 @@
         <w:pStyle w:val="Heading1"/>
         <w:spacing w:before="240"/>
       </w:pPr>
-      <w:bookmarkStart w:id="41" w:name="_Toc345361570"/>
+      <w:bookmarkStart w:id="42" w:name="_Toc345361570"/>
       <w:r>
         <w:lastRenderedPageBreak/>
         <w:t xml:space="preserve">Protocols of </w:t>
@@ -22140,7 +22157,7 @@
       <w:r>
         <w:t>System</w:t>
       </w:r>
-      <w:bookmarkEnd w:id="41"/>
+      <w:bookmarkEnd w:id="42"/>
     </w:p>
     <w:p>
       <w:pPr>
@@ -22159,7 +22176,7 @@
         </w:rPr>
         <w:t xml:space="preserve"> </w:t>
       </w:r>
-      <w:bookmarkStart w:id="42" w:name="_Toc345361571"/>
+      <w:bookmarkStart w:id="43" w:name="_Toc345361571"/>
       <w:r>
         <w:rPr>
           <w:lang w:bidi="en-US"/>
@@ -22172,7 +22189,7 @@
         </w:rPr>
         <w:t xml:space="preserve"> and Reuse of a Connection Card</w:t>
       </w:r>
-      <w:bookmarkEnd w:id="42"/>
+      <w:bookmarkEnd w:id="43"/>
     </w:p>
     <w:p>
       <w:pPr>
@@ -22688,7 +22705,7 @@
           <w:lang w:bidi="en-US"/>
         </w:rPr>
       </w:pPr>
-      <w:bookmarkStart w:id="43" w:name="_Toc345362171"/>
+      <w:bookmarkStart w:id="44" w:name="_Toc345362171"/>
       <w:r>
         <w:t xml:space="preserve">Figure </w:t>
       </w:r>
@@ -22722,7 +22739,7 @@
       <w:r>
         <w:t xml:space="preserve"> and Reuse of a Connection Card</w:t>
       </w:r>
-      <w:bookmarkEnd w:id="43"/>
+      <w:bookmarkEnd w:id="44"/>
     </w:p>
     <w:p>
       <w:pPr>
@@ -23483,7 +23500,7 @@
         </w:numPr>
         <w:spacing w:beforeLines="100" w:before="240" w:afterLines="100"/>
         <w:rPr>
-          <w:rFonts w:ascii="Cambria Math" w:eastAsiaTheme="minorEastAsia" w:hAnsi="Cambria Math" w:cs="Helvetica"/>
+          <w:rFonts w:ascii="Cambria Math" w:eastAsiaTheme="minorEastAsia" w:hAnsi="Cambria Math" w:cs="Helvetica" w:hint="eastAsia"/>
           <w:sz w:val="24"/>
           <w:szCs w:val="24"/>
           <w:oMath/>
@@ -24283,7 +24300,7 @@
         </w:numPr>
         <w:spacing w:beforeLines="100" w:before="240" w:afterLines="100"/>
         <w:rPr>
-          <w:rFonts w:ascii="Cambria Math" w:eastAsiaTheme="minorEastAsia" w:hAnsi="Cambria Math" w:cs="Helvetica"/>
+          <w:rFonts w:ascii="Cambria Math" w:eastAsiaTheme="minorEastAsia" w:hAnsi="Cambria Math" w:cs="Helvetica" w:hint="eastAsia"/>
           <w:sz w:val="24"/>
           <w:szCs w:val="24"/>
           <w:oMath/>
@@ -24656,7 +24673,7 @@
             <w:sz w:val="24"/>
             <w:szCs w:val="24"/>
           </w:rPr>
-          <m:t xml:space="preserve"> ⨁ SN ⨁ </m:t>
+          <m:t>⨁SN⨁</m:t>
         </m:r>
         <m:sSub>
           <m:sSubPr>
@@ -24696,9 +24713,25 @@
             <w:sz w:val="24"/>
             <w:szCs w:val="24"/>
           </w:rPr>
-          <m:t>= SN</m:t>
+          <m:t>=</m:t>
+        </m:r>
+        <m:r>
+          <w:rPr>
+            <w:rFonts w:ascii="Cambria Math" w:eastAsiaTheme="minorEastAsia" w:hAnsi="Cambria Math" w:cs="Helvetica"/>
+            <w:sz w:val="24"/>
+            <w:szCs w:val="24"/>
+          </w:rPr>
+          <m:t>SN</m:t>
         </m:r>
       </m:oMath>
+      <w:r>
+        <w:rPr>
+          <w:rFonts w:ascii="Times New Roman" w:eastAsiaTheme="minorEastAsia" w:hAnsi="Times New Roman" w:cs="Helvetica"/>
+          <w:sz w:val="24"/>
+          <w:szCs w:val="24"/>
+        </w:rPr>
+        <w:t>.</w:t>
+      </w:r>
     </w:p>
     <w:p>
       <w:pPr>
@@ -24709,7 +24742,7 @@
         </w:numPr>
         <w:spacing w:beforeLines="100" w:before="240" w:afterLines="100"/>
         <w:rPr>
-          <w:rFonts w:ascii="Cambria Math" w:eastAsiaTheme="minorEastAsia" w:hAnsi="Cambria Math" w:cs="Helvetica"/>
+          <w:rFonts w:ascii="Cambria Math" w:eastAsiaTheme="minorEastAsia" w:hAnsi="Cambria Math" w:cs="Helvetica" w:hint="eastAsia"/>
           <w:sz w:val="24"/>
           <w:szCs w:val="24"/>
           <w:oMath/>
@@ -25677,17 +25710,44 @@
           <w:sz w:val="24"/>
           <w:szCs w:val="24"/>
         </w:rPr>
-        <w:t>GW uses the shared secret key with AP</w:t>
-      </w:r>
-      <w:r>
-        <w:rPr>
-          <w:rFonts w:ascii="Times New Roman" w:eastAsiaTheme="minorEastAsia" w:hAnsi="Times New Roman" w:cs="Helvetica"/>
-          <w:sz w:val="24"/>
-          <w:szCs w:val="24"/>
-          <w:vertAlign w:val="subscript"/>
-        </w:rPr>
-        <w:t>S</w:t>
-      </w:r>
+        <w:t xml:space="preserve">GW uses the shared secret key with </w:t>
+      </w:r>
+      <m:oMath>
+        <m:sSub>
+          <m:sSubPr>
+            <m:ctrlPr>
+              <w:rPr>
+                <w:rFonts w:ascii="Cambria Math" w:hAnsi="Cambria Math" w:cs="Helvetica"/>
+                <w:i/>
+                <w:sz w:val="24"/>
+                <w:szCs w:val="24"/>
+                <w:vertAlign w:val="subscript"/>
+              </w:rPr>
+            </m:ctrlPr>
+          </m:sSubPr>
+          <m:e>
+            <m:r>
+              <w:rPr>
+                <w:rFonts w:ascii="Cambria Math" w:hAnsi="Cambria Math" w:cs="Helvetica"/>
+                <w:sz w:val="24"/>
+                <w:szCs w:val="24"/>
+              </w:rPr>
+              <m:t>AP</m:t>
+            </m:r>
+          </m:e>
+          <m:sub>
+            <m:r>
+              <w:rPr>
+                <w:rFonts w:ascii="Cambria Math" w:hAnsi="Cambria Math" w:cs="Helvetica"/>
+                <w:sz w:val="24"/>
+                <w:szCs w:val="24"/>
+                <w:vertAlign w:val="subscript"/>
+              </w:rPr>
+              <m:t>S</m:t>
+            </m:r>
+          </m:sub>
+        </m:sSub>
+      </m:oMath>
       <w:r>
         <w:rPr>
           <w:rFonts w:ascii="Times New Roman" w:eastAsiaTheme="minorEastAsia" w:hAnsi="Times New Roman" w:cs="Helvetica"/>
@@ -26161,7 +26221,7 @@
             <w:sz w:val="24"/>
             <w:szCs w:val="24"/>
           </w:rPr>
-          <m:t>⨁ SN</m:t>
+          <m:t>⨁SN</m:t>
         </m:r>
       </m:oMath>
       <w:r>
@@ -26316,7 +26376,7 @@
           <w:lang w:bidi="en-US"/>
         </w:rPr>
       </w:pPr>
-      <w:bookmarkStart w:id="44" w:name="_Toc345361572"/>
+      <w:bookmarkStart w:id="45" w:name="_Toc345361572"/>
       <w:r>
         <w:rPr>
           <w:lang w:bidi="en-US"/>
@@ -26324,7 +26384,7 @@
         <w:lastRenderedPageBreak/>
         <w:t>Access Point Authentication</w:t>
       </w:r>
-      <w:bookmarkEnd w:id="44"/>
+      <w:bookmarkEnd w:id="45"/>
     </w:p>
     <w:p>
       <w:pPr>
@@ -27365,7 +27425,7 @@
           <w:lang w:bidi="en-US"/>
         </w:rPr>
       </w:pPr>
-      <w:bookmarkStart w:id="45" w:name="_Toc345361573"/>
+      <w:bookmarkStart w:id="46" w:name="_Toc345361573"/>
       <w:r>
         <w:rPr>
           <w:lang w:bidi="en-US"/>
@@ -27373,7 +27433,7 @@
         <w:lastRenderedPageBreak/>
         <w:t>Packet Transfer</w:t>
       </w:r>
-      <w:bookmarkEnd w:id="45"/>
+      <w:bookmarkEnd w:id="46"/>
     </w:p>
     <w:p>
       <w:pPr>
@@ -27715,7 +27775,6 @@
           <w:rFonts w:ascii="Times New Roman" w:eastAsiaTheme="minorEastAsia" w:hAnsi="Times New Roman" w:cs="Helvetica"/>
           <w:sz w:val="24"/>
           <w:szCs w:val="24"/>
-          <w:vertAlign w:val="subscript"/>
         </w:rPr>
         <w:t xml:space="preserve"> </w:t>
       </w:r>
@@ -28168,11 +28227,11 @@
       <w:r>
         <w:t xml:space="preserve"> </w:t>
       </w:r>
-      <w:bookmarkStart w:id="46" w:name="_Toc345361574"/>
+      <w:bookmarkStart w:id="47" w:name="_Toc345361574"/>
       <w:r>
         <w:t>Changing Alias</w:t>
       </w:r>
-      <w:bookmarkEnd w:id="46"/>
+      <w:bookmarkEnd w:id="47"/>
     </w:p>
     <w:p>
       <w:pPr>
@@ -29750,17 +29809,7 @@
           <w:sz w:val="24"/>
           <w:szCs w:val="24"/>
         </w:rPr>
-        <w:t>t</w:t>
-      </w:r>
-      <w:bookmarkStart w:id="47" w:name="_GoBack"/>
-      <w:bookmarkEnd w:id="47"/>
-      <w:r>
-        <w:rPr>
-          <w:rFonts w:ascii="Times New Roman" w:hAnsi="Times New Roman" w:cs="Helvetica"/>
-          <w:sz w:val="24"/>
-          <w:szCs w:val="24"/>
-        </w:rPr>
-        <w:t>o operator.</w:t>
+        <w:t>to operator.</w:t>
       </w:r>
     </w:p>
     <w:p>
@@ -37832,7 +37881,7 @@
               <w:sz w:val="24"/>
               <w:szCs w:val="24"/>
             </w:rPr>
-            <m:t xml:space="preserve"> (N </m:t>
+            <m:t xml:space="preserve"> (N</m:t>
           </m:r>
           <m:r>
             <w:rPr>
@@ -37842,7 +37891,37 @@
               <w:szCs w:val="24"/>
               <w:shd w:val="clear" w:color="auto" w:fill="FFFFFF"/>
             </w:rPr>
-            <m:t xml:space="preserve">⊕ SN || N || </m:t>
+            <m:t>⊕SN</m:t>
+          </m:r>
+          <m:r>
+            <w:rPr>
+              <w:rFonts w:ascii="Cambria Math" w:hAnsi="Cambria Math" w:cs="Helvetica"/>
+              <w:color w:val="000000"/>
+              <w:sz w:val="24"/>
+              <w:szCs w:val="24"/>
+              <w:shd w:val="clear" w:color="auto" w:fill="FFFFFF"/>
+            </w:rPr>
+            <m:t>∥</m:t>
+          </m:r>
+          <m:r>
+            <w:rPr>
+              <w:rFonts w:ascii="Cambria Math" w:hAnsi="Cambria Math" w:cs="Helvetica"/>
+              <w:color w:val="000000"/>
+              <w:sz w:val="24"/>
+              <w:szCs w:val="24"/>
+              <w:shd w:val="clear" w:color="auto" w:fill="FFFFFF"/>
+            </w:rPr>
+            <m:t>N</m:t>
+          </m:r>
+          <m:r>
+            <w:rPr>
+              <w:rFonts w:ascii="Cambria Math" w:hAnsi="Cambria Math" w:cs="Helvetica"/>
+              <w:color w:val="000000"/>
+              <w:sz w:val="24"/>
+              <w:szCs w:val="24"/>
+              <w:shd w:val="clear" w:color="auto" w:fill="FFFFFF"/>
+            </w:rPr>
+            <m:t>∥</m:t>
           </m:r>
           <m:sSub>
             <m:sSubPr>
@@ -37932,7 +38011,7 @@
               <w:sz w:val="24"/>
               <w:szCs w:val="24"/>
             </w:rPr>
-            <m:t xml:space="preserve">N </m:t>
+            <m:t>N</m:t>
           </m:r>
           <m:r>
             <w:rPr>
@@ -37942,7 +38021,7 @@
               <w:szCs w:val="24"/>
               <w:shd w:val="clear" w:color="auto" w:fill="FFFFFF"/>
             </w:rPr>
-            <m:t>⊕ SN ⊕ N = SN</m:t>
+            <m:t>⊕SN⊕N = SN</m:t>
           </m:r>
         </m:oMath>
       </m:oMathPara>
@@ -38290,7 +38369,7 @@
             <w:sz w:val="24"/>
             <w:szCs w:val="24"/>
           </w:rPr>
-          <m:t xml:space="preserve">N </m:t>
+          <m:t>N</m:t>
         </m:r>
         <m:r>
           <w:rPr>
@@ -38300,7 +38379,7 @@
             <w:szCs w:val="24"/>
             <w:shd w:val="clear" w:color="auto" w:fill="FFFFFF"/>
           </w:rPr>
-          <m:t>⊕ SN ⊕ N = SN</m:t>
+          <m:t>⊕SN⊕N=SN</m:t>
         </m:r>
       </m:oMath>
       <w:r>
@@ -38322,7 +38401,53 @@
           <w:szCs w:val="24"/>
           <w:shd w:val="clear" w:color="auto" w:fill="FFFFFF"/>
         </w:rPr>
-        <w:t xml:space="preserve">and gets the SN. Note that SN used is the hash token came with the </w:t>
+        <w:t xml:space="preserve">and gets the </w:t>
+      </w:r>
+      <m:oMath>
+        <m:r>
+          <w:rPr>
+            <w:rFonts w:ascii="Cambria Math" w:hAnsi="Cambria Math" w:cs="Times New Roman"/>
+            <w:color w:val="000000"/>
+            <w:sz w:val="24"/>
+            <w:szCs w:val="24"/>
+            <w:shd w:val="clear" w:color="auto" w:fill="FFFFFF"/>
+          </w:rPr>
+          <m:t>SN</m:t>
+        </m:r>
+      </m:oMath>
+      <w:r>
+        <w:rPr>
+          <w:rFonts w:ascii="Times New Roman" w:hAnsi="Times New Roman" w:cs="Times New Roman"/>
+          <w:bCs/>
+          <w:color w:val="000000"/>
+          <w:sz w:val="24"/>
+          <w:szCs w:val="24"/>
+          <w:shd w:val="clear" w:color="auto" w:fill="FFFFFF"/>
+        </w:rPr>
+        <w:t xml:space="preserve">. Note that </w:t>
+      </w:r>
+      <m:oMath>
+        <m:r>
+          <w:rPr>
+            <w:rFonts w:ascii="Cambria Math" w:hAnsi="Cambria Math" w:cs="Times New Roman"/>
+            <w:color w:val="000000"/>
+            <w:sz w:val="24"/>
+            <w:szCs w:val="24"/>
+            <w:shd w:val="clear" w:color="auto" w:fill="FFFFFF"/>
+          </w:rPr>
+          <m:t>SN</m:t>
+        </m:r>
+      </m:oMath>
+      <w:r>
+        <w:rPr>
+          <w:rFonts w:ascii="Times New Roman" w:hAnsi="Times New Roman" w:cs="Times New Roman"/>
+          <w:bCs/>
+          <w:color w:val="000000"/>
+          <w:sz w:val="24"/>
+          <w:szCs w:val="24"/>
+          <w:shd w:val="clear" w:color="auto" w:fill="FFFFFF"/>
+        </w:rPr>
+        <w:t xml:space="preserve"> used is the hash token came with the </w:t>
       </w:r>
       <m:oMath>
         <m:r>
@@ -41883,6 +42008,41 @@
     </w:p>
     <w:p>
       <w:pPr>
+        <w:rPr>
+          <w:rFonts w:ascii="Times New Roman" w:hAnsi="Times New Roman" w:cs="Times New Roman"/>
+          <w:sz w:val="24"/>
+          <w:szCs w:val="24"/>
+        </w:rPr>
+      </w:pPr>
+      <w:r>
+        <w:rPr>
+          <w:rFonts w:ascii="Times New Roman" w:hAnsi="Times New Roman" w:cs="Times New Roman"/>
+          <w:sz w:val="24"/>
+          <w:szCs w:val="24"/>
+        </w:rPr>
+        <w:t xml:space="preserve">The simulator was run on a computer with 2.4 GHz Intel Core 2 Duo, 2 GB 1067 MHz DDR3, </w:t>
+      </w:r>
+      <w:proofErr w:type="gramStart"/>
+      <w:r>
+        <w:rPr>
+          <w:rFonts w:ascii="Times New Roman" w:hAnsi="Times New Roman" w:cs="Times New Roman"/>
+          <w:sz w:val="24"/>
+          <w:szCs w:val="24"/>
+        </w:rPr>
+        <w:t>Apple</w:t>
+      </w:r>
+      <w:proofErr w:type="gramEnd"/>
+      <w:r>
+        <w:rPr>
+          <w:rFonts w:ascii="Times New Roman" w:hAnsi="Times New Roman" w:cs="Times New Roman"/>
+          <w:sz w:val="24"/>
+          <w:szCs w:val="24"/>
+        </w:rPr>
+        <w:t xml:space="preserve"> MacBook OSX v10.6.8.</w:t>
+      </w:r>
+    </w:p>
+    <w:p>
+      <w:pPr>
         <w:pStyle w:val="Caption"/>
         <w:ind w:firstLine="0"/>
       </w:pPr>
@@ -41932,9 +42092,12 @@
         <w:fldChar w:fldCharType="end"/>
       </w:r>
       <w:r>
-        <w:t>: AP SPECIFICATIONS</w:t>
+        <w:t xml:space="preserve">: </w:t>
       </w:r>
       <w:bookmarkEnd w:id="54"/>
+      <w:r>
+        <w:t>AP Specifications</w:t>
+      </w:r>
     </w:p>
     <w:tbl>
       <w:tblPr>
@@ -42210,7 +42373,23 @@
           <w:sz w:val="24"/>
           <w:szCs w:val="24"/>
         </w:rPr>
-        <w:t>Public Key Cryptography timings for access points and gateways are mentioned in [33]. For operator servers and TTP servers, timings from [34] are used. For mobile clients, performance values from [35] are used. For AES timings the values from [36] are used, which results a 0.00004 second of delay for AES on Linksys WRT54GS. The same value is used for gateways as well. Timings of hash algorithms are taken from [37]</w:t>
+        <w:t>Public Key Cryptography timings for access points and gateways are mentioned in [33]. For operator servers and TTP servers, timings from [34] are used. For mobile clients, performance values from [35] are used. For AES timings the values from [36] are used, which results a 0.00004 second of delay for AES</w:t>
+      </w:r>
+      <w:r>
+        <w:rPr>
+          <w:rFonts w:ascii="Times New Roman" w:hAnsi="Times New Roman" w:cs="Times New Roman"/>
+          <w:sz w:val="24"/>
+          <w:szCs w:val="24"/>
+        </w:rPr>
+        <w:t>-128</w:t>
+      </w:r>
+      <w:r>
+        <w:rPr>
+          <w:rFonts w:ascii="Times New Roman" w:hAnsi="Times New Roman" w:cs="Times New Roman"/>
+          <w:sz w:val="24"/>
+          <w:szCs w:val="24"/>
+        </w:rPr>
+        <w:t xml:space="preserve"> on Linksys WRT54GS. The same value is used for gateways as well. Timings of hash algorithms are taken from [37]</w:t>
       </w:r>
       <w:r>
         <w:rPr>
@@ -42301,6 +42480,7 @@
       <w:bookmarkStart w:id="56" w:name="_Toc219259120"/>
       <w:proofErr w:type="gramStart"/>
       <w:r>
+        <w:lastRenderedPageBreak/>
         <w:t xml:space="preserve">Table </w:t>
       </w:r>
       <w:r>
@@ -42344,9 +42524,12 @@
         <w:fldChar w:fldCharType="end"/>
       </w:r>
       <w:r>
-        <w:t>: PLATFORM SPECIFICATIONS</w:t>
+        <w:t xml:space="preserve">: </w:t>
       </w:r>
       <w:bookmarkEnd w:id="56"/>
+      <w:r>
+        <w:t>Platform Specifications</w:t>
+      </w:r>
     </w:p>
     <w:tbl>
       <w:tblPr>
@@ -42940,9 +43123,12 @@
         <w:fldChar w:fldCharType="end"/>
       </w:r>
       <w:r>
-        <w:t>: RSA-2048 TIMINGS</w:t>
+        <w:t xml:space="preserve">: RSA-2048 </w:t>
       </w:r>
       <w:bookmarkEnd w:id="57"/>
+      <w:r>
+        <w:t>Timings</w:t>
+      </w:r>
     </w:p>
     <w:tbl>
       <w:tblPr>
@@ -43131,18 +43317,8 @@
                 <w:sz w:val="20"/>
                 <w:szCs w:val="20"/>
               </w:rPr>
-              <w:t xml:space="preserve">1.3 </w:t>
-            </w:r>
-            <w:proofErr w:type="spellStart"/>
-            <w:r>
-              <w:rPr>
-                <w:rFonts w:ascii="Times New Roman" w:hAnsi="Times New Roman" w:cs="Times New Roman"/>
-                <w:sz w:val="20"/>
-                <w:szCs w:val="20"/>
-              </w:rPr>
-              <w:t>ms</w:t>
-            </w:r>
-            <w:proofErr w:type="spellEnd"/>
+              <w:t>1.3 ms</w:t>
+            </w:r>
           </w:p>
         </w:tc>
         <w:tc>
@@ -43166,18 +43342,8 @@
                 <w:sz w:val="20"/>
                 <w:szCs w:val="20"/>
               </w:rPr>
-              <w:t xml:space="preserve">37.9 </w:t>
-            </w:r>
-            <w:proofErr w:type="spellStart"/>
-            <w:r>
-              <w:rPr>
-                <w:rFonts w:ascii="Times New Roman" w:hAnsi="Times New Roman" w:cs="Times New Roman"/>
-                <w:sz w:val="20"/>
-                <w:szCs w:val="20"/>
-              </w:rPr>
-              <w:t>ms</w:t>
-            </w:r>
-            <w:proofErr w:type="spellEnd"/>
+              <w:t>37.9 ms</w:t>
+            </w:r>
           </w:p>
         </w:tc>
         <w:tc>
@@ -43201,18 +43367,8 @@
                 <w:sz w:val="20"/>
                 <w:szCs w:val="20"/>
               </w:rPr>
-              <w:t xml:space="preserve">8.13 </w:t>
-            </w:r>
-            <w:proofErr w:type="spellStart"/>
-            <w:r>
-              <w:rPr>
-                <w:rFonts w:ascii="Times New Roman" w:hAnsi="Times New Roman" w:cs="Times New Roman"/>
-                <w:sz w:val="20"/>
-                <w:szCs w:val="20"/>
-              </w:rPr>
-              <w:t>ms</w:t>
-            </w:r>
-            <w:proofErr w:type="spellEnd"/>
+              <w:t>8.13 ms</w:t>
+            </w:r>
           </w:p>
         </w:tc>
         <w:tc>
@@ -43236,18 +43392,8 @@
                 <w:sz w:val="20"/>
                 <w:szCs w:val="20"/>
               </w:rPr>
-              <w:t xml:space="preserve">1.8 </w:t>
-            </w:r>
-            <w:proofErr w:type="spellStart"/>
-            <w:r>
-              <w:rPr>
-                <w:rFonts w:ascii="Times New Roman" w:hAnsi="Times New Roman" w:cs="Times New Roman"/>
-                <w:sz w:val="20"/>
-                <w:szCs w:val="20"/>
-              </w:rPr>
-              <w:t>ms</w:t>
-            </w:r>
-            <w:proofErr w:type="spellEnd"/>
+              <w:t>1.8 ms</w:t>
+            </w:r>
           </w:p>
         </w:tc>
       </w:tr>
@@ -43301,18 +43447,8 @@
                 <w:sz w:val="20"/>
                 <w:szCs w:val="20"/>
               </w:rPr>
-              <w:t xml:space="preserve">47.3 </w:t>
-            </w:r>
-            <w:proofErr w:type="spellStart"/>
-            <w:r>
-              <w:rPr>
-                <w:rFonts w:ascii="Times New Roman" w:hAnsi="Times New Roman" w:cs="Times New Roman"/>
-                <w:sz w:val="20"/>
-                <w:szCs w:val="20"/>
-              </w:rPr>
-              <w:t>ms</w:t>
-            </w:r>
-            <w:proofErr w:type="spellEnd"/>
+              <w:t>47.3 ms</w:t>
+            </w:r>
           </w:p>
         </w:tc>
         <w:tc>
@@ -43336,18 +43472,8 @@
                 <w:sz w:val="20"/>
                 <w:szCs w:val="20"/>
               </w:rPr>
-              <w:t xml:space="preserve">1529.0 </w:t>
-            </w:r>
-            <w:proofErr w:type="spellStart"/>
-            <w:r>
-              <w:rPr>
-                <w:rFonts w:ascii="Times New Roman" w:hAnsi="Times New Roman" w:cs="Times New Roman"/>
-                <w:sz w:val="20"/>
-                <w:szCs w:val="20"/>
-              </w:rPr>
-              <w:t>ms</w:t>
-            </w:r>
-            <w:proofErr w:type="spellEnd"/>
+              <w:t>1529.0 ms</w:t>
+            </w:r>
           </w:p>
         </w:tc>
         <w:tc>
@@ -43371,18 +43497,8 @@
                 <w:sz w:val="20"/>
                 <w:szCs w:val="20"/>
               </w:rPr>
-              <w:t xml:space="preserve">0.32 </w:t>
-            </w:r>
-            <w:proofErr w:type="spellStart"/>
-            <w:r>
-              <w:rPr>
-                <w:rFonts w:ascii="Times New Roman" w:hAnsi="Times New Roman" w:cs="Times New Roman"/>
-                <w:sz w:val="20"/>
-                <w:szCs w:val="20"/>
-              </w:rPr>
-              <w:t>ms</w:t>
-            </w:r>
-            <w:proofErr w:type="spellEnd"/>
+              <w:t>0.32 ms</w:t>
+            </w:r>
           </w:p>
         </w:tc>
         <w:tc>
@@ -46835,15 +46951,7 @@
             <w:sz w:val="24"/>
             <w:lang w:val="en-US"/>
           </w:rPr>
-          <m:t>StayActivePr</m:t>
-        </m:r>
-        <m:r>
-          <w:rPr>
-            <w:rFonts w:ascii="Cambria Math" w:eastAsiaTheme="minorEastAsia" w:hAnsi="Cambria Math"/>
-            <w:sz w:val="24"/>
-            <w:lang w:val="en-US"/>
-          </w:rPr>
-          <m:t>ob</m:t>
+          <m:t>StayActiveProb</m:t>
         </m:r>
       </m:oMath>
       <w:r>
@@ -54063,7 +54171,7 @@
         <w:rStyle w:val="PageNumber"/>
         <w:noProof/>
       </w:rPr>
-      <w:t>36</w:t>
+      <w:t>20</w:t>
     </w:r>
     <w:r>
       <w:rPr>
@@ -60946,7 +61054,7 @@
 </file>
 
 <file path=customXml/itemProps1.xml><?xml version="1.0" encoding="utf-8"?>
-<ds:datastoreItem xmlns:ds="http://schemas.openxmlformats.org/officeDocument/2006/customXml" ds:itemID="{FEA558F3-7659-6841-8B8E-4BFFE69C120D}">
+<ds:datastoreItem xmlns:ds="http://schemas.openxmlformats.org/officeDocument/2006/customXml" ds:itemID="{27087FC0-85E0-304D-9DD3-29846C2103D0}">
   <ds:schemaRefs>
     <ds:schemaRef ds:uri="http://schemas.openxmlformats.org/officeDocument/2006/bibliography"/>
   </ds:schemaRefs>

</xml_diff>